<commit_message>
Add new intro paragraph from Marcus
</commit_message>
<xml_diff>
--- a/submissions/5-proceedings-b/creating-words-v2.docx
+++ b/submissions/5-proceedings-b/creating-words-v2.docx
@@ -1,6 +1,6 @@
 
 <file path=word/document.xml><?xml version="1.0" encoding="utf-8"?>
-<w:document xmlns:wpc="http://schemas.microsoft.com/office/word/2010/wordprocessingCanvas" xmlns:mo="http://schemas.microsoft.com/office/mac/office/2008/main" xmlns:mc="http://schemas.openxmlformats.org/markup-compatibility/2006" xmlns:mv="urn:schemas-microsoft-com:mac:vml" xmlns:o="urn:schemas-microsoft-com:office:office" xmlns:r="http://schemas.openxmlformats.org/officeDocument/2006/relationships" xmlns:m="http://schemas.openxmlformats.org/officeDocument/2006/math" xmlns:v="urn:schemas-microsoft-com:vml" xmlns:wp14="http://schemas.microsoft.com/office/word/2010/wordprocessingDrawing" xmlns:wp="http://schemas.openxmlformats.org/drawingml/2006/wordprocessingDrawing" xmlns:w10="urn:schemas-microsoft-com:office:word" xmlns:w="http://schemas.openxmlformats.org/wordprocessingml/2006/main" xmlns:w14="http://schemas.microsoft.com/office/word/2010/wordml" xmlns:wpg="http://schemas.microsoft.com/office/word/2010/wordprocessingGroup" xmlns:wpi="http://schemas.microsoft.com/office/word/2010/wordprocessingInk" xmlns:wne="http://schemas.microsoft.com/office/word/2006/wordml" xmlns:wps="http://schemas.microsoft.com/office/word/2010/wordprocessingShape" mc:Ignorable="w14 wp14">
+<w:document xmlns:wpc="http://schemas.microsoft.com/office/word/2010/wordprocessingCanvas" xmlns:mo="http://schemas.microsoft.com/office/mac/office/2008/main" xmlns:mc="http://schemas.openxmlformats.org/markup-compatibility/2006" xmlns:mv="urn:schemas-microsoft-com:mac:vml" xmlns:o="urn:schemas-microsoft-com:office:office" xmlns:r="http://schemas.openxmlformats.org/officeDocument/2006/relationships" xmlns:m="http://schemas.openxmlformats.org/officeDocument/2006/math" xmlns:v="urn:schemas-microsoft-com:vml" xmlns:wp14="http://schemas.microsoft.com/office/word/2010/wordprocessingDrawing" xmlns:wp="http://schemas.openxmlformats.org/drawingml/2006/wordprocessingDrawing" xmlns:w10="urn:schemas-microsoft-com:office:word" xmlns:w="http://schemas.openxmlformats.org/wordprocessingml/2006/main" xmlns:w14="http://schemas.microsoft.com/office/word/2010/wordml" xmlns:w15="http://schemas.microsoft.com/office/word/2012/wordml" xmlns:wpg="http://schemas.microsoft.com/office/word/2010/wordprocessingGroup" xmlns:wpi="http://schemas.microsoft.com/office/word/2010/wordprocessingInk" xmlns:wne="http://schemas.microsoft.com/office/word/2006/wordml" xmlns:wps="http://schemas.microsoft.com/office/word/2010/wordprocessingShape" mc:Ignorable="w14 w15 wp14">
   <w:body>
     <w:p>
       <w:pPr>
@@ -16,7 +16,7 @@
         <w:tblLook w:val="04A0" w:firstRow="1" w:lastRow="0" w:firstColumn="1" w:lastColumn="0" w:noHBand="0" w:noVBand="1"/>
       </w:tblPr>
       <w:tblGrid>
-        <w:gridCol w:w="9096"/>
+        <w:gridCol w:w="9072"/>
       </w:tblGrid>
       <w:tr>
         <w:tc>
@@ -215,7 +215,15 @@
     </w:p>
     <w:p>
       <w:r>
-        <w:t>Pierce Edmiston and Gary Lupyan, Department of Psychology, University of Wisconsin-Madison, Madison, Wisconsin. Marcus Perlman, Max Planck Institute for Psycholinguistics, Nijmegen, Netherlands.</w:t>
+        <w:t xml:space="preserve">Pierce Edmiston and Gary </w:t>
+      </w:r>
+      <w:proofErr w:type="spellStart"/>
+      <w:r>
+        <w:t>Lupyan</w:t>
+      </w:r>
+      <w:proofErr w:type="spellEnd"/>
+      <w:r>
+        <w:t>, Department of Psychology, University of Wisconsin-Madison, Madison, Wisconsin. Marcus Perlman, Max Planck Institute for Psycholinguistics, Nijmegen, Netherlands.</w:t>
       </w:r>
     </w:p>
     <w:p>
@@ -225,7 +233,7 @@
       <w:r>
         <w:t xml:space="preserve">Correspondence concerning this article should be addressed to Pierce Edmiston, 1202 W. Johnson St., Madison, WI, 53703. E-mail: </w:t>
       </w:r>
-      <w:hyperlink r:id="rId8">
+      <w:hyperlink r:id="rId7">
         <w:r>
           <w:t>pedmiston@wisc.edu</w:t>
         </w:r>
@@ -333,8 +341,703 @@
       </w:r>
     </w:p>
     <w:p>
-      <w:r>
-        <w:t>The importance of imitation and depiction in the origin of signs is clearly observable in signed languages (Goldin-Meadow, 2016; Kendon, 2014; Klima &amp; Bellugi, 1980), but in considering the idea that imitation in the vocal modality may be key to understanding the origin of spoken words, many have argued that the human capacity for vocal imitation is far too limited to play a significant role (Arbib, 2012; Armstrong &amp; Wilcox, 2007; Corballis, 2003; Hewes, 1973; Hockett, 1978; Tomasello, 2010). For example, Pinker and Jackendoff (2005) argued that, “most humans lack the ability… to convincingly reproduce environmental sounds… Thus ‘capacity for vocal imitation’ in humans might be better described as a capacity to learn to produce speech” (p. 209). Consequently, it is still widely assumed that vocal imitation --- or more broadly, the use of any sort of resemblance between form and meaning --- cannot be important to understanding the origin of spoken words. We challenge this view by demonstrating that spoken words can emerge from vocal imitations even without the intention to communicate. We find that repeating vocal imitations of environmental sounds over generations of unique speakers is sufficient to create more word-like vocalizations both in form and function.</w:t>
+      <w:pPr>
+        <w:rPr>
+          <w:ins w:id="3" w:author="Microsoft Office User" w:date="2017-10-07T15:30:00Z"/>
+        </w:rPr>
+      </w:pPr>
+      <w:ins w:id="4" w:author="Microsoft Office User" w:date="2017-10-07T15:27:00Z">
+        <w:r>
+          <w:t xml:space="preserve">Among primates </w:t>
+        </w:r>
+      </w:ins>
+      <w:ins w:id="5" w:author="Microsoft Office User" w:date="2017-10-07T15:35:00Z">
+        <w:r>
+          <w:t>–</w:t>
+        </w:r>
+      </w:ins>
+      <w:ins w:id="6" w:author="Microsoft Office User" w:date="2017-10-07T15:27:00Z">
+        <w:r>
+          <w:t xml:space="preserve"> </w:t>
+        </w:r>
+      </w:ins>
+      <w:ins w:id="7" w:author="Microsoft Office User" w:date="2017-10-07T15:33:00Z">
+        <w:r>
+          <w:t>and indeed, most animals</w:t>
+        </w:r>
+      </w:ins>
+      <w:ins w:id="8" w:author="Microsoft Office User" w:date="2017-10-07T15:44:00Z">
+        <w:r>
+          <w:t>,</w:t>
+        </w:r>
+      </w:ins>
+      <w:ins w:id="9" w:author="Microsoft Office User" w:date="2017-10-07T15:33:00Z">
+        <w:r>
+          <w:t xml:space="preserve"> with the possible</w:t>
+        </w:r>
+      </w:ins>
+      <w:ins w:id="10" w:author="Microsoft Office User" w:date="2017-10-07T15:34:00Z">
+        <w:r>
+          <w:t xml:space="preserve"> exception of some bird species </w:t>
+        </w:r>
+      </w:ins>
+      <w:ins w:id="11" w:author="Microsoft Office User" w:date="2017-10-07T15:35:00Z">
+        <w:r>
+          <w:t>–</w:t>
+        </w:r>
+      </w:ins>
+      <w:ins w:id="12" w:author="Microsoft Office User" w:date="2017-10-07T15:34:00Z">
+        <w:r>
+          <w:t xml:space="preserve"> </w:t>
+        </w:r>
+      </w:ins>
+      <w:ins w:id="13" w:author="Microsoft Office User" w:date="2017-10-07T15:27:00Z">
+        <w:r>
+          <w:t xml:space="preserve">humans are </w:t>
+        </w:r>
+      </w:ins>
+      <w:ins w:id="14" w:author="Microsoft Office User" w:date="2017-10-07T15:28:00Z">
+        <w:r>
+          <w:t xml:space="preserve">special in their aptitude for vocal </w:t>
+        </w:r>
+        <w:r>
+          <w:t xml:space="preserve">imitation. Most notably, humans </w:t>
+        </w:r>
+        <w:r>
+          <w:t xml:space="preserve">apply their vocal imitation </w:t>
+        </w:r>
+      </w:ins>
+      <w:ins w:id="15" w:author="Microsoft Office User" w:date="2017-10-07T15:36:00Z">
+        <w:r>
+          <w:t xml:space="preserve">skills </w:t>
+        </w:r>
+      </w:ins>
+      <w:ins w:id="16" w:author="Microsoft Office User" w:date="2017-10-07T15:28:00Z">
+        <w:r>
+          <w:t>to the domains of speech and song</w:t>
+        </w:r>
+      </w:ins>
+      <w:ins w:id="17" w:author="Microsoft Office User" w:date="2017-10-07T15:33:00Z">
+        <w:r>
+          <w:t xml:space="preserve"> (</w:t>
+        </w:r>
+      </w:ins>
+      <w:proofErr w:type="gramStart"/>
+      <w:ins w:id="18" w:author="Microsoft Office User" w:date="2017-10-07T15:54:00Z">
+        <w:r>
+          <w:t>Fitch</w:t>
+        </w:r>
+      </w:ins>
+      <w:ins w:id="19" w:author="Microsoft Office User" w:date="2017-10-07T16:31:00Z">
+        <w:r>
+          <w:t>?</w:t>
+        </w:r>
+      </w:ins>
+      <w:ins w:id="20" w:author="Microsoft Office User" w:date="2017-10-07T15:54:00Z">
+        <w:r>
+          <w:t>;</w:t>
+        </w:r>
+        <w:proofErr w:type="gramEnd"/>
+        <w:r>
+          <w:t xml:space="preserve"> </w:t>
+        </w:r>
+      </w:ins>
+      <w:ins w:id="21" w:author="Microsoft Office User" w:date="2017-10-07T15:40:00Z">
+        <w:r>
+          <w:t xml:space="preserve">Pinker &amp; </w:t>
+        </w:r>
+        <w:proofErr w:type="spellStart"/>
+        <w:r>
+          <w:t>Jackendoff</w:t>
+        </w:r>
+        <w:proofErr w:type="spellEnd"/>
+        <w:r>
+          <w:t xml:space="preserve"> 2005</w:t>
+        </w:r>
+      </w:ins>
+      <w:ins w:id="22" w:author="Microsoft Office User" w:date="2017-10-07T15:33:00Z">
+        <w:r>
+          <w:t>)</w:t>
+        </w:r>
+      </w:ins>
+      <w:ins w:id="23" w:author="Microsoft Office User" w:date="2017-10-07T15:28:00Z">
+        <w:r>
+          <w:t>, where t</w:t>
+        </w:r>
+        <w:r>
+          <w:t>h</w:t>
+        </w:r>
+        <w:r>
+          <w:t xml:space="preserve">e </w:t>
+        </w:r>
+      </w:ins>
+      <w:ins w:id="24" w:author="Microsoft Office User" w:date="2017-10-07T15:39:00Z">
+        <w:r>
+          <w:t>proclivity</w:t>
+        </w:r>
+      </w:ins>
+      <w:ins w:id="25" w:author="Microsoft Office User" w:date="2017-10-07T15:28:00Z">
+        <w:r>
+          <w:t xml:space="preserve"> of young infants to imitate</w:t>
+        </w:r>
+      </w:ins>
+      <w:ins w:id="26" w:author="Microsoft Office User" w:date="2017-10-07T15:30:00Z">
+        <w:r>
+          <w:t xml:space="preserve"> the </w:t>
+        </w:r>
+      </w:ins>
+      <w:ins w:id="27" w:author="Microsoft Office User" w:date="2017-10-07T15:46:00Z">
+        <w:r>
+          <w:t>con-specific vocalizations</w:t>
+        </w:r>
+      </w:ins>
+      <w:ins w:id="28" w:author="Microsoft Office User" w:date="2017-10-07T15:30:00Z">
+        <w:r>
+          <w:t xml:space="preserve"> </w:t>
+        </w:r>
+      </w:ins>
+      <w:ins w:id="29" w:author="Microsoft Office User" w:date="2017-10-07T15:32:00Z">
+        <w:r>
+          <w:t xml:space="preserve">they hear </w:t>
+        </w:r>
+      </w:ins>
+      <w:ins w:id="30" w:author="Microsoft Office User" w:date="2017-10-07T15:30:00Z">
+        <w:r>
+          <w:t xml:space="preserve">around them is </w:t>
+        </w:r>
+      </w:ins>
+      <w:ins w:id="31" w:author="Microsoft Office User" w:date="2017-10-07T15:37:00Z">
+        <w:r>
+          <w:t>critical to</w:t>
+        </w:r>
+      </w:ins>
+      <w:ins w:id="32" w:author="Microsoft Office User" w:date="2017-10-07T15:30:00Z">
+        <w:r>
+          <w:t xml:space="preserve"> learning to speak</w:t>
+        </w:r>
+      </w:ins>
+      <w:ins w:id="33" w:author="Microsoft Office User" w:date="2017-10-07T15:50:00Z">
+        <w:r>
+          <w:t xml:space="preserve"> </w:t>
+        </w:r>
+      </w:ins>
+      <w:ins w:id="34" w:author="Microsoft Office User" w:date="2017-10-07T15:49:00Z">
+        <w:r>
+          <w:t>(</w:t>
+        </w:r>
+        <w:proofErr w:type="spellStart"/>
+        <w:r>
+          <w:t>Kuhl</w:t>
+        </w:r>
+        <w:proofErr w:type="spellEnd"/>
+        <w:r>
+          <w:t xml:space="preserve"> &amp; </w:t>
+        </w:r>
+        <w:proofErr w:type="spellStart"/>
+        <w:r>
+          <w:t>Meltzoff</w:t>
+        </w:r>
+        <w:proofErr w:type="spellEnd"/>
+        <w:r>
+          <w:t xml:space="preserve"> 1996?)</w:t>
+        </w:r>
+      </w:ins>
+      <w:ins w:id="35" w:author="Microsoft Office User" w:date="2017-10-07T15:55:00Z">
+        <w:r>
+          <w:t>,</w:t>
+        </w:r>
+      </w:ins>
+      <w:ins w:id="36" w:author="Microsoft Office User" w:date="2017-10-07T15:49:00Z">
+        <w:r>
+          <w:t xml:space="preserve"> and</w:t>
+        </w:r>
+      </w:ins>
+      <w:ins w:id="37" w:author="Microsoft Office User" w:date="2017-10-07T16:31:00Z">
+        <w:r>
+          <w:t xml:space="preserve"> therefore,</w:t>
+        </w:r>
+      </w:ins>
+      <w:ins w:id="38" w:author="Microsoft Office User" w:date="2017-10-07T15:49:00Z">
+        <w:r>
+          <w:t xml:space="preserve"> </w:t>
+        </w:r>
+      </w:ins>
+      <w:ins w:id="39" w:author="Microsoft Office User" w:date="2017-10-07T18:24:00Z">
+        <w:r>
+          <w:t>to</w:t>
+        </w:r>
+      </w:ins>
+      <w:ins w:id="40" w:author="Microsoft Office User" w:date="2017-10-07T15:55:00Z">
+        <w:r>
+          <w:t xml:space="preserve"> </w:t>
+        </w:r>
+      </w:ins>
+      <w:ins w:id="41" w:author="Microsoft Office User" w:date="2017-10-07T15:49:00Z">
+        <w:r>
+          <w:t>maintaining spoken languages over generations</w:t>
+        </w:r>
+      </w:ins>
+      <w:ins w:id="42" w:author="Microsoft Office User" w:date="2017-10-07T15:30:00Z">
+        <w:r>
+          <w:t xml:space="preserve">. </w:t>
+        </w:r>
+      </w:ins>
+      <w:ins w:id="43" w:author="Microsoft Office User" w:date="2017-10-07T15:51:00Z">
+        <w:r>
+          <w:t>In addition</w:t>
+        </w:r>
+        <w:r>
+          <w:t xml:space="preserve"> to</w:t>
+        </w:r>
+        <w:r>
+          <w:t xml:space="preserve"> imitation of</w:t>
+        </w:r>
+      </w:ins>
+      <w:ins w:id="44" w:author="Microsoft Office User" w:date="2017-10-07T15:56:00Z">
+        <w:r>
+          <w:t xml:space="preserve"> speech</w:t>
+        </w:r>
+      </w:ins>
+      <w:ins w:id="45" w:author="Microsoft Office User" w:date="2017-10-07T15:51:00Z">
+        <w:r>
+          <w:t>,</w:t>
+        </w:r>
+      </w:ins>
+      <w:ins w:id="46" w:author="Microsoft Office User" w:date="2017-10-07T15:42:00Z">
+        <w:r>
+          <w:t xml:space="preserve"> accumulating evidence </w:t>
+        </w:r>
+      </w:ins>
+      <w:ins w:id="47" w:author="Microsoft Office User" w:date="2017-10-07T15:45:00Z">
+        <w:r>
+          <w:t>from the lexicons of</w:t>
+        </w:r>
+      </w:ins>
+      <w:ins w:id="48" w:author="Microsoft Office User" w:date="2017-10-07T15:42:00Z">
+        <w:r>
+          <w:t xml:space="preserve"> spoken languages indicates that vocal imitation </w:t>
+        </w:r>
+        <w:bookmarkStart w:id="49" w:name="_GoBack"/>
+        <w:bookmarkEnd w:id="49"/>
+        <w:r>
+          <w:t>of</w:t>
+        </w:r>
+      </w:ins>
+      <w:ins w:id="50" w:author="Microsoft Office User" w:date="2017-10-07T15:45:00Z">
+        <w:r>
+          <w:t xml:space="preserve"> other kinds of</w:t>
+        </w:r>
+      </w:ins>
+      <w:ins w:id="51" w:author="Microsoft Office User" w:date="2017-10-07T15:43:00Z">
+        <w:r>
+          <w:t xml:space="preserve"> sounds</w:t>
+        </w:r>
+      </w:ins>
+      <w:ins w:id="52" w:author="Microsoft Office User" w:date="2017-10-07T15:50:00Z">
+        <w:r>
+          <w:t xml:space="preserve"> </w:t>
+        </w:r>
+      </w:ins>
+      <w:ins w:id="53" w:author="Microsoft Office User" w:date="2017-10-07T15:45:00Z">
+        <w:r>
+          <w:t xml:space="preserve">might also play an important role </w:t>
+        </w:r>
+      </w:ins>
+      <w:ins w:id="54" w:author="Microsoft Office User" w:date="2017-10-07T15:48:00Z">
+        <w:r>
+          <w:t>in how humans learn and transmit spoken languages</w:t>
+        </w:r>
+      </w:ins>
+      <w:ins w:id="55" w:author="Microsoft Office User" w:date="2017-10-07T16:11:00Z">
+        <w:r>
+          <w:t xml:space="preserve"> (</w:t>
+        </w:r>
+      </w:ins>
+      <w:proofErr w:type="spellStart"/>
+      <w:ins w:id="56" w:author="Microsoft Office User" w:date="2017-10-07T16:28:00Z">
+        <w:r>
+          <w:t>Dingemanse</w:t>
+        </w:r>
+        <w:proofErr w:type="spellEnd"/>
+        <w:r>
+          <w:t xml:space="preserve">, </w:t>
+        </w:r>
+        <w:proofErr w:type="spellStart"/>
+        <w:r>
+          <w:t>Blasi</w:t>
+        </w:r>
+        <w:proofErr w:type="spellEnd"/>
+        <w:r>
+          <w:t xml:space="preserve">, </w:t>
+        </w:r>
+        <w:proofErr w:type="spellStart"/>
+        <w:r>
+          <w:t>Lupyan</w:t>
+        </w:r>
+        <w:proofErr w:type="spellEnd"/>
+        <w:r>
+          <w:t xml:space="preserve">, Christiansen, &amp; Monaghan, 2015; </w:t>
+        </w:r>
+        <w:proofErr w:type="spellStart"/>
+        <w:r>
+          <w:t>Perniss</w:t>
+        </w:r>
+        <w:proofErr w:type="spellEnd"/>
+        <w:r>
+          <w:t xml:space="preserve">, Thompson, &amp; </w:t>
+        </w:r>
+        <w:proofErr w:type="spellStart"/>
+        <w:r>
+          <w:t>Vigliocco</w:t>
+        </w:r>
+        <w:proofErr w:type="spellEnd"/>
+        <w:r>
+          <w:t>, 2010</w:t>
+        </w:r>
+      </w:ins>
+      <w:ins w:id="57" w:author="Microsoft Office User" w:date="2017-10-07T16:27:00Z">
+        <w:r>
+          <w:t xml:space="preserve">; </w:t>
+        </w:r>
+      </w:ins>
+      <w:ins w:id="58" w:author="Microsoft Office User" w:date="2017-10-07T16:11:00Z">
+        <w:r>
+          <w:t>Imai &amp; Kita, 2014</w:t>
+        </w:r>
+      </w:ins>
+      <w:ins w:id="59" w:author="Microsoft Office User" w:date="2017-10-07T16:27:00Z">
+        <w:r>
+          <w:t>;</w:t>
+        </w:r>
+      </w:ins>
+      <w:ins w:id="60" w:author="Microsoft Office User" w:date="2017-10-07T16:14:00Z">
+        <w:r>
+          <w:t xml:space="preserve"> Perry, Perlman, &amp; </w:t>
+        </w:r>
+        <w:proofErr w:type="spellStart"/>
+        <w:r>
+          <w:t>Lupyan</w:t>
+        </w:r>
+        <w:proofErr w:type="spellEnd"/>
+        <w:r>
+          <w:t xml:space="preserve"> 2015)</w:t>
+        </w:r>
+      </w:ins>
+      <w:ins w:id="61" w:author="Microsoft Office User" w:date="2017-10-07T15:48:00Z">
+        <w:r>
+          <w:t>.</w:t>
+        </w:r>
+      </w:ins>
+      <w:ins w:id="62" w:author="Microsoft Office User" w:date="2017-10-07T15:56:00Z">
+        <w:r>
+          <w:t xml:space="preserve"> </w:t>
+        </w:r>
+      </w:ins>
+      <w:ins w:id="63" w:author="Microsoft Office User" w:date="2017-10-08T10:59:00Z">
+        <w:r>
+          <w:t>Onomatopoeia</w:t>
+        </w:r>
+        <w:r>
+          <w:t xml:space="preserve"> </w:t>
+        </w:r>
+      </w:ins>
+      <w:ins w:id="64" w:author="Microsoft Office User" w:date="2017-10-08T11:00:00Z">
+        <w:r>
+          <w:t>–</w:t>
+        </w:r>
+      </w:ins>
+      <w:ins w:id="65" w:author="Microsoft Office User" w:date="2017-10-08T10:59:00Z">
+        <w:r>
+          <w:t xml:space="preserve"> </w:t>
+        </w:r>
+      </w:ins>
+      <w:ins w:id="66" w:author="Microsoft Office User" w:date="2017-10-08T11:00:00Z">
+        <w:r>
+          <w:t xml:space="preserve">words that </w:t>
+        </w:r>
+      </w:ins>
+      <w:ins w:id="67" w:author="Microsoft Office User" w:date="2017-10-08T11:17:00Z">
+        <w:r>
+          <w:t xml:space="preserve">bear an </w:t>
+        </w:r>
+        <w:r>
+          <w:rPr>
+            <w:i/>
+          </w:rPr>
+          <w:t xml:space="preserve">iconic </w:t>
+        </w:r>
+        <w:r>
+          <w:t>relationship</w:t>
+        </w:r>
+      </w:ins>
+      <w:ins w:id="68" w:author="Microsoft Office User" w:date="2017-10-08T11:00:00Z">
+        <w:r>
+          <w:t>, i.e. a resemblance</w:t>
+        </w:r>
+      </w:ins>
+      <w:ins w:id="69" w:author="Microsoft Office User" w:date="2017-10-08T11:18:00Z">
+        <w:r>
+          <w:t>,</w:t>
+        </w:r>
+      </w:ins>
+      <w:ins w:id="70" w:author="Microsoft Office User" w:date="2017-10-08T11:00:00Z">
+        <w:r>
+          <w:t xml:space="preserve"> to </w:t>
+        </w:r>
+        <w:r>
+          <w:t xml:space="preserve">the categories of sounds to which they refer – </w:t>
+        </w:r>
+      </w:ins>
+      <w:ins w:id="71" w:author="Microsoft Office User" w:date="2017-10-08T11:01:00Z">
+        <w:r>
+          <w:t>appear to be universal across languages</w:t>
+        </w:r>
+      </w:ins>
+      <w:ins w:id="72" w:author="Microsoft Office User" w:date="2017-10-08T11:02:00Z">
+        <w:r>
+          <w:t xml:space="preserve"> (</w:t>
+        </w:r>
+        <w:proofErr w:type="spellStart"/>
+        <w:r>
+          <w:t>Dingemanse</w:t>
+        </w:r>
+        <w:proofErr w:type="spellEnd"/>
+        <w:r>
+          <w:t>, 2012)</w:t>
+        </w:r>
+      </w:ins>
+      <w:ins w:id="73" w:author="Microsoft Office User" w:date="2017-10-08T11:01:00Z">
+        <w:r>
+          <w:t xml:space="preserve">. </w:t>
+        </w:r>
+      </w:ins>
+      <w:ins w:id="74" w:author="Microsoft Office User" w:date="2017-10-07T15:59:00Z">
+        <w:r>
+          <w:t xml:space="preserve">As a </w:t>
+        </w:r>
+      </w:ins>
+      <w:ins w:id="75" w:author="Microsoft Office User" w:date="2017-10-08T11:08:00Z">
+        <w:r>
+          <w:t xml:space="preserve">lexical </w:t>
+        </w:r>
+      </w:ins>
+      <w:ins w:id="76" w:author="Microsoft Office User" w:date="2017-10-07T15:59:00Z">
+        <w:r>
+          <w:t>class</w:t>
+        </w:r>
+      </w:ins>
+      <w:ins w:id="77" w:author="Microsoft Office User" w:date="2017-10-08T11:11:00Z">
+        <w:r>
+          <w:t xml:space="preserve">, </w:t>
+        </w:r>
+      </w:ins>
+      <w:ins w:id="78" w:author="Microsoft Office User" w:date="2017-10-07T16:00:00Z">
+        <w:r>
+          <w:t>onomatopoeia</w:t>
+        </w:r>
+      </w:ins>
+      <w:ins w:id="79" w:author="Microsoft Office User" w:date="2017-10-07T16:12:00Z">
+        <w:r>
+          <w:t xml:space="preserve"> </w:t>
+        </w:r>
+        <w:proofErr w:type="gramStart"/>
+        <w:r>
+          <w:t>are</w:t>
+        </w:r>
+      </w:ins>
+      <w:proofErr w:type="gramEnd"/>
+      <w:ins w:id="80" w:author="Microsoft Office User" w:date="2017-10-08T11:14:00Z">
+        <w:r>
+          <w:t xml:space="preserve"> highly</w:t>
+        </w:r>
+      </w:ins>
+      <w:ins w:id="81" w:author="Microsoft Office User" w:date="2017-10-07T16:12:00Z">
+        <w:r>
+          <w:t xml:space="preserve"> subject to </w:t>
+        </w:r>
+      </w:ins>
+      <w:ins w:id="82" w:author="Microsoft Office User" w:date="2017-10-07T16:14:00Z">
+        <w:r>
+          <w:t xml:space="preserve">creative </w:t>
+        </w:r>
+      </w:ins>
+      <w:ins w:id="83" w:author="Microsoft Office User" w:date="2017-10-08T11:14:00Z">
+        <w:r>
+          <w:t xml:space="preserve">processes, such as </w:t>
+        </w:r>
+      </w:ins>
+      <w:ins w:id="84" w:author="Microsoft Office User" w:date="2017-10-08T11:13:00Z">
+        <w:r>
+          <w:t>modulations in prosody and phonology</w:t>
+        </w:r>
+      </w:ins>
+      <w:ins w:id="85" w:author="Microsoft Office User" w:date="2017-10-07T16:12:00Z">
+        <w:r>
+          <w:t xml:space="preserve">, </w:t>
+        </w:r>
+      </w:ins>
+      <w:ins w:id="86" w:author="Microsoft Office User" w:date="2017-10-08T11:14:00Z">
+        <w:r>
+          <w:t>and</w:t>
+        </w:r>
+      </w:ins>
+      <w:ins w:id="87" w:author="Microsoft Office User" w:date="2017-10-07T16:12:00Z">
+        <w:r>
+          <w:t xml:space="preserve"> the coining of new vocabulary (</w:t>
+        </w:r>
+        <w:proofErr w:type="spellStart"/>
+        <w:r>
+          <w:t>Dingemanse</w:t>
+        </w:r>
+        <w:proofErr w:type="spellEnd"/>
+        <w:r>
+          <w:t>, 2013?)</w:t>
+        </w:r>
+      </w:ins>
+      <w:ins w:id="88" w:author="Microsoft Office User" w:date="2017-10-07T16:21:00Z">
+        <w:r>
+          <w:t>.</w:t>
+        </w:r>
+      </w:ins>
+      <w:ins w:id="89" w:author="Microsoft Office User" w:date="2017-10-07T16:22:00Z">
+        <w:r>
+          <w:t xml:space="preserve"> </w:t>
+        </w:r>
+      </w:ins>
+      <w:ins w:id="90" w:author="Microsoft Office User" w:date="2017-10-07T16:25:00Z">
+        <w:r>
+          <w:t xml:space="preserve">In this study, we examine </w:t>
+        </w:r>
+      </w:ins>
+      <w:ins w:id="91" w:author="Microsoft Office User" w:date="2017-10-07T16:26:00Z">
+        <w:r>
+          <w:t>the process of how</w:t>
+        </w:r>
+      </w:ins>
+      <w:ins w:id="92" w:author="Microsoft Office User" w:date="2017-10-07T16:25:00Z">
+        <w:r>
+          <w:t xml:space="preserve"> </w:t>
+        </w:r>
+      </w:ins>
+      <w:ins w:id="93" w:author="Microsoft Office User" w:date="2017-10-07T16:22:00Z">
+        <w:r>
+          <w:t>iconic words</w:t>
+        </w:r>
+      </w:ins>
+      <w:ins w:id="94" w:author="Microsoft Office User" w:date="2017-10-07T16:26:00Z">
+        <w:r>
+          <w:t xml:space="preserve"> can be</w:t>
+        </w:r>
+      </w:ins>
+      <w:ins w:id="95" w:author="Microsoft Office User" w:date="2017-10-07T16:22:00Z">
+        <w:r>
+          <w:t xml:space="preserve"> </w:t>
+        </w:r>
+      </w:ins>
+      <w:ins w:id="96" w:author="Microsoft Office User" w:date="2017-10-07T16:25:00Z">
+        <w:r>
+          <w:t xml:space="preserve">created </w:t>
+        </w:r>
+      </w:ins>
+      <w:ins w:id="97" w:author="Microsoft Office User" w:date="2017-10-07T16:23:00Z">
+        <w:r>
+          <w:t>from vocal imitation</w:t>
+        </w:r>
+      </w:ins>
+      <w:ins w:id="98" w:author="Microsoft Office User" w:date="2017-10-07T16:25:00Z">
+        <w:r>
+          <w:t xml:space="preserve">s of non-verbal, environmental sounds. </w:t>
+        </w:r>
+      </w:ins>
+    </w:p>
+    <w:p>
+      <w:r>
+        <w:t xml:space="preserve">The importance of imitation and depiction in the origin of signs is clearly observable in signed languages (Goldin-Meadow, 2016; </w:t>
+      </w:r>
+      <w:proofErr w:type="spellStart"/>
+      <w:r>
+        <w:t>Kendon</w:t>
+      </w:r>
+      <w:proofErr w:type="spellEnd"/>
+      <w:r>
+        <w:t xml:space="preserve">, 2014; </w:t>
+      </w:r>
+      <w:proofErr w:type="spellStart"/>
+      <w:r>
+        <w:t>Klima</w:t>
+      </w:r>
+      <w:proofErr w:type="spellEnd"/>
+      <w:r>
+        <w:t xml:space="preserve"> &amp; </w:t>
+      </w:r>
+      <w:proofErr w:type="spellStart"/>
+      <w:r>
+        <w:t>Bellugi</w:t>
+      </w:r>
+      <w:proofErr w:type="spellEnd"/>
+      <w:r>
+        <w:t>, 1980)</w:t>
+      </w:r>
+      <w:ins w:id="99" w:author="Microsoft Office User" w:date="2017-10-07T12:36:00Z">
+        <w:r>
+          <w:t>. Yet,</w:t>
+        </w:r>
+      </w:ins>
+      <w:del w:id="100" w:author="Microsoft Office User" w:date="2017-10-07T12:36:00Z">
+        <w:r>
+          <w:delText>, but</w:delText>
+        </w:r>
+      </w:del>
+      <w:r>
+        <w:t xml:space="preserve"> in considering </w:t>
+      </w:r>
+      <w:del w:id="101" w:author="Microsoft Office User" w:date="2017-10-07T12:43:00Z">
+        <w:r>
+          <w:delText xml:space="preserve">the idea that imitation in the vocal modality may be key to understanding </w:delText>
+        </w:r>
+      </w:del>
+      <w:r>
+        <w:t>the origin of spoken words, many have argued that the human capacity for vocal imitation is far too limited to play a significant role (</w:t>
+      </w:r>
+      <w:proofErr w:type="spellStart"/>
+      <w:r>
+        <w:t>Arbib</w:t>
+      </w:r>
+      <w:proofErr w:type="spellEnd"/>
+      <w:r>
+        <w:t xml:space="preserve">, 2012; Armstrong &amp; Wilcox, 2007; </w:t>
+      </w:r>
+      <w:proofErr w:type="spellStart"/>
+      <w:r>
+        <w:t>Corballis</w:t>
+      </w:r>
+      <w:proofErr w:type="spellEnd"/>
+      <w:r>
+        <w:t xml:space="preserve">, 2003; Hewes, 1973; </w:t>
+      </w:r>
+      <w:proofErr w:type="spellStart"/>
+      <w:r>
+        <w:t>Hockett</w:t>
+      </w:r>
+      <w:proofErr w:type="spellEnd"/>
+      <w:r>
+        <w:t xml:space="preserve">, 1978; </w:t>
+      </w:r>
+      <w:proofErr w:type="spellStart"/>
+      <w:r>
+        <w:t>Tomasello</w:t>
+      </w:r>
+      <w:proofErr w:type="spellEnd"/>
+      <w:r>
+        <w:t xml:space="preserve">, 2010). For example, Pinker and </w:t>
+      </w:r>
+      <w:proofErr w:type="spellStart"/>
+      <w:r>
+        <w:t>Jackendoff</w:t>
+      </w:r>
+      <w:proofErr w:type="spellEnd"/>
+      <w:r>
+        <w:t xml:space="preserve"> (2005) argued that, “most humans lack the ability… to convincingly reproduce environmental sounds… Thus ‘capacity for vocal imitation’ in humans might be better described as a capacity to learn to produce speech” (p. 209). Consequently, it is still widely assumed that vocal imitation --- or more broadly, the use of any sort of resemblance between form and meaning --- cannot be important to understanding the origin of spoken words. We challenge this view by demonstrating that spoken words can emerge from vocal imitations even without the intention to communicate. We find that repeating vocal imitations of environmental sounds over generations of unique speakers is sufficient to create more word-like vocalizations both in form and function.</w:t>
       </w:r>
     </w:p>
     <w:p>
@@ -342,11 +1045,125 @@
         <w:pStyle w:val="BodyText"/>
       </w:pPr>
       <w:r>
-        <w:t xml:space="preserve">Although most words of contemporary spoken languages are not clearly imitative in origin, there has been a growing recognition of the importance of imitative words in spoken languages (Dingemanse, Blasi, Lupyan, Christiansen, &amp; Monaghan, 2015; Perniss, Thompson, &amp; Vigliocco, 2010) and the frequent use of vocal imitation and depiction in spoken discourse (Clark &amp; Gerrig, 1990; Lewis, 2009). This has led some to argue for the importance of imitation for understanding the origin of spoken words (e.g., Brown, Black, &amp; Horowitz, 1955; Dingemanse, 2014; Donald, 2016; Imai &amp; Kita, 2014; Perlman, Dale, &amp; Lupyan, 2015). In addition, counter to previous assumptions, people are highly effective at using vocal imitations to refer to environmental sounds such as coins dropping in a jar or mechanical events such as scraping --- in some cases, even more effective than when using conventional words (Lemaitre &amp; Rocchesso, 2014). Recent work has also shown that people are able to create novel imitative vocalizations for more abstract meanings (e.g. ‘slow’, ‘rough’, ‘good’, ‘many’) that are understandable to naïve listeners (Perlman et al., 2015). These imitations are effective not because people can mimic environmental sounds with high fidelity, but because people are able to produce imitations that capture the salient features of sounds in ways that are understandable to listeners (Lemaitre, Houix, Voisin, Misdariis, &amp; Susini, 2016). Similarly, the features of onomatopoeic words might highlight distinctive </w:t>
-      </w:r>
-      <w:r>
         <w:lastRenderedPageBreak/>
-        <w:t xml:space="preserve">aspects of the sounds they represent. For example, the initial voiced, plosive </w:t>
+        <w:t xml:space="preserve">Although most words of contemporary spoken languages are not clearly imitative in origin, there has been a growing recognition of the importance of </w:t>
+      </w:r>
+      <w:del w:id="102" w:author="Microsoft Office User" w:date="2017-10-07T12:38:00Z">
+        <w:r>
+          <w:delText>imitative words</w:delText>
+        </w:r>
+      </w:del>
+      <w:ins w:id="103" w:author="Microsoft Office User" w:date="2017-10-07T12:38:00Z">
+        <w:r>
+          <w:t>iconicity</w:t>
+        </w:r>
+      </w:ins>
+      <w:r>
+        <w:t xml:space="preserve"> in spoken languages (</w:t>
+      </w:r>
+      <w:proofErr w:type="spellStart"/>
+      <w:r>
+        <w:t>Dingemanse</w:t>
+      </w:r>
+      <w:proofErr w:type="spellEnd"/>
+      <w:r>
+        <w:t xml:space="preserve">, </w:t>
+      </w:r>
+      <w:proofErr w:type="spellStart"/>
+      <w:r>
+        <w:t>Blasi</w:t>
+      </w:r>
+      <w:proofErr w:type="spellEnd"/>
+      <w:r>
+        <w:t xml:space="preserve">, </w:t>
+      </w:r>
+      <w:proofErr w:type="spellStart"/>
+      <w:r>
+        <w:t>Lupyan</w:t>
+      </w:r>
+      <w:proofErr w:type="spellEnd"/>
+      <w:r>
+        <w:t xml:space="preserve">, Christiansen, &amp; Monaghan, 2015; </w:t>
+      </w:r>
+      <w:proofErr w:type="spellStart"/>
+      <w:r>
+        <w:t>Perniss</w:t>
+      </w:r>
+      <w:proofErr w:type="spellEnd"/>
+      <w:r>
+        <w:t xml:space="preserve">, Thompson, &amp; </w:t>
+      </w:r>
+      <w:proofErr w:type="spellStart"/>
+      <w:r>
+        <w:t>Vigliocco</w:t>
+      </w:r>
+      <w:proofErr w:type="spellEnd"/>
+      <w:r>
+        <w:t xml:space="preserve">, 2010) and the frequent use of vocal imitation and depiction in spoken discourse (Clark &amp; </w:t>
+      </w:r>
+      <w:proofErr w:type="spellStart"/>
+      <w:r>
+        <w:t>Gerrig</w:t>
+      </w:r>
+      <w:proofErr w:type="spellEnd"/>
+      <w:r>
+        <w:t xml:space="preserve">, 1990; Lewis, 2009). This has led some to argue for the importance of imitation for understanding the origin of spoken words (e.g., Brown, Black, &amp; Horowitz, 1955; </w:t>
+      </w:r>
+      <w:proofErr w:type="spellStart"/>
+      <w:r>
+        <w:t>Dingemanse</w:t>
+      </w:r>
+      <w:proofErr w:type="spellEnd"/>
+      <w:r>
+        <w:t xml:space="preserve">, 2014; Donald, 2016; Imai &amp; Kita, 2014; Perlman, Dale, &amp; </w:t>
+      </w:r>
+      <w:proofErr w:type="spellStart"/>
+      <w:r>
+        <w:t>Lupyan</w:t>
+      </w:r>
+      <w:proofErr w:type="spellEnd"/>
+      <w:r>
+        <w:t xml:space="preserve">, 2015). In addition, counter to previous assumptions, people are highly effective at using vocal imitations to refer to environmental sounds such as coins dropping in a jar or mechanical events such as scraping --- in some cases, even more effective than when using conventional words (Lemaitre &amp; </w:t>
+      </w:r>
+      <w:proofErr w:type="spellStart"/>
+      <w:r>
+        <w:t>Rocchesso</w:t>
+      </w:r>
+      <w:proofErr w:type="spellEnd"/>
+      <w:r>
+        <w:t xml:space="preserve">, 2014). Recent work has also shown that people are able to create novel imitative vocalizations for more abstract meanings (e.g. ‘slow’, ‘rough’, ‘good’, ‘many’) that are understandable to naïve listeners (Perlman et al., 2015). These imitations are effective not because people can mimic environmental sounds with high fidelity, but because people are able to produce imitations that capture the salient features of sounds in ways that are understandable to listeners (Lemaitre, </w:t>
+      </w:r>
+      <w:proofErr w:type="spellStart"/>
+      <w:r>
+        <w:t>Houix</w:t>
+      </w:r>
+      <w:proofErr w:type="spellEnd"/>
+      <w:r>
+        <w:t xml:space="preserve">, </w:t>
+      </w:r>
+      <w:proofErr w:type="spellStart"/>
+      <w:r>
+        <w:t>Voisin</w:t>
+      </w:r>
+      <w:proofErr w:type="spellEnd"/>
+      <w:r>
+        <w:t xml:space="preserve">, </w:t>
+      </w:r>
+      <w:proofErr w:type="spellStart"/>
+      <w:r>
+        <w:t>Misdariis</w:t>
+      </w:r>
+      <w:proofErr w:type="spellEnd"/>
+      <w:r>
+        <w:t xml:space="preserve">, &amp; </w:t>
+      </w:r>
+      <w:proofErr w:type="spellStart"/>
+      <w:r>
+        <w:t>Susini</w:t>
+      </w:r>
+      <w:proofErr w:type="spellEnd"/>
+      <w:r>
+        <w:t xml:space="preserve">, 2016). Similarly, the features of onomatopoeic words might highlight distinctive aspects of the sounds they represent. For example, the initial voiced, plosive </w:t>
       </w:r>
       <w:r>
         <w:rPr>
@@ -383,12 +1200,12 @@
       <w:r>
         <w:t xml:space="preserve">Thus, converging evidence suggests that people can use vocal imitation as an effective means of communication. </w:t>
       </w:r>
-      <w:ins w:id="3" w:author="Pierce Edmiston" w:date="2017-10-03T10:54:00Z">
+      <w:ins w:id="104" w:author="Pierce Edmiston" w:date="2017-10-03T10:54:00Z">
         <w:r>
           <w:t xml:space="preserve">At the same time, vocal imitations are not </w:t>
         </w:r>
       </w:ins>
-      <w:ins w:id="4" w:author="Pierce Edmiston" w:date="2017-10-03T10:55:00Z">
+      <w:ins w:id="105" w:author="Pierce Edmiston" w:date="2017-10-03T10:55:00Z">
         <w:r>
           <w:t>words.</w:t>
         </w:r>
@@ -396,22 +1213,22 @@
           <w:t xml:space="preserve"> </w:t>
         </w:r>
       </w:ins>
-      <w:ins w:id="5" w:author="Pierce Edmiston" w:date="2017-10-03T11:04:00Z">
+      <w:ins w:id="106" w:author="Pierce Edmiston" w:date="2017-10-03T11:04:00Z">
         <w:r>
           <w:t>If</w:t>
         </w:r>
       </w:ins>
-      <w:ins w:id="6" w:author="Pierce Edmiston" w:date="2017-10-03T10:57:00Z">
+      <w:ins w:id="107" w:author="Pierce Edmiston" w:date="2017-10-03T10:57:00Z">
         <w:r>
           <w:t xml:space="preserve"> vocal imitation played a role in the origin of some spoken words, </w:t>
         </w:r>
       </w:ins>
-      <w:ins w:id="7" w:author="Pierce Edmiston" w:date="2017-10-03T10:59:00Z">
+      <w:ins w:id="108" w:author="Pierce Edmiston" w:date="2017-10-03T10:59:00Z">
         <w:r>
           <w:t xml:space="preserve">then it is necessary to identify the minimal conditions under which vocal imitations </w:t>
         </w:r>
       </w:ins>
-      <w:ins w:id="8" w:author="Pierce Edmiston" w:date="2017-10-03T10:46:00Z">
+      <w:ins w:id="109" w:author="Pierce Edmiston" w:date="2017-10-03T10:46:00Z">
         <w:r>
           <w:t>can give rise to words that can be integrated in</w:t>
         </w:r>
@@ -422,17 +1239,17 @@
           <w:t xml:space="preserve"> </w:t>
         </w:r>
       </w:ins>
-      <w:ins w:id="9" w:author="Pierce Edmiston" w:date="2017-10-03T10:47:00Z">
+      <w:ins w:id="110" w:author="Pierce Edmiston" w:date="2017-10-03T10:47:00Z">
         <w:r>
           <w:t>I</w:t>
         </w:r>
       </w:ins>
-      <w:ins w:id="10" w:author="Pierce Edmiston" w:date="2017-10-03T11:05:00Z">
+      <w:ins w:id="111" w:author="Pierce Edmiston" w:date="2017-10-03T11:05:00Z">
         <w:r>
           <w:t>n this research we as</w:t>
         </w:r>
       </w:ins>
-      <w:ins w:id="11" w:author="Pierce Edmiston" w:date="2017-10-03T10:47:00Z">
+      <w:ins w:id="112" w:author="Pierce Edmiston" w:date="2017-10-03T10:47:00Z">
         <w:r>
           <w:t>k whether</w:t>
         </w:r>
@@ -440,70 +1257,70 @@
           <w:t xml:space="preserve"> </w:t>
         </w:r>
       </w:ins>
-      <w:ins w:id="12" w:author="Pierce Edmiston" w:date="2017-10-03T10:53:00Z">
+      <w:ins w:id="113" w:author="Pierce Edmiston" w:date="2017-10-03T10:53:00Z">
         <w:r>
           <w:t xml:space="preserve">the intention to </w:t>
         </w:r>
       </w:ins>
-      <w:ins w:id="13" w:author="Pierce Edmiston" w:date="2017-10-03T10:50:00Z">
+      <w:ins w:id="114" w:author="Pierce Edmiston" w:date="2017-10-03T10:50:00Z">
         <w:r>
           <w:t xml:space="preserve">communicate </w:t>
         </w:r>
       </w:ins>
-      <w:ins w:id="14" w:author="Pierce Edmiston" w:date="2017-10-03T11:05:00Z">
+      <w:ins w:id="115" w:author="Pierce Edmiston" w:date="2017-10-03T11:05:00Z">
         <w:r>
           <w:t xml:space="preserve">is </w:t>
         </w:r>
       </w:ins>
-      <w:ins w:id="15" w:author="Pierce Edmiston" w:date="2017-10-03T10:50:00Z">
+      <w:ins w:id="116" w:author="Pierce Edmiston" w:date="2017-10-03T10:50:00Z">
         <w:r>
           <w:t xml:space="preserve">necessary for </w:t>
         </w:r>
       </w:ins>
-      <w:ins w:id="16" w:author="Pierce Edmiston" w:date="2017-10-03T10:53:00Z">
+      <w:ins w:id="117" w:author="Pierce Edmiston" w:date="2017-10-03T10:53:00Z">
         <w:r>
           <w:t xml:space="preserve">establishing linguistic </w:t>
         </w:r>
       </w:ins>
-      <w:ins w:id="17" w:author="Pierce Edmiston" w:date="2017-10-03T10:50:00Z">
+      <w:ins w:id="118" w:author="Pierce Edmiston" w:date="2017-10-03T10:50:00Z">
         <w:r>
           <w:t xml:space="preserve">convention, or whether vocal imitations might transition to more word-like forms through </w:t>
         </w:r>
       </w:ins>
-      <w:ins w:id="18" w:author="Pierce Edmiston" w:date="2017-10-03T11:07:00Z">
+      <w:ins w:id="119" w:author="Pierce Edmiston" w:date="2017-10-03T11:07:00Z">
         <w:r>
           <w:t xml:space="preserve">sheer repetition --- without an explicit </w:t>
         </w:r>
       </w:ins>
-      <w:ins w:id="19" w:author="Pierce Edmiston" w:date="2017-10-03T11:08:00Z">
+      <w:ins w:id="120" w:author="Pierce Edmiston" w:date="2017-10-03T11:08:00Z">
         <w:r>
           <w:t xml:space="preserve">communicative </w:t>
         </w:r>
-        <w:commentRangeStart w:id="20"/>
+        <w:commentRangeStart w:id="121"/>
         <w:r>
           <w:t>goal</w:t>
         </w:r>
       </w:ins>
-      <w:commentRangeEnd w:id="20"/>
-      <w:ins w:id="21" w:author="Pierce Edmiston" w:date="2017-10-03T11:26:00Z">
+      <w:commentRangeEnd w:id="121"/>
+      <w:ins w:id="122" w:author="Pierce Edmiston" w:date="2017-10-03T11:26:00Z">
         <w:r>
           <w:rPr>
             <w:rStyle w:val="CommentReference"/>
           </w:rPr>
-          <w:commentReference w:id="20"/>
-        </w:r>
-      </w:ins>
-      <w:ins w:id="23" w:author="Pierce Edmiston" w:date="2017-10-03T11:07:00Z">
+          <w:commentReference w:id="121"/>
+        </w:r>
+      </w:ins>
+      <w:ins w:id="123" w:author="Pierce Edmiston" w:date="2017-10-03T11:07:00Z">
         <w:r>
           <w:t>.</w:t>
         </w:r>
       </w:ins>
-      <w:ins w:id="24" w:author="Pierce Edmiston" w:date="2017-10-03T11:03:00Z">
+      <w:ins w:id="124" w:author="Pierce Edmiston" w:date="2017-10-03T11:03:00Z">
         <w:r>
           <w:t xml:space="preserve"> </w:t>
         </w:r>
       </w:ins>
-      <w:del w:id="25" w:author="Pierce Edmiston" w:date="2017-10-03T11:03:00Z">
+      <w:del w:id="125" w:author="Pierce Edmiston" w:date="2017-10-03T11:03:00Z">
         <w:r>
           <w:delText xml:space="preserve">But can vocal imitations ever give rise to words that can be integrated into the vocabulary of a language? And if so, by what means might this happen? </w:delText>
         </w:r>
@@ -511,12 +1328,12 @@
       <w:r>
         <w:t xml:space="preserve">To answer </w:t>
       </w:r>
-      <w:del w:id="26" w:author="Pierce Edmiston" w:date="2017-10-03T11:08:00Z">
+      <w:del w:id="126" w:author="Pierce Edmiston" w:date="2017-10-03T11:08:00Z">
         <w:r>
           <w:delText>these questions</w:delText>
         </w:r>
       </w:del>
-      <w:ins w:id="27" w:author="Pierce Edmiston" w:date="2017-10-03T11:08:00Z">
+      <w:ins w:id="127" w:author="Pierce Edmiston" w:date="2017-10-03T11:08:00Z">
         <w:r>
           <w:t>this question</w:t>
         </w:r>
@@ -530,6 +1347,7 @@
         <w:pStyle w:val="BodyText"/>
       </w:pPr>
       <w:r>
+        <w:lastRenderedPageBreak/>
         <w:t>We then conducted a series of analyses and additional experiments to systematically answer the following questions: First, do imitations stabilize in form and become more word-like as they are repeated? Second, do the imitations retain a resemblance to the original environmental sound that inspired them? If so, it should be possible for naïve participants to match the emergent words back to the original seed sounds. Third, do the imitations become more suitable as labels for the category of sounds that motivated them? For example, does the imitation of a particular water-splashing sound become, over generations of repeated imitation, a better label for the more general category of water-splashing sounds?</w:t>
       </w:r>
     </w:p>
@@ -537,27 +1355,23 @@
       <w:pPr>
         <w:pStyle w:val="Heading11"/>
       </w:pPr>
-      <w:bookmarkStart w:id="28" w:name="experiment-1-stabilization-of-imitations"/>
-      <w:bookmarkEnd w:id="28"/>
+      <w:bookmarkStart w:id="128" w:name="experiment-1-stabilization-of-imitations"/>
+      <w:bookmarkEnd w:id="128"/>
       <w:r>
         <w:t>Experiment 1: Stabilization of imitations through repetition</w:t>
       </w:r>
     </w:p>
     <w:p>
       <w:r>
-        <w:t xml:space="preserve">In the first experiment, we collected the vocal imitations, and assessed the extent to which repeating imitations of environmental sounds over generations of unique speakers results in progressive stabilization toward more word-like forms. After collecting the imitations, we measured changes in the stability of the imitations in three ways. First, we measured changes in the perception of acoustic similarity between subsequent generations of imitations along contiguous transmission chains. Second, we used algorithmic measures of acoustic similarity to assess the similarity of imitations sampled within and between transmission chains. Third, we obtained transcriptions of imitations, and measured the extent to which later generation imitations were transcribed with greater consistency and agreement. </w:t>
-      </w:r>
-      <w:r>
-        <w:lastRenderedPageBreak/>
-        <w:t>The results show that repeated imitation results in vocalizations that are easier to repeat with high fidelity and easier to transcribe into English orthography.</w:t>
+        <w:t>In the first experiment, we collected the vocal imitations, and assessed the extent to which repeating imitations of environmental sounds over generations of unique speakers results in progressive stabilization toward more word-like forms. After collecting the imitations, we measured changes in the stability of the imitations in three ways. First, we measured changes in the perception of acoustic similarity between subsequent generations of imitations along contiguous transmission chains. Second, we used algorithmic measures of acoustic similarity to assess the similarity of imitations sampled within and between transmission chains. Third, we obtained transcriptions of imitations, and measured the extent to which later generation imitations were transcribed with greater consistency and agreement. The results show that repeated imitation results in vocalizations that are easier to repeat with high fidelity and easier to transcribe into English orthography.</w:t>
       </w:r>
     </w:p>
     <w:p>
       <w:pPr>
         <w:pStyle w:val="Heading21"/>
       </w:pPr>
-      <w:bookmarkStart w:id="29" w:name="methods"/>
-      <w:bookmarkEnd w:id="29"/>
+      <w:bookmarkStart w:id="129" w:name="methods"/>
+      <w:bookmarkEnd w:id="129"/>
       <w:r>
         <w:t>Methods</w:t>
       </w:r>
@@ -567,8 +1381,8 @@
         <w:pStyle w:val="Heading31"/>
         <w:framePr w:wrap="around"/>
       </w:pPr>
-      <w:bookmarkStart w:id="30" w:name="selecting-seed-sounds"/>
-      <w:bookmarkEnd w:id="30"/>
+      <w:bookmarkStart w:id="130" w:name="selecting-seed-sounds"/>
+      <w:bookmarkEnd w:id="130"/>
       <w:r>
         <w:t>Selecting seed sounds</w:t>
       </w:r>
@@ -600,14 +1414,15 @@
         <w:pStyle w:val="Heading31"/>
         <w:framePr w:wrap="around"/>
       </w:pPr>
-      <w:bookmarkStart w:id="31" w:name="collecting-vocal-imitations"/>
-      <w:bookmarkEnd w:id="31"/>
+      <w:bookmarkStart w:id="131" w:name="collecting-vocal-imitations"/>
+      <w:bookmarkEnd w:id="131"/>
       <w:r>
         <w:t>Collecting vocal imitations</w:t>
       </w:r>
     </w:p>
     <w:p>
       <w:r>
+        <w:lastRenderedPageBreak/>
         <w:t>Participants (</w:t>
       </w:r>
       <w:r>
@@ -627,28 +1442,36 @@
       <w:r>
         <w:t xml:space="preserve">Each participant listened to and imitated four sounds: one from each of the four categories of environmental sounds. Sounds were assigned at random such that participants were unlikely to imitate the same person more than once. Participants were allowed to listen to each target sound </w:t>
       </w:r>
-      <w:commentRangeStart w:id="32"/>
-      <w:del w:id="33" w:author="Pierce Edmiston" w:date="2017-10-02T10:56:00Z">
+      <w:commentRangeStart w:id="132"/>
+      <w:del w:id="133" w:author="Pierce Edmiston" w:date="2017-10-02T10:56:00Z">
         <w:r>
           <w:delText>multiple times</w:delText>
         </w:r>
       </w:del>
-      <w:ins w:id="34" w:author="Pierce Edmiston" w:date="2017-10-02T10:56:00Z">
+      <w:ins w:id="134" w:author="Pierce Edmiston" w:date="2017-10-02T10:56:00Z">
         <w:r>
           <w:t>as many times as needed</w:t>
         </w:r>
       </w:ins>
-      <w:commentRangeEnd w:id="32"/>
-      <w:ins w:id="35" w:author="Pierce Edmiston" w:date="2017-10-02T10:57:00Z">
+      <w:commentRangeEnd w:id="132"/>
+      <w:ins w:id="135" w:author="Pierce Edmiston" w:date="2017-10-02T10:57:00Z">
         <w:r>
           <w:rPr>
             <w:rStyle w:val="CommentReference"/>
           </w:rPr>
-          <w:commentReference w:id="32"/>
-        </w:r>
-      </w:ins>
-      <w:r>
-        <w:t>, but were only allowed a single recording in response. Recordings that were too quiet (less than -30 dBFS) were not accepted.</w:t>
+          <w:commentReference w:id="132"/>
+        </w:r>
+      </w:ins>
+      <w:r>
+        <w:t xml:space="preserve">, but were only allowed a single recording in response. Recordings that were too quiet (less than -30 </w:t>
+      </w:r>
+      <w:proofErr w:type="spellStart"/>
+      <w:r>
+        <w:t>dBFS</w:t>
+      </w:r>
+      <w:proofErr w:type="spellEnd"/>
+      <w:r>
+        <w:t>) were not accepted.</w:t>
       </w:r>
     </w:p>
     <w:p>
@@ -663,8 +1486,8 @@
       <w:r>
         <w:rPr>
           <w:noProof/>
-        </w:rPr>
-        <w:lastRenderedPageBreak/>
+          <w:lang w:val="en-GB" w:eastAsia="en-GB"/>
+        </w:rPr>
         <w:drawing>
           <wp:inline distT="0" distB="0" distL="0" distR="0" wp14:anchorId="06855BE9" wp14:editId="4523B43D">
             <wp:extent cx="4876800" cy="4267200"/>
@@ -713,6 +1536,7 @@
         <w:pStyle w:val="ImageCaption"/>
       </w:pPr>
       <w:r>
+        <w:lastRenderedPageBreak/>
         <w:t>Figure 1 Vocal imitations collected in the transmission chain experiment. Seed sounds (16) were sampled from four categories of environmental sounds: glass, tear, water, zipper. Participants imitated each seed sound, and then the next generation of participants imitated the imitations, and so on, for up to 8 generations. Chains are unbalanced due to random assignment and the exclusion of some low quality recordings.</w:t>
       </w:r>
     </w:p>
@@ -721,8 +1545,8 @@
         <w:pStyle w:val="Heading31"/>
         <w:framePr w:wrap="around"/>
       </w:pPr>
-      <w:bookmarkStart w:id="37" w:name="measuring-acoustic-similarity"/>
-      <w:bookmarkEnd w:id="37"/>
+      <w:bookmarkStart w:id="136" w:name="measuring-acoustic-similarity"/>
+      <w:bookmarkEnd w:id="136"/>
       <w:r>
         <w:t>Measuring acoustic similarity</w:t>
       </w:r>
@@ -732,8 +1556,8 @@
         <w:pStyle w:val="Heading41"/>
         <w:framePr w:wrap="around"/>
       </w:pPr>
-      <w:bookmarkStart w:id="38" w:name="acoustic-similarity-judgments"/>
-      <w:bookmarkEnd w:id="38"/>
+      <w:bookmarkStart w:id="137" w:name="acoustic-similarity-judgments"/>
+      <w:bookmarkEnd w:id="137"/>
       <w:r>
         <w:t>Acoustic similarity judgments</w:t>
       </w:r>
@@ -758,7 +1582,23 @@
         <w:t>Nearly identical</w:t>
       </w:r>
       <w:r>
-        <w:t xml:space="preserve">. Raters were encouraged to use as much of the scale as they could while maximizing the likelihood that, if they did this procedure again, they would reach the same judgments. Full instructions are provided in the Supplemental Materials. Inter-rater reliability was calculated as the intra-class coefficient treating the group as the unit of analysis (Gamer, Lemon, Fellows, &amp; Singh, 2012; Shrout &amp; Fleiss, 1979): ICC = 0.76, 95% CI [0.70, 0.81], F(170, 680) = 4.18, </w:t>
+        <w:t xml:space="preserve">. Raters were encouraged to use as much of the scale as they could while maximizing the likelihood that, if they did this procedure again, they would reach the same judgments. Full instructions are provided in the Supplemental Materials. Inter-rater reliability was calculated as the intra-class coefficient treating the group as the unit of analysis (Gamer, Lemon, Fellows, &amp; Singh, 2012; </w:t>
+      </w:r>
+      <w:proofErr w:type="spellStart"/>
+      <w:r>
+        <w:t>Shrout</w:t>
+      </w:r>
+      <w:proofErr w:type="spellEnd"/>
+      <w:r>
+        <w:t xml:space="preserve"> &amp; Fleiss, 1979): ICC = 0.76, 95% CI [0.70, 0.81], </w:t>
+      </w:r>
+      <w:proofErr w:type="gramStart"/>
+      <w:r>
+        <w:t>F(</w:t>
+      </w:r>
+      <w:proofErr w:type="gramEnd"/>
+      <w:r>
+        <w:t xml:space="preserve">170, 680) = 4.18, </w:t>
       </w:r>
       <w:r>
         <w:rPr>
@@ -775,8 +1615,8 @@
         <w:pStyle w:val="Heading41"/>
         <w:framePr w:wrap="around"/>
       </w:pPr>
-      <w:bookmarkStart w:id="39" w:name="algorithmic-acoustic-similarity"/>
-      <w:bookmarkEnd w:id="39"/>
+      <w:bookmarkStart w:id="138" w:name="algorithmic-acoustic-similarity"/>
+      <w:bookmarkEnd w:id="138"/>
       <w:r>
         <w:t>Algorithmic acoustic similarity</w:t>
       </w:r>
@@ -791,8 +1631,8 @@
         <w:pStyle w:val="Heading31"/>
         <w:framePr w:wrap="around"/>
       </w:pPr>
-      <w:bookmarkStart w:id="40" w:name="collecting-transcriptions-of-imitations"/>
-      <w:bookmarkEnd w:id="40"/>
+      <w:bookmarkStart w:id="139" w:name="collecting-transcriptions-of-imitations"/>
+      <w:bookmarkEnd w:id="139"/>
       <w:r>
         <w:t>Collecting transcriptions of imitations</w:t>
       </w:r>
@@ -816,25 +1656,38 @@
         <w:pStyle w:val="BodyText"/>
       </w:pPr>
       <w:r>
+        <w:lastRenderedPageBreak/>
         <w:t xml:space="preserve">To measure similarity among transcriptions of the same imitation, we used the </w:t>
       </w:r>
+      <w:proofErr w:type="spellStart"/>
       <w:r>
         <w:rPr>
           <w:rStyle w:val="VerbatimChar"/>
         </w:rPr>
         <w:t>SequenceMatcher</w:t>
       </w:r>
+      <w:proofErr w:type="spellEnd"/>
       <w:r>
         <w:t xml:space="preserve"> functions in the </w:t>
       </w:r>
+      <w:proofErr w:type="spellStart"/>
       <w:r>
         <w:rPr>
           <w:rStyle w:val="VerbatimChar"/>
         </w:rPr>
         <w:t>difflib</w:t>
       </w:r>
-      <w:r>
-        <w:t xml:space="preserve"> package of the Python standard library, which implements a version of Ratcliff and Obershelp's "gestalt pattern matching" algorithm. Alternative measures of transcription agreement including exact string matching and the length of the longest substring match were also collected.</w:t>
+      <w:proofErr w:type="spellEnd"/>
+      <w:r>
+        <w:t xml:space="preserve"> package of the Python standard library, which implements a version of Ratcliff and </w:t>
+      </w:r>
+      <w:proofErr w:type="spellStart"/>
+      <w:r>
+        <w:t>Obershelp's</w:t>
+      </w:r>
+      <w:proofErr w:type="spellEnd"/>
+      <w:r>
+        <w:t xml:space="preserve"> "gestalt pattern matching" algorithm. Alternative measures of transcription agreement including exact string matching and the length of the longest substring match were also collected.</w:t>
       </w:r>
     </w:p>
     <w:p>
@@ -842,8 +1695,8 @@
         <w:pStyle w:val="Heading31"/>
         <w:framePr w:wrap="around"/>
       </w:pPr>
-      <w:bookmarkStart w:id="41" w:name="analyses"/>
-      <w:bookmarkEnd w:id="41"/>
+      <w:bookmarkStart w:id="140" w:name="analyses"/>
+      <w:bookmarkEnd w:id="140"/>
       <w:r>
         <w:t>Analyses</w:t>
       </w:r>
@@ -859,16 +1712,66 @@
         <w:t>lme4</w:t>
       </w:r>
       <w:r>
-        <w:t xml:space="preserve"> package (Bates, Mächler, Bolker, &amp; Walker, 2015). Degrees of freedom and corresponding significance tests for linear mixed-effects models were estimated using the Satterthwaite approximation via the </w:t>
-      </w:r>
+        <w:t xml:space="preserve"> package (Bates, </w:t>
+      </w:r>
+      <w:proofErr w:type="spellStart"/>
+      <w:r>
+        <w:t>Mächler</w:t>
+      </w:r>
+      <w:proofErr w:type="spellEnd"/>
+      <w:r>
+        <w:t xml:space="preserve">, </w:t>
+      </w:r>
+      <w:proofErr w:type="spellStart"/>
+      <w:r>
+        <w:t>Bolker</w:t>
+      </w:r>
+      <w:proofErr w:type="spellEnd"/>
+      <w:r>
+        <w:t xml:space="preserve">, &amp; Walker, 2015). Degrees of freedom and corresponding significance tests for linear mixed-effects models were estimated using the Satterthwaite approximation via the </w:t>
+      </w:r>
+      <w:proofErr w:type="spellStart"/>
       <w:r>
         <w:rPr>
           <w:rStyle w:val="VerbatimChar"/>
         </w:rPr>
         <w:t>lmerTest</w:t>
       </w:r>
-      <w:r>
-        <w:t xml:space="preserve"> package (Kuznetsova, Bruun Brockhoff, &amp; Haubo Bojesen Christensen, 2016). Random effects (intercepts and slopes) for subjects and for items were included wherever appropriate, and are described below.</w:t>
+      <w:proofErr w:type="spellEnd"/>
+      <w:r>
+        <w:t xml:space="preserve"> package (Kuznetsova, </w:t>
+      </w:r>
+      <w:proofErr w:type="spellStart"/>
+      <w:r>
+        <w:t>Bruun</w:t>
+      </w:r>
+      <w:proofErr w:type="spellEnd"/>
+      <w:r>
+        <w:t xml:space="preserve"> </w:t>
+      </w:r>
+      <w:proofErr w:type="spellStart"/>
+      <w:r>
+        <w:t>Brockhoff</w:t>
+      </w:r>
+      <w:proofErr w:type="spellEnd"/>
+      <w:r>
+        <w:t xml:space="preserve">, &amp; </w:t>
+      </w:r>
+      <w:proofErr w:type="spellStart"/>
+      <w:r>
+        <w:t>Haubo</w:t>
+      </w:r>
+      <w:proofErr w:type="spellEnd"/>
+      <w:r>
+        <w:t xml:space="preserve"> </w:t>
+      </w:r>
+      <w:proofErr w:type="spellStart"/>
+      <w:r>
+        <w:t>Bojesen</w:t>
+      </w:r>
+      <w:proofErr w:type="spellEnd"/>
+      <w:r>
+        <w:t xml:space="preserve"> Christensen, 2016). Random effects (intercepts and slopes) for subjects and for items were included wherever appropriate, and are described below.</w:t>
       </w:r>
     </w:p>
     <w:p>
@@ -876,8 +1779,8 @@
         <w:pStyle w:val="Heading31"/>
         <w:framePr w:wrap="around"/>
       </w:pPr>
-      <w:bookmarkStart w:id="42" w:name="data-availability"/>
-      <w:bookmarkEnd w:id="42"/>
+      <w:bookmarkStart w:id="141" w:name="data-availability"/>
+      <w:bookmarkEnd w:id="141"/>
       <w:r>
         <w:t>Data availability</w:t>
       </w:r>
@@ -899,8 +1802,8 @@
       <w:pPr>
         <w:pStyle w:val="Heading21"/>
       </w:pPr>
-      <w:bookmarkStart w:id="43" w:name="results"/>
-      <w:bookmarkEnd w:id="43"/>
+      <w:bookmarkStart w:id="142" w:name="results"/>
+      <w:bookmarkEnd w:id="142"/>
       <w:r>
         <w:t>Results</w:t>
       </w:r>
@@ -910,15 +1813,23 @@
         <w:pStyle w:val="Heading31"/>
         <w:framePr w:wrap="around"/>
       </w:pPr>
-      <w:bookmarkStart w:id="44" w:name="acoustic-similarity-increased-through-it"/>
-      <w:bookmarkEnd w:id="44"/>
+      <w:bookmarkStart w:id="143" w:name="acoustic-similarity-increased-through-it"/>
+      <w:bookmarkEnd w:id="143"/>
       <w:r>
         <w:t>Acoustic similarity increased through iteration</w:t>
       </w:r>
     </w:p>
     <w:p>
       <w:r>
-        <w:t xml:space="preserve">Imitations of environmental sounds became more stable over the course of being repeated as revealed by increasing acoustic similarity judgments along individual transmission chains. Acoustic similarity ratings were fit with a linear mixed-effects model predicting perceived acoustic similarity from generation with random effects (intercepts and slopes) for raters. To test whether the hypothesized increase in acoustic simliarity was true across all seed sounds and categories, we added random effects (intercepts and slopes) for seed sounds nested within categories. The results showed that, across raters and seeds, imitations from later generations were rated as sounding more similar to one another than imitations from earlier generations, </w:t>
+        <w:t xml:space="preserve">Imitations of environmental sounds became more stable over the course of being repeated as revealed by increasing acoustic similarity judgments along individual transmission chains. Acoustic similarity ratings were fit with a linear mixed-effects model predicting perceived acoustic similarity from generation with random effects (intercepts and slopes) for raters. To test whether the hypothesized increase in acoustic </w:t>
+      </w:r>
+      <w:proofErr w:type="spellStart"/>
+      <w:r>
+        <w:t>simliarity</w:t>
+      </w:r>
+      <w:proofErr w:type="spellEnd"/>
+      <w:r>
+        <w:t xml:space="preserve"> was true across all seed sounds and categories, we added random effects (intercepts and slopes) for seed sounds nested within categories. The results showed that, across raters and seeds, imitations from later generations were rated as sounding more similar to one another than imitations from earlier generations, </w:t>
       </w:r>
       <w:r>
         <w:rPr>
@@ -929,6 +1840,7 @@
       <w:r>
         <w:t xml:space="preserve"> = 0.10 (SE = 0.03), </w:t>
       </w:r>
+      <w:proofErr w:type="gramStart"/>
       <w:r>
         <w:rPr>
           <w:i/>
@@ -936,7 +1848,11 @@
         <w:t>t</w:t>
       </w:r>
       <w:r>
-        <w:t xml:space="preserve">(11.9) = 3.03, </w:t>
+        <w:t>(</w:t>
+      </w:r>
+      <w:proofErr w:type="gramEnd"/>
+      <w:r>
+        <w:t xml:space="preserve">11.9) = 3.03, </w:t>
       </w:r>
       <w:r>
         <w:rPr>
@@ -952,7 +1868,9 @@
       <w:r>
         <w:rPr>
           <w:noProof/>
-        </w:rPr>
+          <w:lang w:val="en-GB" w:eastAsia="en-GB"/>
+        </w:rPr>
+        <w:lastRenderedPageBreak/>
         <w:drawing>
           <wp:inline distT="0" distB="0" distL="0" distR="0" wp14:anchorId="05C663A7" wp14:editId="26E9A8D4">
             <wp:extent cx="4876800" cy="4876800"/>
@@ -1009,15 +1927,19 @@
         <w:pStyle w:val="Heading31"/>
         <w:framePr w:wrap="around"/>
       </w:pPr>
-      <w:bookmarkStart w:id="45" w:name="acoustic-similarity-was-highest-within-t"/>
-      <w:bookmarkEnd w:id="45"/>
+      <w:bookmarkStart w:id="144" w:name="acoustic-similarity-was-highest-within-t"/>
+      <w:bookmarkEnd w:id="144"/>
       <w:r>
         <w:t>Acoustic similarity was highest within transmission chains</w:t>
       </w:r>
     </w:p>
     <w:p>
       <w:r>
-        <w:t xml:space="preserve">Increasing similarity along transmission chains could also reflect the continuous degradation of the signal due to repeated imitation, in which case we would expect acoustic similarity to increase both within as well as between transmission chains as a function of generation of imitation. To rule out this alternative explanation, we calculated MFCCs for pairs of sounds sampled from within and between different transmission chains from consecutive generations across categories. To analyze the results, we fit a linear model predicting normalized acoustic similarity scores (z-scores) from the generation of sounds. A hierarchical model was not appropriate for this analysis because the between-chain pairs of sounds were sampled from different categories, preventing any random effects due to category or seed from being included in the model. We found that acoustic similarity increased within chains more than it increased between chains, </w:t>
+        <w:t xml:space="preserve">Increasing similarity along transmission chains could also reflect the continuous degradation of the signal due to repeated imitation, in which case we would expect acoustic similarity to increase both within as well as between transmission chains as a function of generation of imitation. To rule out this alternative explanation, we calculated MFCCs for pairs of sounds sampled from within and between different transmission chains from consecutive generations across categories. To analyze the results, we fit a linear model predicting normalized acoustic similarity scores (z-scores) from the generation of sounds. A hierarchical model was not appropriate for this analysis because the between-chain pairs of sounds were sampled from </w:t>
+      </w:r>
+      <w:r>
+        <w:lastRenderedPageBreak/>
+        <w:t xml:space="preserve">different categories, preventing any random effects due to category or seed from being included in the model. We found that acoustic similarity increased within chains more than it increased between chains, </w:t>
       </w:r>
       <w:r>
         <w:rPr>
@@ -1028,6 +1950,7 @@
       <w:r>
         <w:t xml:space="preserve"> = -0.07 (SE = 0.03), </w:t>
       </w:r>
+      <w:proofErr w:type="gramStart"/>
       <w:r>
         <w:rPr>
           <w:i/>
@@ -1035,7 +1958,11 @@
         <w:t>t</w:t>
       </w:r>
       <w:r>
-        <w:t xml:space="preserve">(6674.0) = -2.13, </w:t>
+        <w:t>(</w:t>
+      </w:r>
+      <w:proofErr w:type="gramEnd"/>
+      <w:r>
+        <w:t xml:space="preserve">6674.0) = -2.13, </w:t>
       </w:r>
       <w:r>
         <w:rPr>
@@ -1052,8 +1979,8 @@
         <w:pStyle w:val="Heading31"/>
         <w:framePr w:wrap="around"/>
       </w:pPr>
-      <w:bookmarkStart w:id="46" w:name="later-generation-imitations-were-transcr"/>
-      <w:bookmarkEnd w:id="46"/>
+      <w:bookmarkStart w:id="145" w:name="later-generation-imitations-were-transcr"/>
+      <w:bookmarkEnd w:id="145"/>
       <w:r>
         <w:t>Later generation imitations were transcribed more consistently</w:t>
       </w:r>
@@ -1190,9 +2117,11 @@
             <w:pPr>
               <w:pStyle w:val="Compact"/>
             </w:pPr>
+            <w:proofErr w:type="spellStart"/>
             <w:r>
               <w:t>tingtingting</w:t>
             </w:r>
+            <w:proofErr w:type="spellEnd"/>
           </w:p>
         </w:tc>
         <w:tc>
@@ -1203,9 +2132,11 @@
             <w:pPr>
               <w:pStyle w:val="Compact"/>
             </w:pPr>
+            <w:proofErr w:type="spellStart"/>
             <w:r>
               <w:t>deetdedededeet</w:t>
             </w:r>
+            <w:proofErr w:type="spellEnd"/>
           </w:p>
         </w:tc>
       </w:tr>
@@ -1245,9 +2176,11 @@
             <w:pPr>
               <w:pStyle w:val="Compact"/>
             </w:pPr>
+            <w:proofErr w:type="spellStart"/>
             <w:r>
               <w:t>chirck</w:t>
             </w:r>
+            <w:proofErr w:type="spellEnd"/>
           </w:p>
         </w:tc>
         <w:tc>
@@ -1258,9 +2191,11 @@
             <w:pPr>
               <w:pStyle w:val="Compact"/>
             </w:pPr>
+            <w:proofErr w:type="spellStart"/>
             <w:r>
               <w:t>correcto</w:t>
             </w:r>
+            <w:proofErr w:type="spellEnd"/>
           </w:p>
         </w:tc>
       </w:tr>
@@ -1300,9 +2235,11 @@
             <w:pPr>
               <w:pStyle w:val="Compact"/>
             </w:pPr>
+            <w:proofErr w:type="spellStart"/>
             <w:r>
               <w:t>dirrng</w:t>
             </w:r>
+            <w:proofErr w:type="spellEnd"/>
           </w:p>
         </w:tc>
         <w:tc>
@@ -1313,9 +2250,11 @@
             <w:pPr>
               <w:pStyle w:val="Compact"/>
             </w:pPr>
+            <w:proofErr w:type="spellStart"/>
             <w:r>
               <w:t>wayew</w:t>
             </w:r>
+            <w:proofErr w:type="spellEnd"/>
           </w:p>
         </w:tc>
       </w:tr>
@@ -1355,9 +2294,11 @@
             <w:pPr>
               <w:pStyle w:val="Compact"/>
             </w:pPr>
+            <w:proofErr w:type="spellStart"/>
             <w:r>
               <w:t>boonk</w:t>
             </w:r>
+            <w:proofErr w:type="spellEnd"/>
           </w:p>
         </w:tc>
         <w:tc>
@@ -1368,9 +2309,11 @@
             <w:pPr>
               <w:pStyle w:val="Compact"/>
             </w:pPr>
+            <w:proofErr w:type="spellStart"/>
             <w:r>
               <w:t>baroke</w:t>
             </w:r>
+            <w:proofErr w:type="spellEnd"/>
           </w:p>
         </w:tc>
       </w:tr>
@@ -1410,9 +2353,11 @@
             <w:pPr>
               <w:pStyle w:val="Compact"/>
             </w:pPr>
+            <w:proofErr w:type="spellStart"/>
             <w:r>
               <w:t>scheeept</w:t>
             </w:r>
+            <w:proofErr w:type="spellEnd"/>
           </w:p>
         </w:tc>
         <w:tc>
@@ -1423,9 +2368,11 @@
             <w:pPr>
               <w:pStyle w:val="Compact"/>
             </w:pPr>
+            <w:proofErr w:type="spellStart"/>
             <w:r>
               <w:t>cheecheea</w:t>
             </w:r>
+            <w:proofErr w:type="spellEnd"/>
           </w:p>
         </w:tc>
       </w:tr>
@@ -1465,9 +2412,11 @@
             <w:pPr>
               <w:pStyle w:val="Compact"/>
             </w:pPr>
+            <w:proofErr w:type="spellStart"/>
             <w:r>
               <w:t>feeshefee</w:t>
             </w:r>
+            <w:proofErr w:type="spellEnd"/>
           </w:p>
         </w:tc>
         <w:tc>
@@ -1478,9 +2427,11 @@
             <w:pPr>
               <w:pStyle w:val="Compact"/>
             </w:pPr>
+            <w:proofErr w:type="spellStart"/>
             <w:r>
               <w:t>cheeoooo</w:t>
             </w:r>
+            <w:proofErr w:type="spellEnd"/>
           </w:p>
         </w:tc>
       </w:tr>
@@ -1520,9 +2471,11 @@
             <w:pPr>
               <w:pStyle w:val="Compact"/>
             </w:pPr>
+            <w:proofErr w:type="spellStart"/>
             <w:r>
               <w:t>hhhweerrr</w:t>
             </w:r>
+            <w:proofErr w:type="spellEnd"/>
           </w:p>
         </w:tc>
         <w:tc>
@@ -1533,9 +2486,11 @@
             <w:pPr>
               <w:pStyle w:val="Compact"/>
             </w:pPr>
+            <w:proofErr w:type="spellStart"/>
             <w:r>
               <w:t>chhhhhhewwwe</w:t>
             </w:r>
+            <w:proofErr w:type="spellEnd"/>
           </w:p>
         </w:tc>
       </w:tr>
@@ -1575,9 +2530,11 @@
             <w:pPr>
               <w:pStyle w:val="Compact"/>
             </w:pPr>
+            <w:proofErr w:type="spellStart"/>
             <w:r>
               <w:t>ccccchhhhyeaahh</w:t>
             </w:r>
+            <w:proofErr w:type="spellEnd"/>
           </w:p>
         </w:tc>
         <w:tc>
@@ -1588,9 +2545,11 @@
             <w:pPr>
               <w:pStyle w:val="Compact"/>
             </w:pPr>
+            <w:proofErr w:type="spellStart"/>
             <w:r>
               <w:t>shhhhh</w:t>
             </w:r>
+            <w:proofErr w:type="spellEnd"/>
           </w:p>
         </w:tc>
       </w:tr>
@@ -1630,9 +2589,11 @@
             <w:pPr>
               <w:pStyle w:val="Compact"/>
             </w:pPr>
+            <w:proofErr w:type="spellStart"/>
             <w:r>
               <w:t>boococucuwich</w:t>
             </w:r>
+            <w:proofErr w:type="spellEnd"/>
           </w:p>
         </w:tc>
         <w:tc>
@@ -1643,9 +2604,11 @@
             <w:pPr>
               <w:pStyle w:val="Compact"/>
             </w:pPr>
+            <w:proofErr w:type="spellStart"/>
             <w:r>
               <w:t>eeverlusha</w:t>
             </w:r>
+            <w:proofErr w:type="spellEnd"/>
           </w:p>
         </w:tc>
       </w:tr>
@@ -1685,9 +2648,11 @@
             <w:pPr>
               <w:pStyle w:val="Compact"/>
             </w:pPr>
+            <w:proofErr w:type="spellStart"/>
             <w:r>
               <w:t>chwoochwooochwooo</w:t>
             </w:r>
+            <w:proofErr w:type="spellEnd"/>
           </w:p>
         </w:tc>
         <w:tc>
@@ -1698,9 +2663,11 @@
             <w:pPr>
               <w:pStyle w:val="Compact"/>
             </w:pPr>
+            <w:proofErr w:type="spellStart"/>
             <w:r>
               <w:t>cheiopshpshcheiopsh</w:t>
             </w:r>
+            <w:proofErr w:type="spellEnd"/>
           </w:p>
         </w:tc>
       </w:tr>
@@ -1740,9 +2707,11 @@
             <w:pPr>
               <w:pStyle w:val="Compact"/>
             </w:pPr>
+            <w:proofErr w:type="spellStart"/>
             <w:r>
               <w:t>atoadelchoo</w:t>
             </w:r>
+            <w:proofErr w:type="spellEnd"/>
           </w:p>
         </w:tc>
         <w:tc>
@@ -1753,9 +2722,11 @@
             <w:pPr>
               <w:pStyle w:val="Compact"/>
             </w:pPr>
+            <w:proofErr w:type="spellStart"/>
             <w:r>
               <w:t>mowah</w:t>
             </w:r>
+            <w:proofErr w:type="spellEnd"/>
           </w:p>
         </w:tc>
       </w:tr>
@@ -1795,9 +2766,11 @@
             <w:pPr>
               <w:pStyle w:val="Compact"/>
             </w:pPr>
+            <w:proofErr w:type="spellStart"/>
             <w:r>
               <w:t>awakawush</w:t>
             </w:r>
+            <w:proofErr w:type="spellEnd"/>
           </w:p>
         </w:tc>
         <w:tc>
@@ -1808,9 +2781,11 @@
             <w:pPr>
               <w:pStyle w:val="Compact"/>
             </w:pPr>
+            <w:proofErr w:type="spellStart"/>
             <w:r>
               <w:t>galonggalong</w:t>
             </w:r>
+            <w:proofErr w:type="spellEnd"/>
           </w:p>
         </w:tc>
       </w:tr>
@@ -1850,9 +2825,11 @@
             <w:pPr>
               <w:pStyle w:val="Compact"/>
             </w:pPr>
+            <w:proofErr w:type="spellStart"/>
             <w:r>
               <w:t>euah</w:t>
             </w:r>
+            <w:proofErr w:type="spellEnd"/>
           </w:p>
         </w:tc>
         <w:tc>
@@ -1863,9 +2840,11 @@
             <w:pPr>
               <w:pStyle w:val="Compact"/>
             </w:pPr>
+            <w:proofErr w:type="spellStart"/>
             <w:r>
               <w:t>izoo</w:t>
             </w:r>
+            <w:proofErr w:type="spellEnd"/>
           </w:p>
         </w:tc>
       </w:tr>
@@ -1905,9 +2884,11 @@
             <w:pPr>
               <w:pStyle w:val="Compact"/>
             </w:pPr>
+            <w:proofErr w:type="spellStart"/>
             <w:r>
               <w:t>zoop</w:t>
             </w:r>
+            <w:proofErr w:type="spellEnd"/>
           </w:p>
         </w:tc>
         <w:tc>
@@ -1918,9 +2899,11 @@
             <w:pPr>
               <w:pStyle w:val="Compact"/>
             </w:pPr>
+            <w:proofErr w:type="spellStart"/>
             <w:r>
               <w:t>veeeep</w:t>
             </w:r>
+            <w:proofErr w:type="spellEnd"/>
           </w:p>
         </w:tc>
       </w:tr>
@@ -1960,9 +2943,11 @@
             <w:pPr>
               <w:pStyle w:val="Compact"/>
             </w:pPr>
+            <w:proofErr w:type="spellStart"/>
             <w:r>
               <w:t>arrgt</w:t>
             </w:r>
+            <w:proofErr w:type="spellEnd"/>
           </w:p>
         </w:tc>
         <w:tc>
@@ -1973,9 +2958,11 @@
             <w:pPr>
               <w:pStyle w:val="Compact"/>
             </w:pPr>
+            <w:proofErr w:type="spellStart"/>
             <w:r>
               <w:t>owww</w:t>
             </w:r>
+            <w:proofErr w:type="spellEnd"/>
           </w:p>
         </w:tc>
       </w:tr>
@@ -2015,9 +3002,11 @@
             <w:pPr>
               <w:pStyle w:val="Compact"/>
             </w:pPr>
+            <w:proofErr w:type="spellStart"/>
             <w:r>
               <w:t>bzzzzup</w:t>
             </w:r>
+            <w:proofErr w:type="spellEnd"/>
           </w:p>
         </w:tc>
         <w:tc>
@@ -2028,9 +3017,11 @@
             <w:pPr>
               <w:pStyle w:val="Compact"/>
             </w:pPr>
+            <w:proofErr w:type="spellStart"/>
             <w:r>
               <w:t>izzip</w:t>
             </w:r>
+            <w:proofErr w:type="spellEnd"/>
           </w:p>
         </w:tc>
       </w:tr>
@@ -2040,9 +3031,19 @@
         <w:pStyle w:val="BodyText"/>
       </w:pPr>
       <w:r>
-        <w:t>To measure the similarity among transcriptions, we calculated the orthographic distance between the most frequent transcription and all other transcriptions of a given imitation. The orthographic distance measure was a ratio based on longest contiguous matching subsequences between pairs of transcriptions. We then fit a hierarchical linear model predicting orthographic distance from the generation of the imitation (First generation, Last generation) with random effects (intercepts and slopes) for seed sound nested within category</w:t>
-      </w:r>
-      <w:r>
+        <w:t xml:space="preserve">To measure the similarity among transcriptions, we calculated the orthographic distance between the most frequent transcription and all other transcriptions of a given imitation. The orthographic distance measure was a ratio based on longest contiguous matching subsequences between pairs of transcriptions. We then fit a hierarchical linear model predicting orthographic distance from the generation of the imitation (First generation, Last generation) with random effects (intercepts and slopes) for seed sound nested within </w:t>
+      </w:r>
+      <w:r>
+        <w:lastRenderedPageBreak/>
+        <w:t>category</w:t>
+      </w:r>
+      <w:r>
+        <w:rPr>
+          <w:rStyle w:val="FootnoteReference"/>
+          <w:rPrChange w:id="146" w:author="Microsoft Office User" w:date="2017-10-07T12:12:00Z">
+            <w:rPr/>
+          </w:rPrChange>
+        </w:rPr>
         <w:footnoteReference w:id="1"/>
       </w:r>
       <w:r>
@@ -2057,6 +3058,7 @@
       <w:r>
         <w:t xml:space="preserve"> = -0.12 (SE = 0.03), </w:t>
       </w:r>
+      <w:proofErr w:type="gramStart"/>
       <w:r>
         <w:rPr>
           <w:i/>
@@ -2064,7 +3066,11 @@
         <w:t>t</w:t>
       </w:r>
       <w:r>
-        <w:t xml:space="preserve">(3.0) = -3.62, </w:t>
+        <w:t>(</w:t>
+      </w:r>
+      <w:proofErr w:type="gramEnd"/>
+      <w:r>
+        <w:t xml:space="preserve">3.0) = -3.62, </w:t>
       </w:r>
       <w:r>
         <w:rPr>
@@ -2084,6 +3090,7 @@
       <w:r>
         <w:t xml:space="preserve"> = 0.10 (SE = 0.03), </w:t>
       </w:r>
+      <w:proofErr w:type="gramStart"/>
       <w:r>
         <w:rPr>
           <w:i/>
@@ -2091,7 +3098,11 @@
         <w:t>t</w:t>
       </w:r>
       <w:r>
-        <w:t xml:space="preserve">(90.0) = 2.84, </w:t>
+        <w:t>(</w:t>
+      </w:r>
+      <w:proofErr w:type="gramEnd"/>
+      <w:r>
+        <w:t xml:space="preserve">90.0) = 2.84, </w:t>
       </w:r>
       <w:r>
         <w:rPr>
@@ -2134,7 +3145,9 @@
       <w:r>
         <w:rPr>
           <w:noProof/>
-        </w:rPr>
+          <w:lang w:val="en-GB" w:eastAsia="en-GB"/>
+        </w:rPr>
+        <w:lastRenderedPageBreak/>
         <w:drawing>
           <wp:inline distT="0" distB="0" distL="0" distR="0" wp14:anchorId="6CFE9877" wp14:editId="7E2C0A0F">
             <wp:extent cx="4876800" cy="4876800"/>
@@ -2190,15 +3203,35 @@
       <w:pPr>
         <w:pStyle w:val="Heading21"/>
       </w:pPr>
-      <w:bookmarkStart w:id="47" w:name="discussion"/>
-      <w:bookmarkEnd w:id="47"/>
+      <w:bookmarkStart w:id="148" w:name="discussion"/>
+      <w:bookmarkEnd w:id="148"/>
       <w:r>
         <w:t>Discussion</w:t>
       </w:r>
     </w:p>
     <w:p>
       <w:r>
-        <w:t>Repeating imitations of environmental sounds over generations of unique speakers was sufficient to create more wordlike forms even without any instruction to do so. We defined wordlike-ness in terms of acoustic stability and orthographic agreement. With additional repetitions, the acoustic forms of the imitations became more similar to one another, indicating they became easier to repeat with high fidelity. The possibility that this similarity was due to uniform degradation across all transmission chains was ruled out by algorithmic analyses of acoustic similarity within and between chains demonstrating that acoustic similarity increased within chains but not between them. Additionally, later generation imitations were transcribed more consistently into English orthography, further supporting our hypothesis that repeating imitations makes them more word-like.</w:t>
+        <w:t xml:space="preserve">Repeating imitations of environmental sounds over generations of unique speakers was sufficient to create more </w:t>
+      </w:r>
+      <w:proofErr w:type="spellStart"/>
+      <w:r>
+        <w:t>wordlike</w:t>
+      </w:r>
+      <w:proofErr w:type="spellEnd"/>
+      <w:r>
+        <w:t xml:space="preserve"> forms even without any instruction to do so. We defined </w:t>
+      </w:r>
+      <w:proofErr w:type="spellStart"/>
+      <w:r>
+        <w:t>wordlike</w:t>
+      </w:r>
+      <w:proofErr w:type="spellEnd"/>
+      <w:r>
+        <w:t xml:space="preserve">-ness in terms of acoustic stability and orthographic agreement. With additional repetitions, the acoustic forms of the imitations became more similar to one another, indicating they became easier to repeat with high fidelity. The possibility that this similarity was due to uniform degradation across all transmission chains was ruled out by algorithmic </w:t>
+      </w:r>
+      <w:r>
+        <w:lastRenderedPageBreak/>
+        <w:t>analyses of acoustic similarity within and between chains demonstrating that acoustic similarity increased within chains but not between them. Additionally, later generation imitations were transcribed more consistently into English orthography, further supporting our hypothesis that repeating imitations makes them more word-like.</w:t>
       </w:r>
     </w:p>
     <w:p>
@@ -2213,8 +3246,8 @@
       <w:pPr>
         <w:pStyle w:val="Heading11"/>
       </w:pPr>
-      <w:bookmarkStart w:id="48" w:name="experiment-2-resemblance-of-imitations-t"/>
-      <w:bookmarkEnd w:id="48"/>
+      <w:bookmarkStart w:id="149" w:name="experiment-2-resemblance-of-imitations-t"/>
+      <w:bookmarkEnd w:id="149"/>
       <w:r>
         <w:t>Experiment 2: Resemblance of imitations to original seed sounds</w:t>
       </w:r>
@@ -2228,7 +3261,9 @@
       <w:r>
         <w:rPr>
           <w:noProof/>
-        </w:rPr>
+          <w:lang w:val="en-GB" w:eastAsia="en-GB"/>
+        </w:rPr>
+        <w:lastRenderedPageBreak/>
         <w:drawing>
           <wp:inline distT="0" distB="0" distL="0" distR="0" wp14:anchorId="7A8AD2F6" wp14:editId="3ACC2EC3">
             <wp:extent cx="4876800" cy="4267200"/>
@@ -2284,8 +3319,8 @@
       <w:pPr>
         <w:pStyle w:val="Heading21"/>
       </w:pPr>
-      <w:bookmarkStart w:id="49" w:name="methods-1"/>
-      <w:bookmarkEnd w:id="49"/>
+      <w:bookmarkStart w:id="150" w:name="methods-1"/>
+      <w:bookmarkEnd w:id="150"/>
       <w:r>
         <w:t>Methods</w:t>
       </w:r>
@@ -2295,8 +3330,8 @@
         <w:pStyle w:val="Heading31"/>
         <w:framePr w:wrap="around"/>
       </w:pPr>
-      <w:bookmarkStart w:id="50" w:name="matching-imitations-to-seed-sounds"/>
-      <w:bookmarkEnd w:id="50"/>
+      <w:bookmarkStart w:id="151" w:name="matching-imitations-to-seed-sounds"/>
+      <w:bookmarkEnd w:id="151"/>
       <w:r>
         <w:t>Matching imitations to seed sounds</w:t>
       </w:r>
@@ -2312,7 +3347,15 @@
         <w:t>N</w:t>
       </w:r>
       <w:r>
-        <w:t>=751) recruited from Amazon Mechanical Turk were paid to listen to imitations, one at a time, and for each one, choose one of four possible sounds they thought the person was trying to imitate. The task was unspeeded and no feedback was provided. Participants completed 10 questions at a time.</w:t>
+        <w:t xml:space="preserve">=751) recruited from Amazon Mechanical Turk were paid to listen to imitations, one at a time, and for each one, choose one of four possible sounds they thought the person was trying to imitate. The task was </w:t>
+      </w:r>
+      <w:proofErr w:type="spellStart"/>
+      <w:r>
+        <w:t>unspeeded</w:t>
+      </w:r>
+      <w:proofErr w:type="spellEnd"/>
+      <w:r>
+        <w:t xml:space="preserve"> and no feedback was provided. Participants completed 10 questions at a time.</w:t>
       </w:r>
     </w:p>
     <w:p>
@@ -2320,7 +3363,11 @@
         <w:pStyle w:val="BodyText"/>
       </w:pPr>
       <w:r>
-        <w:t>All 365 imitations were tested in each of the three question types depicted in Fig. 4. These questions differed in the relationship between the imitation and the four seed sounds provided as the choices in the question. Question types (True seed, Category match, Specific match) were assigned between-subject. Participants in the True seed and Category match conditions were provided four seed sounds from different categories as choices in each question. Participants in the Specific match condition were provided four seed sounds from the same category.</w:t>
+        <w:t xml:space="preserve">All 365 imitations were tested in each of the three question types depicted in Fig. 4. These questions differed in the relationship between the imitation and the four seed sounds </w:t>
+      </w:r>
+      <w:r>
+        <w:lastRenderedPageBreak/>
+        <w:t>provided as the choices in the question. Question types (True seed, Category match, Specific match) were assigned between-subject. Participants in the True seed and Category match conditions were provided four seed sounds from different categories as choices in each question. Participants in the Specific match condition were provided four seed sounds from the same category.</w:t>
       </w:r>
     </w:p>
     <w:p>
@@ -2328,8 +3375,8 @@
         <w:pStyle w:val="Heading31"/>
         <w:framePr w:wrap="around"/>
       </w:pPr>
-      <w:bookmarkStart w:id="51" w:name="matching-transcriptions-to-seed-sounds"/>
-      <w:bookmarkEnd w:id="51"/>
+      <w:bookmarkStart w:id="152" w:name="matching-transcriptions-to-seed-sounds"/>
+      <w:bookmarkEnd w:id="152"/>
       <w:r>
         <w:t>Matching transcriptions to seed sounds</w:t>
       </w:r>
@@ -2369,8 +3416,8 @@
       <w:pPr>
         <w:pStyle w:val="Heading21"/>
       </w:pPr>
-      <w:bookmarkStart w:id="52" w:name="results-1"/>
-      <w:bookmarkEnd w:id="52"/>
+      <w:bookmarkStart w:id="153" w:name="results-1"/>
+      <w:bookmarkEnd w:id="153"/>
       <w:r>
         <w:t>Results</w:t>
       </w:r>
@@ -2380,8 +3427,8 @@
         <w:pStyle w:val="Heading31"/>
         <w:framePr w:wrap="around"/>
       </w:pPr>
-      <w:bookmarkStart w:id="53" w:name="imitations-retained-category-information"/>
-      <w:bookmarkEnd w:id="53"/>
+      <w:bookmarkStart w:id="154" w:name="imitations-retained-category-information"/>
+      <w:bookmarkEnd w:id="154"/>
       <w:r>
         <w:t>Imitations retained category information more than individuating information</w:t>
       </w:r>
@@ -2391,6 +3438,12 @@
         <w:t>Response accuracies in matching imitations to seed sounds were fit by a generalized linear mixed-effects model predicting match accuracy as different from chance (25%) based on the type of question being answered (True seed, Category match, Specific match) and the generation of the imitation. Question types were contrast coded using Category match questions as the baseline condition in comparison to the other two question types each containing the actual seed that generated the imitation as one of the choices. The model included random intercepts for participant</w:t>
       </w:r>
       <w:r>
+        <w:rPr>
+          <w:rStyle w:val="FootnoteReference"/>
+          <w:rPrChange w:id="155" w:author="Microsoft Office User" w:date="2017-10-07T12:12:00Z">
+            <w:rPr/>
+          </w:rPrChange>
+        </w:rPr>
         <w:footnoteReference w:id="2"/>
       </w:r>
       <w:r>
@@ -2402,6 +3455,7 @@
         <w:pStyle w:val="BodyText"/>
       </w:pPr>
       <w:r>
+        <w:lastRenderedPageBreak/>
         <w:t xml:space="preserve">Accuracy in matching imitations to seed sounds was above chance for all question types for the first generation of imitations, </w:t>
       </w:r>
       <w:r>
@@ -2494,6 +3548,12 @@
         <w:t>An alternative explanation for this result is that the within-category match questions are simply more difficult because the sounds provided as choices are more acoustically similar to one another than the between-category questions, and therefore, performance might be expected to drop off more rapidly with repeated imitation for these more difficult questions</w:t>
       </w:r>
       <w:r>
+        <w:rPr>
+          <w:rStyle w:val="FootnoteReference"/>
+          <w:rPrChange w:id="157" w:author="Microsoft Office User" w:date="2017-10-07T12:12:00Z">
+            <w:rPr/>
+          </w:rPrChange>
+        </w:rPr>
         <w:footnoteReference w:id="3"/>
       </w:r>
       <w:r>
@@ -2532,15 +3592,19 @@
         <w:pStyle w:val="Heading31"/>
         <w:framePr w:wrap="around"/>
       </w:pPr>
-      <w:bookmarkStart w:id="54" w:name="transcriptions-retained-information-abou"/>
-      <w:bookmarkEnd w:id="54"/>
+      <w:bookmarkStart w:id="159" w:name="transcriptions-retained-information-abou"/>
+      <w:bookmarkEnd w:id="159"/>
       <w:r>
         <w:t>Transcriptions retained information about seed sources</w:t>
       </w:r>
     </w:p>
     <w:p>
       <w:r>
-        <w:t xml:space="preserve">We next report the results of matching the written transcriptions of the auditory sounds back to the original environmental sounds. Remarkably, participants were able to guess the correct meaning of a word that was transcribed from an imitation that had been repeated up to 8 times, </w:t>
+        <w:t xml:space="preserve">We next report the results of matching the written transcriptions of the auditory sounds back to the original environmental sounds. Remarkably, participants were able to guess the correct meaning of a </w:t>
+      </w:r>
+      <w:r>
+        <w:lastRenderedPageBreak/>
+        <w:t xml:space="preserve">word that was transcribed from an imitation that had been repeated up to 8 times, </w:t>
       </w:r>
       <w:r>
         <w:rPr>
@@ -2655,6 +3719,7 @@
       <w:r>
         <w:rPr>
           <w:noProof/>
+          <w:lang w:val="en-GB" w:eastAsia="en-GB"/>
         </w:rPr>
         <w:drawing>
           <wp:inline distT="0" distB="0" distL="0" distR="0" wp14:anchorId="462AD15F" wp14:editId="73AEFDE1">
@@ -2704,22 +3769,39 @@
         <w:pStyle w:val="ImageCaption"/>
       </w:pPr>
       <w:r>
-        <w:t>Figure 5 Repeated imitations retained category resemblance. A. Accuracy of matching vocal imitations to original seed sounds as a function of the generation during which the imitation was produced. Curves show predictions of the generalized linear mixed effects models with ±1 SE of the model predictions. The "category advantage" (Category match vs. Specific match) increased over generations, while the "true seed advantage" (True seed v. Category match) decreased (see main text), suggesting that imitations lose within-category information more rapidly than between-category information. B. Accuracy of matching transcriptions of the imitations to original seed sounds (e.g., "boococucuwich" to a water splashing sound). Transcriptions of imitations could still be matched back to the category of sound that motivated the original imitation even after 8 generations. Circles show mean matching accuracy for the corresponding vocal imitations for comparison.</w:t>
+        <w:t>Figure 5 Repeated imitations retained category resemblance. A. Accuracy of matching vocal imitations to original seed sounds as a function of the generation during which the imitation was produced. Curves show predictions of the generalized linear mixed effects models with ±1 SE of the model predictions. The "category advantage" (Category match vs. Specific match) increased over generations, while the "true seed advantage" (True seed v. Category match) decreased (see main text), suggesting that imitations lose within-category information more rapidly than between-category information. B. Accuracy of matching transcriptions of the imitations to original seed sounds (e.g., "</w:t>
+      </w:r>
+      <w:proofErr w:type="spellStart"/>
+      <w:r>
+        <w:t>boococucuwich</w:t>
+      </w:r>
+      <w:proofErr w:type="spellEnd"/>
+      <w:r>
+        <w:t>" to a water splashing sound). Transcriptions of imitations could still be matched back to the category of sound that motivated the original imitation even after 8 generations. Circles show mean matching accuracy for the corresponding vocal imitations for comparison.</w:t>
       </w:r>
     </w:p>
     <w:p>
       <w:pPr>
         <w:pStyle w:val="Heading21"/>
       </w:pPr>
-      <w:bookmarkStart w:id="55" w:name="discussion-1"/>
-      <w:bookmarkEnd w:id="55"/>
-      <w:r>
+      <w:bookmarkStart w:id="160" w:name="discussion-1"/>
+      <w:bookmarkEnd w:id="160"/>
+      <w:r>
+        <w:lastRenderedPageBreak/>
         <w:t>Discussion</w:t>
       </w:r>
     </w:p>
     <w:p>
       <w:r>
-        <w:t>Even after being repeated up to 8 times, imitations retained a resemblance to the environmental sound that motivated them, even after being transcribed into orthographic forms. For imitations, but not for transcriptions, this resemblance was stronger for the category of environmental sound than the actual seed sound, suggesting that through repetition, the imitations were becoming more categorical. This result supports the results of Experiment 1 in demonstrating another aspect of wordlike-ness achieved through repeated imitation: Words, in addition to being stable in acoustic and orthographic forms, are also categorical, denoting all members of a category equally as opposed to identifying individual category members. Repeating imitations of environmental sounds is sufficient to remove some of the individuating characteristics of the imitation while retaining a category-based resemblance.</w:t>
+        <w:t xml:space="preserve">Even after being repeated up to 8 times, imitations retained a resemblance to the environmental sound that motivated them, even after being transcribed into orthographic forms. For imitations, but not for transcriptions, this resemblance was stronger for the category of environmental sound than the actual seed sound, suggesting that through repetition, the imitations were becoming more categorical. This result supports the results of Experiment 1 in demonstrating another aspect of </w:t>
+      </w:r>
+      <w:proofErr w:type="spellStart"/>
+      <w:r>
+        <w:t>wordlike</w:t>
+      </w:r>
+      <w:proofErr w:type="spellEnd"/>
+      <w:r>
+        <w:t>-ness achieved through repeated imitation: Words, in addition to being stable in acoustic and orthographic forms, are also categorical, denoting all members of a category equally as opposed to identifying individual category members. Repeating imitations of environmental sounds is sufficient to remove some of the individuating characteristics of the imitation while retaining a category-based resemblance.</w:t>
       </w:r>
     </w:p>
     <w:p>
@@ -2727,7 +3809,15 @@
         <w:pStyle w:val="BodyText"/>
       </w:pPr>
       <w:r>
-        <w:t>The reason the same effect was not observed in matching accuracy for transcriptions is unknown. One possible reason is that the process of transcribing a non-linguistic vocalization into a written word encourages transcribers to emphasize individuating information about the vocalization. However, the fact that transcriptions of imitations can be matched back to other category members (Category match questions) suggests that transcriptions are still carrying some category information. Another possible reason is that by subsetting the most frequent transcriptions, we unintentionally excluded less frequent transcriptions that were more diagnostic of category information.</w:t>
+        <w:t xml:space="preserve">The reason the same effect was not observed in matching accuracy for transcriptions is unknown. One possible reason is that the process of transcribing a non-linguistic vocalization into a written word encourages transcribers to emphasize individuating information about the vocalization. However, the fact that transcriptions of imitations can be matched back to other category members (Category match questions) suggests that transcriptions are still carrying some category information. Another possible reason is that by </w:t>
+      </w:r>
+      <w:proofErr w:type="spellStart"/>
+      <w:r>
+        <w:t>subsetting</w:t>
+      </w:r>
+      <w:proofErr w:type="spellEnd"/>
+      <w:r>
+        <w:t xml:space="preserve"> the most frequent transcriptions, we unintentionally excluded less frequent transcriptions that were more diagnostic of category information.</w:t>
       </w:r>
     </w:p>
     <w:p>
@@ -2735,30 +3825,66 @@
         <w:pStyle w:val="BodyText"/>
       </w:pPr>
       <w:r>
-        <w:t>Experiments 1 and 2 document a process of gradual change from an imitation of an environmental sound to a more wordlike form. But do these emergent words function like other words in the language? In Experiment 3, we test the suitability of words taken from the beginning and end of transmission chains in serving as category labels in a category learning task.</w:t>
+        <w:t xml:space="preserve">Experiments 1 and 2 document a process of gradual change from an imitation of an environmental sound to a more </w:t>
+      </w:r>
+      <w:proofErr w:type="spellStart"/>
+      <w:r>
+        <w:t>wordlike</w:t>
+      </w:r>
+      <w:proofErr w:type="spellEnd"/>
+      <w:r>
+        <w:t xml:space="preserve"> form. But do these emergent words function like other words in the language? In Experiment 3, we test the suitability of words taken from the beginning and end of transmission chains in serving as category labels in a category learning task.</w:t>
       </w:r>
     </w:p>
     <w:p>
       <w:pPr>
         <w:pStyle w:val="Heading11"/>
       </w:pPr>
-      <w:bookmarkStart w:id="56" w:name="experiment-3-suitability-of-created-word"/>
-      <w:bookmarkEnd w:id="56"/>
+      <w:bookmarkStart w:id="161" w:name="experiment-3-suitability-of-created-word"/>
+      <w:bookmarkEnd w:id="161"/>
       <w:r>
         <w:t>Experiment 3: Suitability of created words as category labels</w:t>
       </w:r>
     </w:p>
     <w:p>
       <w:r>
-        <w:t>One consequence of imitations becoming more word-like is that they may make for better category labels. For example, an imitation from a later generation, by virtue of having a more word-like form, may be easier to learn as a label for the category of sounds that motivated it than an earlier imitation, which is more closely yoked to a particular environmental sound. To the extent that repeating imitations abstracts away the idiosyncrasies of a particular category member (Edmiston &amp; Lupyan, 2015; Lupyan &amp; Thompson-Schill, 2012), it may also be easier to generalize to new category members. We tested these predictions using a category learning task in which participants learned novel labels as category labels of the seed environmental sounds. The novel labels were transcriptions of either first or last generation imitations gathered in Experiment 1.</w:t>
+        <w:t xml:space="preserve">One consequence of imitations becoming more word-like is that they may make for better category labels. For example, an imitation from a later generation, by virtue of having a more word-like form, may be easier to learn as a label for the category of sounds that motivated it than an earlier imitation, which is more closely yoked to a particular environmental sound. To the extent that repeating imitations abstracts away the idiosyncrasies of a particular category member (Edmiston &amp; </w:t>
+      </w:r>
+      <w:proofErr w:type="spellStart"/>
+      <w:r>
+        <w:t>Lupyan</w:t>
+      </w:r>
+      <w:proofErr w:type="spellEnd"/>
+      <w:r>
+        <w:t xml:space="preserve">, 2015; </w:t>
+      </w:r>
+      <w:proofErr w:type="spellStart"/>
+      <w:r>
+        <w:t>Lupyan</w:t>
+      </w:r>
+      <w:proofErr w:type="spellEnd"/>
+      <w:r>
+        <w:t xml:space="preserve"> &amp; Thompson-</w:t>
+      </w:r>
+      <w:proofErr w:type="spellStart"/>
+      <w:r>
+        <w:t>Schill</w:t>
+      </w:r>
+      <w:proofErr w:type="spellEnd"/>
+      <w:r>
+        <w:t xml:space="preserve">, </w:t>
+      </w:r>
+      <w:r>
+        <w:lastRenderedPageBreak/>
+        <w:t>2012), it may also be easier to generalize to new category members. We tested these predictions using a category learning task in which participants learned novel labels as category labels of the seed environmental sounds. The novel labels were transcriptions of either first or last generation imitations gathered in Experiment 1.</w:t>
       </w:r>
     </w:p>
     <w:p>
       <w:pPr>
         <w:pStyle w:val="Heading21"/>
       </w:pPr>
-      <w:bookmarkStart w:id="57" w:name="methods-2"/>
-      <w:bookmarkEnd w:id="57"/>
+      <w:bookmarkStart w:id="162" w:name="methods-2"/>
+      <w:bookmarkEnd w:id="162"/>
       <w:r>
         <w:t>Methods</w:t>
       </w:r>
@@ -2768,8 +3894,8 @@
         <w:pStyle w:val="Heading31"/>
         <w:framePr w:wrap="around"/>
       </w:pPr>
-      <w:bookmarkStart w:id="58" w:name="selecting-words-to-learn-as-category-lab"/>
-      <w:bookmarkEnd w:id="58"/>
+      <w:bookmarkStart w:id="163" w:name="selecting-words-to-learn-as-category-lab"/>
+      <w:bookmarkEnd w:id="163"/>
       <w:r>
         <w:t>Selecting words to learn as category labels</w:t>
       </w:r>
@@ -2784,8 +3910,8 @@
         <w:pStyle w:val="Heading31"/>
         <w:framePr w:wrap="around"/>
       </w:pPr>
-      <w:bookmarkStart w:id="59" w:name="procedure"/>
-      <w:bookmarkEnd w:id="59"/>
+      <w:bookmarkStart w:id="164" w:name="procedure"/>
+      <w:bookmarkEnd w:id="164"/>
       <w:r>
         <w:t>Procedure</w:t>
       </w:r>
@@ -2801,7 +3927,11 @@
         <w:t>N</w:t>
       </w:r>
       <w:r>
-        <w:t>=67) were University of Wisconsin undergraduates who received course credit for participation. Participants were randomly assigned four novel labels to learn for four categories of environmental sounds. Full instructions are provided in the Supplementary Materials. Participants were assigned between-subject to learn labels (transcriptions) of either first or last generation imitations. Some participants learned labels from transcriptions of seed sounds (Fig. S6). On each trial, participants heard one of the 16 seed sounds. After a 1s delay, participants saw a label (one of the transcribed imitations) and responded yes or no using a gamepad controller depending on whether the sound and the word went together. Participants received accuracy feedback (a bell sound and a green checkmark if correct; a buzzing sound and a red "X" if incorrect). Four outlier participants were excluded from the final sample due to high error rates and slow RTs.</w:t>
+        <w:t xml:space="preserve">=67) were University of Wisconsin undergraduates who received course credit for participation. Participants were randomly assigned four novel labels to learn for four categories of environmental sounds. Full instructions are provided in the Supplementary Materials. Participants were assigned between-subject to learn labels (transcriptions) of either first or last generation imitations. Some participants learned labels from transcriptions of seed sounds (Fig. S6). On each trial, participants heard one of the 16 seed sounds. After a 1s delay, participants saw a label (one of the transcribed imitations) and responded yes or no using a gamepad controller depending on whether the sound and the word went together. Participants received accuracy feedback (a bell sound and a green </w:t>
+      </w:r>
+      <w:r>
+        <w:lastRenderedPageBreak/>
+        <w:t>checkmark if correct; a buzzing sound and a red "X" if incorrect). Four outlier participants were excluded from the final sample due to high error rates and slow RTs.</w:t>
       </w:r>
     </w:p>
     <w:p>
@@ -2816,8 +3946,8 @@
       <w:pPr>
         <w:pStyle w:val="Heading21"/>
       </w:pPr>
-      <w:bookmarkStart w:id="60" w:name="results-2"/>
-      <w:bookmarkEnd w:id="60"/>
+      <w:bookmarkStart w:id="165" w:name="results-2"/>
+      <w:bookmarkEnd w:id="165"/>
       <w:r>
         <w:t>Results</w:t>
       </w:r>
@@ -2827,8 +3957,8 @@
         <w:pStyle w:val="Heading31"/>
         <w:framePr w:wrap="around"/>
       </w:pPr>
-      <w:bookmarkStart w:id="61" w:name="later-generation-transcriptions-yielded-"/>
-      <w:bookmarkEnd w:id="61"/>
+      <w:bookmarkStart w:id="166" w:name="later-generation-transcriptions-yielded-"/>
+      <w:bookmarkEnd w:id="166"/>
       <w:r>
         <w:t>Later generation transcriptions yielded more efficient responding</w:t>
       </w:r>
@@ -2873,6 +4003,7 @@
       <w:r>
         <w:t xml:space="preserve"> = -114.13 (SE = 52.06), </w:t>
       </w:r>
+      <w:proofErr w:type="gramStart"/>
       <w:r>
         <w:rPr>
           <w:i/>
@@ -2880,7 +4011,11 @@
         <w:t>t</w:t>
       </w:r>
       <w:r>
-        <w:t xml:space="preserve">(39.9) = -2.19, </w:t>
+        <w:t>(</w:t>
+      </w:r>
+      <w:proofErr w:type="gramEnd"/>
+      <w:r>
+        <w:t xml:space="preserve">39.9) = -2.19, </w:t>
       </w:r>
       <w:r>
         <w:rPr>
@@ -2897,8 +4032,8 @@
         <w:pStyle w:val="Heading31"/>
         <w:framePr w:wrap="around"/>
       </w:pPr>
-      <w:bookmarkStart w:id="62" w:name="later-generation-transcriptions-were-bet"/>
-      <w:bookmarkEnd w:id="62"/>
+      <w:bookmarkStart w:id="167" w:name="later-generation-transcriptions-were-bet"/>
+      <w:bookmarkEnd w:id="167"/>
       <w:r>
         <w:t>Later generation transcriptions were better generalized</w:t>
       </w:r>
@@ -2916,6 +4051,7 @@
       <w:r>
         <w:t xml:space="preserve"> = -110.77 (SE = 52.84), </w:t>
       </w:r>
+      <w:proofErr w:type="gramStart"/>
       <w:r>
         <w:rPr>
           <w:i/>
@@ -2923,7 +4059,11 @@
         <w:t>t</w:t>
       </w:r>
       <w:r>
-        <w:t xml:space="preserve">(39.7) = -2.10, </w:t>
+        <w:t>(</w:t>
+      </w:r>
+      <w:proofErr w:type="gramEnd"/>
+      <w:r>
+        <w:t xml:space="preserve">39.7) = -2.10, </w:t>
       </w:r>
       <w:r>
         <w:rPr>
@@ -2939,7 +4079,9 @@
       <w:r>
         <w:rPr>
           <w:noProof/>
-        </w:rPr>
+          <w:lang w:val="en-GB" w:eastAsia="en-GB"/>
+        </w:rPr>
+        <w:lastRenderedPageBreak/>
         <w:drawing>
           <wp:inline distT="0" distB="0" distL="0" distR="0" wp14:anchorId="1B4E8ECF" wp14:editId="2FC96E99">
             <wp:extent cx="5753100" cy="3355975"/>
@@ -2995,30 +4137,66 @@
       <w:pPr>
         <w:pStyle w:val="Heading21"/>
       </w:pPr>
-      <w:bookmarkStart w:id="63" w:name="discussion-2"/>
-      <w:bookmarkEnd w:id="63"/>
+      <w:bookmarkStart w:id="168" w:name="discussion-2"/>
+      <w:bookmarkEnd w:id="168"/>
       <w:r>
         <w:t>Discussion</w:t>
       </w:r>
     </w:p>
     <w:p>
       <w:r>
-        <w:t>The results of a simple category learning experiment demonstrate a possible benefit to the stabilization of repeated imitations on more wordlike forms. As a consequence of being more wordlike, repeated imitations were responded to more quickly, and generalized to new category members more easily. These results suggest an advantage to repeating imitations from the perspective of the language learner in that they afford better category generalization.</w:t>
+        <w:t xml:space="preserve">The results of a simple category learning experiment demonstrate a possible benefit to the stabilization of repeated imitations on more </w:t>
+      </w:r>
+      <w:proofErr w:type="spellStart"/>
+      <w:r>
+        <w:t>wordlike</w:t>
+      </w:r>
+      <w:proofErr w:type="spellEnd"/>
+      <w:r>
+        <w:t xml:space="preserve"> forms. As a consequence of being more </w:t>
+      </w:r>
+      <w:proofErr w:type="spellStart"/>
+      <w:r>
+        <w:t>wordlike</w:t>
+      </w:r>
+      <w:proofErr w:type="spellEnd"/>
+      <w:r>
+        <w:t>, repeated imitations were responded to more quickly, and generalized to new category members more easily. These results suggest an advantage to repeating imitations from the perspective of the language learner in that they afford better category generalization.</w:t>
       </w:r>
     </w:p>
     <w:p>
       <w:pPr>
         <w:pStyle w:val="Heading11"/>
       </w:pPr>
-      <w:bookmarkStart w:id="64" w:name="general-discussion"/>
-      <w:bookmarkEnd w:id="64"/>
+      <w:bookmarkStart w:id="169" w:name="general-discussion"/>
+      <w:bookmarkEnd w:id="169"/>
       <w:r>
         <w:t>General Discussion</w:t>
       </w:r>
     </w:p>
     <w:p>
       <w:r>
-        <w:t>Imitative words are found across the spoken languages of the world (Dingemanse et al., 2015; Imai &amp; Kita, 2014; Perniss et al., 2010). Counter to past assumptions about the limitations of human vocal imitation, people are surprisingly effective at using vocal imitation to represent and communicate about the sounds in their environment (Lemaitre et al., 2016) and more abstract meanings (Perlman et al., 2015), making the hypothesis that early spoken words originated from imitations a plausible one. We examined whether simply repeating an imitation of an environmental sound---with no intention to create a new word or even to communicate---produces more word-like forms.</w:t>
+        <w:t>Imitative words are found across the spoken languages of the world (</w:t>
+      </w:r>
+      <w:proofErr w:type="spellStart"/>
+      <w:r>
+        <w:t>Dingemanse</w:t>
+      </w:r>
+      <w:proofErr w:type="spellEnd"/>
+      <w:r>
+        <w:t xml:space="preserve"> et al., 2015; Imai &amp; Kita, 2014; </w:t>
+      </w:r>
+      <w:proofErr w:type="spellStart"/>
+      <w:r>
+        <w:t>Perniss</w:t>
+      </w:r>
+      <w:proofErr w:type="spellEnd"/>
+      <w:r>
+        <w:t xml:space="preserve"> et al., 2010). Counter to past assumptions about the </w:t>
+      </w:r>
+      <w:r>
+        <w:lastRenderedPageBreak/>
+        <w:t>limitations of human vocal imitation, people are surprisingly effective at using vocal imitation to represent and communicate about the sounds in their environment (Lemaitre et al., 2016) and more abstract meanings (Perlman et al., 2015), making the hypothesis that early spoken words originated from imitations a plausible one. We examined whether simply repeating an imitation of an environmental sound---with no intention to create a new word or even to communicate---produces more word-like forms.</w:t>
       </w:r>
     </w:p>
     <w:p>
@@ -3026,7 +4204,47 @@
         <w:pStyle w:val="BodyText"/>
       </w:pPr>
       <w:r>
-        <w:t>Our results show that through simple repetition, imitative vocalizations became more word-like both in form and function. In form, the vocalizations gradually stabilized over generations, becoming more similar from imitation to imitation. They also became increasingly standardized in accordance with English orthography, as later generations were more consistently transcribed into English words, providing converging evidence of stabilization. In function, the increasingly word-like forms became more effective as category labels. In a category learning experiment, naïve participants were faster at matching category labels derived from later-generation imitations than those derived directly from imitations of environmental sounds. This fits with previous research showing that the relatively arbitrary forms that are typical of words (e.g. “dog”) makes them better suited to function as category labels compared to direct auditory cues (Boutonnet &amp; Lupyan, 2015; Edmiston &amp; Lupyan, 2015; e.g. the sound of a dog bark; Lupyan &amp; Thompson-Schill, 2012).</w:t>
+        <w:t>Our results show that through simple repetition, imitative vocalizations became more word-like both in form and function. In form, the vocalizations gradually stabilized over generations, becoming more similar from imitation to imitation. They also became increasingly standardized in accordance with English orthography, as later generations were more consistently transcribed into English words, providing converging evidence of stabilization. In function, the increasingly word-like forms became more effective as category labels. In a category learning experiment, naïve participants were faster at matching category labels derived from later-generation imitations than those derived directly from imitations of environmental sounds. This fits with previous research showing that the relatively arbitrary forms that are typical of words (e.g. “dog”) makes them better suited to function as category labels compared to direct auditory cues (</w:t>
+      </w:r>
+      <w:proofErr w:type="spellStart"/>
+      <w:r>
+        <w:t>Boutonnet</w:t>
+      </w:r>
+      <w:proofErr w:type="spellEnd"/>
+      <w:r>
+        <w:t xml:space="preserve"> &amp; </w:t>
+      </w:r>
+      <w:proofErr w:type="spellStart"/>
+      <w:r>
+        <w:t>Lupyan</w:t>
+      </w:r>
+      <w:proofErr w:type="spellEnd"/>
+      <w:r>
+        <w:t xml:space="preserve">, 2015; Edmiston &amp; </w:t>
+      </w:r>
+      <w:proofErr w:type="spellStart"/>
+      <w:r>
+        <w:t>Lupyan</w:t>
+      </w:r>
+      <w:proofErr w:type="spellEnd"/>
+      <w:r>
+        <w:t xml:space="preserve">, 2015; e.g. the sound of a dog bark; </w:t>
+      </w:r>
+      <w:proofErr w:type="spellStart"/>
+      <w:r>
+        <w:t>Lupyan</w:t>
+      </w:r>
+      <w:proofErr w:type="spellEnd"/>
+      <w:r>
+        <w:t xml:space="preserve"> &amp; Thompson-</w:t>
+      </w:r>
+      <w:proofErr w:type="spellStart"/>
+      <w:r>
+        <w:t>Schill</w:t>
+      </w:r>
+      <w:proofErr w:type="spellEnd"/>
+      <w:r>
+        <w:t>, 2012).</w:t>
       </w:r>
     </w:p>
     <w:p>
@@ -3041,33 +4259,125 @@
       <w:pPr>
         <w:pStyle w:val="BodyText"/>
         <w:rPr>
-          <w:ins w:id="65" w:author="Pierce Edmiston" w:date="2017-10-03T11:34:00Z"/>
-        </w:rPr>
-      </w:pPr>
-      <w:r>
-        <w:t>Although the number of imitative words in contemporary languages may appear to be very small (Crystal, 1987; Newmeyer, 1992), increasing evidence from disparate languages shows that vocal imitation is, in fact, a widespread source of vocabulary. Cross-linguistic surveys indicate that onomatopoeia---imitative words used to represent sounds---are a universal lexical category found across the world's languages (Dingemanse, 2012). Even English, a language that has been characterized as relatively limited in iconic vocabulary (Vigliocco, Perniss, &amp; Vinson, 2014), is documented as having hundreds of clearly imitative words including words for human and animal vocalizations as well as various types of environmental sounds (Rhodes, 1994; Sobkowiak, 1990). Besides words that are directly imitative of sounds---the focus of the present study --- many languages contain semantically broader inventories of ideophones. These words comprise a grammatically and phonologically distinct class of words that are used to express various sensory-rich meanings, such as qualities related to manner of motion, visual properties, textures and touch, inner feelings and cognitive states (Dingemanse, 2012; Nuckolls, 1999; Voeltz &amp; Kilian-Hatz, 2001). As with onomatopoeia, ideophones are often recognized by naïve speakers as bearing a degree of resemblance to their meaning (Dingemanse, Schuerman, &amp; Reinisch, 2016).</w:t>
+          <w:ins w:id="170" w:author="Pierce Edmiston" w:date="2017-10-03T11:34:00Z"/>
+        </w:rPr>
+      </w:pPr>
+      <w:r>
+        <w:t xml:space="preserve">Although the number of imitative words in contemporary languages may appear to be very small (Crystal, 1987; </w:t>
+      </w:r>
+      <w:proofErr w:type="spellStart"/>
+      <w:r>
+        <w:t>Newmeyer</w:t>
+      </w:r>
+      <w:proofErr w:type="spellEnd"/>
+      <w:r>
+        <w:t>, 1992), increasing evidence from disparate languages shows that vocal imitation is, in fact, a widespread source of vocabulary. Cross-linguistic surveys indicate that onomatopoeia---imitative words used to represent sounds---are a universal lexical category found across the world's languages (</w:t>
+      </w:r>
+      <w:proofErr w:type="spellStart"/>
+      <w:r>
+        <w:t>Dingemanse</w:t>
+      </w:r>
+      <w:proofErr w:type="spellEnd"/>
+      <w:r>
+        <w:t xml:space="preserve">, 2012). Even </w:t>
+      </w:r>
+      <w:r>
+        <w:lastRenderedPageBreak/>
+        <w:t>English, a language that has been characterized as relatively limited in iconic vocabulary (</w:t>
+      </w:r>
+      <w:proofErr w:type="spellStart"/>
+      <w:r>
+        <w:t>Vigliocco</w:t>
+      </w:r>
+      <w:proofErr w:type="spellEnd"/>
+      <w:r>
+        <w:t xml:space="preserve">, </w:t>
+      </w:r>
+      <w:proofErr w:type="spellStart"/>
+      <w:r>
+        <w:t>Perniss</w:t>
+      </w:r>
+      <w:proofErr w:type="spellEnd"/>
+      <w:r>
+        <w:t xml:space="preserve">, &amp; Vinson, 2014), is documented as having hundreds of clearly imitative words including words for human and animal vocalizations as well as various types of environmental sounds (Rhodes, 1994; </w:t>
+      </w:r>
+      <w:proofErr w:type="spellStart"/>
+      <w:r>
+        <w:t>Sobkowiak</w:t>
+      </w:r>
+      <w:proofErr w:type="spellEnd"/>
+      <w:r>
+        <w:t>, 1990). Besides words that are directly imitative of sounds---the focus of the present study --- many languages contain semantically broader inventories of ideophones. These words comprise a grammatically and phonologically distinct class of words that are used to express various sensory-rich meanings, such as qualities related to manner of motion, visual properties, textures and touch, inner feelings and cognitive states (</w:t>
+      </w:r>
+      <w:proofErr w:type="spellStart"/>
+      <w:r>
+        <w:t>Dingemanse</w:t>
+      </w:r>
+      <w:proofErr w:type="spellEnd"/>
+      <w:r>
+        <w:t xml:space="preserve">, 2012; Nuckolls, 1999; </w:t>
+      </w:r>
+      <w:proofErr w:type="spellStart"/>
+      <w:r>
+        <w:t>Voeltz</w:t>
+      </w:r>
+      <w:proofErr w:type="spellEnd"/>
+      <w:r>
+        <w:t xml:space="preserve"> &amp; Kilian-</w:t>
+      </w:r>
+      <w:proofErr w:type="spellStart"/>
+      <w:r>
+        <w:t>Hatz</w:t>
+      </w:r>
+      <w:proofErr w:type="spellEnd"/>
+      <w:r>
+        <w:t>, 2001). As with onomatopoeia, ideophones are often recognized by naïve speakers as bearing a degree of resemblance to their meaning (</w:t>
+      </w:r>
+      <w:proofErr w:type="spellStart"/>
+      <w:r>
+        <w:t>Dingemanse</w:t>
+      </w:r>
+      <w:proofErr w:type="spellEnd"/>
+      <w:r>
+        <w:t xml:space="preserve">, </w:t>
+      </w:r>
+      <w:proofErr w:type="spellStart"/>
+      <w:r>
+        <w:t>Schuerman</w:t>
+      </w:r>
+      <w:proofErr w:type="spellEnd"/>
+      <w:r>
+        <w:t xml:space="preserve">, &amp; </w:t>
+      </w:r>
+      <w:proofErr w:type="spellStart"/>
+      <w:r>
+        <w:t>Reinisch</w:t>
+      </w:r>
+      <w:proofErr w:type="spellEnd"/>
+      <w:r>
+        <w:t>, 2016).</w:t>
       </w:r>
     </w:p>
     <w:p>
       <w:pPr>
         <w:pStyle w:val="BodyText"/>
       </w:pPr>
-      <w:ins w:id="66" w:author="Pierce Edmiston" w:date="2017-10-03T11:34:00Z">
+      <w:ins w:id="171" w:author="Pierce Edmiston" w:date="2017-10-03T11:34:00Z">
         <w:r>
           <w:t>Our hypothesis that vocal imitation may have played a role in the origin of some of the first spoken words does not preclude other</w:t>
         </w:r>
       </w:ins>
-      <w:ins w:id="67" w:author="Pierce Edmiston" w:date="2017-10-03T11:35:00Z">
+      <w:ins w:id="172" w:author="Pierce Edmiston" w:date="2017-10-03T11:35:00Z">
         <w:r>
           <w:t xml:space="preserve"> </w:t>
         </w:r>
       </w:ins>
-      <w:ins w:id="68" w:author="Pierce Edmiston" w:date="2017-10-03T12:17:00Z">
+      <w:ins w:id="173" w:author="Pierce Edmiston" w:date="2017-10-03T12:17:00Z">
         <w:r>
           <w:t xml:space="preserve">factors in </w:t>
         </w:r>
       </w:ins>
-      <w:ins w:id="69" w:author="Pierce Edmiston" w:date="2017-10-03T11:36:00Z">
+      <w:ins w:id="174" w:author="Pierce Edmiston" w:date="2017-10-03T11:36:00Z">
         <w:r>
           <w:t xml:space="preserve">the origin </w:t>
         </w:r>
@@ -3075,47 +4385,47 @@
           <w:t>of language, such as the</w:t>
         </w:r>
       </w:ins>
-      <w:ins w:id="70" w:author="Pierce Edmiston" w:date="2017-10-03T11:37:00Z">
+      <w:ins w:id="175" w:author="Pierce Edmiston" w:date="2017-10-03T11:37:00Z">
         <w:r>
           <w:t xml:space="preserve"> potential</w:t>
         </w:r>
       </w:ins>
-      <w:ins w:id="71" w:author="Pierce Edmiston" w:date="2017-10-03T11:36:00Z">
+      <w:ins w:id="176" w:author="Pierce Edmiston" w:date="2017-10-03T11:36:00Z">
         <w:r>
           <w:t xml:space="preserve"> role of gesture</w:t>
         </w:r>
       </w:ins>
-      <w:ins w:id="72" w:author="Pierce Edmiston" w:date="2017-10-03T11:37:00Z">
+      <w:ins w:id="177" w:author="Pierce Edmiston" w:date="2017-10-03T11:37:00Z">
         <w:r>
           <w:t xml:space="preserve"> in establishing </w:t>
         </w:r>
       </w:ins>
-      <w:ins w:id="73" w:author="Pierce Edmiston" w:date="2017-10-03T12:17:00Z">
+      <w:ins w:id="178" w:author="Pierce Edmiston" w:date="2017-10-03T12:17:00Z">
         <w:r>
           <w:t>convention</w:t>
         </w:r>
       </w:ins>
-      <w:ins w:id="74" w:author="Pierce Edmiston" w:date="2017-10-03T11:36:00Z">
+      <w:ins w:id="179" w:author="Pierce Edmiston" w:date="2017-10-03T11:36:00Z">
         <w:r>
           <w:t>.</w:t>
         </w:r>
       </w:ins>
-      <w:ins w:id="75" w:author="Pierce Edmiston" w:date="2017-10-03T11:37:00Z">
+      <w:ins w:id="180" w:author="Pierce Edmiston" w:date="2017-10-03T11:37:00Z">
         <w:r>
           <w:t xml:space="preserve"> Our findings demonstrate that </w:t>
         </w:r>
       </w:ins>
-      <w:ins w:id="76" w:author="Pierce Edmiston" w:date="2017-10-03T11:38:00Z">
+      <w:ins w:id="181" w:author="Pierce Edmiston" w:date="2017-10-03T11:38:00Z">
         <w:r>
           <w:t xml:space="preserve">the </w:t>
         </w:r>
       </w:ins>
-      <w:ins w:id="77" w:author="Pierce Edmiston" w:date="2017-10-03T11:37:00Z">
+      <w:ins w:id="182" w:author="Pierce Edmiston" w:date="2017-10-03T11:37:00Z">
         <w:r>
           <w:t xml:space="preserve">intention to communicate is not necessary for </w:t>
         </w:r>
       </w:ins>
-      <w:ins w:id="78" w:author="Pierce Edmiston" w:date="2017-10-03T11:38:00Z">
+      <w:ins w:id="183" w:author="Pierce Edmiston" w:date="2017-10-03T11:38:00Z">
         <w:r>
           <w:t xml:space="preserve">the establishment of </w:t>
         </w:r>
@@ -3123,55 +4433,66 @@
           <w:t>convention</w:t>
         </w:r>
       </w:ins>
-      <w:ins w:id="79" w:author="Pierce Edmiston" w:date="2017-10-03T12:17:00Z">
+      <w:ins w:id="184" w:author="Pierce Edmiston" w:date="2017-10-03T12:17:00Z">
         <w:r>
           <w:t xml:space="preserve"> via </w:t>
         </w:r>
       </w:ins>
-      <w:ins w:id="80" w:author="Pierce Edmiston" w:date="2017-10-03T12:22:00Z">
+      <w:ins w:id="185" w:author="Pierce Edmiston" w:date="2017-10-03T12:22:00Z">
         <w:r>
           <w:t>spoken words</w:t>
         </w:r>
       </w:ins>
-      <w:ins w:id="81" w:author="Pierce Edmiston" w:date="2017-10-03T11:40:00Z">
+      <w:ins w:id="186" w:author="Pierce Edmiston" w:date="2017-10-03T11:40:00Z">
         <w:r>
           <w:t xml:space="preserve">, but </w:t>
         </w:r>
       </w:ins>
-      <w:ins w:id="82" w:author="Pierce Edmiston" w:date="2017-10-03T12:22:00Z">
+      <w:ins w:id="187" w:author="Pierce Edmiston" w:date="2017-10-03T12:22:00Z">
         <w:r>
           <w:t>whether this is true for imitative gestures as well</w:t>
         </w:r>
       </w:ins>
-      <w:ins w:id="83" w:author="Pierce Edmiston" w:date="2017-10-03T12:23:00Z">
+      <w:ins w:id="188" w:author="Pierce Edmiston" w:date="2017-10-03T12:23:00Z">
         <w:r>
           <w:t xml:space="preserve"> remains to be seen.</w:t>
         </w:r>
       </w:ins>
-      <w:bookmarkStart w:id="84" w:name="_GoBack"/>
-      <w:bookmarkEnd w:id="84"/>
     </w:p>
     <w:p>
       <w:pPr>
         <w:pStyle w:val="BodyText"/>
       </w:pPr>
       <w:r>
-        <w:t>Our study focused on imitations of environmental sounds and more work remains to be done to determine the extent to which vocal imitation can ground de novo vocabulary creation in other semantic domains (Lupyan &amp; Perlman, 2015; e.g., Perlman et al., 2015). What the present results make clear is that the transition from imitation to word can be a rapid and simple process: the mere act of iterated imitation can drive vocalizations to become more word-like in both form and function. Notably, just as onomatopoeia and ideophones of natural languages maintain a resemblance to the quality they represent, the present vocal imitations transitioned to words while retaining a resemblance to the original sound that motivated them.</w:t>
+        <w:t>Our study focused on imitations of environmental sounds and more work remains to be done to determine the extent to which vocal imitation can ground de novo vocabulary creation in other semantic domains (</w:t>
+      </w:r>
+      <w:proofErr w:type="spellStart"/>
+      <w:r>
+        <w:t>Lupyan</w:t>
+      </w:r>
+      <w:proofErr w:type="spellEnd"/>
+      <w:r>
+        <w:t xml:space="preserve"> &amp; Perlman, 2015; e.g., Perlman et al., 2015). What the present results make clear is that the transition from imitation to word can be a rapid and simple process: the mere act of iterated imitation can drive vocalizations to become more word-like in both form and function. Notably, just as onomatopoeia and ideophones of natural languages maintain a resemblance to the quality they represent, the present vocal imitations transitioned to words while retaining a resemblance to the original sound that motivated them.</w:t>
       </w:r>
     </w:p>
     <w:p>
       <w:pPr>
         <w:pStyle w:val="Heading11"/>
       </w:pPr>
-      <w:bookmarkStart w:id="85" w:name="references"/>
-      <w:bookmarkEnd w:id="85"/>
+      <w:bookmarkStart w:id="189" w:name="references"/>
+      <w:bookmarkEnd w:id="189"/>
       <w:r>
         <w:t xml:space="preserve">References </w:t>
       </w:r>
     </w:p>
     <w:p>
-      <w:r>
-        <w:t xml:space="preserve">Arbib, M. A. (2012). </w:t>
+      <w:proofErr w:type="spellStart"/>
+      <w:r>
+        <w:t>Arbib</w:t>
+      </w:r>
+      <w:proofErr w:type="spellEnd"/>
+      <w:r>
+        <w:t xml:space="preserve">, M. A. (2012). </w:t>
       </w:r>
       <w:r>
         <w:rPr>
@@ -3180,7 +4501,15 @@
         <w:t>How the brain got language: The mirror system hypothesis</w:t>
       </w:r>
       <w:r>
-        <w:t xml:space="preserve"> (Vol. 16). Oxford University Press.</w:t>
+        <w:t xml:space="preserve"> (Vol. </w:t>
+      </w:r>
+      <w:proofErr w:type="gramStart"/>
+      <w:r>
+        <w:t>16).</w:t>
+      </w:r>
+      <w:proofErr w:type="gramEnd"/>
+      <w:r>
+        <w:t xml:space="preserve"> Oxford University Press.</w:t>
       </w:r>
     </w:p>
     <w:p>
@@ -3199,7 +4528,23 @@
     </w:p>
     <w:p>
       <w:r>
-        <w:t xml:space="preserve">Bates, D., Mächler, M., Bolker, B., &amp; Walker, S. (2015). Fitting Linear Mixed-Effects Models Using lme4. </w:t>
+        <w:t xml:space="preserve">Bates, D., </w:t>
+      </w:r>
+      <w:proofErr w:type="spellStart"/>
+      <w:r>
+        <w:t>Mächler</w:t>
+      </w:r>
+      <w:proofErr w:type="spellEnd"/>
+      <w:r>
+        <w:t xml:space="preserve">, M., </w:t>
+      </w:r>
+      <w:proofErr w:type="spellStart"/>
+      <w:r>
+        <w:t>Bolker</w:t>
+      </w:r>
+      <w:proofErr w:type="spellEnd"/>
+      <w:r>
+        <w:t xml:space="preserve">, B., &amp; Walker, S. (2015). Fitting Linear Mixed-Effects Models Using lme4. </w:t>
       </w:r>
       <w:r>
         <w:rPr>
@@ -3221,8 +4566,22 @@
       </w:r>
     </w:p>
     <w:p>
-      <w:r>
-        <w:t xml:space="preserve">Boutonnet, B., &amp; Lupyan, G. (2015). Words Jump-Start Vision: A Label Advantage in Object Recognition. </w:t>
+      <w:proofErr w:type="spellStart"/>
+      <w:r>
+        <w:lastRenderedPageBreak/>
+        <w:t>Boutonnet</w:t>
+      </w:r>
+      <w:proofErr w:type="spellEnd"/>
+      <w:r>
+        <w:t xml:space="preserve">, B., &amp; </w:t>
+      </w:r>
+      <w:proofErr w:type="spellStart"/>
+      <w:r>
+        <w:t>Lupyan</w:t>
+      </w:r>
+      <w:proofErr w:type="spellEnd"/>
+      <w:r>
+        <w:t xml:space="preserve">, G. (2015). Words Jump-Start Vision: A Label Advantage in Object Recognition. </w:t>
       </w:r>
       <w:r>
         <w:rPr>
@@ -3268,7 +4627,15 @@
     </w:p>
     <w:p>
       <w:r>
-        <w:t xml:space="preserve">Clark, H. H., &amp; Gerrig, R. J. (1990). Quotations as demonstrations. </w:t>
+        <w:t xml:space="preserve">Clark, H. H., &amp; </w:t>
+      </w:r>
+      <w:proofErr w:type="spellStart"/>
+      <w:r>
+        <w:t>Gerrig</w:t>
+      </w:r>
+      <w:proofErr w:type="spellEnd"/>
+      <w:r>
+        <w:t xml:space="preserve">, R. J. (1990). Quotations as demonstrations. </w:t>
       </w:r>
       <w:r>
         <w:rPr>
@@ -3290,8 +4657,13 @@
       </w:r>
     </w:p>
     <w:p>
-      <w:r>
-        <w:t xml:space="preserve">Corballis, M. C. (2003). </w:t>
+      <w:proofErr w:type="spellStart"/>
+      <w:r>
+        <w:t>Corballis</w:t>
+      </w:r>
+      <w:proofErr w:type="spellEnd"/>
+      <w:r>
+        <w:t xml:space="preserve">, M. C. (2003). </w:t>
       </w:r>
       <w:r>
         <w:rPr>
@@ -3314,12 +4686,25 @@
         <w:t>The Cambridge Encyclopedia of Language</w:t>
       </w:r>
       <w:r>
-        <w:t xml:space="preserve"> (Vol. 2). Cambridge Univ Press.</w:t>
-      </w:r>
-    </w:p>
-    <w:p>
-      <w:r>
-        <w:t xml:space="preserve">Dingemanse, M. (2012). Advances in the Cross-Linguistic Study of Ideophones. </w:t>
+        <w:t xml:space="preserve"> (Vol. 2). Cambridge </w:t>
+      </w:r>
+      <w:proofErr w:type="spellStart"/>
+      <w:r>
+        <w:t>Univ</w:t>
+      </w:r>
+      <w:proofErr w:type="spellEnd"/>
+      <w:r>
+        <w:t xml:space="preserve"> Press.</w:t>
+      </w:r>
+    </w:p>
+    <w:p>
+      <w:proofErr w:type="spellStart"/>
+      <w:r>
+        <w:t>Dingemanse</w:t>
+      </w:r>
+      <w:proofErr w:type="spellEnd"/>
+      <w:r>
+        <w:t xml:space="preserve">, M. (2012). Advances in the Cross-Linguistic Study of Ideophones. </w:t>
       </w:r>
       <w:r>
         <w:rPr>
@@ -3341,8 +4726,21 @@
       </w:r>
     </w:p>
     <w:p>
-      <w:r>
-        <w:t xml:space="preserve">Dingemanse, M. (2014). Making new ideophones in Siwu: Creative depiction in conversation. </w:t>
+      <w:proofErr w:type="spellStart"/>
+      <w:r>
+        <w:t>Dingemanse</w:t>
+      </w:r>
+      <w:proofErr w:type="spellEnd"/>
+      <w:r>
+        <w:t xml:space="preserve">, M. (2014). Making new ideophones in </w:t>
+      </w:r>
+      <w:proofErr w:type="spellStart"/>
+      <w:r>
+        <w:t>Siwu</w:t>
+      </w:r>
+      <w:proofErr w:type="spellEnd"/>
+      <w:r>
+        <w:t xml:space="preserve">: Creative depiction in conversation. </w:t>
       </w:r>
       <w:r>
         <w:rPr>
@@ -3355,8 +4753,37 @@
       </w:r>
     </w:p>
     <w:p>
-      <w:r>
-        <w:t xml:space="preserve">Dingemanse, M., Blasi, D. E., Lupyan, G., Christiansen, M. H., &amp; Monaghan, P. (2015). Arbitrariness, Iconicity, and Systematicity in Language. </w:t>
+      <w:proofErr w:type="spellStart"/>
+      <w:r>
+        <w:t>Dingemanse</w:t>
+      </w:r>
+      <w:proofErr w:type="spellEnd"/>
+      <w:r>
+        <w:t xml:space="preserve">, M., </w:t>
+      </w:r>
+      <w:proofErr w:type="spellStart"/>
+      <w:r>
+        <w:t>Blasi</w:t>
+      </w:r>
+      <w:proofErr w:type="spellEnd"/>
+      <w:r>
+        <w:t xml:space="preserve">, D. E., </w:t>
+      </w:r>
+      <w:proofErr w:type="spellStart"/>
+      <w:r>
+        <w:t>Lupyan</w:t>
+      </w:r>
+      <w:proofErr w:type="spellEnd"/>
+      <w:r>
+        <w:t xml:space="preserve">, G., Christiansen, M. H., &amp; Monaghan, P. (2015). Arbitrariness, Iconicity, and </w:t>
+      </w:r>
+      <w:proofErr w:type="spellStart"/>
+      <w:r>
+        <w:t>Systematicity</w:t>
+      </w:r>
+      <w:proofErr w:type="spellEnd"/>
+      <w:r>
+        <w:t xml:space="preserve"> in Language. </w:t>
       </w:r>
       <w:r>
         <w:rPr>
@@ -3378,8 +4805,29 @@
       </w:r>
     </w:p>
     <w:p>
-      <w:r>
-        <w:t xml:space="preserve">Dingemanse, M., Schuerman, W., &amp; Reinisch, E. (2016). What sound symbolism can and cannot do: Testing the iconicity of ideophones from five languages. </w:t>
+      <w:proofErr w:type="spellStart"/>
+      <w:r>
+        <w:t>Dingemanse</w:t>
+      </w:r>
+      <w:proofErr w:type="spellEnd"/>
+      <w:r>
+        <w:t xml:space="preserve">, M., </w:t>
+      </w:r>
+      <w:proofErr w:type="spellStart"/>
+      <w:r>
+        <w:t>Schuerman</w:t>
+      </w:r>
+      <w:proofErr w:type="spellEnd"/>
+      <w:r>
+        <w:t xml:space="preserve">, W., &amp; </w:t>
+      </w:r>
+      <w:proofErr w:type="spellStart"/>
+      <w:r>
+        <w:t>Reinisch</w:t>
+      </w:r>
+      <w:proofErr w:type="spellEnd"/>
+      <w:r>
+        <w:t xml:space="preserve">, E. (2016). What sound symbolism can and cannot do: Testing the iconicity of ideophones from five languages. </w:t>
       </w:r>
       <w:r>
         <w:rPr>
@@ -3404,11 +4852,19 @@
       <w:r>
         <w:t xml:space="preserve">Donald, M. (2016). Key cognitive preconditions for the evolution of language. </w:t>
       </w:r>
-      <w:r>
-        <w:rPr>
-          <w:i/>
-        </w:rPr>
-        <w:t>Psychonomic Bulletin &amp; Review</w:t>
+      <w:proofErr w:type="spellStart"/>
+      <w:r>
+        <w:rPr>
+          <w:i/>
+        </w:rPr>
+        <w:t>Psychonomic</w:t>
+      </w:r>
+      <w:proofErr w:type="spellEnd"/>
+      <w:r>
+        <w:rPr>
+          <w:i/>
+        </w:rPr>
+        <w:t xml:space="preserve"> Bulletin &amp; Review</w:t>
       </w:r>
       <w:r>
         <w:t>, 1–5.</w:t>
@@ -3416,7 +4872,15 @@
     </w:p>
     <w:p>
       <w:r>
-        <w:t xml:space="preserve">Edmiston, P., &amp; Lupyan, G. (2015). What makes words special? Words as unmotivated cues. </w:t>
+        <w:t xml:space="preserve">Edmiston, P., &amp; </w:t>
+      </w:r>
+      <w:proofErr w:type="spellStart"/>
+      <w:r>
+        <w:t>Lupyan</w:t>
+      </w:r>
+      <w:proofErr w:type="spellEnd"/>
+      <w:r>
+        <w:t xml:space="preserve">, G. (2015). What makes words special? Words as unmotivated cues. </w:t>
       </w:r>
       <w:r>
         <w:rPr>
@@ -3441,11 +4905,19 @@
       <w:r>
         <w:t xml:space="preserve">Gamer, M., Lemon, J., Fellows, I., &amp; Singh, P. (2012). </w:t>
       </w:r>
-      <w:r>
-        <w:rPr>
-          <w:i/>
-        </w:rPr>
-        <w:t>irr: Various Coefficients of Interrater Reliability and Agreement</w:t>
+      <w:proofErr w:type="spellStart"/>
+      <w:r>
+        <w:rPr>
+          <w:i/>
+        </w:rPr>
+        <w:t>irr</w:t>
+      </w:r>
+      <w:proofErr w:type="spellEnd"/>
+      <w:r>
+        <w:rPr>
+          <w:i/>
+        </w:rPr>
+        <w:t>: Various Coefficients of Interrater Reliability and Agreement</w:t>
       </w:r>
       <w:r>
         <w:t>.</w:t>
@@ -3455,11 +4927,19 @@
       <w:r>
         <w:t xml:space="preserve">Goldin-Meadow, S. (2016). What the hands can tell us about language emergence. </w:t>
       </w:r>
-      <w:r>
-        <w:rPr>
-          <w:i/>
-        </w:rPr>
-        <w:t>Psychonomic Bulletin &amp; Review</w:t>
+      <w:proofErr w:type="spellStart"/>
+      <w:r>
+        <w:rPr>
+          <w:i/>
+        </w:rPr>
+        <w:t>Psychonomic</w:t>
+      </w:r>
+      <w:proofErr w:type="spellEnd"/>
+      <w:r>
+        <w:rPr>
+          <w:i/>
+        </w:rPr>
+        <w:t xml:space="preserve"> Bulletin &amp; Review</w:t>
       </w:r>
       <w:r>
         <w:t xml:space="preserve">, </w:t>
@@ -3476,7 +4956,16 @@
     </w:p>
     <w:p>
       <w:r>
-        <w:t xml:space="preserve">Hall, K. C., Allen, B., Fry, M., Mackie, S., &amp; McAuliffe, M. (2016). Phonological CorpusTools. </w:t>
+        <w:lastRenderedPageBreak/>
+        <w:t xml:space="preserve">Hall, K. C., Allen, B., Fry, M., Mackie, S., &amp; McAuliffe, M. (2016). Phonological </w:t>
+      </w:r>
+      <w:proofErr w:type="spellStart"/>
+      <w:r>
+        <w:t>CorpusTools</w:t>
+      </w:r>
+      <w:proofErr w:type="spellEnd"/>
+      <w:r>
+        <w:t xml:space="preserve">. </w:t>
       </w:r>
       <w:r>
         <w:rPr>
@@ -3512,8 +5001,13 @@
       </w:r>
     </w:p>
     <w:p>
-      <w:r>
-        <w:t xml:space="preserve">Hockett, C. F. (1978). In search of Jove’s brow. </w:t>
+      <w:proofErr w:type="spellStart"/>
+      <w:r>
+        <w:t>Hockett</w:t>
+      </w:r>
+      <w:proofErr w:type="spellEnd"/>
+      <w:r>
+        <w:t xml:space="preserve">, C. F. (1978). In search of Jove’s brow. </w:t>
       </w:r>
       <w:r>
         <w:rPr>
@@ -3558,8 +5052,13 @@
       </w:r>
     </w:p>
     <w:p>
-      <w:r>
-        <w:t xml:space="preserve">Kendon, A. (2014). Semiotic diversity in utterance production and the concept of ’language’. </w:t>
+      <w:proofErr w:type="spellStart"/>
+      <w:r>
+        <w:t>Kendon</w:t>
+      </w:r>
+      <w:proofErr w:type="spellEnd"/>
+      <w:r>
+        <w:t xml:space="preserve">, A. (2014). Semiotic diversity in utterance production and the concept of ’language’. </w:t>
       </w:r>
       <w:r>
         <w:rPr>
@@ -3581,8 +5080,21 @@
       </w:r>
     </w:p>
     <w:p>
-      <w:r>
-        <w:t xml:space="preserve">Klima, E. S., &amp; Bellugi, U. (1980). </w:t>
+      <w:proofErr w:type="spellStart"/>
+      <w:r>
+        <w:t>Klima</w:t>
+      </w:r>
+      <w:proofErr w:type="spellEnd"/>
+      <w:r>
+        <w:t xml:space="preserve">, E. S., &amp; </w:t>
+      </w:r>
+      <w:proofErr w:type="spellStart"/>
+      <w:r>
+        <w:t>Bellugi</w:t>
+      </w:r>
+      <w:proofErr w:type="spellEnd"/>
+      <w:r>
+        <w:t xml:space="preserve">, U. (1980). </w:t>
       </w:r>
       <w:r>
         <w:rPr>
@@ -3596,13 +5108,53 @@
     </w:p>
     <w:p>
       <w:r>
-        <w:t xml:space="preserve">Kuznetsova, A., Bruun Brockhoff, P., &amp; Haubo Bojesen Christensen, R. (2016). </w:t>
-      </w:r>
-      <w:r>
-        <w:rPr>
-          <w:i/>
-        </w:rPr>
-        <w:t>lmerTest: Tests in Linear Mixed Effects Models</w:t>
+        <w:t xml:space="preserve">Kuznetsova, A., </w:t>
+      </w:r>
+      <w:proofErr w:type="spellStart"/>
+      <w:r>
+        <w:t>Bruun</w:t>
+      </w:r>
+      <w:proofErr w:type="spellEnd"/>
+      <w:r>
+        <w:t xml:space="preserve"> </w:t>
+      </w:r>
+      <w:proofErr w:type="spellStart"/>
+      <w:r>
+        <w:t>Brockhoff</w:t>
+      </w:r>
+      <w:proofErr w:type="spellEnd"/>
+      <w:r>
+        <w:t xml:space="preserve">, P., &amp; </w:t>
+      </w:r>
+      <w:proofErr w:type="spellStart"/>
+      <w:r>
+        <w:t>Haubo</w:t>
+      </w:r>
+      <w:proofErr w:type="spellEnd"/>
+      <w:r>
+        <w:t xml:space="preserve"> </w:t>
+      </w:r>
+      <w:proofErr w:type="spellStart"/>
+      <w:r>
+        <w:t>Bojesen</w:t>
+      </w:r>
+      <w:proofErr w:type="spellEnd"/>
+      <w:r>
+        <w:t xml:space="preserve"> Christensen, R. (2016). </w:t>
+      </w:r>
+      <w:proofErr w:type="spellStart"/>
+      <w:r>
+        <w:rPr>
+          <w:i/>
+        </w:rPr>
+        <w:t>lmerTest</w:t>
+      </w:r>
+      <w:proofErr w:type="spellEnd"/>
+      <w:r>
+        <w:rPr>
+          <w:i/>
+        </w:rPr>
+        <w:t>: Tests in Linear Mixed Effects Models</w:t>
       </w:r>
       <w:r>
         <w:t>.</w:t>
@@ -3610,7 +5162,15 @@
     </w:p>
     <w:p>
       <w:r>
-        <w:t xml:space="preserve">Lemaitre, G., &amp; Rocchesso, D. (2014). On the effectiveness of vocal imitations and verbal descriptions of sounds. </w:t>
+        <w:t xml:space="preserve">Lemaitre, G., &amp; </w:t>
+      </w:r>
+      <w:proofErr w:type="spellStart"/>
+      <w:r>
+        <w:t>Rocchesso</w:t>
+      </w:r>
+      <w:proofErr w:type="spellEnd"/>
+      <w:r>
+        <w:t xml:space="preserve">, D. (2014). On the effectiveness of vocal imitations and verbal descriptions of sounds. </w:t>
       </w:r>
       <w:r>
         <w:rPr>
@@ -3633,13 +5193,53 @@
     </w:p>
     <w:p>
       <w:r>
-        <w:t xml:space="preserve">Lemaitre, G., Houix, O., Voisin, F., Misdariis, N., &amp; Susini, P. (2016). Vocal Imitations of Non-Vocal Sounds. </w:t>
-      </w:r>
-      <w:r>
-        <w:rPr>
-          <w:i/>
-        </w:rPr>
-        <w:t>PloS One</w:t>
+        <w:t xml:space="preserve">Lemaitre, G., </w:t>
+      </w:r>
+      <w:proofErr w:type="spellStart"/>
+      <w:r>
+        <w:t>Houix</w:t>
+      </w:r>
+      <w:proofErr w:type="spellEnd"/>
+      <w:r>
+        <w:t xml:space="preserve">, O., </w:t>
+      </w:r>
+      <w:proofErr w:type="spellStart"/>
+      <w:r>
+        <w:t>Voisin</w:t>
+      </w:r>
+      <w:proofErr w:type="spellEnd"/>
+      <w:r>
+        <w:t xml:space="preserve">, F., </w:t>
+      </w:r>
+      <w:proofErr w:type="spellStart"/>
+      <w:r>
+        <w:t>Misdariis</w:t>
+      </w:r>
+      <w:proofErr w:type="spellEnd"/>
+      <w:r>
+        <w:t xml:space="preserve">, N., &amp; </w:t>
+      </w:r>
+      <w:proofErr w:type="spellStart"/>
+      <w:r>
+        <w:t>Susini</w:t>
+      </w:r>
+      <w:proofErr w:type="spellEnd"/>
+      <w:r>
+        <w:t xml:space="preserve">, P. (2016). Vocal Imitations of Non-Vocal Sounds. </w:t>
+      </w:r>
+      <w:proofErr w:type="spellStart"/>
+      <w:r>
+        <w:rPr>
+          <w:i/>
+        </w:rPr>
+        <w:t>PloS</w:t>
+      </w:r>
+      <w:proofErr w:type="spellEnd"/>
+      <w:r>
+        <w:rPr>
+          <w:i/>
+        </w:rPr>
+        <w:t xml:space="preserve"> One</w:t>
       </w:r>
       <w:r>
         <w:t xml:space="preserve">, </w:t>
@@ -3669,22 +5269,54 @@
       </w:r>
     </w:p>
     <w:p>
-      <w:r>
-        <w:t xml:space="preserve">Lupyan, G., &amp; Perlman, M. (2015). The vocal iconicity challenge! In </w:t>
-      </w:r>
-      <w:r>
-        <w:rPr>
-          <w:i/>
-        </w:rPr>
-        <w:t>The th biennial protolanguage conference</w:t>
+      <w:proofErr w:type="spellStart"/>
+      <w:r>
+        <w:t>Lupyan</w:t>
+      </w:r>
+      <w:proofErr w:type="spellEnd"/>
+      <w:r>
+        <w:t xml:space="preserve">, G., &amp; Perlman, M. (2015). The vocal iconicity challenge! In </w:t>
+      </w:r>
+      <w:r>
+        <w:rPr>
+          <w:i/>
+        </w:rPr>
+        <w:t xml:space="preserve">The </w:t>
+      </w:r>
+      <w:proofErr w:type="spellStart"/>
+      <w:r>
+        <w:rPr>
+          <w:i/>
+        </w:rPr>
+        <w:t>th</w:t>
+      </w:r>
+      <w:proofErr w:type="spellEnd"/>
+      <w:r>
+        <w:rPr>
+          <w:i/>
+        </w:rPr>
+        <w:t xml:space="preserve"> biennial protolanguage conference</w:t>
       </w:r>
       <w:r>
         <w:t>. Rome, Italy.</w:t>
       </w:r>
     </w:p>
     <w:p>
-      <w:r>
-        <w:t xml:space="preserve">Lupyan, G., &amp; Thompson-Schill, S. L. (2012). The evocative power of words: Activation of concepts by verbal and nonverbal means. </w:t>
+      <w:proofErr w:type="spellStart"/>
+      <w:r>
+        <w:t>Lupyan</w:t>
+      </w:r>
+      <w:proofErr w:type="spellEnd"/>
+      <w:r>
+        <w:t>, G., &amp; Thompson-</w:t>
+      </w:r>
+      <w:proofErr w:type="spellStart"/>
+      <w:r>
+        <w:t>Schill</w:t>
+      </w:r>
+      <w:proofErr w:type="spellEnd"/>
+      <w:r>
+        <w:t xml:space="preserve">, S. L. (2012). The evocative power of words: Activation of concepts by verbal and nonverbal means. </w:t>
       </w:r>
       <w:r>
         <w:rPr>
@@ -3706,8 +5338,13 @@
       </w:r>
     </w:p>
     <w:p>
-      <w:r>
-        <w:t xml:space="preserve">Newmeyer, F. J. (1992). Iconicity and generative grammar. </w:t>
+      <w:proofErr w:type="spellStart"/>
+      <w:r>
+        <w:t>Newmeyer</w:t>
+      </w:r>
+      <w:proofErr w:type="spellEnd"/>
+      <w:r>
+        <w:t xml:space="preserve">, F. J. (1992). Iconicity and generative grammar. </w:t>
       </w:r>
       <w:r>
         <w:rPr>
@@ -3721,6 +5358,7 @@
     </w:p>
     <w:p>
       <w:r>
+        <w:lastRenderedPageBreak/>
         <w:t xml:space="preserve">Nuckolls, J. B. (1999). The case for sound symbolism. </w:t>
       </w:r>
       <w:r>
@@ -3744,7 +5382,15 @@
     </w:p>
     <w:p>
       <w:r>
-        <w:t xml:space="preserve">Perlman, M., Dale, R., &amp; Lupyan, G. (2015). Iconicity can ground the creation of vocal symbols. </w:t>
+        <w:t xml:space="preserve">Perlman, M., Dale, R., &amp; </w:t>
+      </w:r>
+      <w:proofErr w:type="spellStart"/>
+      <w:r>
+        <w:t>Lupyan</w:t>
+      </w:r>
+      <w:proofErr w:type="spellEnd"/>
+      <w:r>
+        <w:t xml:space="preserve">, G. (2015). Iconicity can ground the creation of vocal symbols. </w:t>
       </w:r>
       <w:r>
         <w:rPr>
@@ -3766,8 +5412,21 @@
       </w:r>
     </w:p>
     <w:p>
-      <w:r>
-        <w:t xml:space="preserve">Perniss, P., Thompson, R. L., &amp; Vigliocco, G. (2010). Iconicity as a General Property of Language: Evidence from Spoken and Signed Languages. </w:t>
+      <w:proofErr w:type="spellStart"/>
+      <w:r>
+        <w:t>Perniss</w:t>
+      </w:r>
+      <w:proofErr w:type="spellEnd"/>
+      <w:r>
+        <w:t xml:space="preserve">, P., Thompson, R. L., &amp; </w:t>
+      </w:r>
+      <w:proofErr w:type="spellStart"/>
+      <w:r>
+        <w:t>Vigliocco</w:t>
+      </w:r>
+      <w:proofErr w:type="spellEnd"/>
+      <w:r>
+        <w:t xml:space="preserve">, G. (2010). Iconicity as a General Property of Language: Evidence from Spoken and Signed Languages. </w:t>
       </w:r>
       <w:r>
         <w:rPr>
@@ -3790,7 +5449,15 @@
     </w:p>
     <w:p>
       <w:r>
-        <w:t xml:space="preserve">Pinker, S., &amp; Jackendoff, R. (2005). The faculty of language: what’s special about it? </w:t>
+        <w:t xml:space="preserve">Pinker, S., &amp; </w:t>
+      </w:r>
+      <w:proofErr w:type="spellStart"/>
+      <w:r>
+        <w:t>Jackendoff</w:t>
+      </w:r>
+      <w:proofErr w:type="spellEnd"/>
+      <w:r>
+        <w:t xml:space="preserve">, R. (2005). The faculty of language: what’s special about it? </w:t>
       </w:r>
       <w:r>
         <w:rPr>
@@ -3826,8 +5493,21 @@
       </w:r>
     </w:p>
     <w:p>
-      <w:r>
-        <w:t xml:space="preserve">Shrout, P. E., &amp; Fleiss, J. L. (1979). Intraclass correlations: uses in assessing rater reliability. </w:t>
+      <w:proofErr w:type="spellStart"/>
+      <w:r>
+        <w:t>Shrout</w:t>
+      </w:r>
+      <w:proofErr w:type="spellEnd"/>
+      <w:r>
+        <w:t xml:space="preserve">, P. E., &amp; Fleiss, J. L. (1979). </w:t>
+      </w:r>
+      <w:proofErr w:type="spellStart"/>
+      <w:r>
+        <w:t>Intraclass</w:t>
+      </w:r>
+      <w:proofErr w:type="spellEnd"/>
+      <w:r>
+        <w:t xml:space="preserve"> correlations: uses in assessing rater reliability. </w:t>
       </w:r>
       <w:r>
         <w:rPr>
@@ -3849,15 +5529,58 @@
       </w:r>
     </w:p>
     <w:p>
-      <w:r>
-        <w:t xml:space="preserve">Sobkowiak, W. (1990). On the phonostatistics of English onomatopoeia. </w:t>
-      </w:r>
-      <w:r>
-        <w:rPr>
-          <w:i/>
-        </w:rPr>
-        <w:t>Studia Anglica Posnaniensia</w:t>
-      </w:r>
+      <w:proofErr w:type="spellStart"/>
+      <w:r>
+        <w:t>Sobkowiak</w:t>
+      </w:r>
+      <w:proofErr w:type="spellEnd"/>
+      <w:r>
+        <w:t xml:space="preserve">, W. (1990). On the </w:t>
+      </w:r>
+      <w:proofErr w:type="spellStart"/>
+      <w:r>
+        <w:t>phonostatistics</w:t>
+      </w:r>
+      <w:proofErr w:type="spellEnd"/>
+      <w:r>
+        <w:t xml:space="preserve"> of English onomatopoeia. </w:t>
+      </w:r>
+      <w:proofErr w:type="spellStart"/>
+      <w:r>
+        <w:rPr>
+          <w:i/>
+        </w:rPr>
+        <w:t>Studia</w:t>
+      </w:r>
+      <w:proofErr w:type="spellEnd"/>
+      <w:r>
+        <w:rPr>
+          <w:i/>
+        </w:rPr>
+        <w:t xml:space="preserve"> </w:t>
+      </w:r>
+      <w:proofErr w:type="spellStart"/>
+      <w:r>
+        <w:rPr>
+          <w:i/>
+        </w:rPr>
+        <w:t>Anglica</w:t>
+      </w:r>
+      <w:proofErr w:type="spellEnd"/>
+      <w:r>
+        <w:rPr>
+          <w:i/>
+        </w:rPr>
+        <w:t xml:space="preserve"> </w:t>
+      </w:r>
+      <w:proofErr w:type="spellStart"/>
+      <w:r>
+        <w:rPr>
+          <w:i/>
+        </w:rPr>
+        <w:t>Posnaniensia</w:t>
+      </w:r>
+      <w:proofErr w:type="spellEnd"/>
       <w:r>
         <w:t xml:space="preserve">, </w:t>
       </w:r>
@@ -3872,8 +5595,13 @@
       </w:r>
     </w:p>
     <w:p>
-      <w:r>
-        <w:t xml:space="preserve">Tomasello, M. (2010). </w:t>
+      <w:proofErr w:type="spellStart"/>
+      <w:r>
+        <w:t>Tomasello</w:t>
+      </w:r>
+      <w:proofErr w:type="spellEnd"/>
+      <w:r>
+        <w:t xml:space="preserve">, M. (2010). </w:t>
       </w:r>
       <w:r>
         <w:rPr>
@@ -3886,8 +5614,21 @@
       </w:r>
     </w:p>
     <w:p>
-      <w:r>
-        <w:t xml:space="preserve">Vigliocco, G., Perniss, P., &amp; Vinson, D. (2014). Language as a multimodal phenomenon: implications for language learning, processing and evolution. </w:t>
+      <w:proofErr w:type="spellStart"/>
+      <w:r>
+        <w:t>Vigliocco</w:t>
+      </w:r>
+      <w:proofErr w:type="spellEnd"/>
+      <w:r>
+        <w:t xml:space="preserve">, G., </w:t>
+      </w:r>
+      <w:proofErr w:type="spellStart"/>
+      <w:r>
+        <w:t>Perniss</w:t>
+      </w:r>
+      <w:proofErr w:type="spellEnd"/>
+      <w:r>
+        <w:t xml:space="preserve">, P., &amp; Vinson, D. (2014). Language as a multimodal phenomenon: implications for language learning, processing and evolution. </w:t>
       </w:r>
       <w:r>
         <w:rPr>
@@ -3909,8 +5650,21 @@
       </w:r>
     </w:p>
     <w:p>
-      <w:r>
-        <w:t xml:space="preserve">Voeltz, F. E., &amp; Kilian-Hatz, C. (2001). </w:t>
+      <w:proofErr w:type="spellStart"/>
+      <w:r>
+        <w:t>Voeltz</w:t>
+      </w:r>
+      <w:proofErr w:type="spellEnd"/>
+      <w:r>
+        <w:t>, F. E., &amp; Kilian-</w:t>
+      </w:r>
+      <w:proofErr w:type="spellStart"/>
+      <w:r>
+        <w:t>Hatz</w:t>
+      </w:r>
+      <w:proofErr w:type="spellEnd"/>
+      <w:r>
+        <w:t xml:space="preserve">, C. (2001). </w:t>
       </w:r>
       <w:r>
         <w:rPr>
@@ -3933,38 +5687,34 @@
 </file>
 
 <file path=word/comments.xml><?xml version="1.0" encoding="utf-8"?>
-<w:comments xmlns:wpc="http://schemas.microsoft.com/office/word/2010/wordprocessingCanvas" xmlns:mo="http://schemas.microsoft.com/office/mac/office/2008/main" xmlns:mc="http://schemas.openxmlformats.org/markup-compatibility/2006" xmlns:mv="urn:schemas-microsoft-com:mac:vml" xmlns:o="urn:schemas-microsoft-com:office:office" xmlns:r="http://schemas.openxmlformats.org/officeDocument/2006/relationships" xmlns:m="http://schemas.openxmlformats.org/officeDocument/2006/math" xmlns:v="urn:schemas-microsoft-com:vml" xmlns:wp14="http://schemas.microsoft.com/office/word/2010/wordprocessingDrawing" xmlns:wp="http://schemas.openxmlformats.org/drawingml/2006/wordprocessingDrawing" xmlns:w10="urn:schemas-microsoft-com:office:word" xmlns:w="http://schemas.openxmlformats.org/wordprocessingml/2006/main" xmlns:w14="http://schemas.microsoft.com/office/word/2010/wordml" xmlns:wpg="http://schemas.microsoft.com/office/word/2010/wordprocessingGroup" xmlns:wpi="http://schemas.microsoft.com/office/word/2010/wordprocessingInk" xmlns:wne="http://schemas.microsoft.com/office/word/2006/wordml" xmlns:wps="http://schemas.microsoft.com/office/word/2010/wordprocessingShape" mc:Ignorable="w14 wp14">
-  <w:comment w:id="20" w:author="Pierce Edmiston" w:date="2017-10-03T11:26:00Z" w:initials="PE">
+<w:comments xmlns:wpc="http://schemas.microsoft.com/office/word/2010/wordprocessingCanvas" xmlns:mo="http://schemas.microsoft.com/office/mac/office/2008/main" xmlns:mc="http://schemas.openxmlformats.org/markup-compatibility/2006" xmlns:mv="urn:schemas-microsoft-com:mac:vml" xmlns:o="urn:schemas-microsoft-com:office:office" xmlns:r="http://schemas.openxmlformats.org/officeDocument/2006/relationships" xmlns:m="http://schemas.openxmlformats.org/officeDocument/2006/math" xmlns:v="urn:schemas-microsoft-com:vml" xmlns:wp14="http://schemas.microsoft.com/office/word/2010/wordprocessingDrawing" xmlns:wp="http://schemas.openxmlformats.org/drawingml/2006/wordprocessingDrawing" xmlns:w10="urn:schemas-microsoft-com:office:word" xmlns:w="http://schemas.openxmlformats.org/wordprocessingml/2006/main" xmlns:w14="http://schemas.microsoft.com/office/word/2010/wordml" xmlns:w15="http://schemas.microsoft.com/office/word/2012/wordml" xmlns:wpg="http://schemas.microsoft.com/office/word/2010/wordprocessingGroup" xmlns:wpi="http://schemas.microsoft.com/office/word/2010/wordprocessingInk" xmlns:wne="http://schemas.microsoft.com/office/word/2006/wordml" xmlns:wps="http://schemas.microsoft.com/office/word/2010/wordprocessingShape" mc:Ignorable="w14 w15 wp14">
+  <w:comment w:id="121" w:author="Pierce Edmiston" w:date="2017-10-03T11:26:00Z" w:initials="PE">
     <w:p>
       <w:pPr>
         <w:pStyle w:val="CommentText"/>
       </w:pPr>
-      <w:ins w:id="22" w:author="Pierce Edmiston" w:date="2017-10-03T11:26:00Z">
-        <w:r>
-          <w:rPr>
-            <w:rStyle w:val="CommentReference"/>
-          </w:rPr>
-          <w:annotationRef/>
-        </w:r>
-      </w:ins>
+      <w:r>
+        <w:rPr>
+          <w:rStyle w:val="CommentReference"/>
+        </w:rPr>
+        <w:annotationRef/>
+      </w:r>
       <w:r>
         <w:t>Addresses R2.1</w:t>
       </w:r>
     </w:p>
   </w:comment>
-  <w:comment w:id="32" w:author="Pierce Edmiston" w:date="2017-10-02T10:57:00Z" w:initials="PE">
+  <w:comment w:id="132" w:author="Pierce Edmiston" w:date="2017-10-02T10:57:00Z" w:initials="PE">
     <w:p>
       <w:pPr>
         <w:pStyle w:val="CommentText"/>
       </w:pPr>
-      <w:ins w:id="36" w:author="Pierce Edmiston" w:date="2017-10-02T10:57:00Z">
-        <w:r>
-          <w:rPr>
-            <w:rStyle w:val="CommentReference"/>
-          </w:rPr>
-          <w:annotationRef/>
-        </w:r>
-      </w:ins>
+      <w:r>
+        <w:rPr>
+          <w:rStyle w:val="CommentReference"/>
+        </w:rPr>
+        <w:annotationRef/>
+      </w:r>
       <w:r>
         <w:t>Addresses R1.2</w:t>
       </w:r>
@@ -3973,8 +5723,15 @@
 </w:comments>
 </file>
 
+<file path=word/commentsExtended.xml><?xml version="1.0" encoding="utf-8"?>
+<w15:commentsEx xmlns:wpc="http://schemas.microsoft.com/office/word/2010/wordprocessingCanvas" xmlns:mo="http://schemas.microsoft.com/office/mac/office/2008/main" xmlns:mc="http://schemas.openxmlformats.org/markup-compatibility/2006" xmlns:mv="urn:schemas-microsoft-com:mac:vml" xmlns:o="urn:schemas-microsoft-com:office:office" xmlns:r="http://schemas.openxmlformats.org/officeDocument/2006/relationships" xmlns:m="http://schemas.openxmlformats.org/officeDocument/2006/math" xmlns:v="urn:schemas-microsoft-com:vml" xmlns:wp14="http://schemas.microsoft.com/office/word/2010/wordprocessingDrawing" xmlns:wp="http://schemas.openxmlformats.org/drawingml/2006/wordprocessingDrawing" xmlns:w10="urn:schemas-microsoft-com:office:word" xmlns:w="http://schemas.openxmlformats.org/wordprocessingml/2006/main" xmlns:w14="http://schemas.microsoft.com/office/word/2010/wordml" xmlns:w15="http://schemas.microsoft.com/office/word/2012/wordml" xmlns:wpg="http://schemas.microsoft.com/office/word/2010/wordprocessingGroup" xmlns:wpi="http://schemas.microsoft.com/office/word/2010/wordprocessingInk" xmlns:wne="http://schemas.microsoft.com/office/word/2006/wordml" xmlns:wps="http://schemas.microsoft.com/office/word/2010/wordprocessingShape" mc:Ignorable="w14 w15 wp14">
+  <w15:commentEx w15:paraId="7119D342" w15:done="0"/>
+  <w15:commentEx w15:paraId="5DA49D6D" w15:done="0"/>
+</w15:commentsEx>
+</file>
+
 <file path=word/endnotes.xml><?xml version="1.0" encoding="utf-8"?>
-<w:endnotes xmlns:wpc="http://schemas.microsoft.com/office/word/2010/wordprocessingCanvas" xmlns:mo="http://schemas.microsoft.com/office/mac/office/2008/main" xmlns:mc="http://schemas.openxmlformats.org/markup-compatibility/2006" xmlns:mv="urn:schemas-microsoft-com:mac:vml" xmlns:o="urn:schemas-microsoft-com:office:office" xmlns:r="http://schemas.openxmlformats.org/officeDocument/2006/relationships" xmlns:m="http://schemas.openxmlformats.org/officeDocument/2006/math" xmlns:v="urn:schemas-microsoft-com:vml" xmlns:wp14="http://schemas.microsoft.com/office/word/2010/wordprocessingDrawing" xmlns:wp="http://schemas.openxmlformats.org/drawingml/2006/wordprocessingDrawing" xmlns:w10="urn:schemas-microsoft-com:office:word" xmlns:w="http://schemas.openxmlformats.org/wordprocessingml/2006/main" xmlns:w14="http://schemas.microsoft.com/office/word/2010/wordml" xmlns:wpg="http://schemas.microsoft.com/office/word/2010/wordprocessingGroup" xmlns:wpi="http://schemas.microsoft.com/office/word/2010/wordprocessingInk" xmlns:wne="http://schemas.microsoft.com/office/word/2006/wordml" xmlns:wps="http://schemas.microsoft.com/office/word/2010/wordprocessingShape" mc:Ignorable="w14 wp14">
+<w:endnotes xmlns:wpc="http://schemas.microsoft.com/office/word/2010/wordprocessingCanvas" xmlns:mo="http://schemas.microsoft.com/office/mac/office/2008/main" xmlns:mc="http://schemas.openxmlformats.org/markup-compatibility/2006" xmlns:mv="urn:schemas-microsoft-com:mac:vml" xmlns:o="urn:schemas-microsoft-com:office:office" xmlns:r="http://schemas.openxmlformats.org/officeDocument/2006/relationships" xmlns:m="http://schemas.openxmlformats.org/officeDocument/2006/math" xmlns:v="urn:schemas-microsoft-com:vml" xmlns:wp14="http://schemas.microsoft.com/office/word/2010/wordprocessingDrawing" xmlns:wp="http://schemas.openxmlformats.org/drawingml/2006/wordprocessingDrawing" xmlns:w10="urn:schemas-microsoft-com:office:word" xmlns:w="http://schemas.openxmlformats.org/wordprocessingml/2006/main" xmlns:w14="http://schemas.microsoft.com/office/word/2010/wordml" xmlns:w15="http://schemas.microsoft.com/office/word/2012/wordml" xmlns:wpg="http://schemas.microsoft.com/office/word/2010/wordprocessingGroup" xmlns:wpi="http://schemas.microsoft.com/office/word/2010/wordprocessingInk" xmlns:wne="http://schemas.microsoft.com/office/word/2006/wordml" xmlns:wps="http://schemas.microsoft.com/office/word/2010/wordprocessingShape" mc:Ignorable="w14 w15 wp14">
   <w:endnote w:type="separator" w:id="-1">
     <w:p>
       <w:pPr>
@@ -3999,7 +5756,7 @@
 </file>
 
 <file path=word/footnotes.xml><?xml version="1.0" encoding="utf-8"?>
-<w:footnotes xmlns:wpc="http://schemas.microsoft.com/office/word/2010/wordprocessingCanvas" xmlns:mo="http://schemas.microsoft.com/office/mac/office/2008/main" xmlns:mc="http://schemas.openxmlformats.org/markup-compatibility/2006" xmlns:mv="urn:schemas-microsoft-com:mac:vml" xmlns:o="urn:schemas-microsoft-com:office:office" xmlns:r="http://schemas.openxmlformats.org/officeDocument/2006/relationships" xmlns:m="http://schemas.openxmlformats.org/officeDocument/2006/math" xmlns:v="urn:schemas-microsoft-com:vml" xmlns:wp14="http://schemas.microsoft.com/office/word/2010/wordprocessingDrawing" xmlns:wp="http://schemas.openxmlformats.org/drawingml/2006/wordprocessingDrawing" xmlns:w10="urn:schemas-microsoft-com:office:word" xmlns:w="http://schemas.openxmlformats.org/wordprocessingml/2006/main" xmlns:w14="http://schemas.microsoft.com/office/word/2010/wordml" xmlns:wpg="http://schemas.microsoft.com/office/word/2010/wordprocessingGroup" xmlns:wpi="http://schemas.microsoft.com/office/word/2010/wordprocessingInk" xmlns:wne="http://schemas.microsoft.com/office/word/2006/wordml" xmlns:wps="http://schemas.microsoft.com/office/word/2010/wordprocessingShape" mc:Ignorable="w14 wp14">
+<w:footnotes xmlns:wpc="http://schemas.microsoft.com/office/word/2010/wordprocessingCanvas" xmlns:mo="http://schemas.microsoft.com/office/mac/office/2008/main" xmlns:mc="http://schemas.openxmlformats.org/markup-compatibility/2006" xmlns:mv="urn:schemas-microsoft-com:mac:vml" xmlns:o="urn:schemas-microsoft-com:office:office" xmlns:r="http://schemas.openxmlformats.org/officeDocument/2006/relationships" xmlns:m="http://schemas.openxmlformats.org/officeDocument/2006/math" xmlns:v="urn:schemas-microsoft-com:vml" xmlns:wp14="http://schemas.microsoft.com/office/word/2010/wordprocessingDrawing" xmlns:wp="http://schemas.openxmlformats.org/drawingml/2006/wordprocessingDrawing" xmlns:w10="urn:schemas-microsoft-com:office:word" xmlns:w="http://schemas.openxmlformats.org/wordprocessingml/2006/main" xmlns:w14="http://schemas.microsoft.com/office/word/2010/wordml" xmlns:w15="http://schemas.microsoft.com/office/word/2012/wordml" xmlns:wpg="http://schemas.microsoft.com/office/word/2010/wordprocessingGroup" xmlns:wpi="http://schemas.microsoft.com/office/word/2010/wordprocessingInk" xmlns:wne="http://schemas.microsoft.com/office/word/2006/wordml" xmlns:wps="http://schemas.microsoft.com/office/word/2010/wordprocessingShape" mc:Ignorable="w14 w15 wp14">
   <w:footnote w:type="separator" w:id="-1">
     <w:p>
       <w:r>
@@ -4020,6 +5777,12 @@
         <w:pStyle w:val="FootnoteText1"/>
       </w:pPr>
       <w:r>
+        <w:rPr>
+          <w:rStyle w:val="FootnoteReference"/>
+          <w:rPrChange w:id="147" w:author="Microsoft Office User" w:date="2017-10-07T12:12:00Z">
+            <w:rPr/>
+          </w:rPrChange>
+        </w:rPr>
         <w:footnoteRef/>
       </w:r>
       <w:r>
@@ -4042,6 +5805,12 @@
         <w:pStyle w:val="FootnoteText1"/>
       </w:pPr>
       <w:r>
+        <w:rPr>
+          <w:rStyle w:val="FootnoteReference"/>
+          <w:rPrChange w:id="156" w:author="Microsoft Office User" w:date="2017-10-07T12:12:00Z">
+            <w:rPr/>
+          </w:rPrChange>
+        </w:rPr>
         <w:footnoteRef/>
       </w:r>
       <w:r>
@@ -4055,6 +5824,12 @@
         <w:pStyle w:val="FootnoteText1"/>
       </w:pPr>
       <w:r>
+        <w:rPr>
+          <w:rStyle w:val="FootnoteReference"/>
+          <w:rPrChange w:id="158" w:author="Microsoft Office User" w:date="2017-10-07T12:12:00Z">
+            <w:rPr/>
+          </w:rPrChange>
+        </w:rPr>
         <w:footnoteRef/>
       </w:r>
       <w:r>
@@ -4066,7 +5841,7 @@
 </file>
 
 <file path=word/numbering.xml><?xml version="1.0" encoding="utf-8"?>
-<w:numbering xmlns:wpc="http://schemas.microsoft.com/office/word/2010/wordprocessingCanvas" xmlns:mo="http://schemas.microsoft.com/office/mac/office/2008/main" xmlns:mc="http://schemas.openxmlformats.org/markup-compatibility/2006" xmlns:mv="urn:schemas-microsoft-com:mac:vml" xmlns:o="urn:schemas-microsoft-com:office:office" xmlns:r="http://schemas.openxmlformats.org/officeDocument/2006/relationships" xmlns:m="http://schemas.openxmlformats.org/officeDocument/2006/math" xmlns:v="urn:schemas-microsoft-com:vml" xmlns:wp14="http://schemas.microsoft.com/office/word/2010/wordprocessingDrawing" xmlns:wp="http://schemas.openxmlformats.org/drawingml/2006/wordprocessingDrawing" xmlns:w10="urn:schemas-microsoft-com:office:word" xmlns:w="http://schemas.openxmlformats.org/wordprocessingml/2006/main" xmlns:w14="http://schemas.microsoft.com/office/word/2010/wordml" xmlns:wpg="http://schemas.microsoft.com/office/word/2010/wordprocessingGroup" xmlns:wpi="http://schemas.microsoft.com/office/word/2010/wordprocessingInk" xmlns:wne="http://schemas.microsoft.com/office/word/2006/wordml" xmlns:wps="http://schemas.microsoft.com/office/word/2010/wordprocessingShape" mc:Ignorable="w14 wp14">
+<w:numbering xmlns:wpc="http://schemas.microsoft.com/office/word/2010/wordprocessingCanvas" xmlns:mo="http://schemas.microsoft.com/office/mac/office/2008/main" xmlns:mc="http://schemas.openxmlformats.org/markup-compatibility/2006" xmlns:mv="urn:schemas-microsoft-com:mac:vml" xmlns:o="urn:schemas-microsoft-com:office:office" xmlns:r="http://schemas.openxmlformats.org/officeDocument/2006/relationships" xmlns:m="http://schemas.openxmlformats.org/officeDocument/2006/math" xmlns:v="urn:schemas-microsoft-com:vml" xmlns:wp14="http://schemas.microsoft.com/office/word/2010/wordprocessingDrawing" xmlns:wp="http://schemas.openxmlformats.org/drawingml/2006/wordprocessingDrawing" xmlns:w10="urn:schemas-microsoft-com:office:word" xmlns:w="http://schemas.openxmlformats.org/wordprocessingml/2006/main" xmlns:w14="http://schemas.microsoft.com/office/word/2010/wordml" xmlns:w15="http://schemas.microsoft.com/office/word/2012/wordml" xmlns:wpg="http://schemas.microsoft.com/office/word/2010/wordprocessingGroup" xmlns:wpi="http://schemas.microsoft.com/office/word/2010/wordprocessingInk" xmlns:wne="http://schemas.microsoft.com/office/word/2006/wordml" xmlns:wps="http://schemas.microsoft.com/office/word/2010/wordprocessingShape" mc:Ignorable="w14 w15 wp14">
   <w:abstractNum w:abstractNumId="0">
     <w:nsid w:val="F35F1769"/>
     <w:multiLevelType w:val="multilevel"/>
@@ -4260,8 +6035,16 @@
 </w:numbering>
 </file>
 
+<file path=word/people.xml><?xml version="1.0" encoding="utf-8"?>
+<w15:people xmlns:wpc="http://schemas.microsoft.com/office/word/2010/wordprocessingCanvas" xmlns:mo="http://schemas.microsoft.com/office/mac/office/2008/main" xmlns:mc="http://schemas.openxmlformats.org/markup-compatibility/2006" xmlns:mv="urn:schemas-microsoft-com:mac:vml" xmlns:o="urn:schemas-microsoft-com:office:office" xmlns:r="http://schemas.openxmlformats.org/officeDocument/2006/relationships" xmlns:m="http://schemas.openxmlformats.org/officeDocument/2006/math" xmlns:v="urn:schemas-microsoft-com:vml" xmlns:wp14="http://schemas.microsoft.com/office/word/2010/wordprocessingDrawing" xmlns:wp="http://schemas.openxmlformats.org/drawingml/2006/wordprocessingDrawing" xmlns:w10="urn:schemas-microsoft-com:office:word" xmlns:w="http://schemas.openxmlformats.org/wordprocessingml/2006/main" xmlns:w14="http://schemas.microsoft.com/office/word/2010/wordml" xmlns:w15="http://schemas.microsoft.com/office/word/2012/wordml" xmlns:wpg="http://schemas.microsoft.com/office/word/2010/wordprocessingGroup" xmlns:wpi="http://schemas.microsoft.com/office/word/2010/wordprocessingInk" xmlns:wne="http://schemas.microsoft.com/office/word/2006/wordml" xmlns:wps="http://schemas.microsoft.com/office/word/2010/wordprocessingShape" mc:Ignorable="w14 w15 wp14">
+  <w15:person w15:author="Microsoft Office User">
+    <w15:presenceInfo w15:providerId="None" w15:userId="Microsoft Office User"/>
+  </w15:person>
+</w15:people>
+</file>
+
 <file path=word/styles.xml><?xml version="1.0" encoding="utf-8"?>
-<w:styles xmlns:mc="http://schemas.openxmlformats.org/markup-compatibility/2006" xmlns:r="http://schemas.openxmlformats.org/officeDocument/2006/relationships" xmlns:w="http://schemas.openxmlformats.org/wordprocessingml/2006/main" xmlns:w14="http://schemas.microsoft.com/office/word/2010/wordml" mc:Ignorable="w14">
+<w:styles xmlns:mc="http://schemas.openxmlformats.org/markup-compatibility/2006" xmlns:r="http://schemas.openxmlformats.org/officeDocument/2006/relationships" xmlns:w="http://schemas.openxmlformats.org/wordprocessingml/2006/main" xmlns:w14="http://schemas.microsoft.com/office/word/2010/wordml" xmlns:w15="http://schemas.microsoft.com/office/word/2012/wordml" mc:Ignorable="w14 w15">
   <w:docDefaults>
     <w:rPrDefault>
       <w:rPr>
@@ -4277,7 +6060,351 @@
       </w:pPr>
     </w:pPrDefault>
   </w:docDefaults>
-  <w:latentStyles w:defLockedState="0" w:defUIPriority="0" w:defSemiHidden="0" w:defUnhideWhenUsed="0" w:defQFormat="0" w:count="276"/>
+  <w:latentStyles w:defLockedState="0" w:defUIPriority="0" w:defSemiHidden="0" w:defUnhideWhenUsed="0" w:defQFormat="0" w:count="380">
+    <w:lsdException w:name="heading 7" w:semiHidden="1" w:unhideWhenUsed="1"/>
+    <w:lsdException w:name="heading 8" w:semiHidden="1" w:unhideWhenUsed="1"/>
+    <w:lsdException w:name="heading 9" w:semiHidden="1" w:unhideWhenUsed="1"/>
+    <w:lsdException w:name="index 1" w:semiHidden="1" w:unhideWhenUsed="1"/>
+    <w:lsdException w:name="index 2" w:semiHidden="1" w:unhideWhenUsed="1"/>
+    <w:lsdException w:name="index 3" w:semiHidden="1" w:unhideWhenUsed="1"/>
+    <w:lsdException w:name="index 4" w:semiHidden="1" w:unhideWhenUsed="1"/>
+    <w:lsdException w:name="index 5" w:semiHidden="1" w:unhideWhenUsed="1"/>
+    <w:lsdException w:name="index 6" w:semiHidden="1" w:unhideWhenUsed="1"/>
+    <w:lsdException w:name="index 7" w:semiHidden="1" w:unhideWhenUsed="1"/>
+    <w:lsdException w:name="index 8" w:semiHidden="1" w:unhideWhenUsed="1"/>
+    <w:lsdException w:name="index 9" w:semiHidden="1" w:unhideWhenUsed="1"/>
+    <w:lsdException w:name="toc 1" w:semiHidden="1" w:unhideWhenUsed="1"/>
+    <w:lsdException w:name="toc 2" w:semiHidden="1" w:unhideWhenUsed="1"/>
+    <w:lsdException w:name="toc 3" w:semiHidden="1" w:unhideWhenUsed="1"/>
+    <w:lsdException w:name="toc 4" w:semiHidden="1" w:unhideWhenUsed="1"/>
+    <w:lsdException w:name="toc 5" w:semiHidden="1" w:unhideWhenUsed="1"/>
+    <w:lsdException w:name="toc 6" w:semiHidden="1" w:unhideWhenUsed="1"/>
+    <w:lsdException w:name="toc 7" w:semiHidden="1" w:unhideWhenUsed="1"/>
+    <w:lsdException w:name="toc 8" w:semiHidden="1" w:unhideWhenUsed="1"/>
+    <w:lsdException w:name="toc 9" w:semiHidden="1" w:unhideWhenUsed="1"/>
+    <w:lsdException w:name="Normal Indent" w:semiHidden="1" w:unhideWhenUsed="1"/>
+    <w:lsdException w:name="footnote text" w:semiHidden="1" w:unhideWhenUsed="1"/>
+    <w:lsdException w:name="annotation text" w:semiHidden="1" w:unhideWhenUsed="1"/>
+    <w:lsdException w:name="header" w:semiHidden="1" w:unhideWhenUsed="1"/>
+    <w:lsdException w:name="footer" w:semiHidden="1" w:unhideWhenUsed="1"/>
+    <w:lsdException w:name="index heading" w:semiHidden="1" w:unhideWhenUsed="1"/>
+    <w:lsdException w:name="caption" w:semiHidden="1" w:unhideWhenUsed="1"/>
+    <w:lsdException w:name="table of figures" w:semiHidden="1" w:unhideWhenUsed="1"/>
+    <w:lsdException w:name="envelope address" w:semiHidden="1" w:unhideWhenUsed="1"/>
+    <w:lsdException w:name="envelope return" w:semiHidden="1" w:unhideWhenUsed="1"/>
+    <w:lsdException w:name="footnote reference" w:semiHidden="1" w:unhideWhenUsed="1"/>
+    <w:lsdException w:name="annotation reference" w:semiHidden="1" w:unhideWhenUsed="1"/>
+    <w:lsdException w:name="line number" w:semiHidden="1" w:unhideWhenUsed="1"/>
+    <w:lsdException w:name="page number" w:semiHidden="1" w:unhideWhenUsed="1"/>
+    <w:lsdException w:name="endnote reference" w:semiHidden="1" w:unhideWhenUsed="1"/>
+    <w:lsdException w:name="endnote text" w:semiHidden="1" w:unhideWhenUsed="1"/>
+    <w:lsdException w:name="table of authorities" w:semiHidden="1" w:unhideWhenUsed="1"/>
+    <w:lsdException w:name="macro" w:semiHidden="1" w:unhideWhenUsed="1"/>
+    <w:lsdException w:name="toa heading" w:semiHidden="1" w:unhideWhenUsed="1"/>
+    <w:lsdException w:name="List" w:semiHidden="1" w:unhideWhenUsed="1"/>
+    <w:lsdException w:name="List Bullet" w:semiHidden="1" w:unhideWhenUsed="1"/>
+    <w:lsdException w:name="List 2" w:semiHidden="1" w:unhideWhenUsed="1"/>
+    <w:lsdException w:name="List 3" w:semiHidden="1" w:unhideWhenUsed="1"/>
+    <w:lsdException w:name="Closing" w:semiHidden="1" w:unhideWhenUsed="1"/>
+    <w:lsdException w:name="Signature" w:semiHidden="1" w:unhideWhenUsed="1"/>
+    <w:lsdException w:name="Default Paragraph Font" w:semiHidden="1" w:unhideWhenUsed="1"/>
+    <w:lsdException w:name="Body Text" w:semiHidden="1" w:unhideWhenUsed="1"/>
+    <w:lsdException w:name="Body Text Indent" w:semiHidden="1" w:unhideWhenUsed="1"/>
+    <w:lsdException w:name="List Continue" w:semiHidden="1" w:unhideWhenUsed="1"/>
+    <w:lsdException w:name="List Continue 2" w:semiHidden="1" w:unhideWhenUsed="1"/>
+    <w:lsdException w:name="List Continue 3" w:semiHidden="1" w:unhideWhenUsed="1"/>
+    <w:lsdException w:name="List Continue 4" w:semiHidden="1" w:unhideWhenUsed="1"/>
+    <w:lsdException w:name="List Continue 5" w:semiHidden="1" w:unhideWhenUsed="1"/>
+    <w:lsdException w:name="Message Header" w:semiHidden="1" w:unhideWhenUsed="1"/>
+    <w:lsdException w:name="Salutation" w:semiHidden="1" w:unhideWhenUsed="1"/>
+    <w:lsdException w:name="Date" w:semiHidden="1" w:unhideWhenUsed="1"/>
+    <w:lsdException w:name="Body Text First Indent" w:semiHidden="1" w:unhideWhenUsed="1"/>
+    <w:lsdException w:name="Body Text First Indent 2" w:semiHidden="1" w:unhideWhenUsed="1"/>
+    <w:lsdException w:name="Note Heading" w:semiHidden="1" w:unhideWhenUsed="1"/>
+    <w:lsdException w:name="Body Text 2" w:semiHidden="1" w:unhideWhenUsed="1"/>
+    <w:lsdException w:name="Body Text 3" w:semiHidden="1" w:unhideWhenUsed="1"/>
+    <w:lsdException w:name="Body Text Indent 2" w:semiHidden="1" w:unhideWhenUsed="1"/>
+    <w:lsdException w:name="Document Map" w:semiHidden="1" w:unhideWhenUsed="1"/>
+    <w:lsdException w:name="Plain Text" w:semiHidden="1" w:unhideWhenUsed="1"/>
+    <w:lsdException w:name="E-mail Signature" w:semiHidden="1" w:unhideWhenUsed="1"/>
+    <w:lsdException w:name="HTML Top of Form" w:semiHidden="1" w:unhideWhenUsed="1"/>
+    <w:lsdException w:name="HTML Bottom of Form" w:semiHidden="1" w:unhideWhenUsed="1"/>
+    <w:lsdException w:name="Normal (Web)" w:semiHidden="1" w:unhideWhenUsed="1"/>
+    <w:lsdException w:name="HTML Acronym" w:semiHidden="1" w:unhideWhenUsed="1"/>
+    <w:lsdException w:name="HTML Address" w:semiHidden="1" w:unhideWhenUsed="1"/>
+    <w:lsdException w:name="HTML Cite" w:semiHidden="1" w:unhideWhenUsed="1"/>
+    <w:lsdException w:name="HTML Code" w:semiHidden="1" w:unhideWhenUsed="1"/>
+    <w:lsdException w:name="HTML Definition" w:semiHidden="1" w:unhideWhenUsed="1"/>
+    <w:lsdException w:name="HTML Keyboard" w:semiHidden="1" w:unhideWhenUsed="1"/>
+    <w:lsdException w:name="HTML Preformatted" w:semiHidden="1" w:unhideWhenUsed="1"/>
+    <w:lsdException w:name="HTML Sample" w:semiHidden="1" w:unhideWhenUsed="1"/>
+    <w:lsdException w:name="HTML Typewriter" w:semiHidden="1" w:unhideWhenUsed="1"/>
+    <w:lsdException w:name="HTML Variable" w:semiHidden="1" w:unhideWhenUsed="1"/>
+    <w:lsdException w:name="Normal Table" w:semiHidden="1" w:unhideWhenUsed="1"/>
+    <w:lsdException w:name="annotation subject" w:semiHidden="1" w:unhideWhenUsed="1"/>
+    <w:lsdException w:name="No List" w:semiHidden="1" w:unhideWhenUsed="1"/>
+    <w:lsdException w:name="Outline List 1" w:semiHidden="1" w:unhideWhenUsed="1"/>
+    <w:lsdException w:name="Outline List 2" w:semiHidden="1" w:unhideWhenUsed="1"/>
+    <w:lsdException w:name="Outline List 3" w:semiHidden="1" w:unhideWhenUsed="1"/>
+    <w:lsdException w:name="Table Simple 1" w:semiHidden="1" w:unhideWhenUsed="1"/>
+    <w:lsdException w:name="Table Simple 2" w:semiHidden="1" w:unhideWhenUsed="1"/>
+    <w:lsdException w:name="Table Simple 3" w:semiHidden="1" w:unhideWhenUsed="1"/>
+    <w:lsdException w:name="Table Classic 1" w:semiHidden="1" w:unhideWhenUsed="1"/>
+    <w:lsdException w:name="Table Classic 2" w:semiHidden="1" w:unhideWhenUsed="1"/>
+    <w:lsdException w:name="Table Classic 3" w:semiHidden="1" w:unhideWhenUsed="1"/>
+    <w:lsdException w:name="Table Classic 4" w:semiHidden="1" w:unhideWhenUsed="1"/>
+    <w:lsdException w:name="Table Colorful 1" w:semiHidden="1" w:unhideWhenUsed="1"/>
+    <w:lsdException w:name="Table Colorful 2" w:semiHidden="1" w:unhideWhenUsed="1"/>
+    <w:lsdException w:name="Table Colorful 3" w:semiHidden="1" w:unhideWhenUsed="1"/>
+    <w:lsdException w:name="Table Columns 1" w:semiHidden="1" w:unhideWhenUsed="1"/>
+    <w:lsdException w:name="Table Columns 2" w:semiHidden="1" w:unhideWhenUsed="1"/>
+    <w:lsdException w:name="Table Columns 3" w:semiHidden="1" w:unhideWhenUsed="1"/>
+    <w:lsdException w:name="Table Columns 4" w:semiHidden="1" w:unhideWhenUsed="1"/>
+    <w:lsdException w:name="Table Columns 5" w:semiHidden="1" w:unhideWhenUsed="1"/>
+    <w:lsdException w:name="Table Grid 1" w:semiHidden="1" w:unhideWhenUsed="1"/>
+    <w:lsdException w:name="Table Grid 2" w:semiHidden="1" w:unhideWhenUsed="1"/>
+    <w:lsdException w:name="Table Grid 3" w:semiHidden="1" w:unhideWhenUsed="1"/>
+    <w:lsdException w:name="Table Grid 4" w:semiHidden="1" w:unhideWhenUsed="1"/>
+    <w:lsdException w:name="Table Grid 5" w:semiHidden="1" w:unhideWhenUsed="1"/>
+    <w:lsdException w:name="Table Grid 6" w:semiHidden="1" w:unhideWhenUsed="1"/>
+    <w:lsdException w:name="Table Grid 7" w:semiHidden="1" w:unhideWhenUsed="1"/>
+    <w:lsdException w:name="Table Grid 8" w:semiHidden="1" w:unhideWhenUsed="1"/>
+    <w:lsdException w:name="Table List 1" w:semiHidden="1" w:unhideWhenUsed="1"/>
+    <w:lsdException w:name="Table List 2" w:semiHidden="1" w:unhideWhenUsed="1"/>
+    <w:lsdException w:name="Table List 3" w:semiHidden="1" w:unhideWhenUsed="1"/>
+    <w:lsdException w:name="Table List 4" w:semiHidden="1" w:unhideWhenUsed="1"/>
+    <w:lsdException w:name="Table List 5" w:semiHidden="1" w:unhideWhenUsed="1"/>
+    <w:lsdException w:name="Table List 6" w:semiHidden="1" w:unhideWhenUsed="1"/>
+    <w:lsdException w:name="Table List 7" w:semiHidden="1" w:unhideWhenUsed="1"/>
+    <w:lsdException w:name="Table List 8" w:semiHidden="1" w:unhideWhenUsed="1"/>
+    <w:lsdException w:name="Table 3D effects 1" w:semiHidden="1" w:unhideWhenUsed="1"/>
+    <w:lsdException w:name="Table 3D effects 2" w:semiHidden="1" w:unhideWhenUsed="1"/>
+    <w:lsdException w:name="Table 3D effects 3" w:semiHidden="1" w:unhideWhenUsed="1"/>
+    <w:lsdException w:name="Table Contemporary" w:semiHidden="1" w:unhideWhenUsed="1"/>
+    <w:lsdException w:name="Table Elegant" w:semiHidden="1" w:unhideWhenUsed="1"/>
+    <w:lsdException w:name="Table Professional" w:semiHidden="1" w:unhideWhenUsed="1"/>
+    <w:lsdException w:name="Table Subtle 1" w:semiHidden="1" w:unhideWhenUsed="1"/>
+    <w:lsdException w:name="Table Subtle 2" w:semiHidden="1" w:unhideWhenUsed="1"/>
+    <w:lsdException w:name="Table Web 1" w:semiHidden="1" w:unhideWhenUsed="1"/>
+    <w:lsdException w:name="Table Web 2" w:semiHidden="1" w:unhideWhenUsed="1"/>
+    <w:lsdException w:name="Table Web 3" w:semiHidden="1" w:unhideWhenUsed="1"/>
+    <w:lsdException w:name="Balloon Text" w:semiHidden="1" w:unhideWhenUsed="1"/>
+    <w:lsdException w:name="Table Theme" w:semiHidden="1" w:unhideWhenUsed="1"/>
+    <w:lsdException w:name="Note Level 1" w:semiHidden="1" w:unhideWhenUsed="1"/>
+    <w:lsdException w:name="Note Level 2" w:semiHidden="1" w:unhideWhenUsed="1"/>
+    <w:lsdException w:name="Note Level 3" w:semiHidden="1" w:unhideWhenUsed="1"/>
+    <w:lsdException w:name="Note Level 4" w:semiHidden="1" w:unhideWhenUsed="1"/>
+    <w:lsdException w:name="Note Level 5" w:semiHidden="1" w:unhideWhenUsed="1"/>
+    <w:lsdException w:name="Note Level 6" w:semiHidden="1" w:unhideWhenUsed="1"/>
+    <w:lsdException w:name="Note Level 7" w:semiHidden="1" w:unhideWhenUsed="1"/>
+    <w:lsdException w:name="Note Level 8" w:semiHidden="1" w:unhideWhenUsed="1"/>
+    <w:lsdException w:name="Note Level 9" w:semiHidden="1" w:unhideWhenUsed="1"/>
+    <w:lsdException w:name="Light Shading"/>
+    <w:lsdException w:name="Light List"/>
+    <w:lsdException w:name="Light Grid"/>
+    <w:lsdException w:name="Medium Shading 1"/>
+    <w:lsdException w:name="Medium Shading 2"/>
+    <w:lsdException w:name="Medium List 1"/>
+    <w:lsdException w:name="Medium List 2"/>
+    <w:lsdException w:name="Medium Grid 1"/>
+    <w:lsdException w:name="Medium Grid 2"/>
+    <w:lsdException w:name="Medium Grid 3"/>
+    <w:lsdException w:name="Dark List"/>
+    <w:lsdException w:name="Colorful Shading"/>
+    <w:lsdException w:name="Colorful List"/>
+    <w:lsdException w:name="Colorful Grid"/>
+    <w:lsdException w:name="Light Shading Accent 1"/>
+    <w:lsdException w:name="Light List Accent 1"/>
+    <w:lsdException w:name="Light Grid Accent 1"/>
+    <w:lsdException w:name="Medium Shading 1 Accent 1"/>
+    <w:lsdException w:name="Medium Shading 2 Accent 1"/>
+    <w:lsdException w:name="Medium List 1 Accent 1"/>
+    <w:lsdException w:name="Revision" w:semiHidden="1"/>
+    <w:lsdException w:name="Medium List 2 Accent 1"/>
+    <w:lsdException w:name="Medium Grid 1 Accent 1"/>
+    <w:lsdException w:name="Medium Grid 2 Accent 1"/>
+    <w:lsdException w:name="Medium Grid 3 Accent 1"/>
+    <w:lsdException w:name="Dark List Accent 1"/>
+    <w:lsdException w:name="Colorful Shading Accent 1"/>
+    <w:lsdException w:name="Colorful List Accent 1"/>
+    <w:lsdException w:name="Colorful Grid Accent 1"/>
+    <w:lsdException w:name="Light Shading Accent 2"/>
+    <w:lsdException w:name="Light List Accent 2"/>
+    <w:lsdException w:name="Light Grid Accent 2"/>
+    <w:lsdException w:name="Medium Shading 1 Accent 2"/>
+    <w:lsdException w:name="Medium Shading 2 Accent 2"/>
+    <w:lsdException w:name="Medium List 1 Accent 2"/>
+    <w:lsdException w:name="Medium List 2 Accent 2"/>
+    <w:lsdException w:name="Medium Grid 1 Accent 2"/>
+    <w:lsdException w:name="Medium Grid 2 Accent 2"/>
+    <w:lsdException w:name="Medium Grid 3 Accent 2"/>
+    <w:lsdException w:name="Dark List Accent 2"/>
+    <w:lsdException w:name="Colorful Shading Accent 2"/>
+    <w:lsdException w:name="Colorful List Accent 2"/>
+    <w:lsdException w:name="Colorful Grid Accent 2"/>
+    <w:lsdException w:name="Light Shading Accent 3"/>
+    <w:lsdException w:name="Light List Accent 3"/>
+    <w:lsdException w:name="Light Grid Accent 3"/>
+    <w:lsdException w:name="Medium Shading 1 Accent 3"/>
+    <w:lsdException w:name="Medium Shading 2 Accent 3"/>
+    <w:lsdException w:name="Medium List 1 Accent 3"/>
+    <w:lsdException w:name="Medium List 2 Accent 3"/>
+    <w:lsdException w:name="Medium Grid 1 Accent 3"/>
+    <w:lsdException w:name="Medium Grid 2 Accent 3"/>
+    <w:lsdException w:name="Medium Grid 3 Accent 3"/>
+    <w:lsdException w:name="Dark List Accent 3"/>
+    <w:lsdException w:name="Colorful Shading Accent 3"/>
+    <w:lsdException w:name="Colorful List Accent 3"/>
+    <w:lsdException w:name="Colorful Grid Accent 3"/>
+    <w:lsdException w:name="Light Shading Accent 4"/>
+    <w:lsdException w:name="Light List Accent 4"/>
+    <w:lsdException w:name="Light Grid Accent 4"/>
+    <w:lsdException w:name="Medium Shading 1 Accent 4"/>
+    <w:lsdException w:name="Medium Shading 2 Accent 4"/>
+    <w:lsdException w:name="Medium List 1 Accent 4"/>
+    <w:lsdException w:name="Medium List 2 Accent 4"/>
+    <w:lsdException w:name="Medium Grid 1 Accent 4"/>
+    <w:lsdException w:name="Medium Grid 2 Accent 4"/>
+    <w:lsdException w:name="Medium Grid 3 Accent 4"/>
+    <w:lsdException w:name="Dark List Accent 4"/>
+    <w:lsdException w:name="Colorful Shading Accent 4"/>
+    <w:lsdException w:name="Colorful List Accent 4"/>
+    <w:lsdException w:name="Colorful Grid Accent 4"/>
+    <w:lsdException w:name="Light Shading Accent 5"/>
+    <w:lsdException w:name="Light List Accent 5"/>
+    <w:lsdException w:name="Light Grid Accent 5"/>
+    <w:lsdException w:name="Medium Shading 1 Accent 5"/>
+    <w:lsdException w:name="Medium Shading 2 Accent 5"/>
+    <w:lsdException w:name="Medium List 1 Accent 5"/>
+    <w:lsdException w:name="Medium List 2 Accent 5"/>
+    <w:lsdException w:name="Medium Grid 1 Accent 5"/>
+    <w:lsdException w:name="Medium Grid 2 Accent 5"/>
+    <w:lsdException w:name="Medium Grid 3 Accent 5"/>
+    <w:lsdException w:name="Dark List Accent 5"/>
+    <w:lsdException w:name="Colorful Shading Accent 5"/>
+    <w:lsdException w:name="Colorful List Accent 5"/>
+    <w:lsdException w:name="Colorful Grid Accent 5"/>
+    <w:lsdException w:name="Light Shading Accent 6"/>
+    <w:lsdException w:name="Light List Accent 6"/>
+    <w:lsdException w:name="Light Grid Accent 6"/>
+    <w:lsdException w:name="Medium Shading 1 Accent 6"/>
+    <w:lsdException w:name="Medium Shading 2 Accent 6"/>
+    <w:lsdException w:name="Medium List 1 Accent 6"/>
+    <w:lsdException w:name="Medium List 2 Accent 6"/>
+    <w:lsdException w:name="Medium Grid 1 Accent 6"/>
+    <w:lsdException w:name="Medium Grid 2 Accent 6"/>
+    <w:lsdException w:name="Medium Grid 3 Accent 6"/>
+    <w:lsdException w:name="Dark List Accent 6"/>
+    <w:lsdException w:name="Colorful Shading Accent 6"/>
+    <w:lsdException w:name="Colorful List Accent 6"/>
+    <w:lsdException w:name="Colorful Grid Accent 6"/>
+    <w:lsdException w:name="Bibliography" w:semiHidden="1" w:unhideWhenUsed="1"/>
+    <w:lsdException w:name="TOC Heading" w:semiHidden="1" w:unhideWhenUsed="1"/>
+    <w:lsdException w:name="Plain Table 1" w:uiPriority="41"/>
+    <w:lsdException w:name="Plain Table 2" w:uiPriority="42"/>
+    <w:lsdException w:name="Plain Table 3" w:uiPriority="43"/>
+    <w:lsdException w:name="Plain Table 4" w:uiPriority="44"/>
+    <w:lsdException w:name="Plain Table 5" w:uiPriority="45"/>
+    <w:lsdException w:name="Grid Table Light" w:uiPriority="40"/>
+    <w:lsdException w:name="Grid Table 1 Light" w:uiPriority="46"/>
+    <w:lsdException w:name="Grid Table 2" w:uiPriority="47"/>
+    <w:lsdException w:name="Grid Table 3" w:uiPriority="48"/>
+    <w:lsdException w:name="Grid Table 4" w:uiPriority="49"/>
+    <w:lsdException w:name="Grid Table 5 Dark" w:uiPriority="50"/>
+    <w:lsdException w:name="Grid Table 6 Colorful" w:uiPriority="51"/>
+    <w:lsdException w:name="Grid Table 7 Colorful" w:uiPriority="52"/>
+    <w:lsdException w:name="Grid Table 1 Light Accent 1" w:uiPriority="46"/>
+    <w:lsdException w:name="Grid Table 2 Accent 1" w:uiPriority="47"/>
+    <w:lsdException w:name="Grid Table 3 Accent 1" w:uiPriority="48"/>
+    <w:lsdException w:name="Grid Table 4 Accent 1" w:uiPriority="49"/>
+    <w:lsdException w:name="Grid Table 5 Dark Accent 1" w:uiPriority="50"/>
+    <w:lsdException w:name="Grid Table 6 Colorful Accent 1" w:uiPriority="51"/>
+    <w:lsdException w:name="Grid Table 7 Colorful Accent 1" w:uiPriority="52"/>
+    <w:lsdException w:name="Grid Table 1 Light Accent 2" w:uiPriority="46"/>
+    <w:lsdException w:name="Grid Table 2 Accent 2" w:uiPriority="47"/>
+    <w:lsdException w:name="Grid Table 3 Accent 2" w:uiPriority="48"/>
+    <w:lsdException w:name="Grid Table 4 Accent 2" w:uiPriority="49"/>
+    <w:lsdException w:name="Grid Table 5 Dark Accent 2" w:uiPriority="50"/>
+    <w:lsdException w:name="Grid Table 6 Colorful Accent 2" w:uiPriority="51"/>
+    <w:lsdException w:name="Grid Table 7 Colorful Accent 2" w:uiPriority="52"/>
+    <w:lsdException w:name="Grid Table 1 Light Accent 3" w:uiPriority="46"/>
+    <w:lsdException w:name="Grid Table 2 Accent 3" w:uiPriority="47"/>
+    <w:lsdException w:name="Grid Table 3 Accent 3" w:uiPriority="48"/>
+    <w:lsdException w:name="Grid Table 4 Accent 3" w:uiPriority="49"/>
+    <w:lsdException w:name="Grid Table 5 Dark Accent 3" w:uiPriority="50"/>
+    <w:lsdException w:name="Grid Table 6 Colorful Accent 3" w:uiPriority="51"/>
+    <w:lsdException w:name="Grid Table 7 Colorful Accent 3" w:uiPriority="52"/>
+    <w:lsdException w:name="Grid Table 1 Light Accent 4" w:uiPriority="46"/>
+    <w:lsdException w:name="Grid Table 2 Accent 4" w:uiPriority="47"/>
+    <w:lsdException w:name="Grid Table 3 Accent 4" w:uiPriority="48"/>
+    <w:lsdException w:name="Grid Table 4 Accent 4" w:uiPriority="49"/>
+    <w:lsdException w:name="Grid Table 5 Dark Accent 4" w:uiPriority="50"/>
+    <w:lsdException w:name="Grid Table 6 Colorful Accent 4" w:uiPriority="51"/>
+    <w:lsdException w:name="Grid Table 7 Colorful Accent 4" w:uiPriority="52"/>
+    <w:lsdException w:name="Grid Table 1 Light Accent 5" w:uiPriority="46"/>
+    <w:lsdException w:name="Grid Table 2 Accent 5" w:uiPriority="47"/>
+    <w:lsdException w:name="Grid Table 3 Accent 5" w:uiPriority="48"/>
+    <w:lsdException w:name="Grid Table 4 Accent 5" w:uiPriority="49"/>
+    <w:lsdException w:name="Grid Table 5 Dark Accent 5" w:uiPriority="50"/>
+    <w:lsdException w:name="Grid Table 6 Colorful Accent 5" w:uiPriority="51"/>
+    <w:lsdException w:name="Grid Table 7 Colorful Accent 5" w:uiPriority="52"/>
+    <w:lsdException w:name="Grid Table 1 Light Accent 6" w:uiPriority="46"/>
+    <w:lsdException w:name="Grid Table 2 Accent 6" w:uiPriority="47"/>
+    <w:lsdException w:name="Grid Table 3 Accent 6" w:uiPriority="48"/>
+    <w:lsdException w:name="Grid Table 4 Accent 6" w:uiPriority="49"/>
+    <w:lsdException w:name="Grid Table 5 Dark Accent 6" w:uiPriority="50"/>
+    <w:lsdException w:name="Grid Table 6 Colorful Accent 6" w:uiPriority="51"/>
+    <w:lsdException w:name="Grid Table 7 Colorful Accent 6" w:uiPriority="52"/>
+    <w:lsdException w:name="List Table 1 Light" w:uiPriority="46"/>
+    <w:lsdException w:name="List Table 2" w:uiPriority="47"/>
+    <w:lsdException w:name="List Table 3" w:uiPriority="48"/>
+    <w:lsdException w:name="List Table 4" w:uiPriority="49"/>
+    <w:lsdException w:name="List Table 5 Dark" w:uiPriority="50"/>
+    <w:lsdException w:name="List Table 6 Colorful" w:uiPriority="51"/>
+    <w:lsdException w:name="List Table 7 Colorful" w:uiPriority="52"/>
+    <w:lsdException w:name="List Table 1 Light Accent 1" w:uiPriority="46"/>
+    <w:lsdException w:name="List Table 2 Accent 1" w:uiPriority="47"/>
+    <w:lsdException w:name="List Table 3 Accent 1" w:uiPriority="48"/>
+    <w:lsdException w:name="List Table 4 Accent 1" w:uiPriority="49"/>
+    <w:lsdException w:name="List Table 5 Dark Accent 1" w:uiPriority="50"/>
+    <w:lsdException w:name="List Table 6 Colorful Accent 1" w:uiPriority="51"/>
+    <w:lsdException w:name="List Table 7 Colorful Accent 1" w:uiPriority="52"/>
+    <w:lsdException w:name="List Table 1 Light Accent 2" w:uiPriority="46"/>
+    <w:lsdException w:name="List Table 2 Accent 2" w:uiPriority="47"/>
+    <w:lsdException w:name="List Table 3 Accent 2" w:uiPriority="48"/>
+    <w:lsdException w:name="List Table 4 Accent 2" w:uiPriority="49"/>
+    <w:lsdException w:name="List Table 5 Dark Accent 2" w:uiPriority="50"/>
+    <w:lsdException w:name="List Table 6 Colorful Accent 2" w:uiPriority="51"/>
+    <w:lsdException w:name="List Table 7 Colorful Accent 2" w:uiPriority="52"/>
+    <w:lsdException w:name="List Table 1 Light Accent 3" w:uiPriority="46"/>
+    <w:lsdException w:name="List Table 2 Accent 3" w:uiPriority="47"/>
+    <w:lsdException w:name="List Table 3 Accent 3" w:uiPriority="48"/>
+    <w:lsdException w:name="List Table 4 Accent 3" w:uiPriority="49"/>
+    <w:lsdException w:name="List Table 5 Dark Accent 3" w:uiPriority="50"/>
+    <w:lsdException w:name="List Table 6 Colorful Accent 3" w:uiPriority="51"/>
+    <w:lsdException w:name="List Table 7 Colorful Accent 3" w:uiPriority="52"/>
+    <w:lsdException w:name="List Table 1 Light Accent 4" w:uiPriority="46"/>
+    <w:lsdException w:name="List Table 2 Accent 4" w:uiPriority="47"/>
+    <w:lsdException w:name="List Table 3 Accent 4" w:uiPriority="48"/>
+    <w:lsdException w:name="List Table 4 Accent 4" w:uiPriority="49"/>
+    <w:lsdException w:name="List Table 5 Dark Accent 4" w:uiPriority="50"/>
+    <w:lsdException w:name="List Table 6 Colorful Accent 4" w:uiPriority="51"/>
+    <w:lsdException w:name="List Table 7 Colorful Accent 4" w:uiPriority="52"/>
+    <w:lsdException w:name="List Table 1 Light Accent 5" w:uiPriority="46"/>
+    <w:lsdException w:name="List Table 2 Accent 5" w:uiPriority="47"/>
+    <w:lsdException w:name="List Table 3 Accent 5" w:uiPriority="48"/>
+    <w:lsdException w:name="List Table 4 Accent 5" w:uiPriority="49"/>
+    <w:lsdException w:name="List Table 5 Dark Accent 5" w:uiPriority="50"/>
+    <w:lsdException w:name="List Table 6 Colorful Accent 5" w:uiPriority="51"/>
+    <w:lsdException w:name="List Table 7 Colorful Accent 5" w:uiPriority="52"/>
+    <w:lsdException w:name="List Table 1 Light Accent 6" w:uiPriority="46"/>
+    <w:lsdException w:name="List Table 2 Accent 6" w:uiPriority="47"/>
+    <w:lsdException w:name="List Table 3 Accent 6" w:uiPriority="48"/>
+    <w:lsdException w:name="List Table 4 Accent 6" w:uiPriority="49"/>
+    <w:lsdException w:name="List Table 5 Dark Accent 6" w:uiPriority="50"/>
+    <w:lsdException w:name="List Table 6 Colorful Accent 6" w:uiPriority="51"/>
+    <w:lsdException w:name="List Table 7 Colorful Accent 6" w:uiPriority="52"/>
+  </w:latentStyles>
   <w:style w:type="paragraph" w:default="1" w:styleId="Normal">
     <w:name w:val="Normal"/>
     <w:qFormat/>
@@ -4977,191 +7104,25 @@
       <w:szCs w:val="20"/>
     </w:rPr>
   </w:style>
-</w:styles>
-</file>
-
-<file path=word/stylesWithEffects.xml><?xml version="1.0" encoding="utf-8"?>
-<w:styles xmlns:wpc="http://schemas.microsoft.com/office/word/2010/wordprocessingCanvas" xmlns:mo="http://schemas.microsoft.com/office/mac/office/2008/main" xmlns:mc="http://schemas.openxmlformats.org/markup-compatibility/2006" xmlns:mv="urn:schemas-microsoft-com:mac:vml" xmlns:o="urn:schemas-microsoft-com:office:office" xmlns:r="http://schemas.openxmlformats.org/officeDocument/2006/relationships" xmlns:m="http://schemas.openxmlformats.org/officeDocument/2006/math" xmlns:v="urn:schemas-microsoft-com:vml" xmlns:wp14="http://schemas.microsoft.com/office/word/2010/wordprocessingDrawing" xmlns:wp="http://schemas.openxmlformats.org/drawingml/2006/wordprocessingDrawing" xmlns:w10="urn:schemas-microsoft-com:office:word" xmlns:w="http://schemas.openxmlformats.org/wordprocessingml/2006/main" xmlns:w14="http://schemas.microsoft.com/office/word/2010/wordml" xmlns:wpg="http://schemas.microsoft.com/office/word/2010/wordprocessingGroup" xmlns:wpi="http://schemas.microsoft.com/office/word/2010/wordprocessingInk" xmlns:wne="http://schemas.microsoft.com/office/word/2006/wordml" xmlns:wps="http://schemas.microsoft.com/office/word/2010/wordprocessingShape" mc:Ignorable="w14 wp14">
-  <w:docDefaults>
-    <w:rPrDefault>
-      <w:rPr>
-        <w:rFonts w:asciiTheme="minorHAnsi" w:eastAsiaTheme="minorEastAsia" w:hAnsiTheme="minorHAnsi" w:cstheme="minorBidi"/>
-        <w:sz w:val="24"/>
-        <w:szCs w:val="24"/>
-        <w:lang w:val="en-US" w:eastAsia="ja-JP" w:bidi="ar-SA"/>
-      </w:rPr>
-    </w:rPrDefault>
-    <w:pPrDefault/>
-  </w:docDefaults>
-  <w:latentStyles w:defLockedState="0" w:defUIPriority="99" w:defSemiHidden="1" w:defUnhideWhenUsed="1" w:defQFormat="0" w:count="276">
-    <w:lsdException w:name="Normal" w:semiHidden="0" w:uiPriority="0" w:unhideWhenUsed="0" w:qFormat="1"/>
-    <w:lsdException w:name="heading 1" w:semiHidden="0" w:uiPriority="9" w:unhideWhenUsed="0" w:qFormat="1"/>
-    <w:lsdException w:name="heading 2" w:uiPriority="9" w:qFormat="1"/>
-    <w:lsdException w:name="heading 3" w:uiPriority="9" w:qFormat="1"/>
-    <w:lsdException w:name="heading 4" w:uiPriority="9" w:qFormat="1"/>
-    <w:lsdException w:name="heading 5" w:uiPriority="9" w:qFormat="1"/>
-    <w:lsdException w:name="heading 6" w:uiPriority="9" w:qFormat="1"/>
-    <w:lsdException w:name="heading 7" w:uiPriority="9" w:qFormat="1"/>
-    <w:lsdException w:name="heading 8" w:uiPriority="9" w:qFormat="1"/>
-    <w:lsdException w:name="heading 9" w:uiPriority="9" w:qFormat="1"/>
-    <w:lsdException w:name="toc 1" w:uiPriority="39"/>
-    <w:lsdException w:name="toc 2" w:uiPriority="39"/>
-    <w:lsdException w:name="toc 3" w:uiPriority="39"/>
-    <w:lsdException w:name="toc 4" w:uiPriority="39"/>
-    <w:lsdException w:name="toc 5" w:uiPriority="39"/>
-    <w:lsdException w:name="toc 6" w:uiPriority="39"/>
-    <w:lsdException w:name="toc 7" w:uiPriority="39"/>
-    <w:lsdException w:name="toc 8" w:uiPriority="39"/>
-    <w:lsdException w:name="toc 9" w:uiPriority="39"/>
-    <w:lsdException w:name="caption" w:uiPriority="35" w:qFormat="1"/>
-    <w:lsdException w:name="Title" w:semiHidden="0" w:uiPriority="10" w:unhideWhenUsed="0" w:qFormat="1"/>
-    <w:lsdException w:name="Default Paragraph Font" w:uiPriority="1"/>
-    <w:lsdException w:name="Subtitle" w:semiHidden="0" w:uiPriority="11" w:unhideWhenUsed="0" w:qFormat="1"/>
-    <w:lsdException w:name="Strong" w:semiHidden="0" w:uiPriority="22" w:unhideWhenUsed="0" w:qFormat="1"/>
-    <w:lsdException w:name="Emphasis" w:semiHidden="0" w:uiPriority="20" w:unhideWhenUsed="0" w:qFormat="1"/>
-    <w:lsdException w:name="Table Grid" w:semiHidden="0" w:uiPriority="59" w:unhideWhenUsed="0"/>
-    <w:lsdException w:name="Placeholder Text" w:unhideWhenUsed="0"/>
-    <w:lsdException w:name="No Spacing" w:semiHidden="0" w:uiPriority="1" w:unhideWhenUsed="0" w:qFormat="1"/>
-    <w:lsdException w:name="Light Shading" w:semiHidden="0" w:uiPriority="60" w:unhideWhenUsed="0"/>
-    <w:lsdException w:name="Light List" w:semiHidden="0" w:uiPriority="61" w:unhideWhenUsed="0"/>
-    <w:lsdException w:name="Light Grid" w:semiHidden="0" w:uiPriority="62" w:unhideWhenUsed="0"/>
-    <w:lsdException w:name="Medium Shading 1" w:semiHidden="0" w:uiPriority="63" w:unhideWhenUsed="0"/>
-    <w:lsdException w:name="Medium Shading 2" w:semiHidden="0" w:uiPriority="64" w:unhideWhenUsed="0"/>
-    <w:lsdException w:name="Medium List 1" w:semiHidden="0" w:uiPriority="65" w:unhideWhenUsed="0"/>
-    <w:lsdException w:name="Medium List 2" w:semiHidden="0" w:uiPriority="66" w:unhideWhenUsed="0"/>
-    <w:lsdException w:name="Medium Grid 1" w:semiHidden="0" w:uiPriority="67" w:unhideWhenUsed="0"/>
-    <w:lsdException w:name="Medium Grid 2" w:semiHidden="0" w:uiPriority="68" w:unhideWhenUsed="0"/>
-    <w:lsdException w:name="Medium Grid 3" w:semiHidden="0" w:uiPriority="69" w:unhideWhenUsed="0"/>
-    <w:lsdException w:name="Dark List" w:semiHidden="0" w:uiPriority="70" w:unhideWhenUsed="0"/>
-    <w:lsdException w:name="Colorful Shading" w:semiHidden="0" w:uiPriority="71" w:unhideWhenUsed="0"/>
-    <w:lsdException w:name="Colorful List" w:semiHidden="0" w:uiPriority="72" w:unhideWhenUsed="0"/>
-    <w:lsdException w:name="Colorful Grid" w:semiHidden="0" w:uiPriority="73" w:unhideWhenUsed="0"/>
-    <w:lsdException w:name="Light Shading Accent 1" w:semiHidden="0" w:uiPriority="60" w:unhideWhenUsed="0"/>
-    <w:lsdException w:name="Light List Accent 1" w:semiHidden="0" w:uiPriority="61" w:unhideWhenUsed="0"/>
-    <w:lsdException w:name="Light Grid Accent 1" w:semiHidden="0" w:uiPriority="62" w:unhideWhenUsed="0"/>
-    <w:lsdException w:name="Medium Shading 1 Accent 1" w:semiHidden="0" w:uiPriority="63" w:unhideWhenUsed="0"/>
-    <w:lsdException w:name="Medium Shading 2 Accent 1" w:semiHidden="0" w:uiPriority="64" w:unhideWhenUsed="0"/>
-    <w:lsdException w:name="Medium List 1 Accent 1" w:semiHidden="0" w:uiPriority="65" w:unhideWhenUsed="0"/>
-    <w:lsdException w:name="Revision" w:unhideWhenUsed="0"/>
-    <w:lsdException w:name="List Paragraph" w:semiHidden="0" w:uiPriority="34" w:unhideWhenUsed="0" w:qFormat="1"/>
-    <w:lsdException w:name="Quote" w:semiHidden="0" w:uiPriority="29" w:unhideWhenUsed="0" w:qFormat="1"/>
-    <w:lsdException w:name="Intense Quote" w:semiHidden="0" w:uiPriority="30" w:unhideWhenUsed="0" w:qFormat="1"/>
-    <w:lsdException w:name="Medium List 2 Accent 1" w:semiHidden="0" w:uiPriority="66" w:unhideWhenUsed="0"/>
-    <w:lsdException w:name="Medium Grid 1 Accent 1" w:semiHidden="0" w:uiPriority="67" w:unhideWhenUsed="0"/>
-    <w:lsdException w:name="Medium Grid 2 Accent 1" w:semiHidden="0" w:uiPriority="68" w:unhideWhenUsed="0"/>
-    <w:lsdException w:name="Medium Grid 3 Accent 1" w:semiHidden="0" w:uiPriority="69" w:unhideWhenUsed="0"/>
-    <w:lsdException w:name="Dark List Accent 1" w:semiHidden="0" w:uiPriority="70" w:unhideWhenUsed="0"/>
-    <w:lsdException w:name="Colorful Shading Accent 1" w:semiHidden="0" w:uiPriority="71" w:unhideWhenUsed="0"/>
-    <w:lsdException w:name="Colorful List Accent 1" w:semiHidden="0" w:uiPriority="72" w:unhideWhenUsed="0"/>
-    <w:lsdException w:name="Colorful Grid Accent 1" w:semiHidden="0" w:uiPriority="73" w:unhideWhenUsed="0"/>
-    <w:lsdException w:name="Light Shading Accent 2" w:semiHidden="0" w:uiPriority="60" w:unhideWhenUsed="0"/>
-    <w:lsdException w:name="Light List Accent 2" w:semiHidden="0" w:uiPriority="61" w:unhideWhenUsed="0"/>
-    <w:lsdException w:name="Light Grid Accent 2" w:semiHidden="0" w:uiPriority="62" w:unhideWhenUsed="0"/>
-    <w:lsdException w:name="Medium Shading 1 Accent 2" w:semiHidden="0" w:uiPriority="63" w:unhideWhenUsed="0"/>
-    <w:lsdException w:name="Medium Shading 2 Accent 2" w:semiHidden="0" w:uiPriority="64" w:unhideWhenUsed="0"/>
-    <w:lsdException w:name="Medium List 1 Accent 2" w:semiHidden="0" w:uiPriority="65" w:unhideWhenUsed="0"/>
-    <w:lsdException w:name="Medium List 2 Accent 2" w:semiHidden="0" w:uiPriority="66" w:unhideWhenUsed="0"/>
-    <w:lsdException w:name="Medium Grid 1 Accent 2" w:semiHidden="0" w:uiPriority="67" w:unhideWhenUsed="0"/>
-    <w:lsdException w:name="Medium Grid 2 Accent 2" w:semiHidden="0" w:uiPriority="68" w:unhideWhenUsed="0"/>
-    <w:lsdException w:name="Medium Grid 3 Accent 2" w:semiHidden="0" w:uiPriority="69" w:unhideWhenUsed="0"/>
-    <w:lsdException w:name="Dark List Accent 2" w:semiHidden="0" w:uiPriority="70" w:unhideWhenUsed="0"/>
-    <w:lsdException w:name="Colorful Shading Accent 2" w:semiHidden="0" w:uiPriority="71" w:unhideWhenUsed="0"/>
-    <w:lsdException w:name="Colorful List Accent 2" w:semiHidden="0" w:uiPriority="72" w:unhideWhenUsed="0"/>
-    <w:lsdException w:name="Colorful Grid Accent 2" w:semiHidden="0" w:uiPriority="73" w:unhideWhenUsed="0"/>
-    <w:lsdException w:name="Light Shading Accent 3" w:semiHidden="0" w:uiPriority="60" w:unhideWhenUsed="0"/>
-    <w:lsdException w:name="Light List Accent 3" w:semiHidden="0" w:uiPriority="61" w:unhideWhenUsed="0"/>
-    <w:lsdException w:name="Light Grid Accent 3" w:semiHidden="0" w:uiPriority="62" w:unhideWhenUsed="0"/>
-    <w:lsdException w:name="Medium Shading 1 Accent 3" w:semiHidden="0" w:uiPriority="63" w:unhideWhenUsed="0"/>
-    <w:lsdException w:name="Medium Shading 2 Accent 3" w:semiHidden="0" w:uiPriority="64" w:unhideWhenUsed="0"/>
-    <w:lsdException w:name="Medium List 1 Accent 3" w:semiHidden="0" w:uiPriority="65" w:unhideWhenUsed="0"/>
-    <w:lsdException w:name="Medium List 2 Accent 3" w:semiHidden="0" w:uiPriority="66" w:unhideWhenUsed="0"/>
-    <w:lsdException w:name="Medium Grid 1 Accent 3" w:semiHidden="0" w:uiPriority="67" w:unhideWhenUsed="0"/>
-    <w:lsdException w:name="Medium Grid 2 Accent 3" w:semiHidden="0" w:uiPriority="68" w:unhideWhenUsed="0"/>
-    <w:lsdException w:name="Medium Grid 3 Accent 3" w:semiHidden="0" w:uiPriority="69" w:unhideWhenUsed="0"/>
-    <w:lsdException w:name="Dark List Accent 3" w:semiHidden="0" w:uiPriority="70" w:unhideWhenUsed="0"/>
-    <w:lsdException w:name="Colorful Shading Accent 3" w:semiHidden="0" w:uiPriority="71" w:unhideWhenUsed="0"/>
-    <w:lsdException w:name="Colorful List Accent 3" w:semiHidden="0" w:uiPriority="72" w:unhideWhenUsed="0"/>
-    <w:lsdException w:name="Colorful Grid Accent 3" w:semiHidden="0" w:uiPriority="73" w:unhideWhenUsed="0"/>
-    <w:lsdException w:name="Light Shading Accent 4" w:semiHidden="0" w:uiPriority="60" w:unhideWhenUsed="0"/>
-    <w:lsdException w:name="Light List Accent 4" w:semiHidden="0" w:uiPriority="61" w:unhideWhenUsed="0"/>
-    <w:lsdException w:name="Light Grid Accent 4" w:semiHidden="0" w:uiPriority="62" w:unhideWhenUsed="0"/>
-    <w:lsdException w:name="Medium Shading 1 Accent 4" w:semiHidden="0" w:uiPriority="63" w:unhideWhenUsed="0"/>
-    <w:lsdException w:name="Medium Shading 2 Accent 4" w:semiHidden="0" w:uiPriority="64" w:unhideWhenUsed="0"/>
-    <w:lsdException w:name="Medium List 1 Accent 4" w:semiHidden="0" w:uiPriority="65" w:unhideWhenUsed="0"/>
-    <w:lsdException w:name="Medium List 2 Accent 4" w:semiHidden="0" w:uiPriority="66" w:unhideWhenUsed="0"/>
-    <w:lsdException w:name="Medium Grid 1 Accent 4" w:semiHidden="0" w:uiPriority="67" w:unhideWhenUsed="0"/>
-    <w:lsdException w:name="Medium Grid 2 Accent 4" w:semiHidden="0" w:uiPriority="68" w:unhideWhenUsed="0"/>
-    <w:lsdException w:name="Medium Grid 3 Accent 4" w:semiHidden="0" w:uiPriority="69" w:unhideWhenUsed="0"/>
-    <w:lsdException w:name="Dark List Accent 4" w:semiHidden="0" w:uiPriority="70" w:unhideWhenUsed="0"/>
-    <w:lsdException w:name="Colorful Shading Accent 4" w:semiHidden="0" w:uiPriority="71" w:unhideWhenUsed="0"/>
-    <w:lsdException w:name="Colorful List Accent 4" w:semiHidden="0" w:uiPriority="72" w:unhideWhenUsed="0"/>
-    <w:lsdException w:name="Colorful Grid Accent 4" w:semiHidden="0" w:uiPriority="73" w:unhideWhenUsed="0"/>
-    <w:lsdException w:name="Light Shading Accent 5" w:semiHidden="0" w:uiPriority="60" w:unhideWhenUsed="0"/>
-    <w:lsdException w:name="Light List Accent 5" w:semiHidden="0" w:uiPriority="61" w:unhideWhenUsed="0"/>
-    <w:lsdException w:name="Light Grid Accent 5" w:semiHidden="0" w:uiPriority="62" w:unhideWhenUsed="0"/>
-    <w:lsdException w:name="Medium Shading 1 Accent 5" w:semiHidden="0" w:uiPriority="63" w:unhideWhenUsed="0"/>
-    <w:lsdException w:name="Medium Shading 2 Accent 5" w:semiHidden="0" w:uiPriority="64" w:unhideWhenUsed="0"/>
-    <w:lsdException w:name="Medium List 1 Accent 5" w:semiHidden="0" w:uiPriority="65" w:unhideWhenUsed="0"/>
-    <w:lsdException w:name="Medium List 2 Accent 5" w:semiHidden="0" w:uiPriority="66" w:unhideWhenUsed="0"/>
-    <w:lsdException w:name="Medium Grid 1 Accent 5" w:semiHidden="0" w:uiPriority="67" w:unhideWhenUsed="0"/>
-    <w:lsdException w:name="Medium Grid 2 Accent 5" w:semiHidden="0" w:uiPriority="68" w:unhideWhenUsed="0"/>
-    <w:lsdException w:name="Medium Grid 3 Accent 5" w:semiHidden="0" w:uiPriority="69" w:unhideWhenUsed="0"/>
-    <w:lsdException w:name="Dark List Accent 5" w:semiHidden="0" w:uiPriority="70" w:unhideWhenUsed="0"/>
-    <w:lsdException w:name="Colorful Shading Accent 5" w:semiHidden="0" w:uiPriority="71" w:unhideWhenUsed="0"/>
-    <w:lsdException w:name="Colorful List Accent 5" w:semiHidden="0" w:uiPriority="72" w:unhideWhenUsed="0"/>
-    <w:lsdException w:name="Colorful Grid Accent 5" w:semiHidden="0" w:uiPriority="73" w:unhideWhenUsed="0"/>
-    <w:lsdException w:name="Light Shading Accent 6" w:semiHidden="0" w:uiPriority="60" w:unhideWhenUsed="0"/>
-    <w:lsdException w:name="Light List Accent 6" w:semiHidden="0" w:uiPriority="61" w:unhideWhenUsed="0"/>
-    <w:lsdException w:name="Light Grid Accent 6" w:semiHidden="0" w:uiPriority="62" w:unhideWhenUsed="0"/>
-    <w:lsdException w:name="Medium Shading 1 Accent 6" w:semiHidden="0" w:uiPriority="63" w:unhideWhenUsed="0"/>
-    <w:lsdException w:name="Medium Shading 2 Accent 6" w:semiHidden="0" w:uiPriority="64" w:unhideWhenUsed="0"/>
-    <w:lsdException w:name="Medium List 1 Accent 6" w:semiHidden="0" w:uiPriority="65" w:unhideWhenUsed="0"/>
-    <w:lsdException w:name="Medium List 2 Accent 6" w:semiHidden="0" w:uiPriority="66" w:unhideWhenUsed="0"/>
-    <w:lsdException w:name="Medium Grid 1 Accent 6" w:semiHidden="0" w:uiPriority="67" w:unhideWhenUsed="0"/>
-    <w:lsdException w:name="Medium Grid 2 Accent 6" w:semiHidden="0" w:uiPriority="68" w:unhideWhenUsed="0"/>
-    <w:lsdException w:name="Medium Grid 3 Accent 6" w:semiHidden="0" w:uiPriority="69" w:unhideWhenUsed="0"/>
-    <w:lsdException w:name="Dark List Accent 6" w:semiHidden="0" w:uiPriority="70" w:unhideWhenUsed="0"/>
-    <w:lsdException w:name="Colorful Shading Accent 6" w:semiHidden="0" w:uiPriority="71" w:unhideWhenUsed="0"/>
-    <w:lsdException w:name="Colorful List Accent 6" w:semiHidden="0" w:uiPriority="72" w:unhideWhenUsed="0"/>
-    <w:lsdException w:name="Colorful Grid Accent 6" w:semiHidden="0" w:uiPriority="73" w:unhideWhenUsed="0"/>
-    <w:lsdException w:name="Subtle Emphasis" w:semiHidden="0" w:uiPriority="19" w:unhideWhenUsed="0" w:qFormat="1"/>
-    <w:lsdException w:name="Intense Emphasis" w:semiHidden="0" w:uiPriority="21" w:unhideWhenUsed="0" w:qFormat="1"/>
-    <w:lsdException w:name="Subtle Reference" w:semiHidden="0" w:uiPriority="31" w:unhideWhenUsed="0" w:qFormat="1"/>
-    <w:lsdException w:name="Intense Reference" w:semiHidden="0" w:uiPriority="32" w:unhideWhenUsed="0" w:qFormat="1"/>
-    <w:lsdException w:name="Book Title" w:semiHidden="0" w:uiPriority="33" w:unhideWhenUsed="0" w:qFormat="1"/>
-    <w:lsdException w:name="Bibliography" w:uiPriority="37"/>
-    <w:lsdException w:name="TOC Heading" w:uiPriority="39" w:qFormat="1"/>
-  </w:latentStyles>
-  <w:style w:type="paragraph" w:default="1" w:styleId="Normal">
-    <w:name w:val="Normal"/>
-    <w:qFormat/>
-  </w:style>
-  <w:style w:type="character" w:default="1" w:styleId="DefaultParagraphFont">
-    <w:name w:val="Default Paragraph Font"/>
-    <w:uiPriority w:val="1"/>
+  <w:style w:type="character" w:styleId="EndnoteReference">
+    <w:name w:val="endnote reference"/>
+    <w:basedOn w:val="DefaultParagraphFont"/>
     <w:semiHidden/>
     <w:unhideWhenUsed/>
+    <w:rsid w:val="00E639C3"/>
+    <w:rPr>
+      <w:vertAlign w:val="superscript"/>
+    </w:rPr>
   </w:style>
-  <w:style w:type="table" w:default="1" w:styleId="TableNormal">
-    <w:name w:val="Normal Table"/>
-    <w:uiPriority w:val="99"/>
+  <w:style w:type="character" w:styleId="FootnoteReference">
+    <w:name w:val="footnote reference"/>
+    <w:basedOn w:val="DefaultParagraphFont"/>
     <w:semiHidden/>
     <w:unhideWhenUsed/>
-    <w:tblPr>
-      <w:tblInd w:w="0" w:type="dxa"/>
-      <w:tblCellMar>
-        <w:top w:w="0" w:type="dxa"/>
-        <w:left w:w="108" w:type="dxa"/>
-        <w:bottom w:w="0" w:type="dxa"/>
-        <w:right w:w="108" w:type="dxa"/>
-      </w:tblCellMar>
-    </w:tblPr>
-  </w:style>
-  <w:style w:type="numbering" w:default="1" w:styleId="NoList">
-    <w:name w:val="No List"/>
-    <w:uiPriority w:val="99"/>
-    <w:semiHidden/>
-    <w:unhideWhenUsed/>
+    <w:rsid w:val="00E639C3"/>
+    <w:rPr>
+      <w:vertAlign w:val="superscript"/>
+    </w:rPr>
   </w:style>
 </w:styles>
 </file>

</xml_diff>

<commit_message>
Finish integrating changes from first pass at review
</commit_message>
<xml_diff>
--- a/submissions/5-proceedings-b/creating-words-v2.docx
+++ b/submissions/5-proceedings-b/creating-words-v2.docx
@@ -3397,12 +3397,7 @@
       </w:ins>
       <w:ins w:id="588" w:author="Pierce Edmiston" w:date="2017-11-28T11:09:00Z">
         <w:r>
-          <w:t>. Here, the constrai</w:t>
-        </w:r>
-        <w:bookmarkStart w:id="589" w:name="_GoBack"/>
-        <w:bookmarkEnd w:id="589"/>
-        <w:r>
-          <w:t xml:space="preserve">nts that are hypothesized to drive vocalizations to become more </w:t>
+          <w:t xml:space="preserve">. Here, the constraints that are hypothesized to drive vocalizations to become more </w:t>
         </w:r>
         <w:proofErr w:type="spellStart"/>
         <w:r>
@@ -3413,82 +3408,82 @@
           <w:t xml:space="preserve"> are not related to </w:t>
         </w:r>
       </w:ins>
-      <w:ins w:id="590" w:author="Pierce Edmiston" w:date="2017-11-28T11:11:00Z">
+      <w:ins w:id="589" w:author="Pierce Edmiston" w:date="2017-11-28T11:11:00Z">
         <w:r>
           <w:t xml:space="preserve">any </w:t>
         </w:r>
       </w:ins>
-      <w:ins w:id="591" w:author="Pierce Edmiston" w:date="2017-11-28T11:09:00Z">
+      <w:ins w:id="590" w:author="Pierce Edmiston" w:date="2017-11-28T11:09:00Z">
         <w:r>
           <w:t>learning</w:t>
         </w:r>
       </w:ins>
-      <w:ins w:id="592" w:author="Pierce Edmiston" w:date="2017-11-28T11:11:00Z">
+      <w:ins w:id="591" w:author="Pierce Edmiston" w:date="2017-11-28T11:11:00Z">
         <w:r>
           <w:t xml:space="preserve"> process</w:t>
         </w:r>
       </w:ins>
-      <w:ins w:id="593" w:author="Pierce Edmiston" w:date="2017-11-28T11:09:00Z">
+      <w:ins w:id="592" w:author="Pierce Edmiston" w:date="2017-11-28T11:09:00Z">
         <w:r>
           <w:t xml:space="preserve">, but </w:t>
         </w:r>
       </w:ins>
-      <w:ins w:id="594" w:author="Pierce Edmiston" w:date="2017-11-28T11:10:00Z">
+      <w:ins w:id="593" w:author="Pierce Edmiston" w:date="2017-11-28T11:10:00Z">
         <w:r>
           <w:t xml:space="preserve">instead </w:t>
         </w:r>
       </w:ins>
-      <w:ins w:id="595" w:author="Pierce Edmiston" w:date="2017-11-28T11:09:00Z">
+      <w:ins w:id="594" w:author="Pierce Edmiston" w:date="2017-11-28T11:09:00Z">
         <w:r>
           <w:t xml:space="preserve">are expected to emerge </w:t>
         </w:r>
       </w:ins>
-      <w:ins w:id="596" w:author="Pierce Edmiston" w:date="2017-11-28T11:10:00Z">
+      <w:ins w:id="595" w:author="Pierce Edmiston" w:date="2017-11-28T11:10:00Z">
         <w:r>
           <w:t xml:space="preserve">from </w:t>
         </w:r>
       </w:ins>
-      <w:ins w:id="597" w:author="Pierce Edmiston" w:date="2017-11-28T11:09:00Z">
+      <w:ins w:id="596" w:author="Pierce Edmiston" w:date="2017-11-28T11:09:00Z">
         <w:r>
           <w:t xml:space="preserve">constraints </w:t>
         </w:r>
       </w:ins>
-      <w:ins w:id="598" w:author="Pierce Edmiston" w:date="2017-11-28T11:11:00Z">
+      <w:ins w:id="597" w:author="Pierce Edmiston" w:date="2017-11-28T11:11:00Z">
         <w:r>
           <w:t xml:space="preserve">on reproducibility. </w:t>
         </w:r>
       </w:ins>
-      <w:ins w:id="599" w:author="Pierce Edmiston" w:date="2017-11-28T11:12:00Z">
+      <w:ins w:id="598" w:author="Pierce Edmiston" w:date="2017-11-28T11:12:00Z">
         <w:r>
           <w:t xml:space="preserve">That is, we sought to determine whether iterated reproduction, </w:t>
         </w:r>
       </w:ins>
-      <w:ins w:id="600" w:author="Pierce Edmiston" w:date="2017-11-28T11:18:00Z">
+      <w:ins w:id="599" w:author="Pierce Edmiston" w:date="2017-11-28T11:18:00Z">
         <w:r>
           <w:t xml:space="preserve">even </w:t>
         </w:r>
       </w:ins>
-      <w:ins w:id="601" w:author="Pierce Edmiston" w:date="2017-11-28T11:12:00Z">
+      <w:ins w:id="600" w:author="Pierce Edmiston" w:date="2017-11-28T11:12:00Z">
         <w:r>
           <w:t xml:space="preserve">without learning, </w:t>
         </w:r>
       </w:ins>
-      <w:ins w:id="602" w:author="Pierce Edmiston" w:date="2017-11-28T11:13:00Z">
+      <w:ins w:id="601" w:author="Pierce Edmiston" w:date="2017-11-28T11:13:00Z">
         <w:r>
           <w:t xml:space="preserve">was a sufficient </w:t>
         </w:r>
       </w:ins>
-      <w:ins w:id="603" w:author="Pierce Edmiston" w:date="2017-11-28T11:15:00Z">
+      <w:ins w:id="602" w:author="Pierce Edmiston" w:date="2017-11-28T11:15:00Z">
         <w:r>
           <w:t xml:space="preserve">enough constraint </w:t>
         </w:r>
       </w:ins>
-      <w:ins w:id="604" w:author="Pierce Edmiston" w:date="2017-11-28T11:13:00Z">
+      <w:ins w:id="603" w:author="Pierce Edmiston" w:date="2017-11-28T11:13:00Z">
         <w:r>
           <w:t xml:space="preserve">to </w:t>
         </w:r>
       </w:ins>
-      <w:ins w:id="605" w:author="Pierce Edmiston" w:date="2017-11-28T11:15:00Z">
+      <w:ins w:id="604" w:author="Pierce Edmiston" w:date="2017-11-28T11:15:00Z">
         <w:r>
           <w:t>allow for th</w:t>
         </w:r>
@@ -3496,13 +3491,13 @@
           <w:t xml:space="preserve">e emergence of </w:t>
         </w:r>
       </w:ins>
-      <w:ins w:id="606" w:author="Pierce Edmiston" w:date="2017-11-28T11:17:00Z">
+      <w:ins w:id="605" w:author="Pierce Edmiston" w:date="2017-11-28T11:17:00Z">
         <w:r>
           <w:t xml:space="preserve">more </w:t>
         </w:r>
       </w:ins>
       <w:proofErr w:type="spellStart"/>
-      <w:ins w:id="607" w:author="Pierce Edmiston" w:date="2017-11-28T11:15:00Z">
+      <w:ins w:id="606" w:author="Pierce Edmiston" w:date="2017-11-28T11:15:00Z">
         <w:r>
           <w:t>wordlike</w:t>
         </w:r>
@@ -3511,7 +3506,7 @@
           <w:t xml:space="preserve"> signals</w:t>
         </w:r>
       </w:ins>
-      <w:ins w:id="608" w:author="Pierce Edmiston" w:date="2017-11-28T11:18:00Z">
+      <w:ins w:id="607" w:author="Pierce Edmiston" w:date="2017-11-28T11:18:00Z">
         <w:r>
           <w:t>.</w:t>
         </w:r>
@@ -3521,10 +3516,10 @@
       <w:pPr>
         <w:pStyle w:val="BodyText"/>
         <w:rPr>
-          <w:del w:id="609" w:author="Pierce Edmiston" w:date="2017-11-28T11:09:00Z"/>
-        </w:rPr>
-      </w:pPr>
-      <w:ins w:id="610" w:author="Pierce Edmiston" w:date="2017-11-28T11:14:00Z">
+          <w:del w:id="608" w:author="Pierce Edmiston" w:date="2017-11-28T11:09:00Z"/>
+        </w:rPr>
+      </w:pPr>
+      <w:ins w:id="609" w:author="Pierce Edmiston" w:date="2017-11-28T11:14:00Z">
         <w:r>
           <w:t xml:space="preserve">After collecting the imitations, </w:t>
         </w:r>
@@ -3534,15 +3529,15 @@
       <w:pPr>
         <w:pStyle w:val="BodyText"/>
         <w:rPr>
-          <w:ins w:id="611" w:author="Pierce Edmiston" w:date="2017-11-28T11:09:00Z"/>
-        </w:rPr>
-      </w:pPr>
-      <w:ins w:id="612" w:author="Pierce Edmiston" w:date="2017-11-28T11:14:00Z">
+          <w:ins w:id="610" w:author="Pierce Edmiston" w:date="2017-11-28T11:09:00Z"/>
+        </w:rPr>
+      </w:pPr>
+      <w:ins w:id="611" w:author="Pierce Edmiston" w:date="2017-11-28T11:14:00Z">
         <w:r>
           <w:t>w</w:t>
         </w:r>
       </w:ins>
-      <w:del w:id="613" w:author="Pierce Edmiston" w:date="2017-11-28T11:14:00Z">
+      <w:del w:id="612" w:author="Pierce Edmiston" w:date="2017-11-28T11:14:00Z">
         <w:r>
           <w:delText>W</w:delText>
         </w:r>
@@ -3550,7 +3545,7 @@
       <w:r>
         <w:t xml:space="preserve">e </w:t>
       </w:r>
-      <w:del w:id="614" w:author="Pierce Edmiston" w:date="2017-11-28T11:15:00Z">
+      <w:del w:id="613" w:author="Pierce Edmiston" w:date="2017-11-28T11:15:00Z">
         <w:r>
           <w:delText xml:space="preserve">then </w:delText>
         </w:r>
@@ -3558,7 +3553,7 @@
       <w:r>
         <w:t xml:space="preserve">conducted a series of analyses and additional experiments to systematically answer the following questions: First, do imitations stabilize in form and become more word-like as they are repeated? Second, do the imitations retain a resemblance to the original environmental sound that inspired them? If so, it should be possible for naïve participants to match the emergent words back to the original seed sounds. Third, do the imitations become more suitable as </w:t>
       </w:r>
-      <w:ins w:id="615" w:author="Gary Lupyan" w:date="2017-11-19T16:19:00Z">
+      <w:ins w:id="614" w:author="Gary Lupyan" w:date="2017-11-19T16:19:00Z">
         <w:r>
           <w:t xml:space="preserve">categorical </w:t>
         </w:r>
@@ -3566,7 +3561,7 @@
       <w:r>
         <w:t xml:space="preserve">labels for the </w:t>
       </w:r>
-      <w:del w:id="616" w:author="Gary Lupyan" w:date="2017-11-19T16:20:00Z">
+      <w:del w:id="615" w:author="Gary Lupyan" w:date="2017-11-19T16:20:00Z">
         <w:r>
           <w:delText xml:space="preserve">category of </w:delText>
         </w:r>
@@ -3579,8 +3574,8 @@
       <w:pPr>
         <w:pStyle w:val="BodyText"/>
         <w:rPr>
-          <w:ins w:id="617" w:author="Marcus Perlman" w:date="2017-11-25T12:27:00Z"/>
-          <w:del w:id="618" w:author="Pierce Edmiston" w:date="2017-11-28T11:09:00Z"/>
+          <w:ins w:id="616" w:author="Marcus Perlman" w:date="2017-11-25T12:27:00Z"/>
+          <w:del w:id="617" w:author="Pierce Edmiston" w:date="2017-11-28T11:09:00Z"/>
         </w:rPr>
       </w:pPr>
     </w:p>
@@ -3588,25 +3583,25 @@
       <w:pPr>
         <w:pStyle w:val="BodyText"/>
         <w:rPr>
-          <w:del w:id="619" w:author="Marcus Perlman" w:date="2017-11-25T18:40:00Z"/>
-        </w:rPr>
-      </w:pPr>
-      <w:moveToRangeStart w:id="620" w:author="Marcus Perlman" w:date="2017-11-25T12:27:00Z" w:name="move499376187"/>
-      <w:moveTo w:id="621" w:author="Marcus Perlman" w:date="2017-11-25T12:27:00Z">
-        <w:del w:id="622" w:author="Marcus Perlman" w:date="2017-11-25T18:40:00Z">
+          <w:del w:id="618" w:author="Marcus Perlman" w:date="2017-11-25T18:40:00Z"/>
+        </w:rPr>
+      </w:pPr>
+      <w:moveToRangeStart w:id="619" w:author="Marcus Perlman" w:date="2017-11-25T12:27:00Z" w:name="move499376187"/>
+      <w:moveTo w:id="620" w:author="Marcus Perlman" w:date="2017-11-25T12:27:00Z">
+        <w:del w:id="621" w:author="Marcus Perlman" w:date="2017-11-25T18:40:00Z">
           <w:r>
             <w:delText>We challenge this view by demonstrating that spoken words can emerge from vocal imitations even without the intention to communicate. We find that repeating vocal imitations of environmental sounds over generations of unique speakers is sufficient to create more word-like vocalizations both in form and function.</w:delText>
           </w:r>
         </w:del>
       </w:moveTo>
-      <w:moveToRangeEnd w:id="620"/>
+      <w:moveToRangeEnd w:id="619"/>
     </w:p>
     <w:p>
       <w:pPr>
         <w:pStyle w:val="Heading11"/>
       </w:pPr>
-      <w:bookmarkStart w:id="623" w:name="experiment-1-stabilization-of-imitations"/>
-      <w:bookmarkEnd w:id="623"/>
+      <w:bookmarkStart w:id="622" w:name="experiment-1-stabilization-of-imitations"/>
+      <w:bookmarkEnd w:id="622"/>
       <w:r>
         <w:t>Experiment 1: Stabilization of imitations through repetition</w:t>
       </w:r>
@@ -3619,21 +3614,21 @@
         <w:lastRenderedPageBreak/>
         <w:t xml:space="preserve">The results show that repeated imitation results in vocalizations that are easier to repeat with high fidelity and </w:t>
       </w:r>
-      <w:del w:id="624" w:author="Pierce Edmiston" w:date="2017-11-28T10:33:00Z">
+      <w:del w:id="623" w:author="Pierce Edmiston" w:date="2017-11-28T10:33:00Z">
         <w:r>
           <w:delText>easier to</w:delText>
         </w:r>
       </w:del>
+      <w:ins w:id="624" w:author="Pierce Edmiston" w:date="2017-11-28T10:33:00Z">
+        <w:r>
+          <w:t>more consistently</w:t>
+        </w:r>
+      </w:ins>
+      <w:r>
+        <w:t xml:space="preserve"> transcribe</w:t>
+      </w:r>
       <w:ins w:id="625" w:author="Pierce Edmiston" w:date="2017-11-28T10:33:00Z">
         <w:r>
-          <w:t>more consistently</w:t>
-        </w:r>
-      </w:ins>
-      <w:r>
-        <w:t xml:space="preserve"> transcribe</w:t>
-      </w:r>
-      <w:ins w:id="626" w:author="Pierce Edmiston" w:date="2017-11-28T10:33:00Z">
-        <w:r>
           <w:t>d</w:t>
         </w:r>
       </w:ins>
@@ -3645,8 +3640,8 @@
       <w:pPr>
         <w:pStyle w:val="Heading21"/>
       </w:pPr>
-      <w:bookmarkStart w:id="627" w:name="methods"/>
-      <w:bookmarkEnd w:id="627"/>
+      <w:bookmarkStart w:id="626" w:name="methods"/>
+      <w:bookmarkEnd w:id="626"/>
       <w:r>
         <w:t>Methods</w:t>
       </w:r>
@@ -3656,8 +3651,8 @@
         <w:pStyle w:val="Heading31"/>
         <w:framePr w:wrap="around"/>
       </w:pPr>
-      <w:bookmarkStart w:id="628" w:name="selecting-seed-sounds"/>
-      <w:bookmarkEnd w:id="628"/>
+      <w:bookmarkStart w:id="627" w:name="selecting-seed-sounds"/>
+      <w:bookmarkEnd w:id="627"/>
       <w:r>
         <w:t>Selecting seed sounds</w:t>
       </w:r>
@@ -3689,8 +3684,8 @@
         <w:pStyle w:val="Heading31"/>
         <w:framePr w:wrap="around"/>
       </w:pPr>
-      <w:bookmarkStart w:id="629" w:name="collecting-vocal-imitations"/>
-      <w:bookmarkEnd w:id="629"/>
+      <w:bookmarkStart w:id="628" w:name="collecting-vocal-imitations"/>
+      <w:bookmarkEnd w:id="628"/>
       <w:r>
         <w:t>Collecting vocal imitations</w:t>
       </w:r>
@@ -3716,24 +3711,24 @@
       <w:r>
         <w:t xml:space="preserve">Each participant listened to and imitated four sounds: one from each of the four categories of environmental sounds. Sounds were assigned at random such that participants were unlikely to imitate the same person more than once. Participants were allowed to listen to each target sound </w:t>
       </w:r>
-      <w:commentRangeStart w:id="630"/>
-      <w:del w:id="631" w:author="Pierce Edmiston" w:date="2017-10-02T10:56:00Z">
+      <w:commentRangeStart w:id="629"/>
+      <w:del w:id="630" w:author="Pierce Edmiston" w:date="2017-10-02T10:56:00Z">
         <w:r>
           <w:delText>multiple times</w:delText>
         </w:r>
       </w:del>
-      <w:ins w:id="632" w:author="Pierce Edmiston" w:date="2017-10-02T10:56:00Z">
+      <w:ins w:id="631" w:author="Pierce Edmiston" w:date="2017-10-02T10:56:00Z">
         <w:r>
           <w:t>as many times as needed</w:t>
         </w:r>
       </w:ins>
-      <w:commentRangeEnd w:id="630"/>
-      <w:ins w:id="633" w:author="Pierce Edmiston" w:date="2017-10-02T10:57:00Z">
+      <w:commentRangeEnd w:id="629"/>
+      <w:ins w:id="632" w:author="Pierce Edmiston" w:date="2017-10-02T10:57:00Z">
         <w:r>
           <w:rPr>
             <w:rStyle w:val="CommentReference"/>
           </w:rPr>
-          <w:commentReference w:id="630"/>
+          <w:commentReference w:id="629"/>
         </w:r>
       </w:ins>
       <w:r>
@@ -3826,8 +3821,8 @@
         <w:pStyle w:val="Heading31"/>
         <w:framePr w:wrap="around"/>
       </w:pPr>
-      <w:bookmarkStart w:id="634" w:name="measuring-acoustic-similarity"/>
-      <w:bookmarkEnd w:id="634"/>
+      <w:bookmarkStart w:id="633" w:name="measuring-acoustic-similarity"/>
+      <w:bookmarkEnd w:id="633"/>
       <w:r>
         <w:t>Measuring acoustic similarity</w:t>
       </w:r>
@@ -3837,8 +3832,8 @@
         <w:pStyle w:val="Heading41"/>
         <w:framePr w:wrap="around"/>
       </w:pPr>
-      <w:bookmarkStart w:id="635" w:name="acoustic-similarity-judgments"/>
-      <w:bookmarkEnd w:id="635"/>
+      <w:bookmarkStart w:id="634" w:name="acoustic-similarity-judgments"/>
+      <w:bookmarkEnd w:id="634"/>
       <w:r>
         <w:t>Acoustic similarity judgments</w:t>
       </w:r>
@@ -3900,8 +3895,8 @@
         <w:pStyle w:val="Heading41"/>
         <w:framePr w:wrap="around"/>
       </w:pPr>
-      <w:bookmarkStart w:id="636" w:name="algorithmic-acoustic-similarity"/>
-      <w:bookmarkEnd w:id="636"/>
+      <w:bookmarkStart w:id="635" w:name="algorithmic-acoustic-similarity"/>
+      <w:bookmarkEnd w:id="635"/>
       <w:r>
         <w:t>Algorithmic acoustic similarity</w:t>
       </w:r>
@@ -3916,8 +3911,8 @@
         <w:pStyle w:val="Heading31"/>
         <w:framePr w:wrap="around"/>
       </w:pPr>
-      <w:bookmarkStart w:id="637" w:name="collecting-transcriptions-of-imitations"/>
-      <w:bookmarkEnd w:id="637"/>
+      <w:bookmarkStart w:id="636" w:name="collecting-transcriptions-of-imitations"/>
+      <w:bookmarkEnd w:id="636"/>
       <w:r>
         <w:t>Collecting transcriptions of imitations</w:t>
       </w:r>
@@ -3979,8 +3974,8 @@
         <w:pStyle w:val="Heading31"/>
         <w:framePr w:wrap="around"/>
       </w:pPr>
-      <w:bookmarkStart w:id="638" w:name="analyses"/>
-      <w:bookmarkEnd w:id="638"/>
+      <w:bookmarkStart w:id="637" w:name="analyses"/>
+      <w:bookmarkEnd w:id="637"/>
       <w:r>
         <w:t>Analyses</w:t>
       </w:r>
@@ -4057,12 +4052,12 @@
       <w:r>
         <w:t xml:space="preserve"> Christensen, 2016). Random effects (intercepts and slopes) for subjects and for items were included wherever appropriate, </w:t>
       </w:r>
-      <w:del w:id="639" w:author="Pierce Edmiston" w:date="2017-11-28T10:36:00Z">
+      <w:del w:id="638" w:author="Pierce Edmiston" w:date="2017-11-28T10:36:00Z">
         <w:r>
           <w:delText>and are</w:delText>
         </w:r>
       </w:del>
-      <w:ins w:id="640" w:author="Pierce Edmiston" w:date="2017-11-28T10:36:00Z">
+      <w:ins w:id="639" w:author="Pierce Edmiston" w:date="2017-11-28T10:36:00Z">
         <w:r>
           <w:t>as</w:t>
         </w:r>
@@ -4076,31 +4071,31 @@
         <w:pStyle w:val="Heading31"/>
         <w:framePr w:wrap="around"/>
       </w:pPr>
-      <w:bookmarkStart w:id="641" w:name="data-availability"/>
+      <w:bookmarkStart w:id="640" w:name="data-availability"/>
+      <w:bookmarkEnd w:id="640"/>
+      <w:r>
+        <w:t>Data availability</w:t>
+      </w:r>
+    </w:p>
+    <w:p>
+      <w:r>
+        <w:t xml:space="preserve">Our data along with all methods, materials, and analysis scripts, are available in public repositories described on the Open Science Framework page for this research here: </w:t>
+      </w:r>
+      <w:hyperlink r:id="rId12">
+        <w:r>
+          <w:t>osf.io/3navm</w:t>
+        </w:r>
+      </w:hyperlink>
+      <w:r>
+        <w:t>.</w:t>
+      </w:r>
+    </w:p>
+    <w:p>
+      <w:pPr>
+        <w:pStyle w:val="Heading21"/>
+      </w:pPr>
+      <w:bookmarkStart w:id="641" w:name="results"/>
       <w:bookmarkEnd w:id="641"/>
-      <w:r>
-        <w:t>Data availability</w:t>
-      </w:r>
-    </w:p>
-    <w:p>
-      <w:r>
-        <w:t xml:space="preserve">Our data along with all methods, materials, and analysis scripts, are available in public repositories described on the Open Science Framework page for this research here: </w:t>
-      </w:r>
-      <w:hyperlink r:id="rId12">
-        <w:r>
-          <w:t>osf.io/3navm</w:t>
-        </w:r>
-      </w:hyperlink>
-      <w:r>
-        <w:t>.</w:t>
-      </w:r>
-    </w:p>
-    <w:p>
-      <w:pPr>
-        <w:pStyle w:val="Heading21"/>
-      </w:pPr>
-      <w:bookmarkStart w:id="642" w:name="results"/>
-      <w:bookmarkEnd w:id="642"/>
       <w:r>
         <w:lastRenderedPageBreak/>
         <w:t>Results</w:t>
@@ -4111,8 +4106,8 @@
         <w:pStyle w:val="Heading31"/>
         <w:framePr w:wrap="around"/>
       </w:pPr>
-      <w:bookmarkStart w:id="643" w:name="acoustic-similarity-increased-through-it"/>
-      <w:bookmarkEnd w:id="643"/>
+      <w:bookmarkStart w:id="642" w:name="acoustic-similarity-increased-through-it"/>
+      <w:bookmarkEnd w:id="642"/>
       <w:r>
         <w:t>Acoustic similarity increased through iteration</w:t>
       </w:r>
@@ -4121,7 +4116,7 @@
       <w:r>
         <w:t>Imitations of environmental sounds became more stable over the course of being repeated as revealed by increasing acoustic similarity judgments along individual transmission chains. Acoustic similarity ratings were fit with a linear mixed-effects model predicting perceived acoustic similarity from generation with random effects (intercepts and slopes) for raters. To test whether the hypothesized increase in acoustic sim</w:t>
       </w:r>
-      <w:ins w:id="644" w:author="Pierce Edmiston" w:date="2017-11-28T10:37:00Z">
+      <w:ins w:id="643" w:author="Pierce Edmiston" w:date="2017-11-28T10:37:00Z">
         <w:r>
           <w:t>i</w:t>
         </w:r>
@@ -4129,7 +4124,7 @@
       <w:r>
         <w:t>l</w:t>
       </w:r>
-      <w:del w:id="645" w:author="Pierce Edmiston" w:date="2017-11-28T10:37:00Z">
+      <w:del w:id="644" w:author="Pierce Edmiston" w:date="2017-11-28T10:37:00Z">
         <w:r>
           <w:delText>i</w:delText>
         </w:r>
@@ -4235,8 +4230,8 @@
         <w:pStyle w:val="Heading31"/>
         <w:framePr w:wrap="around"/>
       </w:pPr>
-      <w:bookmarkStart w:id="646" w:name="acoustic-similarity-was-highest-within-t"/>
-      <w:bookmarkEnd w:id="646"/>
+      <w:bookmarkStart w:id="645" w:name="acoustic-similarity-was-highest-within-t"/>
+      <w:bookmarkEnd w:id="645"/>
       <w:r>
         <w:t>Acoustic similarity was highest within transmission chains</w:t>
       </w:r>
@@ -4283,8 +4278,8 @@
         <w:pStyle w:val="Heading31"/>
         <w:framePr w:wrap="around"/>
       </w:pPr>
-      <w:bookmarkStart w:id="647" w:name="later-generation-imitations-were-transcr"/>
-      <w:bookmarkEnd w:id="647"/>
+      <w:bookmarkStart w:id="646" w:name="later-generation-imitations-were-transcr"/>
+      <w:bookmarkEnd w:id="646"/>
       <w:r>
         <w:t>Later generation imitations were transcribed more consistently</w:t>
       </w:r>
@@ -5341,7 +5336,7 @@
       <w:r>
         <w:rPr>
           <w:rStyle w:val="FootnoteReference"/>
-          <w:rPrChange w:id="648" w:author="Microsoft Office User" w:date="2017-10-07T12:12:00Z">
+          <w:rPrChange w:id="647" w:author="Microsoft Office User" w:date="2017-10-07T12:12:00Z">
             <w:rPr/>
           </w:rPrChange>
         </w:rPr>
@@ -5441,12 +5436,12 @@
       <w:r>
         <w:t xml:space="preserve"> &lt; 0.001 (Fig. S3). Differences between transcriptions of human vocalizations and transcriptions directly of environmental sound</w:t>
       </w:r>
-      <w:ins w:id="650" w:author="Pierce Edmiston" w:date="2017-11-28T10:40:00Z">
+      <w:ins w:id="649" w:author="Pierce Edmiston" w:date="2017-11-28T10:40:00Z">
         <w:r>
           <w:t xml:space="preserve"> cues</w:t>
         </w:r>
       </w:ins>
-      <w:del w:id="651" w:author="Pierce Edmiston" w:date="2017-11-28T10:40:00Z">
+      <w:del w:id="650" w:author="Pierce Edmiston" w:date="2017-11-28T10:40:00Z">
         <w:r>
           <w:delText>s</w:delText>
         </w:r>
@@ -5516,8 +5511,8 @@
       <w:pPr>
         <w:pStyle w:val="Heading21"/>
       </w:pPr>
-      <w:bookmarkStart w:id="652" w:name="discussion"/>
-      <w:bookmarkEnd w:id="652"/>
+      <w:bookmarkStart w:id="651" w:name="discussion"/>
+      <w:bookmarkEnd w:id="651"/>
       <w:r>
         <w:t>Discussion</w:t>
       </w:r>
@@ -5554,12 +5549,12 @@
       <w:r>
         <w:t xml:space="preserve">The results of Experiment 1 demonstrate the ease with which iterated imitation gives rise to </w:t>
       </w:r>
-      <w:del w:id="653" w:author="Pierce Edmiston" w:date="2017-11-28T10:41:00Z">
+      <w:del w:id="652" w:author="Pierce Edmiston" w:date="2017-11-28T10:41:00Z">
         <w:r>
           <w:delText xml:space="preserve">unique </w:delText>
         </w:r>
       </w:del>
-      <w:ins w:id="654" w:author="Pierce Edmiston" w:date="2017-11-28T10:41:00Z">
+      <w:ins w:id="653" w:author="Pierce Edmiston" w:date="2017-11-28T10:41:00Z">
         <w:r>
           <w:t xml:space="preserve">new </w:t>
         </w:r>
@@ -5572,8 +5567,8 @@
       <w:pPr>
         <w:pStyle w:val="Heading11"/>
       </w:pPr>
-      <w:bookmarkStart w:id="655" w:name="experiment-2-resemblance-of-imitations-t"/>
-      <w:bookmarkEnd w:id="655"/>
+      <w:bookmarkStart w:id="654" w:name="experiment-2-resemblance-of-imitations-t"/>
+      <w:bookmarkEnd w:id="654"/>
       <w:r>
         <w:t>Experiment 2: Resemblance of imitations to original seed sounds</w:t>
       </w:r>
@@ -5582,7 +5577,7 @@
       <w:r>
         <w:t xml:space="preserve">To assess the resemblance of repeated imitations to the original seed sounds, we measured the ability of participants naïve to the design of the experiment to match imitations and their transcriptions back to their original sound source relative to other seed sounds from either the same category or from different categories (Fig. 4). We used </w:t>
       </w:r>
-      <w:ins w:id="656" w:author="Pierce Edmiston" w:date="2017-11-28T10:42:00Z">
+      <w:ins w:id="655" w:author="Pierce Edmiston" w:date="2017-11-28T10:42:00Z">
         <w:r>
           <w:t xml:space="preserve">the </w:t>
         </w:r>
@@ -5590,30 +5585,30 @@
       <w:r>
         <w:t xml:space="preserve">match accuracies to answer two questions concerning the effect of iterated imitation on resemblance to the original seed sounds. First, we asked whether and for how many generations the imitations and their transcriptions could be matched back to the original sounds. Second, we asked whether repeated imitation resulted in a uniform degradation of the signal in each imitation, or if repeated imitation resulted in some kinds of information degrading more rapidly than others. Specifically, we tested the hypothesis that if imitations were becoming more word-like, then they should also be interpreted more categorically, and thus we </w:t>
       </w:r>
-      <w:del w:id="657" w:author="Pierce Edmiston" w:date="2017-11-28T10:43:00Z">
+      <w:del w:id="656" w:author="Pierce Edmiston" w:date="2017-11-28T10:43:00Z">
         <w:r>
           <w:delText xml:space="preserve">predicted </w:delText>
         </w:r>
       </w:del>
-      <w:ins w:id="658" w:author="Pierce Edmiston" w:date="2017-11-28T10:43:00Z">
+      <w:ins w:id="657" w:author="Pierce Edmiston" w:date="2017-11-28T10:43:00Z">
         <w:r>
           <w:t xml:space="preserve">expected </w:t>
         </w:r>
       </w:ins>
+      <w:del w:id="658" w:author="Pierce Edmiston" w:date="2017-11-28T10:43:00Z">
+        <w:r>
+          <w:delText xml:space="preserve">that </w:delText>
+        </w:r>
+      </w:del>
+      <w:r>
+        <w:t xml:space="preserve">the imitations </w:t>
+      </w:r>
       <w:del w:id="659" w:author="Pierce Edmiston" w:date="2017-11-28T10:43:00Z">
         <w:r>
-          <w:delText xml:space="preserve">that </w:delText>
+          <w:delText xml:space="preserve">might </w:delText>
         </w:r>
       </w:del>
-      <w:r>
-        <w:t xml:space="preserve">the imitations </w:t>
-      </w:r>
-      <w:del w:id="660" w:author="Pierce Edmiston" w:date="2017-11-28T10:43:00Z">
-        <w:r>
-          <w:delText xml:space="preserve">might </w:delText>
-        </w:r>
-      </w:del>
-      <w:ins w:id="661" w:author="Pierce Edmiston" w:date="2017-11-28T10:43:00Z">
+      <w:ins w:id="660" w:author="Pierce Edmiston" w:date="2017-11-28T10:43:00Z">
         <w:r>
           <w:t xml:space="preserve">to </w:t>
         </w:r>
@@ -5683,8 +5678,8 @@
       <w:pPr>
         <w:pStyle w:val="Heading21"/>
       </w:pPr>
-      <w:bookmarkStart w:id="662" w:name="methods-1"/>
-      <w:bookmarkEnd w:id="662"/>
+      <w:bookmarkStart w:id="661" w:name="methods-1"/>
+      <w:bookmarkEnd w:id="661"/>
       <w:r>
         <w:t>Methods</w:t>
       </w:r>
@@ -5694,8 +5689,8 @@
         <w:pStyle w:val="Heading31"/>
         <w:framePr w:wrap="around"/>
       </w:pPr>
-      <w:bookmarkStart w:id="663" w:name="matching-imitations-to-seed-sounds"/>
-      <w:bookmarkEnd w:id="663"/>
+      <w:bookmarkStart w:id="662" w:name="matching-imitations-to-seed-sounds"/>
+      <w:bookmarkEnd w:id="662"/>
       <w:r>
         <w:t>Matching imitations to seed sounds</w:t>
       </w:r>
@@ -5713,12 +5708,12 @@
       <w:r>
         <w:t xml:space="preserve">=751) recruited from Amazon Mechanical Turk were paid to listen to imitations, one at a time, and for each one, choose one of four possible sounds they thought the person was trying to imitate. The task was </w:t>
       </w:r>
-      <w:ins w:id="664" w:author="Pierce Edmiston" w:date="2017-11-28T10:44:00Z">
+      <w:ins w:id="663" w:author="Pierce Edmiston" w:date="2017-11-28T10:44:00Z">
         <w:r>
           <w:t xml:space="preserve">not </w:t>
         </w:r>
       </w:ins>
-      <w:del w:id="665" w:author="Pierce Edmiston" w:date="2017-11-28T10:44:00Z">
+      <w:del w:id="664" w:author="Pierce Edmiston" w:date="2017-11-28T10:44:00Z">
         <w:r>
           <w:delText>un</w:delText>
         </w:r>
@@ -5741,8 +5736,8 @@
         <w:pStyle w:val="Heading31"/>
         <w:framePr w:wrap="around"/>
       </w:pPr>
-      <w:bookmarkStart w:id="666" w:name="matching-transcriptions-to-seed-sounds"/>
-      <w:bookmarkEnd w:id="666"/>
+      <w:bookmarkStart w:id="665" w:name="matching-transcriptions-to-seed-sounds"/>
+      <w:bookmarkEnd w:id="665"/>
       <w:r>
         <w:t>Matching transcriptions to seed sounds</w:t>
       </w:r>
@@ -5777,16 +5772,16 @@
       <w:r>
         <w:t xml:space="preserve">=6) were excluded, leaving </w:t>
       </w:r>
-      <w:commentRangeStart w:id="667"/>
+      <w:commentRangeStart w:id="666"/>
       <w:r>
         <w:t xml:space="preserve">461 participants </w:t>
       </w:r>
-      <w:commentRangeEnd w:id="667"/>
+      <w:commentRangeEnd w:id="666"/>
       <w:r>
         <w:rPr>
           <w:rStyle w:val="CommentReference"/>
         </w:rPr>
-        <w:commentReference w:id="667"/>
+        <w:commentReference w:id="666"/>
       </w:r>
       <w:r>
         <w:t>in the final sample.</w:t>
@@ -5796,8 +5791,8 @@
       <w:pPr>
         <w:pStyle w:val="Heading21"/>
       </w:pPr>
-      <w:bookmarkStart w:id="668" w:name="results-1"/>
-      <w:bookmarkEnd w:id="668"/>
+      <w:bookmarkStart w:id="667" w:name="results-1"/>
+      <w:bookmarkEnd w:id="667"/>
       <w:r>
         <w:t>Results</w:t>
       </w:r>
@@ -5807,8 +5802,8 @@
         <w:pStyle w:val="Heading31"/>
         <w:framePr w:wrap="around"/>
       </w:pPr>
-      <w:bookmarkStart w:id="669" w:name="imitations-retained-category-information"/>
-      <w:bookmarkEnd w:id="669"/>
+      <w:bookmarkStart w:id="668" w:name="imitations-retained-category-information"/>
+      <w:bookmarkEnd w:id="668"/>
       <w:r>
         <w:t>Imitations retained category information more than individuating information</w:t>
       </w:r>
@@ -5824,7 +5819,7 @@
       <w:r>
         <w:rPr>
           <w:rStyle w:val="FootnoteReference"/>
-          <w:rPrChange w:id="670" w:author="Microsoft Office User" w:date="2017-10-07T12:12:00Z">
+          <w:rPrChange w:id="669" w:author="Microsoft Office User" w:date="2017-10-07T12:12:00Z">
             <w:rPr/>
           </w:rPrChange>
         </w:rPr>
@@ -5841,7 +5836,7 @@
       <w:r>
         <w:t xml:space="preserve">Accuracy in matching </w:t>
       </w:r>
-      <w:ins w:id="672" w:author="Pierce Edmiston" w:date="2017-11-28T10:47:00Z">
+      <w:ins w:id="671" w:author="Pierce Edmiston" w:date="2017-11-28T10:47:00Z">
         <w:r>
           <w:t xml:space="preserve">first generation </w:t>
         </w:r>
@@ -5849,7 +5844,7 @@
       <w:r>
         <w:t>imitations to seed sounds was above chance for all question types</w:t>
       </w:r>
-      <w:del w:id="673" w:author="Pierce Edmiston" w:date="2017-11-28T10:47:00Z">
+      <w:del w:id="672" w:author="Pierce Edmiston" w:date="2017-11-28T10:47:00Z">
         <w:r>
           <w:delText xml:space="preserve"> for the first generation of imitations</w:delText>
         </w:r>
@@ -5949,7 +5944,7 @@
       <w:r>
         <w:rPr>
           <w:rStyle w:val="FootnoteReference"/>
-          <w:rPrChange w:id="674" w:author="Microsoft Office User" w:date="2017-10-07T12:12:00Z">
+          <w:rPrChange w:id="673" w:author="Microsoft Office User" w:date="2017-10-07T12:12:00Z">
             <w:rPr/>
           </w:rPrChange>
         </w:rPr>
@@ -5958,50 +5953,50 @@
       <w:r>
         <w:t xml:space="preserve">. </w:t>
       </w:r>
-      <w:ins w:id="676" w:author="Pierce Edmiston" w:date="2017-10-09T11:58:00Z">
+      <w:ins w:id="675" w:author="Pierce Edmiston" w:date="2017-10-09T11:58:00Z">
         <w:r>
           <w:t xml:space="preserve">Questions requiring a within-category distinction were indeed more difficult than questions requiring a </w:t>
         </w:r>
       </w:ins>
-      <w:ins w:id="677" w:author="Pierce Edmiston" w:date="2017-10-09T11:59:00Z">
+      <w:ins w:id="676" w:author="Pierce Edmiston" w:date="2017-10-09T11:59:00Z">
         <w:r>
           <w:t>between</w:t>
         </w:r>
       </w:ins>
-      <w:ins w:id="678" w:author="Pierce Edmiston" w:date="2017-10-09T11:58:00Z">
+      <w:ins w:id="677" w:author="Pierce Edmiston" w:date="2017-10-09T11:58:00Z">
         <w:r>
           <w:t>-</w:t>
         </w:r>
       </w:ins>
-      <w:ins w:id="679" w:author="Pierce Edmiston" w:date="2017-10-09T11:59:00Z">
+      <w:ins w:id="678" w:author="Pierce Edmiston" w:date="2017-10-09T11:59:00Z">
         <w:r>
           <w:t xml:space="preserve">category distinction. </w:t>
         </w:r>
       </w:ins>
-      <w:ins w:id="680" w:author="Pierce Edmiston" w:date="2017-10-09T12:01:00Z">
+      <w:ins w:id="679" w:author="Pierce Edmiston" w:date="2017-10-09T12:01:00Z">
         <w:r>
           <w:t xml:space="preserve">If the differences between question types were entirely attributable to the acoustic distance between the distractors in each question, we would expect performance in both between-category question types (true seed and category match) to </w:t>
         </w:r>
       </w:ins>
-      <w:ins w:id="681" w:author="Pierce Edmiston" w:date="2017-10-09T12:02:00Z">
+      <w:ins w:id="680" w:author="Pierce Edmiston" w:date="2017-10-09T12:02:00Z">
         <w:r>
           <w:t xml:space="preserve">be equally affected by generational </w:t>
         </w:r>
-        <w:commentRangeStart w:id="682"/>
+        <w:commentRangeStart w:id="681"/>
         <w:r>
           <w:t>decay</w:t>
         </w:r>
       </w:ins>
-      <w:commentRangeEnd w:id="682"/>
-      <w:ins w:id="683" w:author="Pierce Edmiston" w:date="2017-10-09T12:03:00Z">
+      <w:commentRangeEnd w:id="681"/>
+      <w:ins w:id="682" w:author="Pierce Edmiston" w:date="2017-10-09T12:03:00Z">
         <w:r>
           <w:rPr>
             <w:rStyle w:val="CommentReference"/>
           </w:rPr>
-          <w:commentReference w:id="682"/>
-        </w:r>
-      </w:ins>
-      <w:ins w:id="684" w:author="Pierce Edmiston" w:date="2017-10-09T12:02:00Z">
+          <w:commentReference w:id="681"/>
+        </w:r>
+      </w:ins>
+      <w:ins w:id="683" w:author="Pierce Edmiston" w:date="2017-10-09T12:02:00Z">
         <w:r>
           <w:t xml:space="preserve">. </w:t>
         </w:r>
@@ -6040,88 +6035,75 @@
       <w:r>
         <w:t xml:space="preserve"> = 0.006. </w:t>
       </w:r>
-      <w:ins w:id="685" w:author="Pierce Edmiston" w:date="2017-10-09T11:33:00Z">
+      <w:ins w:id="684" w:author="Pierce Edmiston" w:date="2017-10-09T11:33:00Z">
         <w:r>
           <w:t xml:space="preserve">Post-hoc analyses revealed that this </w:t>
         </w:r>
       </w:ins>
-      <w:ins w:id="686" w:author="Pierce Edmiston" w:date="2017-10-09T11:32:00Z">
+      <w:ins w:id="685" w:author="Pierce Edmiston" w:date="2017-10-09T11:32:00Z">
         <w:r>
           <w:t xml:space="preserve">decrease in </w:t>
         </w:r>
       </w:ins>
-      <w:ins w:id="687" w:author="Pierce Edmiston" w:date="2017-10-09T11:33:00Z">
+      <w:ins w:id="686" w:author="Pierce Edmiston" w:date="2017-10-09T11:33:00Z">
         <w:r>
           <w:t xml:space="preserve">the </w:t>
         </w:r>
       </w:ins>
-      <w:ins w:id="688" w:author="Pierce Edmiston" w:date="2017-10-09T11:32:00Z">
+      <w:ins w:id="687" w:author="Pierce Edmiston" w:date="2017-10-09T11:32:00Z">
         <w:r>
           <w:t xml:space="preserve">“true seed advantage” was not dependent on the presence of </w:t>
         </w:r>
       </w:ins>
-      <w:ins w:id="689" w:author="Pierce Edmiston" w:date="2017-10-09T11:33:00Z">
+      <w:ins w:id="688" w:author="Pierce Edmiston" w:date="2017-10-09T11:33:00Z">
         <w:r>
           <w:t xml:space="preserve">the low accuracy responses to specific match questions, and the results held when these questions were excluded, </w:t>
         </w:r>
         <w:r>
           <w:rPr>
             <w:highlight w:val="yellow"/>
-            <w:rPrChange w:id="690" w:author="Pierce Edmiston" w:date="2017-10-09T11:58:00Z">
+            <w:rPrChange w:id="689" w:author="Pierce Edmiston" w:date="2017-10-09T11:58:00Z">
               <w:rPr/>
             </w:rPrChange>
           </w:rPr>
           <w:t>[</w:t>
         </w:r>
-        <w:commentRangeStart w:id="691"/>
+        <w:commentRangeStart w:id="690"/>
         <w:r>
           <w:rPr>
             <w:highlight w:val="yellow"/>
-            <w:rPrChange w:id="692" w:author="Pierce Edmiston" w:date="2017-10-09T11:58:00Z">
+            <w:rPrChange w:id="691" w:author="Pierce Edmiston" w:date="2017-10-09T11:58:00Z">
               <w:rPr/>
             </w:rPrChange>
           </w:rPr>
           <w:t>stats</w:t>
         </w:r>
       </w:ins>
-      <w:commentRangeEnd w:id="691"/>
-      <w:ins w:id="693" w:author="Pierce Edmiston" w:date="2017-10-09T11:34:00Z">
+      <w:commentRangeEnd w:id="690"/>
+      <w:ins w:id="692" w:author="Pierce Edmiston" w:date="2017-10-09T11:34:00Z">
         <w:r>
           <w:rPr>
             <w:rStyle w:val="CommentReference"/>
             <w:highlight w:val="yellow"/>
-            <w:rPrChange w:id="694" w:author="Pierce Edmiston" w:date="2017-10-09T11:58:00Z">
+            <w:rPrChange w:id="693" w:author="Pierce Edmiston" w:date="2017-10-09T11:58:00Z">
               <w:rPr>
                 <w:rStyle w:val="CommentReference"/>
               </w:rPr>
             </w:rPrChange>
           </w:rPr>
-          <w:commentReference w:id="691"/>
-        </w:r>
-      </w:ins>
-      <w:ins w:id="695" w:author="Pierce Edmiston" w:date="2017-10-09T11:33:00Z">
+          <w:commentReference w:id="690"/>
+        </w:r>
+      </w:ins>
+      <w:ins w:id="694" w:author="Pierce Edmiston" w:date="2017-10-09T11:33:00Z">
         <w:r>
           <w:rPr>
             <w:highlight w:val="yellow"/>
-            <w:rPrChange w:id="696" w:author="Pierce Edmiston" w:date="2017-10-09T11:58:00Z">
+            <w:rPrChange w:id="695" w:author="Pierce Edmiston" w:date="2017-10-09T11:58:00Z">
               <w:rPr/>
             </w:rPrChange>
           </w:rPr>
           <w:t>]</w:t>
         </w:r>
-      </w:ins>
-      <w:ins w:id="697" w:author="Pierce Edmiston" w:date="2017-10-09T11:58:00Z">
-        <w:r>
-          <w:rPr>
-            <w:highlight w:val="yellow"/>
-            <w:rPrChange w:id="698" w:author="Pierce Edmiston" w:date="2017-10-09T11:58:00Z">
-              <w:rPr/>
-            </w:rPrChange>
-          </w:rPr>
-          <w:t>, Fig. SX</w:t>
-        </w:r>
-      </w:ins>
-      <w:ins w:id="699" w:author="Pierce Edmiston" w:date="2017-10-09T11:33:00Z">
         <w:r>
           <w:t xml:space="preserve">. </w:t>
         </w:r>
@@ -6129,36 +6111,36 @@
       <w:r>
         <w:t xml:space="preserve">The observed </w:t>
       </w:r>
+      <w:ins w:id="696" w:author="Pierce Edmiston" w:date="2017-10-09T12:00:00Z">
+        <w:r>
+          <w:t xml:space="preserve">decrease in the “true seed advantage” (the advantage of having the actual seed among the choices) combined with the </w:t>
+        </w:r>
+      </w:ins>
+      <w:r>
+        <w:t>increase in the "category advantage" (i.e., the advantage of having between-category distractors</w:t>
+      </w:r>
+      <w:ins w:id="697" w:author="Pierce Edmiston" w:date="2017-10-09T12:00:00Z">
+        <w:r>
+          <w:t>)</w:t>
+        </w:r>
+      </w:ins>
+      <w:del w:id="698" w:author="Pierce Edmiston" w:date="2017-10-09T12:00:00Z">
+        <w:r>
+          <w:delText>)</w:delText>
+        </w:r>
+      </w:del>
+      <w:r>
+        <w:t xml:space="preserve"> </w:t>
+      </w:r>
+      <w:del w:id="699" w:author="Pierce Edmiston" w:date="2017-10-09T12:00:00Z">
+        <w:r>
+          <w:delText xml:space="preserve">combined with a decrease in the "true seed advantage" (the advantage of having the actual seed among the choices), </w:delText>
+        </w:r>
+      </w:del>
+      <w:r>
+        <w:t>shows that the changes induced by repeated imitation caused the imitations to lose some of properties that linked the earlier imitations to the specific sound that motivated them, while nevertheless preserving a more abstract category-based resemblance.</w:t>
+      </w:r>
       <w:ins w:id="700" w:author="Pierce Edmiston" w:date="2017-10-09T12:00:00Z">
-        <w:r>
-          <w:t xml:space="preserve">decrease in the “true seed advantage” (the advantage of having the actual seed among the choices) combined with the </w:t>
-        </w:r>
-      </w:ins>
-      <w:r>
-        <w:t>increase in the "category advantage" (i.e., the advantage of having between-category distractors</w:t>
-      </w:r>
-      <w:ins w:id="701" w:author="Pierce Edmiston" w:date="2017-10-09T12:00:00Z">
-        <w:r>
-          <w:t>)</w:t>
-        </w:r>
-      </w:ins>
-      <w:del w:id="702" w:author="Pierce Edmiston" w:date="2017-10-09T12:00:00Z">
-        <w:r>
-          <w:delText>)</w:delText>
-        </w:r>
-      </w:del>
-      <w:r>
-        <w:t xml:space="preserve"> </w:t>
-      </w:r>
-      <w:del w:id="703" w:author="Pierce Edmiston" w:date="2017-10-09T12:00:00Z">
-        <w:r>
-          <w:delText xml:space="preserve">combined with a decrease in the "true seed advantage" (the advantage of having the actual seed among the choices), </w:delText>
-        </w:r>
-      </w:del>
-      <w:r>
-        <w:t>shows that the changes induced by repeated imitation caused the imitations to lose some of properties that linked the earlier imitations to the specific sound that motivated them, while nevertheless preserving a more abstract category-based resemblance.</w:t>
-      </w:r>
-      <w:ins w:id="704" w:author="Pierce Edmiston" w:date="2017-10-09T12:00:00Z">
         <w:r>
           <w:t xml:space="preserve"> </w:t>
         </w:r>
@@ -6169,8 +6151,8 @@
         <w:pStyle w:val="Heading31"/>
         <w:framePr w:wrap="around"/>
       </w:pPr>
-      <w:bookmarkStart w:id="705" w:name="transcriptions-retained-information-abou"/>
-      <w:bookmarkEnd w:id="705"/>
+      <w:bookmarkStart w:id="701" w:name="transcriptions-retained-information-abou"/>
+      <w:bookmarkEnd w:id="701"/>
       <w:r>
         <w:t>Transcriptions retained information about seed sources</w:t>
       </w:r>
@@ -6293,7 +6275,6 @@
         <w:rPr>
           <w:noProof/>
         </w:rPr>
-        <w:lastRenderedPageBreak/>
         <w:drawing>
           <wp:inline distT="0" distB="0" distL="0" distR="0" wp14:anchorId="462AD15F" wp14:editId="73AEFDE1">
             <wp:extent cx="5753100" cy="3355975"/>
@@ -6342,6 +6323,7 @@
         <w:pStyle w:val="ImageCaption"/>
       </w:pPr>
       <w:r>
+        <w:lastRenderedPageBreak/>
         <w:t>Figure 5 Repeated imitations retained category resemblance. A. Accuracy of matching vocal imitations to original seed sounds as a function of the generation during which the imitation was produced. Curves show predictions of the generalized linear mixed effects models with ±1 SE of the model predictions. The "category advantage" (Category match vs. Specific match) increased over generations, while the "true seed advantage" (True seed v. Category match) decreased (see main text), suggesting that imitations lose within-category information more rapidly than between-category information. B. Accuracy of matching transcriptions of the imitations to original seed sounds (e.g., "</w:t>
       </w:r>
       <w:proofErr w:type="spellStart"/>
@@ -6352,7 +6334,7 @@
       <w:r>
         <w:t>" to a water splashing sound</w:t>
       </w:r>
-      <w:ins w:id="706" w:author="Pierce Edmiston" w:date="2017-11-28T10:50:00Z">
+      <w:ins w:id="702" w:author="Pierce Edmiston" w:date="2017-11-28T10:50:00Z">
         <w:r>
           <w:t>; see Table 1</w:t>
         </w:r>
@@ -6365,24 +6347,24 @@
       <w:pPr>
         <w:pStyle w:val="Heading21"/>
       </w:pPr>
-      <w:bookmarkStart w:id="707" w:name="discussion-1"/>
-      <w:bookmarkEnd w:id="707"/>
+      <w:bookmarkStart w:id="703" w:name="discussion-1"/>
+      <w:bookmarkEnd w:id="703"/>
       <w:r>
         <w:t>Discussion</w:t>
       </w:r>
     </w:p>
     <w:p>
-      <w:del w:id="708" w:author="Pierce Edmiston" w:date="2017-11-28T10:51:00Z">
+      <w:del w:id="704" w:author="Pierce Edmiston" w:date="2017-11-28T10:51:00Z">
         <w:r>
           <w:delText>Even after</w:delText>
         </w:r>
       </w:del>
-      <w:ins w:id="709" w:author="Pierce Edmiston" w:date="2017-11-28T10:51:00Z">
+      <w:ins w:id="705" w:author="Pierce Edmiston" w:date="2017-11-28T10:51:00Z">
         <w:r>
           <w:t>Imitations, repeated up to 8 times,</w:t>
         </w:r>
       </w:ins>
-      <w:del w:id="710" w:author="Pierce Edmiston" w:date="2017-11-28T10:51:00Z">
+      <w:del w:id="706" w:author="Pierce Edmiston" w:date="2017-11-28T10:51:00Z">
         <w:r>
           <w:delText xml:space="preserve"> being repeated up to 8 times, imitations</w:delText>
         </w:r>
@@ -6398,7 +6380,7 @@
       <w:r>
         <w:t xml:space="preserve">-ness achieved through repeated imitation: Words, in addition to being stable in acoustic and orthographic forms, are also </w:t>
       </w:r>
-      <w:ins w:id="711" w:author="Pierce Edmiston" w:date="2017-11-28T10:51:00Z">
+      <w:ins w:id="707" w:author="Pierce Edmiston" w:date="2017-11-28T10:51:00Z">
         <w:r>
           <w:t xml:space="preserve">interpreted more </w:t>
         </w:r>
@@ -6406,66 +6388,62 @@
       <w:r>
         <w:t>categorical</w:t>
       </w:r>
-      <w:ins w:id="712" w:author="Pierce Edmiston" w:date="2017-11-28T10:52:00Z">
+      <w:ins w:id="708" w:author="Pierce Edmiston" w:date="2017-11-28T10:52:00Z">
         <w:r>
           <w:t>ly</w:t>
         </w:r>
       </w:ins>
       <w:r>
-        <w:t xml:space="preserve">, denoting all members of a category equally as opposed to identifying individual category members. </w:t>
-      </w:r>
-      <w:r>
-        <w:lastRenderedPageBreak/>
-        <w:t>Repeating imitations of environmental sounds is sufficient to remove some of the individuating characteristics of the imitation while retaining a category-based resemblance.</w:t>
+        <w:t>, denoting all members of a category equally as opposed to identifying individual category members. Repeating imitations of environmental sounds is sufficient to remove some of the individuating characteristics of the imitation while retaining a category-based resemblance.</w:t>
       </w:r>
     </w:p>
     <w:p>
       <w:pPr>
         <w:pStyle w:val="BodyText"/>
         <w:rPr>
-          <w:ins w:id="713" w:author="Pierce Edmiston" w:date="2017-10-09T11:47:00Z"/>
+          <w:ins w:id="709" w:author="Pierce Edmiston" w:date="2017-10-09T11:47:00Z"/>
         </w:rPr>
       </w:pPr>
       <w:r>
         <w:t xml:space="preserve">The reason the same effect was not observed in matching accuracy for transcriptions is unknown. </w:t>
       </w:r>
-      <w:ins w:id="714" w:author="Pierce Edmiston" w:date="2017-10-09T11:47:00Z">
+      <w:ins w:id="710" w:author="Pierce Edmiston" w:date="2017-10-09T11:47:00Z">
         <w:r>
           <w:t xml:space="preserve">The explanation is unlikely to be due to the exclusion of the specific match questions in the written version of the </w:t>
         </w:r>
       </w:ins>
-      <w:ins w:id="715" w:author="Pierce Edmiston" w:date="2017-10-09T11:50:00Z">
+      <w:ins w:id="711" w:author="Pierce Edmiston" w:date="2017-10-09T11:50:00Z">
         <w:r>
           <w:t>task</w:t>
         </w:r>
       </w:ins>
-      <w:ins w:id="716" w:author="Pierce Edmiston" w:date="2017-10-09T11:47:00Z">
+      <w:ins w:id="712" w:author="Pierce Edmiston" w:date="2017-10-09T11:47:00Z">
         <w:r>
           <w:t>.</w:t>
         </w:r>
       </w:ins>
-      <w:ins w:id="717" w:author="Pierce Edmiston" w:date="2017-10-09T11:48:00Z">
+      <w:ins w:id="713" w:author="Pierce Edmiston" w:date="2017-10-09T11:48:00Z">
         <w:r>
           <w:t xml:space="preserve"> </w:t>
         </w:r>
       </w:ins>
-      <w:ins w:id="718" w:author="Pierce Edmiston" w:date="2017-10-09T11:52:00Z">
+      <w:ins w:id="714" w:author="Pierce Edmiston" w:date="2017-10-09T11:52:00Z">
         <w:r>
           <w:t xml:space="preserve">If match accuracies for transcriptions in the specific match question type would have been collected, it is possible we would have replicated the increase in the category advantage observed in the imitations, but the inclusion of these questions would not change our </w:t>
         </w:r>
-        <w:del w:id="719" w:author="Pierce Edmiston" w:date="2017-11-28T10:52:00Z">
+        <w:del w:id="715" w:author="Pierce Edmiston" w:date="2017-11-28T10:52:00Z">
           <w:r>
             <w:delText>interpretation</w:delText>
           </w:r>
         </w:del>
       </w:ins>
-      <w:ins w:id="720" w:author="Pierce Edmiston" w:date="2017-11-28T10:52:00Z">
+      <w:ins w:id="716" w:author="Pierce Edmiston" w:date="2017-11-28T10:52:00Z">
         <w:r>
           <w:t>failure to find a similar</w:t>
         </w:r>
       </w:ins>
-      <w:ins w:id="721" w:author="Pierce Edmiston" w:date="2017-10-09T11:52:00Z">
-        <w:del w:id="722" w:author="Pierce Edmiston" w:date="2017-11-28T10:52:00Z">
+      <w:ins w:id="717" w:author="Pierce Edmiston" w:date="2017-10-09T11:52:00Z">
+        <w:del w:id="718" w:author="Pierce Edmiston" w:date="2017-11-28T10:52:00Z">
           <w:r>
             <w:delText xml:space="preserve"> of the</w:delText>
           </w:r>
@@ -6474,37 +6452,37 @@
           <w:t xml:space="preserve"> true seed advantage</w:t>
         </w:r>
       </w:ins>
-      <w:ins w:id="723" w:author="Pierce Edmiston" w:date="2017-10-09T11:53:00Z">
+      <w:ins w:id="719" w:author="Pierce Edmiston" w:date="2017-10-09T11:53:00Z">
         <w:r>
           <w:t xml:space="preserve"> effect</w:t>
         </w:r>
       </w:ins>
-      <w:ins w:id="724" w:author="Pierce Edmiston" w:date="2017-10-09T11:52:00Z">
+      <w:ins w:id="720" w:author="Pierce Edmiston" w:date="2017-10-09T11:52:00Z">
         <w:r>
           <w:t xml:space="preserve">. </w:t>
         </w:r>
       </w:ins>
-      <w:ins w:id="725" w:author="Pierce Edmiston" w:date="2017-10-09T11:55:00Z">
+      <w:ins w:id="721" w:author="Pierce Edmiston" w:date="2017-10-09T11:55:00Z">
         <w:r>
           <w:t>In addition, e</w:t>
         </w:r>
       </w:ins>
-      <w:ins w:id="726" w:author="Pierce Edmiston" w:date="2017-10-09T11:49:00Z">
+      <w:ins w:id="722" w:author="Pierce Edmiston" w:date="2017-10-09T11:49:00Z">
         <w:r>
           <w:t xml:space="preserve">xcluding the specific match questions from the analysis of the imitation match accuracies does not substantively change </w:t>
         </w:r>
       </w:ins>
-      <w:ins w:id="727" w:author="Pierce Edmiston" w:date="2017-10-09T11:55:00Z">
+      <w:ins w:id="723" w:author="Pierce Edmiston" w:date="2017-10-09T11:55:00Z">
         <w:r>
           <w:t xml:space="preserve">the </w:t>
         </w:r>
       </w:ins>
-      <w:ins w:id="728" w:author="Pierce Edmiston" w:date="2017-10-09T11:49:00Z">
+      <w:ins w:id="724" w:author="Pierce Edmiston" w:date="2017-10-09T11:49:00Z">
         <w:r>
           <w:t>results (</w:t>
         </w:r>
       </w:ins>
-      <w:ins w:id="729" w:author="Pierce Edmiston" w:date="2017-10-09T11:48:00Z">
+      <w:ins w:id="725" w:author="Pierce Edmiston" w:date="2017-10-09T11:48:00Z">
         <w:r>
           <w:rPr>
             <w:highlight w:val="yellow"/>
@@ -6512,24 +6490,24 @@
           <w:t>Fig. SX</w:t>
         </w:r>
       </w:ins>
-      <w:ins w:id="730" w:author="Pierce Edmiston" w:date="2017-10-09T11:49:00Z">
+      <w:ins w:id="726" w:author="Pierce Edmiston" w:date="2017-10-09T11:49:00Z">
         <w:r>
           <w:t>)</w:t>
         </w:r>
       </w:ins>
-      <w:commentRangeStart w:id="731"/>
-      <w:ins w:id="732" w:author="Pierce Edmiston" w:date="2017-10-09T11:48:00Z">
+      <w:commentRangeStart w:id="727"/>
+      <w:ins w:id="728" w:author="Pierce Edmiston" w:date="2017-10-09T11:48:00Z">
         <w:r>
           <w:t>.</w:t>
         </w:r>
       </w:ins>
-      <w:commentRangeEnd w:id="731"/>
-      <w:ins w:id="733" w:author="Pierce Edmiston" w:date="2017-10-09T11:53:00Z">
+      <w:commentRangeEnd w:id="727"/>
+      <w:ins w:id="729" w:author="Pierce Edmiston" w:date="2017-10-09T11:53:00Z">
         <w:r>
           <w:rPr>
             <w:rStyle w:val="CommentReference"/>
           </w:rPr>
-          <w:commentReference w:id="731"/>
+          <w:commentReference w:id="727"/>
         </w:r>
       </w:ins>
     </w:p>
@@ -6540,42 +6518,46 @@
       <w:r>
         <w:t xml:space="preserve">One possible </w:t>
       </w:r>
-      <w:del w:id="734" w:author="Pierce Edmiston" w:date="2017-10-09T11:53:00Z">
+      <w:del w:id="730" w:author="Pierce Edmiston" w:date="2017-10-09T11:53:00Z">
         <w:r>
           <w:delText xml:space="preserve">reason </w:delText>
         </w:r>
       </w:del>
+      <w:ins w:id="731" w:author="Pierce Edmiston" w:date="2017-10-09T11:53:00Z">
+        <w:r>
+          <w:t xml:space="preserve">difference between the </w:t>
+        </w:r>
+      </w:ins>
+      <w:ins w:id="732" w:author="Pierce Edmiston" w:date="2017-11-28T10:53:00Z">
+        <w:r>
+          <w:t xml:space="preserve">acoustic and orthographic forms of the </w:t>
+        </w:r>
+      </w:ins>
+      <w:ins w:id="733" w:author="Pierce Edmiston" w:date="2017-10-09T11:53:00Z">
+        <w:r>
+          <w:t>task</w:t>
+        </w:r>
+      </w:ins>
+      <w:ins w:id="734" w:author="Pierce Edmiston" w:date="2017-11-28T10:53:00Z">
+        <w:r>
+          <w:t xml:space="preserve"> </w:t>
+        </w:r>
+      </w:ins>
       <w:ins w:id="735" w:author="Pierce Edmiston" w:date="2017-10-09T11:53:00Z">
-        <w:r>
-          <w:t xml:space="preserve">difference between the </w:t>
-        </w:r>
-      </w:ins>
-      <w:ins w:id="736" w:author="Pierce Edmiston" w:date="2017-11-28T10:53:00Z">
-        <w:r>
-          <w:t xml:space="preserve">acoustic and orthographic forms of the </w:t>
-        </w:r>
-      </w:ins>
-      <w:ins w:id="737" w:author="Pierce Edmiston" w:date="2017-10-09T11:53:00Z">
-        <w:r>
-          <w:t>task</w:t>
-        </w:r>
-      </w:ins>
-      <w:ins w:id="738" w:author="Pierce Edmiston" w:date="2017-11-28T10:53:00Z">
-        <w:r>
-          <w:t xml:space="preserve"> </w:t>
-        </w:r>
-      </w:ins>
-      <w:ins w:id="739" w:author="Pierce Edmiston" w:date="2017-10-09T11:53:00Z">
-        <w:del w:id="740" w:author="Pierce Edmiston" w:date="2017-11-28T10:53:00Z">
+        <w:del w:id="736" w:author="Pierce Edmiston" w:date="2017-11-28T10:53:00Z">
           <w:r>
             <w:delText xml:space="preserve">s </w:delText>
           </w:r>
         </w:del>
       </w:ins>
       <w:r>
-        <w:t>is that the process of transcribing a non-linguistic vocalization into a written word encourages transcribers to emphasize individuating information about the vocalization. However, the fact that transcriptions of imitations can be matched back to other category members (Category match questions) suggests that transcriptions are still carrying some category information</w:t>
-      </w:r>
-      <w:ins w:id="741" w:author="Pierce Edmiston" w:date="2017-11-28T10:54:00Z">
+        <w:t xml:space="preserve">is that the process of transcribing a non-linguistic vocalization into a written word encourages </w:t>
+      </w:r>
+      <w:r>
+        <w:lastRenderedPageBreak/>
+        <w:t>transcribers to emphasize individuating information about the vocalization. However, the fact that transcriptions of imitations can be matched back to other category members (Category match questions) suggests that transcriptions are still carrying some category information</w:t>
+      </w:r>
+      <w:ins w:id="737" w:author="Pierce Edmiston" w:date="2017-11-28T10:54:00Z">
         <w:r>
           <w:t>, so this is not a complete explanation of our results</w:t>
         </w:r>
@@ -6583,12 +6565,12 @@
       <w:r>
         <w:t xml:space="preserve">. Another possible reason is that by </w:t>
       </w:r>
-      <w:del w:id="742" w:author="Pierce Edmiston" w:date="2017-11-28T10:54:00Z">
+      <w:del w:id="738" w:author="Pierce Edmiston" w:date="2017-11-28T10:54:00Z">
         <w:r>
           <w:delText xml:space="preserve">subsetting </w:delText>
         </w:r>
       </w:del>
-      <w:ins w:id="743" w:author="Pierce Edmiston" w:date="2017-11-28T10:54:00Z">
+      <w:ins w:id="739" w:author="Pierce Edmiston" w:date="2017-11-28T10:54:00Z">
         <w:r>
           <w:t xml:space="preserve">selecting only </w:t>
         </w:r>
@@ -6596,7 +6578,7 @@
       <w:r>
         <w:t xml:space="preserve">the most frequent transcriptions, we unintentionally excluded less frequent transcriptions that were </w:t>
       </w:r>
-      <w:ins w:id="744" w:author="Pierce Edmiston" w:date="2017-11-28T10:55:00Z">
+      <w:ins w:id="740" w:author="Pierce Edmiston" w:date="2017-11-28T10:55:00Z">
         <w:r>
           <w:t xml:space="preserve">nonetheless </w:t>
         </w:r>
@@ -6604,17 +6586,17 @@
       <w:r>
         <w:t>more diagnostic of category informatio</w:t>
       </w:r>
-      <w:ins w:id="745" w:author="Pierce Edmiston" w:date="2017-11-28T10:55:00Z">
+      <w:ins w:id="741" w:author="Pierce Edmiston" w:date="2017-11-28T10:55:00Z">
         <w:r>
           <w:t>n.</w:t>
         </w:r>
       </w:ins>
-      <w:del w:id="746" w:author="Pierce Edmiston" w:date="2017-11-28T10:55:00Z">
+      <w:del w:id="742" w:author="Pierce Edmiston" w:date="2017-11-28T10:55:00Z">
         <w:r>
           <w:delText>n</w:delText>
         </w:r>
       </w:del>
-      <w:del w:id="747" w:author="Pierce Edmiston" w:date="2017-11-28T10:54:00Z">
+      <w:del w:id="743" w:author="Pierce Edmiston" w:date="2017-11-28T10:54:00Z">
         <w:r>
           <w:delText>.</w:delText>
         </w:r>
@@ -6640,8 +6622,8 @@
       <w:pPr>
         <w:pStyle w:val="Heading11"/>
       </w:pPr>
-      <w:bookmarkStart w:id="748" w:name="experiment-3-suitability-of-created-word"/>
-      <w:bookmarkEnd w:id="748"/>
+      <w:bookmarkStart w:id="744" w:name="experiment-3-suitability-of-created-word"/>
+      <w:bookmarkEnd w:id="744"/>
       <w:r>
         <w:t>Experiment 3: Suitability of created words as category labels</w:t>
       </w:r>
@@ -6654,7 +6636,7 @@
       <w:r>
         <w:t>word</w:t>
       </w:r>
-      <w:del w:id="749" w:author="Pierce Edmiston" w:date="2017-11-28T10:55:00Z">
+      <w:del w:id="745" w:author="Pierce Edmiston" w:date="2017-11-28T10:55:00Z">
         <w:r>
           <w:delText>-</w:delText>
         </w:r>
@@ -6690,32 +6672,31 @@
       <w:r>
         <w:t xml:space="preserve">, 2012), it may also be easier to generalize to new category members. We tested these predictions using a category learning task in which participants learned novel labels </w:t>
       </w:r>
+      <w:del w:id="746" w:author="Pierce Edmiston" w:date="2017-11-28T10:56:00Z">
+        <w:r>
+          <w:delText xml:space="preserve">as category labels </w:delText>
+        </w:r>
+      </w:del>
+      <w:ins w:id="747" w:author="Pierce Edmiston" w:date="2017-11-28T10:56:00Z">
+        <w:r>
+          <w:t xml:space="preserve">for the </w:t>
+        </w:r>
+      </w:ins>
+      <w:del w:id="748" w:author="Pierce Edmiston" w:date="2017-11-28T10:56:00Z">
+        <w:r>
+          <w:delText xml:space="preserve">of the </w:delText>
+        </w:r>
+      </w:del>
+      <w:ins w:id="749" w:author="Pierce Edmiston" w:date="2017-11-28T10:56:00Z">
+        <w:r>
+          <w:t xml:space="preserve">categories of </w:t>
+        </w:r>
+      </w:ins>
       <w:del w:id="750" w:author="Pierce Edmiston" w:date="2017-11-28T10:56:00Z">
         <w:r>
-          <w:delText xml:space="preserve">as category labels </w:delText>
+          <w:delText xml:space="preserve">seed </w:delText>
         </w:r>
       </w:del>
-      <w:ins w:id="751" w:author="Pierce Edmiston" w:date="2017-11-28T10:56:00Z">
-        <w:r>
-          <w:t xml:space="preserve">for the </w:t>
-        </w:r>
-      </w:ins>
-      <w:del w:id="752" w:author="Pierce Edmiston" w:date="2017-11-28T10:56:00Z">
-        <w:r>
-          <w:lastRenderedPageBreak/>
-          <w:delText xml:space="preserve">of the </w:delText>
-        </w:r>
-      </w:del>
-      <w:ins w:id="753" w:author="Pierce Edmiston" w:date="2017-11-28T10:56:00Z">
-        <w:r>
-          <w:t xml:space="preserve">categories of </w:t>
-        </w:r>
-      </w:ins>
-      <w:del w:id="754" w:author="Pierce Edmiston" w:date="2017-11-28T10:56:00Z">
-        <w:r>
-          <w:delText xml:space="preserve">seed </w:delText>
-        </w:r>
-      </w:del>
       <w:r>
         <w:t>environmental sounds. The novel labels were transcriptions of either first or last generation imitations gathered in Experiment 1.</w:t>
       </w:r>
@@ -6724,8 +6705,8 @@
       <w:pPr>
         <w:pStyle w:val="Heading21"/>
       </w:pPr>
-      <w:bookmarkStart w:id="755" w:name="methods-2"/>
-      <w:bookmarkEnd w:id="755"/>
+      <w:bookmarkStart w:id="751" w:name="methods-2"/>
+      <w:bookmarkEnd w:id="751"/>
       <w:r>
         <w:t>Methods</w:t>
       </w:r>
@@ -6735,15 +6716,19 @@
         <w:pStyle w:val="Heading31"/>
         <w:framePr w:wrap="around"/>
       </w:pPr>
-      <w:bookmarkStart w:id="756" w:name="selecting-words-to-learn-as-category-lab"/>
-      <w:bookmarkEnd w:id="756"/>
+      <w:bookmarkStart w:id="752" w:name="selecting-words-to-learn-as-category-lab"/>
+      <w:bookmarkEnd w:id="752"/>
       <w:r>
         <w:t>Selecting words to learn as category labels</w:t>
       </w:r>
     </w:p>
     <w:p>
       <w:r>
-        <w:t>Our transmission chain design and subsequent transcription procedure created 1814 unique words. From these, we sampled words transcribed from first and last generation imitations, as well as transcriptions of the original seed sounds. Our procedure for sampling transcriptions to use as category labels was as follows: First, we removed transcriptions that contained less than 3 unique characters and transcriptions that were over 10 characters long. Of the remaining transcriptions, a sample of 56 were selected that were approximately equally associated with the target category. To measure the association between each imitation and its target category (the category of the seed sound), we used the match accuracy scores reported in Experiment 2. The reason for using this measure of association strength as a control for selecting words to learn as category labels was to be able to select words that were initially equally associated with the target categories. Equating along this dimension allowed for a more focused test of differences between the words in terms of generalization to new category members. The final sample of transcriptions were selected using a bootstrapping procedure which involved selecting a desired mean (the average association strength for eligible transcriptions of last generation imitations) and sampling transcriptions from first generation imitations and from seed sounds until the match accuracy of those imitations matched the desired mean within 1 standard deviation.</w:t>
+        <w:t xml:space="preserve">Our transmission chain design and subsequent transcription procedure created 1814 unique words. From these, we sampled words transcribed from first and last generation imitations, as well as transcriptions of the original seed sounds. Our procedure for sampling transcriptions to use as category labels was as follows: First, we removed transcriptions that contained less than 3 unique characters and transcriptions that were over 10 characters long. Of the remaining transcriptions, a sample of 56 were selected that were approximately equally associated with the target category. To measure the association between each imitation and its target category (the category of the seed sound), we used the match accuracy scores reported in Experiment 2. The reason for </w:t>
+      </w:r>
+      <w:r>
+        <w:lastRenderedPageBreak/>
+        <w:t>using this measure of association strength as a control for selecting words to learn as category labels was to be able to select words that were initially equally associated with the target categories. Equating along this dimension allowed for a more focused test of differences between the words in terms of generalization to new category members. The final sample of transcriptions were selected using a bootstrapping procedure which involved selecting a desired mean (the average association strength for eligible transcriptions of last generation imitations) and sampling transcriptions from first generation imitations and from seed sounds until the match accuracy of those imitations matched the desired mean within 1 standard deviation.</w:t>
       </w:r>
     </w:p>
     <w:p>
@@ -6751,8 +6736,8 @@
         <w:pStyle w:val="Heading31"/>
         <w:framePr w:wrap="around"/>
       </w:pPr>
-      <w:bookmarkStart w:id="757" w:name="procedure"/>
-      <w:bookmarkEnd w:id="757"/>
+      <w:bookmarkStart w:id="753" w:name="procedure"/>
+      <w:bookmarkEnd w:id="753"/>
       <w:r>
         <w:t>Procedure</w:t>
       </w:r>
@@ -6776,7 +6761,6 @@
         <w:pStyle w:val="BodyText"/>
       </w:pPr>
       <w:r>
-        <w:lastRenderedPageBreak/>
         <w:t>Participants categorized all 16 seed sounds over the course of the experiment, but they learned them in blocks of 4 sounds at a time. Within each block of 24 trials, participants heard the same four sounds and the same four words multiple times, with a 50% probability of the sound matching the word on any given trial. At the start of a new block of trials, participants heard four new sounds they had not heard before, and had to learn to associate these new sounds with the words they had learned in the previous blocks.</w:t>
       </w:r>
     </w:p>
@@ -6784,8 +6768,8 @@
       <w:pPr>
         <w:pStyle w:val="Heading21"/>
       </w:pPr>
-      <w:bookmarkStart w:id="758" w:name="results-2"/>
-      <w:bookmarkEnd w:id="758"/>
+      <w:bookmarkStart w:id="754" w:name="results-2"/>
+      <w:bookmarkEnd w:id="754"/>
       <w:r>
         <w:t>Results</w:t>
       </w:r>
@@ -6795,8 +6779,8 @@
         <w:pStyle w:val="Heading31"/>
         <w:framePr w:wrap="around"/>
       </w:pPr>
-      <w:bookmarkStart w:id="759" w:name="later-generation-transcriptions-yielded-"/>
-      <w:bookmarkEnd w:id="759"/>
+      <w:bookmarkStart w:id="755" w:name="later-generation-transcriptions-yielded-"/>
+      <w:bookmarkEnd w:id="755"/>
       <w:r>
         <w:t>Later generation transcriptions yielded more efficient responding</w:t>
       </w:r>
@@ -6805,12 +6789,12 @@
       <w:r>
         <w:t>Participan</w:t>
       </w:r>
-      <w:ins w:id="760" w:author="Pierce Edmiston" w:date="2017-11-28T10:58:00Z">
+      <w:ins w:id="756" w:author="Pierce Edmiston" w:date="2017-11-28T10:58:00Z">
         <w:r>
           <w:t>t</w:t>
         </w:r>
       </w:ins>
-      <w:del w:id="761" w:author="Pierce Edmiston" w:date="2017-11-28T10:58:00Z">
+      <w:del w:id="757" w:author="Pierce Edmiston" w:date="2017-11-28T10:58:00Z">
         <w:r>
           <w:delText>t</w:delText>
         </w:r>
@@ -6825,7 +6809,11 @@
         <w:t>p</w:t>
       </w:r>
       <w:r>
-        <w:t xml:space="preserve"> = 0.887, or reaction time, </w:t>
+        <w:t xml:space="preserve"> = 0.887, </w:t>
+      </w:r>
+      <w:r>
+        <w:lastRenderedPageBreak/>
+        <w:t xml:space="preserve">or reaction time, </w:t>
       </w:r>
       <w:r>
         <w:rPr>
@@ -6883,8 +6871,8 @@
         <w:pStyle w:val="Heading31"/>
         <w:framePr w:wrap="around"/>
       </w:pPr>
-      <w:bookmarkStart w:id="762" w:name="later-generation-transcriptions-were-bet"/>
-      <w:bookmarkEnd w:id="762"/>
+      <w:bookmarkStart w:id="758" w:name="later-generation-transcriptions-were-bet"/>
+      <w:bookmarkEnd w:id="758"/>
       <w:r>
         <w:t>Later generation transcriptions were better generalized</w:t>
       </w:r>
@@ -6931,7 +6919,6 @@
         <w:rPr>
           <w:noProof/>
         </w:rPr>
-        <w:lastRenderedPageBreak/>
         <w:drawing>
           <wp:inline distT="0" distB="0" distL="0" distR="0" wp14:anchorId="1B4E8ECF" wp14:editId="2FC96E99">
             <wp:extent cx="5753100" cy="3355975"/>
@@ -6980,19 +6967,23 @@
         <w:pStyle w:val="ImageCaption"/>
       </w:pPr>
       <w:r>
-        <w:t xml:space="preserve">Figure 6 Repeated imitations made for better category labels. Participants learned novel labels (transcriptions of first or last generation imitations) for categories of environmental sounds. </w:t>
-      </w:r>
-      <w:commentRangeStart w:id="763"/>
+        <w:t xml:space="preserve">Figure 6 Repeated imitations made for better category labels. Participants learned novel labels (transcriptions of first or last generation imitations) for categories of </w:t>
+      </w:r>
+      <w:r>
+        <w:lastRenderedPageBreak/>
+        <w:t xml:space="preserve">environmental sounds. </w:t>
+      </w:r>
+      <w:commentRangeStart w:id="759"/>
       <w:r>
         <w:t>A</w:t>
       </w:r>
-      <w:commentRangeEnd w:id="763"/>
+      <w:commentRangeEnd w:id="759"/>
       <w:r>
         <w:rPr>
           <w:rStyle w:val="CommentReference"/>
           <w:i w:val="0"/>
         </w:rPr>
-        <w:commentReference w:id="763"/>
+        <w:commentReference w:id="759"/>
       </w:r>
       <w:r>
         <w:t xml:space="preserve">. Mean RTs for correct responses in the category learning experiment with ±1 SE. Participants achieved faster RTs in matching transcribed labels to environmental sounds for labels transcribed from later compared to earlier generation imitations. B. Cost of generalizing to new category members with ±1 SE. After each block of trials, new environmental sounds were introduced, requiring participants to generalize the previously learned category labels to new category members. There was a generalization cost for the </w:t>
@@ -7010,8 +7001,8 @@
       <w:pPr>
         <w:pStyle w:val="Heading21"/>
       </w:pPr>
-      <w:bookmarkStart w:id="764" w:name="discussion-2"/>
-      <w:bookmarkEnd w:id="764"/>
+      <w:bookmarkStart w:id="760" w:name="discussion-2"/>
+      <w:bookmarkEnd w:id="760"/>
       <w:r>
         <w:t>Discussion</w:t>
       </w:r>
@@ -7041,8 +7032,8 @@
       <w:pPr>
         <w:pStyle w:val="Heading11"/>
       </w:pPr>
-      <w:bookmarkStart w:id="765" w:name="general-discussion"/>
-      <w:bookmarkEnd w:id="765"/>
+      <w:bookmarkStart w:id="761" w:name="general-discussion"/>
+      <w:bookmarkEnd w:id="761"/>
       <w:r>
         <w:t>General Discussion</w:t>
       </w:r>
@@ -7065,38 +7056,450 @@
       </w:r>
       <w:proofErr w:type="spellEnd"/>
       <w:r>
-        <w:t xml:space="preserve"> et al., 2010). Counter to past assumptions about the </w:t>
+        <w:t xml:space="preserve"> et al., 2010). Counter to past assumptions about the limitations of human vocal imitation, people are surprisingly effective at using vocal imitation to represent and communicate about the sounds in their environment (Lemaitre et al., 2016) and more abstract meanings (Perlman et al., 2015), making the hypothesis that early spoken words originated from imitations a plausible one. We examined whether simply repeating an imitation of an environmental sound---with no intention to create a new word or even to communicate---produces more word-like forms.</w:t>
+      </w:r>
+    </w:p>
+    <w:p>
+      <w:pPr>
+        <w:pStyle w:val="BodyText"/>
+        <w:rPr>
+          <w:ins w:id="762" w:author="Pierce Edmiston" w:date="2017-11-28T11:02:00Z"/>
+        </w:rPr>
+      </w:pPr>
+      <w:r>
+        <w:t xml:space="preserve">Our results show that through </w:t>
+      </w:r>
+      <w:ins w:id="763" w:author="Pierce Edmiston" w:date="2017-11-29T10:22:00Z">
+        <w:r>
+          <w:t xml:space="preserve">unguided </w:t>
+        </w:r>
+      </w:ins>
+      <w:del w:id="764" w:author="Pierce Edmiston" w:date="2017-11-28T11:00:00Z">
+        <w:r>
+          <w:delText xml:space="preserve">simple </w:delText>
+        </w:r>
+      </w:del>
+      <w:r>
+        <w:t xml:space="preserve">repetition, imitative vocalizations became more word-like both in form and function. In form, the vocalizations gradually stabilized over generations, becoming more similar from imitation to imitation. They also became increasingly standardized in accordance with English orthography, as later generations were more consistently transcribed into English words, providing converging evidence of stabilization. In function, the increasingly word-like forms became more effective as category labels. In a category learning experiment, naïve participants were faster at matching category labels derived from later-generation imitations than those derived directly from imitations of environmental sounds. This fits with previous research showing that the relatively arbitrary </w:t>
       </w:r>
       <w:r>
         <w:lastRenderedPageBreak/>
-        <w:t>limitations of human vocal imitation, people are surprisingly effective at using vocal imitation to represent and communicate about the sounds in their environment (Lemaitre et al., 2016) and more abstract meanings (Perlman et al., 2015), making the hypothesis that early spoken words originated from imitations a plausible one. We examined whether simply repeating an imitation of an environmental sound---with no intention to create a new word or even to communicate---produces more word-like forms.</w:t>
+        <w:t>forms that are typical of words (e.g. “dog”) makes them better suited to function as category labels compared to direct auditory cues (</w:t>
+      </w:r>
+      <w:proofErr w:type="spellStart"/>
+      <w:r>
+        <w:t>Boutonnet</w:t>
+      </w:r>
+      <w:proofErr w:type="spellEnd"/>
+      <w:r>
+        <w:t xml:space="preserve"> &amp; </w:t>
+      </w:r>
+      <w:proofErr w:type="spellStart"/>
+      <w:r>
+        <w:t>Lupyan</w:t>
+      </w:r>
+      <w:proofErr w:type="spellEnd"/>
+      <w:r>
+        <w:t xml:space="preserve">, 2015; Edmiston &amp; </w:t>
+      </w:r>
+      <w:proofErr w:type="spellStart"/>
+      <w:r>
+        <w:t>Lupyan</w:t>
+      </w:r>
+      <w:proofErr w:type="spellEnd"/>
+      <w:r>
+        <w:t xml:space="preserve">, 2015; e.g. the sound of a dog bark; </w:t>
+      </w:r>
+      <w:proofErr w:type="spellStart"/>
+      <w:r>
+        <w:t>Lupyan</w:t>
+      </w:r>
+      <w:proofErr w:type="spellEnd"/>
+      <w:r>
+        <w:t xml:space="preserve"> &amp; Thompson-</w:t>
+      </w:r>
+      <w:proofErr w:type="spellStart"/>
+      <w:r>
+        <w:t>Schill</w:t>
+      </w:r>
+      <w:proofErr w:type="spellEnd"/>
+      <w:r>
+        <w:t>, 2012).</w:t>
       </w:r>
     </w:p>
     <w:p>
       <w:pPr>
         <w:pStyle w:val="BodyText"/>
         <w:rPr>
-          <w:ins w:id="766" w:author="Pierce Edmiston" w:date="2017-11-28T11:02:00Z"/>
-        </w:rPr>
-      </w:pPr>
-      <w:r>
-        <w:t xml:space="preserve">Our results show that through </w:t>
-      </w:r>
-      <w:del w:id="767" w:author="Pierce Edmiston" w:date="2017-11-28T11:00:00Z">
-        <w:r>
-          <w:delText xml:space="preserve">simple </w:delText>
+          <w:del w:id="765" w:author="Pierce Edmiston" w:date="2017-11-28T11:16:00Z"/>
+        </w:rPr>
+      </w:pPr>
+    </w:p>
+    <w:p>
+      <w:pPr>
+        <w:pStyle w:val="BodyText"/>
+      </w:pPr>
+      <w:r>
+        <w:t xml:space="preserve">Even as the vocalizations became more word-like, they nevertheless maintained an imitative quality. After eight </w:t>
+      </w:r>
+      <w:proofErr w:type="gramStart"/>
+      <w:r>
+        <w:t>generations</w:t>
+      </w:r>
+      <w:proofErr w:type="gramEnd"/>
+      <w:r>
+        <w:t xml:space="preserve"> they could no longer be matched to the particular sound from which they originated any more accurately than they could be matched to the general category of environmental sound. Thus, information that distinguished an imitation from other sound categories was more resilient to transmission decay than exemplar information within a category. Remarkably, even after the vocalizations were transcribed into English orthography, participants were able to guess their original sound category from the written "words". In contrast to the vocalizations, participants continued to be more accurate at matching late generation transcriptions back to their particular source sound relative to other exemplars from the same category.</w:t>
+      </w:r>
+    </w:p>
+    <w:p>
+      <w:pPr>
+        <w:pStyle w:val="BodyText"/>
+        <w:rPr>
+          <w:ins w:id="766" w:author="Pierce Edmiston" w:date="2017-10-03T11:34:00Z"/>
+        </w:rPr>
+      </w:pPr>
+      <w:r>
+        <w:t xml:space="preserve">Although the number of imitative words in contemporary languages may appear to be very small (Crystal, 1987; </w:t>
+      </w:r>
+      <w:proofErr w:type="spellStart"/>
+      <w:r>
+        <w:t>Newmeyer</w:t>
+      </w:r>
+      <w:proofErr w:type="spellEnd"/>
+      <w:r>
+        <w:t>, 1992), increasing evidence from disparate languages shows that vocal imitation is, in fact, a widespread source of vocabulary. Cross-linguistic surveys indicate that onomatopoeia---imitative words used to represent sounds---are a universal lexical category found across the world's languages (</w:t>
+      </w:r>
+      <w:proofErr w:type="spellStart"/>
+      <w:r>
+        <w:t>Dingemanse</w:t>
+      </w:r>
+      <w:proofErr w:type="spellEnd"/>
+      <w:r>
+        <w:t>, 2012). Even English, a language that has been characterized as relatively limited in iconic vocabulary (</w:t>
+      </w:r>
+      <w:proofErr w:type="spellStart"/>
+      <w:r>
+        <w:t>Vigliocco</w:t>
+      </w:r>
+      <w:proofErr w:type="spellEnd"/>
+      <w:r>
+        <w:t xml:space="preserve">, </w:t>
+      </w:r>
+      <w:proofErr w:type="spellStart"/>
+      <w:r>
+        <w:t>Perniss</w:t>
+      </w:r>
+      <w:proofErr w:type="spellEnd"/>
+      <w:r>
+        <w:t xml:space="preserve">, &amp; Vinson, 2014), is documented as having hundreds of clearly imitative words including words for human and animal vocalizations as well as various types of environmental sounds (Rhodes, 1994; </w:t>
+      </w:r>
+      <w:proofErr w:type="spellStart"/>
+      <w:r>
+        <w:t>Sobkowiak</w:t>
+      </w:r>
+      <w:proofErr w:type="spellEnd"/>
+      <w:r>
+        <w:t xml:space="preserve">, 1990). Besides words that are directly imitative of sounds---the focus of the present study --- many languages contain semantically broader inventories of </w:t>
+      </w:r>
+      <w:proofErr w:type="spellStart"/>
+      <w:r>
+        <w:t>ideophones</w:t>
+      </w:r>
+      <w:proofErr w:type="spellEnd"/>
+      <w:r>
+        <w:t>. These words comprise a grammatically and phonologically distinct class of words that are used to express various sensory-rich meanings, such as qualities related to manner of motion, visual properties, textures and touch, inner feelings and cognitive states (</w:t>
+      </w:r>
+      <w:proofErr w:type="spellStart"/>
+      <w:r>
+        <w:t>Dingemanse</w:t>
+      </w:r>
+      <w:proofErr w:type="spellEnd"/>
+      <w:r>
+        <w:t xml:space="preserve">, 2012; Nuckolls, 1999; </w:t>
+      </w:r>
+      <w:proofErr w:type="spellStart"/>
+      <w:r>
+        <w:t>Voeltz</w:t>
+      </w:r>
+      <w:proofErr w:type="spellEnd"/>
+      <w:r>
+        <w:t xml:space="preserve"> &amp; Kilian-</w:t>
+      </w:r>
+      <w:proofErr w:type="spellStart"/>
+      <w:r>
+        <w:t>Hatz</w:t>
+      </w:r>
+      <w:proofErr w:type="spellEnd"/>
+      <w:r>
+        <w:t xml:space="preserve">, 2001). As with onomatopoeia, </w:t>
+      </w:r>
+      <w:proofErr w:type="spellStart"/>
+      <w:r>
+        <w:t>ideophones</w:t>
+      </w:r>
+      <w:proofErr w:type="spellEnd"/>
+      <w:r>
+        <w:t xml:space="preserve"> are often recognized by naïve speakers as bearing a degree of resemblance to their meaning (</w:t>
+      </w:r>
+      <w:proofErr w:type="spellStart"/>
+      <w:r>
+        <w:t>Dingemanse</w:t>
+      </w:r>
+      <w:proofErr w:type="spellEnd"/>
+      <w:r>
+        <w:t xml:space="preserve">, </w:t>
+      </w:r>
+      <w:proofErr w:type="spellStart"/>
+      <w:r>
+        <w:t>Schuerman</w:t>
+      </w:r>
+      <w:proofErr w:type="spellEnd"/>
+      <w:r>
+        <w:t xml:space="preserve">, &amp; </w:t>
+      </w:r>
+      <w:proofErr w:type="spellStart"/>
+      <w:r>
+        <w:t>Reinisch</w:t>
+      </w:r>
+      <w:proofErr w:type="spellEnd"/>
+      <w:r>
+        <w:t>, 2016).</w:t>
+      </w:r>
+    </w:p>
+    <w:p>
+      <w:pPr>
+        <w:pStyle w:val="BodyText"/>
+      </w:pPr>
+      <w:bookmarkStart w:id="767" w:name="_GoBack"/>
+      <w:ins w:id="768" w:author="Pierce Edmiston" w:date="2017-10-03T11:34:00Z">
+        <w:r>
+          <w:t>Our hypothesis that vocal imitation may have played a role in the origin of some of the first spoken words does not preclude other</w:t>
+        </w:r>
+      </w:ins>
+      <w:ins w:id="769" w:author="Pierce Edmiston" w:date="2017-10-03T11:35:00Z">
+        <w:r>
+          <w:t xml:space="preserve"> </w:t>
+        </w:r>
+      </w:ins>
+      <w:ins w:id="770" w:author="Pierce Edmiston" w:date="2017-10-03T12:17:00Z">
+        <w:r>
+          <w:t xml:space="preserve">factors in </w:t>
+        </w:r>
+      </w:ins>
+      <w:ins w:id="771" w:author="Pierce Edmiston" w:date="2017-10-03T11:36:00Z">
+        <w:r>
+          <w:t xml:space="preserve">the origin </w:t>
+        </w:r>
+        <w:r>
+          <w:t>of language, such as the</w:t>
+        </w:r>
+      </w:ins>
+      <w:ins w:id="772" w:author="Pierce Edmiston" w:date="2017-10-03T11:37:00Z">
+        <w:r>
+          <w:t xml:space="preserve"> potential</w:t>
+        </w:r>
+      </w:ins>
+      <w:ins w:id="773" w:author="Pierce Edmiston" w:date="2017-10-03T11:36:00Z">
+        <w:r>
+          <w:t xml:space="preserve"> role of gesture</w:t>
+        </w:r>
+      </w:ins>
+      <w:ins w:id="774" w:author="Pierce Edmiston" w:date="2017-10-03T11:37:00Z">
+        <w:r>
+          <w:t xml:space="preserve"> in establishing </w:t>
+        </w:r>
+      </w:ins>
+      <w:ins w:id="775" w:author="Pierce Edmiston" w:date="2017-10-03T12:17:00Z">
+        <w:r>
+          <w:t>convention</w:t>
+        </w:r>
+      </w:ins>
+      <w:ins w:id="776" w:author="Pierce Edmiston" w:date="2017-10-03T11:36:00Z">
+        <w:r>
+          <w:t>.</w:t>
+        </w:r>
+      </w:ins>
+      <w:ins w:id="777" w:author="Pierce Edmiston" w:date="2017-10-03T11:37:00Z">
+        <w:r>
+          <w:t xml:space="preserve"> Our findings demonstrate that </w:t>
+        </w:r>
+      </w:ins>
+      <w:ins w:id="778" w:author="Pierce Edmiston" w:date="2017-10-03T11:38:00Z">
+        <w:r>
+          <w:t xml:space="preserve">the </w:t>
+        </w:r>
+      </w:ins>
+      <w:ins w:id="779" w:author="Pierce Edmiston" w:date="2017-10-03T11:37:00Z">
+        <w:r>
+          <w:lastRenderedPageBreak/>
+          <w:t xml:space="preserve">intention to communicate is not necessary for </w:t>
+        </w:r>
+      </w:ins>
+      <w:ins w:id="780" w:author="Pierce Edmiston" w:date="2017-10-03T11:38:00Z">
+        <w:r>
+          <w:t xml:space="preserve">the establishment of </w:t>
+        </w:r>
+        <w:r>
+          <w:t>convention</w:t>
+        </w:r>
+      </w:ins>
+      <w:ins w:id="781" w:author="Pierce Edmiston" w:date="2017-10-03T12:17:00Z">
+        <w:r>
+          <w:t xml:space="preserve"> via </w:t>
+        </w:r>
+      </w:ins>
+      <w:ins w:id="782" w:author="Pierce Edmiston" w:date="2017-10-03T12:22:00Z">
+        <w:r>
+          <w:t>spoken words</w:t>
+        </w:r>
+      </w:ins>
+      <w:ins w:id="783" w:author="Pierce Edmiston" w:date="2017-10-03T11:40:00Z">
+        <w:r>
+          <w:t xml:space="preserve">, but </w:t>
+        </w:r>
+      </w:ins>
+      <w:ins w:id="784" w:author="Pierce Edmiston" w:date="2017-10-03T12:22:00Z">
+        <w:r>
+          <w:t>whether this is true for imitative gestures as well</w:t>
+        </w:r>
+      </w:ins>
+      <w:ins w:id="785" w:author="Pierce Edmiston" w:date="2017-10-03T12:23:00Z">
+        <w:r>
+          <w:t xml:space="preserve"> remains to be seen.</w:t>
+        </w:r>
+      </w:ins>
+      <w:bookmarkEnd w:id="767"/>
+    </w:p>
+    <w:p>
+      <w:pPr>
+        <w:pStyle w:val="BodyText"/>
+      </w:pPr>
+      <w:r>
+        <w:t>Our study focused on imitations of environmental sounds and more work remains to be done to determine the extent to which vocal imitation can ground de novo vocabulary creation in other semantic domains (</w:t>
+      </w:r>
+      <w:proofErr w:type="spellStart"/>
+      <w:r>
+        <w:t>Lupyan</w:t>
+      </w:r>
+      <w:proofErr w:type="spellEnd"/>
+      <w:r>
+        <w:t xml:space="preserve"> &amp; Perlman, 2015; e.g., Perlman et al., 2015). What the present results make clear is that the transition from imitation to word can be a rapid and simple process: the mere act of iterated imitation can drive vocalizations to become more </w:t>
+      </w:r>
+      <w:proofErr w:type="spellStart"/>
+      <w:r>
+        <w:t>word</w:t>
+      </w:r>
+      <w:del w:id="786" w:author="Pierce Edmiston" w:date="2017-11-28T11:03:00Z">
+        <w:r>
+          <w:delText>-</w:delText>
         </w:r>
       </w:del>
       <w:r>
-        <w:t>repetition, imitative vocalizations became more word-like both in form and function. In form, the vocalizations gradually stabilized over generations, becoming more similar from imitation to imitation. They also became increasingly standardized in accordance with English orthography, as later generations were more consistently transcribed into English words, providing converging evidence of stabilization. In function, the increasingly word-like forms became more effective as category labels. In a category learning experiment, naïve participants were faster at matching category labels derived from later-generation imitations than those derived directly from imitations of environmental sounds. This fits with previous research showing that the relatively arbitrary forms that are typical of words (e.g. “dog”) makes them better suited to function as category labels compared to direct auditory cues (</w:t>
-      </w:r>
+        <w:t>like</w:t>
+      </w:r>
+      <w:proofErr w:type="spellEnd"/>
+      <w:r>
+        <w:t xml:space="preserve"> in both form and function. Notably, just as onomatopoeia and </w:t>
+      </w:r>
+      <w:proofErr w:type="spellStart"/>
+      <w:r>
+        <w:t>ideophones</w:t>
+      </w:r>
+      <w:proofErr w:type="spellEnd"/>
+      <w:r>
+        <w:t xml:space="preserve"> of natural languages maintain a resemblance to the quality they represent, the present vocal imitations transitioned to words while retaining a resemblance to the original sound that motivated them.</w:t>
+      </w:r>
+    </w:p>
+    <w:p>
+      <w:pPr>
+        <w:pStyle w:val="Heading11"/>
+      </w:pPr>
+      <w:bookmarkStart w:id="787" w:name="references"/>
+      <w:bookmarkEnd w:id="787"/>
+      <w:r>
+        <w:t xml:space="preserve">References </w:t>
+      </w:r>
+    </w:p>
+    <w:p>
+      <w:proofErr w:type="spellStart"/>
+      <w:r>
+        <w:t>Arbib</w:t>
+      </w:r>
+      <w:proofErr w:type="spellEnd"/>
+      <w:r>
+        <w:t xml:space="preserve">, M. A. (2012). </w:t>
+      </w:r>
+      <w:r>
+        <w:rPr>
+          <w:i/>
+        </w:rPr>
+        <w:t>How the brain got language: The mirror system hypothesis</w:t>
+      </w:r>
+      <w:r>
+        <w:t xml:space="preserve"> (Vol. 16). Oxford University Press.</w:t>
+      </w:r>
+    </w:p>
+    <w:p>
+      <w:r>
+        <w:t xml:space="preserve">Armstrong, D. F., &amp; Wilcox, S. (2007). </w:t>
+      </w:r>
+      <w:r>
+        <w:rPr>
+          <w:i/>
+        </w:rPr>
+        <w:t>The gestural origin of language</w:t>
+      </w:r>
+      <w:r>
+        <w:t>. Oxford University Press.</w:t>
+      </w:r>
+    </w:p>
+    <w:p>
+      <w:r>
+        <w:t xml:space="preserve">Bates, D., </w:t>
+      </w:r>
+      <w:proofErr w:type="spellStart"/>
+      <w:r>
+        <w:t>Mächler</w:t>
+      </w:r>
+      <w:proofErr w:type="spellEnd"/>
+      <w:r>
+        <w:t xml:space="preserve">, M., </w:t>
+      </w:r>
+      <w:proofErr w:type="spellStart"/>
+      <w:r>
+        <w:t>Bolker</w:t>
+      </w:r>
+      <w:proofErr w:type="spellEnd"/>
+      <w:r>
+        <w:t xml:space="preserve">, B., &amp; Walker, S. (2015). Fitting Linear Mixed-Effects Models Using lme4. </w:t>
+      </w:r>
+      <w:r>
+        <w:rPr>
+          <w:i/>
+        </w:rPr>
+        <w:t>Journal of Statistical Software</w:t>
+      </w:r>
+      <w:r>
+        <w:t xml:space="preserve">, </w:t>
+      </w:r>
+      <w:r>
+        <w:rPr>
+          <w:i/>
+        </w:rPr>
+        <w:t>67</w:t>
+      </w:r>
+      <w:r>
+        <w:t>(1), 1–48.</w:t>
+      </w:r>
+    </w:p>
+    <w:p>
       <w:proofErr w:type="spellStart"/>
       <w:r>
         <w:t>Boutonnet</w:t>
       </w:r>
       <w:proofErr w:type="spellEnd"/>
       <w:r>
-        <w:t xml:space="preserve"> &amp; </w:t>
+        <w:t xml:space="preserve">, B., &amp; </w:t>
       </w:r>
       <w:proofErr w:type="spellStart"/>
       <w:r>
@@ -7104,7 +7507,210 @@
       </w:r>
       <w:proofErr w:type="spellEnd"/>
       <w:r>
-        <w:t xml:space="preserve">, 2015; Edmiston &amp; </w:t>
+        <w:t xml:space="preserve">, G. (2015). Words Jump-Start Vision: A Label Advantage in Object Recognition. </w:t>
+      </w:r>
+      <w:r>
+        <w:rPr>
+          <w:i/>
+        </w:rPr>
+        <w:t>Journal of Neuroscience</w:t>
+      </w:r>
+      <w:r>
+        <w:t xml:space="preserve">, </w:t>
+      </w:r>
+      <w:r>
+        <w:rPr>
+          <w:i/>
+        </w:rPr>
+        <w:t>35</w:t>
+      </w:r>
+      <w:r>
+        <w:t>(25), 9329–9335.</w:t>
+      </w:r>
+    </w:p>
+    <w:p>
+      <w:r>
+        <w:t xml:space="preserve">Brown, R. W., Black, A. H., &amp; Horowitz, A. E. (1955). Phonetic symbolism in natural languages. </w:t>
+      </w:r>
+      <w:r>
+        <w:rPr>
+          <w:i/>
+        </w:rPr>
+        <w:t>Journal of Abnormal Psychology</w:t>
+      </w:r>
+      <w:r>
+        <w:t xml:space="preserve">, </w:t>
+      </w:r>
+      <w:r>
+        <w:rPr>
+          <w:i/>
+        </w:rPr>
+        <w:t>50</w:t>
+      </w:r>
+      <w:r>
+        <w:t>(3), 388–393.</w:t>
+      </w:r>
+    </w:p>
+    <w:p>
+      <w:r>
+        <w:t xml:space="preserve">Clark, H. H., &amp; </w:t>
+      </w:r>
+      <w:proofErr w:type="spellStart"/>
+      <w:r>
+        <w:t>Gerrig</w:t>
+      </w:r>
+      <w:proofErr w:type="spellEnd"/>
+      <w:r>
+        <w:t xml:space="preserve">, R. J. (1990). Quotations as demonstrations. </w:t>
+      </w:r>
+      <w:r>
+        <w:rPr>
+          <w:i/>
+        </w:rPr>
+        <w:t>Language</w:t>
+      </w:r>
+      <w:r>
+        <w:t xml:space="preserve">, </w:t>
+      </w:r>
+      <w:r>
+        <w:rPr>
+          <w:i/>
+        </w:rPr>
+        <w:t>66</w:t>
+      </w:r>
+      <w:r>
+        <w:t>, 764–805.</w:t>
+      </w:r>
+    </w:p>
+    <w:p>
+      <w:proofErr w:type="spellStart"/>
+      <w:r>
+        <w:t>Corballis</w:t>
+      </w:r>
+      <w:proofErr w:type="spellEnd"/>
+      <w:r>
+        <w:t xml:space="preserve">, M. C. (2003). </w:t>
+      </w:r>
+      <w:r>
+        <w:rPr>
+          <w:i/>
+        </w:rPr>
+        <w:t>From hand to mouth: The origins of language</w:t>
+      </w:r>
+      <w:r>
+        <w:t>. Princeton University Press.</w:t>
+      </w:r>
+    </w:p>
+    <w:p>
+      <w:r>
+        <w:t xml:space="preserve">Crystal, D. (1987). </w:t>
+      </w:r>
+      <w:r>
+        <w:rPr>
+          <w:i/>
+        </w:rPr>
+        <w:t>The Cambridge Encyclopedia of Language</w:t>
+      </w:r>
+      <w:r>
+        <w:t xml:space="preserve"> (Vol. 2). Cambridge </w:t>
+      </w:r>
+      <w:proofErr w:type="spellStart"/>
+      <w:r>
+        <w:t>Univ</w:t>
+      </w:r>
+      <w:proofErr w:type="spellEnd"/>
+      <w:r>
+        <w:t xml:space="preserve"> Press.</w:t>
+      </w:r>
+    </w:p>
+    <w:p>
+      <w:proofErr w:type="spellStart"/>
+      <w:r>
+        <w:lastRenderedPageBreak/>
+        <w:t>Dingemanse</w:t>
+      </w:r>
+      <w:proofErr w:type="spellEnd"/>
+      <w:r>
+        <w:t xml:space="preserve">, M. (2012). Advances in the Cross-Linguistic Study of </w:t>
+      </w:r>
+      <w:proofErr w:type="spellStart"/>
+      <w:r>
+        <w:t>Ideophones</w:t>
+      </w:r>
+      <w:proofErr w:type="spellEnd"/>
+      <w:r>
+        <w:t xml:space="preserve">. </w:t>
+      </w:r>
+      <w:r>
+        <w:rPr>
+          <w:i/>
+        </w:rPr>
+        <w:t>Language and Linguistics Compass</w:t>
+      </w:r>
+      <w:r>
+        <w:t xml:space="preserve">, </w:t>
+      </w:r>
+      <w:r>
+        <w:rPr>
+          <w:i/>
+        </w:rPr>
+        <w:t>6</w:t>
+      </w:r>
+      <w:r>
+        <w:t>(10), 654–672.</w:t>
+      </w:r>
+    </w:p>
+    <w:p>
+      <w:proofErr w:type="spellStart"/>
+      <w:r>
+        <w:t>Dingemanse</w:t>
+      </w:r>
+      <w:proofErr w:type="spellEnd"/>
+      <w:r>
+        <w:t xml:space="preserve">, M. (2014). Making new </w:t>
+      </w:r>
+      <w:proofErr w:type="spellStart"/>
+      <w:r>
+        <w:t>ideophones</w:t>
+      </w:r>
+      <w:proofErr w:type="spellEnd"/>
+      <w:r>
+        <w:t xml:space="preserve"> in </w:t>
+      </w:r>
+      <w:proofErr w:type="spellStart"/>
+      <w:r>
+        <w:t>Siwu</w:t>
+      </w:r>
+      <w:proofErr w:type="spellEnd"/>
+      <w:r>
+        <w:t xml:space="preserve">: Creative depiction in conversation. </w:t>
+      </w:r>
+      <w:r>
+        <w:rPr>
+          <w:i/>
+        </w:rPr>
+        <w:t>Pragmatics and Society</w:t>
+      </w:r>
+      <w:r>
+        <w:t>.</w:t>
+      </w:r>
+    </w:p>
+    <w:p>
+      <w:proofErr w:type="spellStart"/>
+      <w:r>
+        <w:t>Dingemanse</w:t>
+      </w:r>
+      <w:proofErr w:type="spellEnd"/>
+      <w:r>
+        <w:t xml:space="preserve">, M., </w:t>
+      </w:r>
+      <w:proofErr w:type="spellStart"/>
+      <w:r>
+        <w:t>Blasi</w:t>
+      </w:r>
+      <w:proofErr w:type="spellEnd"/>
+      <w:r>
+        <w:t xml:space="preserve">, D. E., </w:t>
       </w:r>
       <w:proofErr w:type="spellStart"/>
       <w:r>
@@ -7112,7 +7718,112 @@
       </w:r>
       <w:proofErr w:type="spellEnd"/>
       <w:r>
-        <w:t xml:space="preserve">, 2015; e.g. the sound of a dog bark; </w:t>
+        <w:t xml:space="preserve">, G., Christiansen, M. H., &amp; Monaghan, P. (2015). Arbitrariness, Iconicity, and </w:t>
+      </w:r>
+      <w:proofErr w:type="spellStart"/>
+      <w:r>
+        <w:t>Systematicity</w:t>
+      </w:r>
+      <w:proofErr w:type="spellEnd"/>
+      <w:r>
+        <w:t xml:space="preserve"> in Language. </w:t>
+      </w:r>
+      <w:r>
+        <w:rPr>
+          <w:i/>
+        </w:rPr>
+        <w:t>Trends in Cognitive Sciences</w:t>
+      </w:r>
+      <w:r>
+        <w:t xml:space="preserve">, </w:t>
+      </w:r>
+      <w:r>
+        <w:rPr>
+          <w:i/>
+        </w:rPr>
+        <w:t>19</w:t>
+      </w:r>
+      <w:r>
+        <w:t>(10), 603–615.</w:t>
+      </w:r>
+    </w:p>
+    <w:p>
+      <w:proofErr w:type="spellStart"/>
+      <w:r>
+        <w:t>Dingemanse</w:t>
+      </w:r>
+      <w:proofErr w:type="spellEnd"/>
+      <w:r>
+        <w:t xml:space="preserve">, M., </w:t>
+      </w:r>
+      <w:proofErr w:type="spellStart"/>
+      <w:r>
+        <w:t>Schuerman</w:t>
+      </w:r>
+      <w:proofErr w:type="spellEnd"/>
+      <w:r>
+        <w:t xml:space="preserve">, W., &amp; </w:t>
+      </w:r>
+      <w:proofErr w:type="spellStart"/>
+      <w:r>
+        <w:t>Reinisch</w:t>
+      </w:r>
+      <w:proofErr w:type="spellEnd"/>
+      <w:r>
+        <w:t xml:space="preserve">, E. (2016). What sound symbolism can and cannot do: Testing the iconicity of </w:t>
+      </w:r>
+      <w:proofErr w:type="spellStart"/>
+      <w:r>
+        <w:t>ideophones</w:t>
+      </w:r>
+      <w:proofErr w:type="spellEnd"/>
+      <w:r>
+        <w:t xml:space="preserve"> from five languages. </w:t>
+      </w:r>
+      <w:r>
+        <w:rPr>
+          <w:i/>
+        </w:rPr>
+        <w:t>Language</w:t>
+      </w:r>
+      <w:r>
+        <w:t xml:space="preserve">, </w:t>
+      </w:r>
+      <w:r>
+        <w:rPr>
+          <w:i/>
+        </w:rPr>
+        <w:t>92</w:t>
+      </w:r>
+      <w:r>
+        <w:t>.</w:t>
+      </w:r>
+    </w:p>
+    <w:p>
+      <w:r>
+        <w:t xml:space="preserve">Donald, M. (2016). Key cognitive preconditions for the evolution of language. </w:t>
+      </w:r>
+      <w:proofErr w:type="spellStart"/>
+      <w:r>
+        <w:rPr>
+          <w:i/>
+        </w:rPr>
+        <w:t>Psychonomic</w:t>
+      </w:r>
+      <w:proofErr w:type="spellEnd"/>
+      <w:r>
+        <w:rPr>
+          <w:i/>
+        </w:rPr>
+        <w:t xml:space="preserve"> Bulletin &amp; Review</w:t>
+      </w:r>
+      <w:r>
+        <w:t>, 1–5.</w:t>
+      </w:r>
+    </w:p>
+    <w:p>
+      <w:r>
+        <w:t xml:space="preserve">Edmiston, P., &amp; </w:t>
       </w:r>
       <w:proofErr w:type="spellStart"/>
       <w:r>
@@ -7120,7 +7831,443 @@
       </w:r>
       <w:proofErr w:type="spellEnd"/>
       <w:r>
-        <w:t xml:space="preserve"> &amp; Thompson-</w:t>
+        <w:t xml:space="preserve">, G. (2015). What makes words special? Words as unmotivated cues. </w:t>
+      </w:r>
+      <w:r>
+        <w:rPr>
+          <w:i/>
+        </w:rPr>
+        <w:t>Cognition</w:t>
+      </w:r>
+      <w:r>
+        <w:t xml:space="preserve">, </w:t>
+      </w:r>
+      <w:r>
+        <w:rPr>
+          <w:i/>
+        </w:rPr>
+        <w:t>143</w:t>
+      </w:r>
+      <w:r>
+        <w:t>(C), 93–100.</w:t>
+      </w:r>
+    </w:p>
+    <w:p>
+      <w:r>
+        <w:t xml:space="preserve">Gamer, M., Lemon, J., Fellows, I., &amp; Singh, P. (2012). </w:t>
+      </w:r>
+      <w:proofErr w:type="spellStart"/>
+      <w:r>
+        <w:rPr>
+          <w:i/>
+        </w:rPr>
+        <w:t>irr</w:t>
+      </w:r>
+      <w:proofErr w:type="spellEnd"/>
+      <w:r>
+        <w:rPr>
+          <w:i/>
+        </w:rPr>
+        <w:t>: Various Coefficients of Interrater Reliability and Agreement</w:t>
+      </w:r>
+      <w:r>
+        <w:t>.</w:t>
+      </w:r>
+    </w:p>
+    <w:p>
+      <w:r>
+        <w:t xml:space="preserve">Goldin-Meadow, S. (2016). What the hands can tell us about language emergence. </w:t>
+      </w:r>
+      <w:proofErr w:type="spellStart"/>
+      <w:r>
+        <w:rPr>
+          <w:i/>
+        </w:rPr>
+        <w:t>Psychonomic</w:t>
+      </w:r>
+      <w:proofErr w:type="spellEnd"/>
+      <w:r>
+        <w:rPr>
+          <w:i/>
+        </w:rPr>
+        <w:t xml:space="preserve"> Bulletin &amp; Review</w:t>
+      </w:r>
+      <w:r>
+        <w:t xml:space="preserve">, </w:t>
+      </w:r>
+      <w:r>
+        <w:rPr>
+          <w:i/>
+        </w:rPr>
+        <w:t>24</w:t>
+      </w:r>
+      <w:r>
+        <w:t>(1), 1–6.</w:t>
+      </w:r>
+    </w:p>
+    <w:p>
+      <w:r>
+        <w:t xml:space="preserve">Hall, K. C., Allen, B., Fry, M., Mackie, S., &amp; McAuliffe, M. (2016). Phonological </w:t>
+      </w:r>
+      <w:proofErr w:type="spellStart"/>
+      <w:r>
+        <w:t>CorpusTools</w:t>
+      </w:r>
+      <w:proofErr w:type="spellEnd"/>
+      <w:r>
+        <w:t xml:space="preserve">. </w:t>
+      </w:r>
+      <w:r>
+        <w:rPr>
+          <w:i/>
+        </w:rPr>
+        <w:t>14th Conference for Laboratory Phonology</w:t>
+      </w:r>
+      <w:r>
+        <w:t>.</w:t>
+      </w:r>
+    </w:p>
+    <w:p>
+      <w:r>
+        <w:t xml:space="preserve">Hewes, G. W. (1973). Primate Communication and the Gestural Origin of Language. </w:t>
+      </w:r>
+      <w:r>
+        <w:rPr>
+          <w:i/>
+        </w:rPr>
+        <w:t>Current Anthropology</w:t>
+      </w:r>
+      <w:r>
+        <w:t xml:space="preserve">, </w:t>
+      </w:r>
+      <w:r>
+        <w:rPr>
+          <w:i/>
+        </w:rPr>
+        <w:t>14</w:t>
+      </w:r>
+      <w:r>
+        <w:t>(1/2), 5–24.</w:t>
+      </w:r>
+    </w:p>
+    <w:p>
+      <w:proofErr w:type="spellStart"/>
+      <w:r>
+        <w:t>Hockett</w:t>
+      </w:r>
+      <w:proofErr w:type="spellEnd"/>
+      <w:r>
+        <w:t xml:space="preserve">, C. F. (1978). In search of Jove’s brow. </w:t>
+      </w:r>
+      <w:r>
+        <w:rPr>
+          <w:i/>
+        </w:rPr>
+        <w:t>American Speech</w:t>
+      </w:r>
+      <w:r>
+        <w:t xml:space="preserve">, </w:t>
+      </w:r>
+      <w:r>
+        <w:rPr>
+          <w:i/>
+        </w:rPr>
+        <w:t>53</w:t>
+      </w:r>
+      <w:r>
+        <w:t>(4), 243–313.</w:t>
+      </w:r>
+    </w:p>
+    <w:p>
+      <w:r>
+        <w:t xml:space="preserve">Imai, M., &amp; Kita, S. (2014). The sound symbolism bootstrapping hypothesis for language acquisition and language evolution. </w:t>
+      </w:r>
+      <w:r>
+        <w:rPr>
+          <w:i/>
+        </w:rPr>
+        <w:t>Philosophical Transactions of the Royal Society B: Biological Sciences</w:t>
+      </w:r>
+      <w:r>
+        <w:t xml:space="preserve">, </w:t>
+      </w:r>
+      <w:r>
+        <w:rPr>
+          <w:i/>
+        </w:rPr>
+        <w:t>369</w:t>
+      </w:r>
+      <w:r>
+        <w:t>(1651).</w:t>
+      </w:r>
+    </w:p>
+    <w:p>
+      <w:proofErr w:type="spellStart"/>
+      <w:r>
+        <w:lastRenderedPageBreak/>
+        <w:t>Kendon</w:t>
+      </w:r>
+      <w:proofErr w:type="spellEnd"/>
+      <w:r>
+        <w:t xml:space="preserve">, A. (2014). Semiotic diversity in utterance production and the concept of ’language’. </w:t>
+      </w:r>
+      <w:r>
+        <w:rPr>
+          <w:i/>
+        </w:rPr>
+        <w:t>Philosophical Transactions of the Royal Society B: Biological Sciences</w:t>
+      </w:r>
+      <w:r>
+        <w:t xml:space="preserve">, </w:t>
+      </w:r>
+      <w:r>
+        <w:rPr>
+          <w:i/>
+        </w:rPr>
+        <w:t>369</w:t>
+      </w:r>
+      <w:r>
+        <w:t>(1651), 20130293–20130293.</w:t>
+      </w:r>
+    </w:p>
+    <w:p>
+      <w:proofErr w:type="spellStart"/>
+      <w:r>
+        <w:t>Klima</w:t>
+      </w:r>
+      <w:proofErr w:type="spellEnd"/>
+      <w:r>
+        <w:t xml:space="preserve">, E. S., &amp; </w:t>
+      </w:r>
+      <w:proofErr w:type="spellStart"/>
+      <w:r>
+        <w:t>Bellugi</w:t>
+      </w:r>
+      <w:proofErr w:type="spellEnd"/>
+      <w:r>
+        <w:t xml:space="preserve">, U. (1980). </w:t>
+      </w:r>
+      <w:r>
+        <w:rPr>
+          <w:i/>
+        </w:rPr>
+        <w:t>The signs of language</w:t>
+      </w:r>
+      <w:r>
+        <w:t>. Harvard University Press.</w:t>
+      </w:r>
+    </w:p>
+    <w:p>
+      <w:r>
+        <w:t xml:space="preserve">Kuznetsova, A., </w:t>
+      </w:r>
+      <w:proofErr w:type="spellStart"/>
+      <w:r>
+        <w:t>Bruun</w:t>
+      </w:r>
+      <w:proofErr w:type="spellEnd"/>
+      <w:r>
+        <w:t xml:space="preserve"> </w:t>
+      </w:r>
+      <w:proofErr w:type="spellStart"/>
+      <w:r>
+        <w:t>Brockhoff</w:t>
+      </w:r>
+      <w:proofErr w:type="spellEnd"/>
+      <w:r>
+        <w:t xml:space="preserve">, P., &amp; </w:t>
+      </w:r>
+      <w:proofErr w:type="spellStart"/>
+      <w:r>
+        <w:t>Haubo</w:t>
+      </w:r>
+      <w:proofErr w:type="spellEnd"/>
+      <w:r>
+        <w:t xml:space="preserve"> </w:t>
+      </w:r>
+      <w:proofErr w:type="spellStart"/>
+      <w:r>
+        <w:t>Bojesen</w:t>
+      </w:r>
+      <w:proofErr w:type="spellEnd"/>
+      <w:r>
+        <w:t xml:space="preserve"> Christensen, R. (2016). </w:t>
+      </w:r>
+      <w:proofErr w:type="spellStart"/>
+      <w:r>
+        <w:rPr>
+          <w:i/>
+        </w:rPr>
+        <w:t>lmerTest</w:t>
+      </w:r>
+      <w:proofErr w:type="spellEnd"/>
+      <w:r>
+        <w:rPr>
+          <w:i/>
+        </w:rPr>
+        <w:t>: Tests in Linear Mixed Effects Models</w:t>
+      </w:r>
+      <w:r>
+        <w:t>.</w:t>
+      </w:r>
+    </w:p>
+    <w:p>
+      <w:r>
+        <w:t xml:space="preserve">Lemaitre, G., &amp; </w:t>
+      </w:r>
+      <w:proofErr w:type="spellStart"/>
+      <w:r>
+        <w:t>Rocchesso</w:t>
+      </w:r>
+      <w:proofErr w:type="spellEnd"/>
+      <w:r>
+        <w:t xml:space="preserve">, D. (2014). On the effectiveness of vocal imitations and verbal descriptions of sounds. </w:t>
+      </w:r>
+      <w:r>
+        <w:rPr>
+          <w:i/>
+        </w:rPr>
+        <w:t>The Journal of the Acoustical Society of America</w:t>
+      </w:r>
+      <w:r>
+        <w:t xml:space="preserve">, </w:t>
+      </w:r>
+      <w:r>
+        <w:rPr>
+          <w:i/>
+        </w:rPr>
+        <w:t>135</w:t>
+      </w:r>
+      <w:r>
+        <w:t>(2), 862–873.</w:t>
+      </w:r>
+    </w:p>
+    <w:p>
+      <w:r>
+        <w:t xml:space="preserve">Lemaitre, G., </w:t>
+      </w:r>
+      <w:proofErr w:type="spellStart"/>
+      <w:r>
+        <w:t>Houix</w:t>
+      </w:r>
+      <w:proofErr w:type="spellEnd"/>
+      <w:r>
+        <w:t xml:space="preserve">, O., </w:t>
+      </w:r>
+      <w:proofErr w:type="spellStart"/>
+      <w:r>
+        <w:t>Voisin</w:t>
+      </w:r>
+      <w:proofErr w:type="spellEnd"/>
+      <w:r>
+        <w:t xml:space="preserve">, F., </w:t>
+      </w:r>
+      <w:proofErr w:type="spellStart"/>
+      <w:r>
+        <w:t>Misdariis</w:t>
+      </w:r>
+      <w:proofErr w:type="spellEnd"/>
+      <w:r>
+        <w:t xml:space="preserve">, N., &amp; </w:t>
+      </w:r>
+      <w:proofErr w:type="spellStart"/>
+      <w:r>
+        <w:t>Susini</w:t>
+      </w:r>
+      <w:proofErr w:type="spellEnd"/>
+      <w:r>
+        <w:t xml:space="preserve">, P. (2016). Vocal Imitations of Non-Vocal Sounds. </w:t>
+      </w:r>
+      <w:proofErr w:type="spellStart"/>
+      <w:r>
+        <w:rPr>
+          <w:i/>
+        </w:rPr>
+        <w:t>PloS</w:t>
+      </w:r>
+      <w:proofErr w:type="spellEnd"/>
+      <w:r>
+        <w:rPr>
+          <w:i/>
+        </w:rPr>
+        <w:t xml:space="preserve"> One</w:t>
+      </w:r>
+      <w:r>
+        <w:t xml:space="preserve">, </w:t>
+      </w:r>
+      <w:r>
+        <w:rPr>
+          <w:i/>
+        </w:rPr>
+        <w:t>11</w:t>
+      </w:r>
+      <w:r>
+        <w:t>(12), e0168167–28.</w:t>
+      </w:r>
+    </w:p>
+    <w:p>
+      <w:r>
+        <w:t xml:space="preserve">Lewis, J. (2009). As well as words: Congo Pygmy hunting, mimicry, and play. In </w:t>
+      </w:r>
+      <w:r>
+        <w:rPr>
+          <w:i/>
+        </w:rPr>
+        <w:t>The cradle of language</w:t>
+      </w:r>
+      <w:r>
+        <w:t>. The cradle of language.</w:t>
+      </w:r>
+    </w:p>
+    <w:p>
+      <w:proofErr w:type="spellStart"/>
+      <w:r>
+        <w:t>Lupyan</w:t>
+      </w:r>
+      <w:proofErr w:type="spellEnd"/>
+      <w:r>
+        <w:t xml:space="preserve">, G., &amp; Perlman, M. (2015). The vocal iconicity </w:t>
+      </w:r>
+      <w:proofErr w:type="gramStart"/>
+      <w:r>
+        <w:t>challenge</w:t>
+      </w:r>
+      <w:proofErr w:type="gramEnd"/>
+      <w:r>
+        <w:t xml:space="preserve">! In </w:t>
+      </w:r>
+      <w:r>
+        <w:rPr>
+          <w:i/>
+        </w:rPr>
+        <w:t xml:space="preserve">The </w:t>
+      </w:r>
+      <w:proofErr w:type="spellStart"/>
+      <w:r>
+        <w:rPr>
+          <w:i/>
+        </w:rPr>
+        <w:t>th</w:t>
+      </w:r>
+      <w:proofErr w:type="spellEnd"/>
+      <w:r>
+        <w:rPr>
+          <w:i/>
+        </w:rPr>
+        <w:t xml:space="preserve"> biennial protolanguage conference</w:t>
+      </w:r>
+      <w:r>
+        <w:t>. Rome, Italy.</w:t>
+      </w:r>
+    </w:p>
+    <w:p>
+      <w:proofErr w:type="spellStart"/>
+      <w:r>
+        <w:t>Lupyan</w:t>
+      </w:r>
+      <w:proofErr w:type="spellEnd"/>
+      <w:r>
+        <w:t>, G., &amp; Thompson-</w:t>
       </w:r>
       <w:proofErr w:type="spellStart"/>
       <w:r>
@@ -7128,1322 +8275,170 @@
       </w:r>
       <w:proofErr w:type="spellEnd"/>
       <w:r>
-        <w:t>, 2012).</w:t>
-      </w:r>
-    </w:p>
-    <w:p>
-      <w:pPr>
-        <w:pStyle w:val="BodyText"/>
-        <w:rPr>
-          <w:del w:id="768" w:author="Pierce Edmiston" w:date="2017-11-28T11:16:00Z"/>
-        </w:rPr>
-      </w:pPr>
-    </w:p>
-    <w:p>
-      <w:pPr>
-        <w:pStyle w:val="BodyText"/>
-      </w:pPr>
-      <w:r>
-        <w:t xml:space="preserve">Even as the vocalizations became more word-like, they nevertheless maintained an imitative quality. After eight </w:t>
-      </w:r>
-      <w:proofErr w:type="gramStart"/>
-      <w:r>
-        <w:t>generations</w:t>
-      </w:r>
-      <w:proofErr w:type="gramEnd"/>
-      <w:r>
-        <w:t xml:space="preserve"> they could no longer be matched to the particular sound from which they originated any more accurately than they could be matched to the general category of environmental sound. Thus, information that distinguished an imitation from other sound categories was more resilient to transmission decay than exemplar information within a category. Remarkably, even after the vocalizations were transcribed into English orthography, participants were able to guess their original sound category from the written "words". In contrast to the vocalizations, participants continued to be more accurate at matching late generation transcriptions back to their particular source sound relative to other exemplars from the same category.</w:t>
-      </w:r>
-    </w:p>
-    <w:p>
-      <w:pPr>
-        <w:pStyle w:val="BodyText"/>
-        <w:rPr>
-          <w:ins w:id="769" w:author="Pierce Edmiston" w:date="2017-10-03T11:34:00Z"/>
-        </w:rPr>
-      </w:pPr>
-      <w:r>
-        <w:t xml:space="preserve">Although the number of imitative words in contemporary languages may appear to be very small (Crystal, 1987; </w:t>
-      </w:r>
+        <w:t xml:space="preserve">, S. L. (2012). The evocative power of words: Activation of concepts by verbal and nonverbal means. </w:t>
+      </w:r>
+      <w:r>
+        <w:rPr>
+          <w:i/>
+        </w:rPr>
+        <w:t>Journal of Experimental Psychology: General</w:t>
+      </w:r>
+      <w:r>
+        <w:t xml:space="preserve">, </w:t>
+      </w:r>
+      <w:r>
+        <w:rPr>
+          <w:i/>
+        </w:rPr>
+        <w:t>141</w:t>
+      </w:r>
+      <w:r>
+        <w:t>(1), 170–186.</w:t>
+      </w:r>
+    </w:p>
+    <w:p>
       <w:proofErr w:type="spellStart"/>
       <w:r>
         <w:t>Newmeyer</w:t>
       </w:r>
       <w:proofErr w:type="spellEnd"/>
       <w:r>
-        <w:t>, 1992), increasing evidence from disparate languages shows that vocal imitation is, in fact, a widespread source of vocabulary. Cross-linguistic surveys indicate that onomatopoeia---imitative words used to represent sounds---are a universal lexical category found across the world's languages (</w:t>
-      </w:r>
-      <w:proofErr w:type="spellStart"/>
-      <w:r>
-        <w:t>Dingemanse</w:t>
-      </w:r>
-      <w:proofErr w:type="spellEnd"/>
-      <w:r>
-        <w:t xml:space="preserve">, 2012). Even </w:t>
-      </w:r>
+        <w:t xml:space="preserve">, F. J. (1992). Iconicity and generative grammar. </w:t>
+      </w:r>
+      <w:r>
+        <w:rPr>
+          <w:i/>
+        </w:rPr>
+        <w:t>Language</w:t>
+      </w:r>
+      <w:r>
+        <w:t>.</w:t>
+      </w:r>
+    </w:p>
+    <w:p>
+      <w:r>
+        <w:t xml:space="preserve">Nuckolls, J. B. (1999). The case for sound symbolism. </w:t>
+      </w:r>
+      <w:r>
+        <w:rPr>
+          <w:i/>
+        </w:rPr>
+        <w:t>Annual Review of Anthropology</w:t>
+      </w:r>
+      <w:r>
+        <w:t xml:space="preserve">, </w:t>
+      </w:r>
+      <w:r>
+        <w:rPr>
+          <w:i/>
+        </w:rPr>
+        <w:t>28</w:t>
+      </w:r>
+      <w:r>
+        <w:t>(1), 225–252.</w:t>
+      </w:r>
+    </w:p>
+    <w:p>
+      <w:r>
+        <w:t xml:space="preserve">Perlman, M., Dale, R., &amp; </w:t>
+      </w:r>
+      <w:proofErr w:type="spellStart"/>
+      <w:r>
+        <w:t>Lupyan</w:t>
+      </w:r>
+      <w:proofErr w:type="spellEnd"/>
+      <w:r>
+        <w:t xml:space="preserve">, G. (2015). Iconicity can ground the creation of vocal symbols. </w:t>
+      </w:r>
+      <w:r>
+        <w:rPr>
+          <w:i/>
+        </w:rPr>
+        <w:t>Royal Society Open Science</w:t>
+      </w:r>
+      <w:r>
+        <w:t xml:space="preserve">, </w:t>
+      </w:r>
+      <w:r>
+        <w:rPr>
+          <w:i/>
+        </w:rPr>
+        <w:t>2</w:t>
+      </w:r>
+      <w:r>
+        <w:t>(8), 150152–16.</w:t>
+      </w:r>
+    </w:p>
+    <w:p>
+      <w:proofErr w:type="spellStart"/>
+      <w:r>
+        <w:t>Perniss</w:t>
+      </w:r>
+      <w:proofErr w:type="spellEnd"/>
+      <w:r>
+        <w:t xml:space="preserve">, P., Thompson, R. L., &amp; </w:t>
+      </w:r>
+      <w:proofErr w:type="spellStart"/>
+      <w:r>
+        <w:t>Vigliocco</w:t>
+      </w:r>
+      <w:proofErr w:type="spellEnd"/>
+      <w:r>
+        <w:t xml:space="preserve">, G. (2010). Iconicity as a General Property of Language: Evidence from Spoken and Signed Languages. </w:t>
+      </w:r>
+      <w:r>
+        <w:rPr>
+          <w:i/>
+        </w:rPr>
+        <w:t>Frontiers in Psychology</w:t>
+      </w:r>
+      <w:r>
+        <w:t xml:space="preserve">, </w:t>
+      </w:r>
+      <w:r>
+        <w:rPr>
+          <w:i/>
+        </w:rPr>
+        <w:t>1</w:t>
+      </w:r>
+      <w:r>
+        <w:t>.</w:t>
+      </w:r>
+    </w:p>
+    <w:p>
+      <w:r>
+        <w:t xml:space="preserve">Pinker, S., &amp; </w:t>
+      </w:r>
+      <w:proofErr w:type="spellStart"/>
+      <w:r>
+        <w:t>Jackendoff</w:t>
+      </w:r>
+      <w:proofErr w:type="spellEnd"/>
+      <w:r>
+        <w:t xml:space="preserve">, R. (2005). The faculty of language: what’s special about it? </w:t>
+      </w:r>
+      <w:r>
+        <w:rPr>
+          <w:i/>
+        </w:rPr>
+        <w:t>Cognition</w:t>
+      </w:r>
+      <w:r>
+        <w:t xml:space="preserve">, </w:t>
+      </w:r>
+      <w:r>
+        <w:rPr>
+          <w:i/>
+        </w:rPr>
+        <w:t>95</w:t>
+      </w:r>
+      <w:r>
+        <w:t>(2), 201–236.</w:t>
+      </w:r>
+    </w:p>
+    <w:p>
       <w:r>
         <w:lastRenderedPageBreak/>
-        <w:t>English, a language that has been characterized as relatively limited in iconic vocabulary (</w:t>
-      </w:r>
-      <w:proofErr w:type="spellStart"/>
-      <w:r>
-        <w:t>Vigliocco</w:t>
-      </w:r>
-      <w:proofErr w:type="spellEnd"/>
-      <w:r>
-        <w:t xml:space="preserve">, </w:t>
-      </w:r>
-      <w:proofErr w:type="spellStart"/>
-      <w:r>
-        <w:t>Perniss</w:t>
-      </w:r>
-      <w:proofErr w:type="spellEnd"/>
-      <w:r>
-        <w:t xml:space="preserve">, &amp; Vinson, 2014), is documented as having hundreds of clearly imitative words including words for human and animal vocalizations as well as various types of environmental sounds (Rhodes, 1994; </w:t>
-      </w:r>
-      <w:proofErr w:type="spellStart"/>
-      <w:r>
-        <w:t>Sobkowiak</w:t>
-      </w:r>
-      <w:proofErr w:type="spellEnd"/>
-      <w:r>
-        <w:t xml:space="preserve">, 1990). Besides words that are directly imitative of sounds---the focus of the present study --- many languages contain semantically broader inventories of </w:t>
-      </w:r>
-      <w:proofErr w:type="spellStart"/>
-      <w:r>
-        <w:t>ideophones</w:t>
-      </w:r>
-      <w:proofErr w:type="spellEnd"/>
-      <w:r>
-        <w:t>. These words comprise a grammatically and phonologically distinct class of words that are used to express various sensory-rich meanings, such as qualities related to manner of motion, visual properties, textures and touch, inner feelings and cognitive states (</w:t>
-      </w:r>
-      <w:proofErr w:type="spellStart"/>
-      <w:r>
-        <w:t>Dingemanse</w:t>
-      </w:r>
-      <w:proofErr w:type="spellEnd"/>
-      <w:r>
-        <w:t xml:space="preserve">, 2012; Nuckolls, 1999; </w:t>
-      </w:r>
-      <w:proofErr w:type="spellStart"/>
-      <w:r>
-        <w:t>Voeltz</w:t>
-      </w:r>
-      <w:proofErr w:type="spellEnd"/>
-      <w:r>
-        <w:t xml:space="preserve"> &amp; Kilian-</w:t>
-      </w:r>
-      <w:proofErr w:type="spellStart"/>
-      <w:r>
-        <w:t>Hatz</w:t>
-      </w:r>
-      <w:proofErr w:type="spellEnd"/>
-      <w:r>
-        <w:t xml:space="preserve">, 2001). As with onomatopoeia, </w:t>
-      </w:r>
-      <w:proofErr w:type="spellStart"/>
-      <w:r>
-        <w:t>ideophones</w:t>
-      </w:r>
-      <w:proofErr w:type="spellEnd"/>
-      <w:r>
-        <w:t xml:space="preserve"> are often recognized by naïve speakers as bearing a degree of resemblance to their meaning (</w:t>
-      </w:r>
-      <w:proofErr w:type="spellStart"/>
-      <w:r>
-        <w:t>Dingemanse</w:t>
-      </w:r>
-      <w:proofErr w:type="spellEnd"/>
-      <w:r>
-        <w:t xml:space="preserve">, </w:t>
-      </w:r>
-      <w:proofErr w:type="spellStart"/>
-      <w:r>
-        <w:t>Schuerman</w:t>
-      </w:r>
-      <w:proofErr w:type="spellEnd"/>
-      <w:r>
-        <w:t xml:space="preserve">, &amp; </w:t>
-      </w:r>
-      <w:proofErr w:type="spellStart"/>
-      <w:r>
-        <w:t>Reinisch</w:t>
-      </w:r>
-      <w:proofErr w:type="spellEnd"/>
-      <w:r>
-        <w:t>, 2016).</w:t>
-      </w:r>
-    </w:p>
-    <w:p>
-      <w:pPr>
-        <w:pStyle w:val="BodyText"/>
-      </w:pPr>
-      <w:ins w:id="770" w:author="Pierce Edmiston" w:date="2017-10-03T11:34:00Z">
-        <w:r>
-          <w:t>Our hypothesis that vocal imitation may have played a role in the origin of some of the first spoken words does not preclude other</w:t>
-        </w:r>
-      </w:ins>
-      <w:ins w:id="771" w:author="Pierce Edmiston" w:date="2017-10-03T11:35:00Z">
-        <w:r>
-          <w:t xml:space="preserve"> </w:t>
-        </w:r>
-      </w:ins>
-      <w:ins w:id="772" w:author="Pierce Edmiston" w:date="2017-10-03T12:17:00Z">
-        <w:r>
-          <w:t xml:space="preserve">factors in </w:t>
-        </w:r>
-      </w:ins>
-      <w:ins w:id="773" w:author="Pierce Edmiston" w:date="2017-10-03T11:36:00Z">
-        <w:r>
-          <w:t xml:space="preserve">the origin </w:t>
-        </w:r>
-        <w:r>
-          <w:t>of language, such as the</w:t>
-        </w:r>
-      </w:ins>
-      <w:ins w:id="774" w:author="Pierce Edmiston" w:date="2017-10-03T11:37:00Z">
-        <w:r>
-          <w:t xml:space="preserve"> potential</w:t>
-        </w:r>
-      </w:ins>
-      <w:ins w:id="775" w:author="Pierce Edmiston" w:date="2017-10-03T11:36:00Z">
-        <w:r>
-          <w:t xml:space="preserve"> role of gesture</w:t>
-        </w:r>
-      </w:ins>
-      <w:ins w:id="776" w:author="Pierce Edmiston" w:date="2017-10-03T11:37:00Z">
-        <w:r>
-          <w:t xml:space="preserve"> in establishing </w:t>
-        </w:r>
-      </w:ins>
-      <w:ins w:id="777" w:author="Pierce Edmiston" w:date="2017-10-03T12:17:00Z">
-        <w:r>
-          <w:t>convention</w:t>
-        </w:r>
-      </w:ins>
-      <w:ins w:id="778" w:author="Pierce Edmiston" w:date="2017-10-03T11:36:00Z">
-        <w:r>
-          <w:t>.</w:t>
-        </w:r>
-      </w:ins>
-      <w:ins w:id="779" w:author="Pierce Edmiston" w:date="2017-10-03T11:37:00Z">
-        <w:r>
-          <w:t xml:space="preserve"> Our findings demonstrate that </w:t>
-        </w:r>
-      </w:ins>
-      <w:ins w:id="780" w:author="Pierce Edmiston" w:date="2017-10-03T11:38:00Z">
-        <w:r>
-          <w:t xml:space="preserve">the </w:t>
-        </w:r>
-      </w:ins>
-      <w:ins w:id="781" w:author="Pierce Edmiston" w:date="2017-10-03T11:37:00Z">
-        <w:r>
-          <w:t xml:space="preserve">intention to communicate is not necessary for </w:t>
-        </w:r>
-      </w:ins>
-      <w:ins w:id="782" w:author="Pierce Edmiston" w:date="2017-10-03T11:38:00Z">
-        <w:r>
-          <w:t xml:space="preserve">the establishment of </w:t>
-        </w:r>
-        <w:r>
-          <w:t>convention</w:t>
-        </w:r>
-      </w:ins>
-      <w:ins w:id="783" w:author="Pierce Edmiston" w:date="2017-10-03T12:17:00Z">
-        <w:r>
-          <w:t xml:space="preserve"> via </w:t>
-        </w:r>
-      </w:ins>
-      <w:ins w:id="784" w:author="Pierce Edmiston" w:date="2017-10-03T12:22:00Z">
-        <w:r>
-          <w:t>spoken words</w:t>
-        </w:r>
-      </w:ins>
-      <w:ins w:id="785" w:author="Pierce Edmiston" w:date="2017-10-03T11:40:00Z">
-        <w:r>
-          <w:t xml:space="preserve">, but </w:t>
-        </w:r>
-      </w:ins>
-      <w:ins w:id="786" w:author="Pierce Edmiston" w:date="2017-10-03T12:22:00Z">
-        <w:r>
-          <w:t>whether this is true for imitative gestures as well</w:t>
-        </w:r>
-      </w:ins>
-      <w:ins w:id="787" w:author="Pierce Edmiston" w:date="2017-10-03T12:23:00Z">
-        <w:r>
-          <w:t xml:space="preserve"> remains to be seen.</w:t>
-        </w:r>
-      </w:ins>
-    </w:p>
-    <w:p>
-      <w:pPr>
-        <w:pStyle w:val="BodyText"/>
-      </w:pPr>
-      <w:r>
-        <w:t>Our study focused on imitations of environmental sounds and more work remains to be done to determine the extent to which vocal imitation can ground de novo vocabulary creation in other semantic domains (</w:t>
-      </w:r>
-      <w:proofErr w:type="spellStart"/>
-      <w:r>
-        <w:t>Lupyan</w:t>
-      </w:r>
-      <w:proofErr w:type="spellEnd"/>
-      <w:r>
-        <w:t xml:space="preserve"> &amp; Perlman, 2015; e.g., Perlman et al., 2015). What the present results make clear is that the transition from imitation to word can be a rapid and simple process: the mere act of iterated imitation can drive vocalizations to become more </w:t>
-      </w:r>
-      <w:proofErr w:type="spellStart"/>
-      <w:r>
-        <w:t>word</w:t>
-      </w:r>
-      <w:del w:id="788" w:author="Pierce Edmiston" w:date="2017-11-28T11:03:00Z">
-        <w:r>
-          <w:delText>-</w:delText>
-        </w:r>
-      </w:del>
-      <w:r>
-        <w:t>like</w:t>
-      </w:r>
-      <w:proofErr w:type="spellEnd"/>
-      <w:r>
-        <w:t xml:space="preserve"> in both form and function. Notably, just as onomatopoeia and </w:t>
-      </w:r>
-      <w:proofErr w:type="spellStart"/>
-      <w:r>
-        <w:t>ideophones</w:t>
-      </w:r>
-      <w:proofErr w:type="spellEnd"/>
-      <w:r>
-        <w:t xml:space="preserve"> of natural languages maintain a resemblance to the quality they represent, the present vocal imitations transitioned to words while retaining a resemblance to the original sound that motivated them.</w:t>
-      </w:r>
-    </w:p>
-    <w:p>
-      <w:pPr>
-        <w:pStyle w:val="Heading11"/>
-      </w:pPr>
-      <w:bookmarkStart w:id="789" w:name="references"/>
-      <w:bookmarkEnd w:id="789"/>
-      <w:r>
-        <w:t xml:space="preserve">References </w:t>
-      </w:r>
-    </w:p>
-    <w:p>
-      <w:proofErr w:type="spellStart"/>
-      <w:r>
-        <w:t>Arbib</w:t>
-      </w:r>
-      <w:proofErr w:type="spellEnd"/>
-      <w:r>
-        <w:t xml:space="preserve">, M. A. (2012). </w:t>
-      </w:r>
-      <w:r>
-        <w:rPr>
-          <w:i/>
-        </w:rPr>
-        <w:t>How the brain got language: The mirror system hypothesis</w:t>
-      </w:r>
-      <w:r>
-        <w:t xml:space="preserve"> (Vol. 16). Oxford University Press.</w:t>
-      </w:r>
-    </w:p>
-    <w:p>
-      <w:r>
-        <w:t xml:space="preserve">Armstrong, D. F., &amp; Wilcox, S. (2007). </w:t>
-      </w:r>
-      <w:r>
-        <w:rPr>
-          <w:i/>
-        </w:rPr>
-        <w:t>The gestural origin of language</w:t>
-      </w:r>
-      <w:r>
-        <w:t>. Oxford University Press.</w:t>
-      </w:r>
-    </w:p>
-    <w:p>
-      <w:r>
-        <w:t xml:space="preserve">Bates, D., </w:t>
-      </w:r>
-      <w:proofErr w:type="spellStart"/>
-      <w:r>
-        <w:t>Mächler</w:t>
-      </w:r>
-      <w:proofErr w:type="spellEnd"/>
-      <w:r>
-        <w:t xml:space="preserve">, M., </w:t>
-      </w:r>
-      <w:proofErr w:type="spellStart"/>
-      <w:r>
-        <w:t>Bolker</w:t>
-      </w:r>
-      <w:proofErr w:type="spellEnd"/>
-      <w:r>
-        <w:t xml:space="preserve">, B., &amp; Walker, S. (2015). Fitting Linear Mixed-Effects Models Using lme4. </w:t>
-      </w:r>
-      <w:r>
-        <w:rPr>
-          <w:i/>
-        </w:rPr>
-        <w:t>Journal of Statistical Software</w:t>
-      </w:r>
-      <w:r>
-        <w:t xml:space="preserve">, </w:t>
-      </w:r>
-      <w:r>
-        <w:rPr>
-          <w:i/>
-        </w:rPr>
-        <w:t>67</w:t>
-      </w:r>
-      <w:r>
-        <w:t>(1), 1–48.</w:t>
-      </w:r>
-    </w:p>
-    <w:p>
-      <w:proofErr w:type="spellStart"/>
-      <w:r>
-        <w:lastRenderedPageBreak/>
-        <w:t>Boutonnet</w:t>
-      </w:r>
-      <w:proofErr w:type="spellEnd"/>
-      <w:r>
-        <w:t xml:space="preserve">, B., &amp; </w:t>
-      </w:r>
-      <w:proofErr w:type="spellStart"/>
-      <w:r>
-        <w:t>Lupyan</w:t>
-      </w:r>
-      <w:proofErr w:type="spellEnd"/>
-      <w:r>
-        <w:t xml:space="preserve">, G. (2015). Words Jump-Start Vision: A Label Advantage in Object Recognition. </w:t>
-      </w:r>
-      <w:r>
-        <w:rPr>
-          <w:i/>
-        </w:rPr>
-        <w:t>Journal of Neuroscience</w:t>
-      </w:r>
-      <w:r>
-        <w:t xml:space="preserve">, </w:t>
-      </w:r>
-      <w:r>
-        <w:rPr>
-          <w:i/>
-        </w:rPr>
-        <w:t>35</w:t>
-      </w:r>
-      <w:r>
-        <w:t>(25), 9329–9335.</w:t>
-      </w:r>
-    </w:p>
-    <w:p>
-      <w:r>
-        <w:t xml:space="preserve">Brown, R. W., Black, A. H., &amp; Horowitz, A. E. (1955). Phonetic symbolism in natural languages. </w:t>
-      </w:r>
-      <w:r>
-        <w:rPr>
-          <w:i/>
-        </w:rPr>
-        <w:t>Journal of Abnormal Psychology</w:t>
-      </w:r>
-      <w:r>
-        <w:t xml:space="preserve">, </w:t>
-      </w:r>
-      <w:r>
-        <w:rPr>
-          <w:i/>
-        </w:rPr>
-        <w:t>50</w:t>
-      </w:r>
-      <w:r>
-        <w:t>(3), 388–393.</w:t>
-      </w:r>
-    </w:p>
-    <w:p>
-      <w:r>
-        <w:t xml:space="preserve">Clark, H. H., &amp; </w:t>
-      </w:r>
-      <w:proofErr w:type="spellStart"/>
-      <w:r>
-        <w:t>Gerrig</w:t>
-      </w:r>
-      <w:proofErr w:type="spellEnd"/>
-      <w:r>
-        <w:t xml:space="preserve">, R. J. (1990). Quotations as demonstrations. </w:t>
-      </w:r>
-      <w:r>
-        <w:rPr>
-          <w:i/>
-        </w:rPr>
-        <w:t>Language</w:t>
-      </w:r>
-      <w:r>
-        <w:t xml:space="preserve">, </w:t>
-      </w:r>
-      <w:r>
-        <w:rPr>
-          <w:i/>
-        </w:rPr>
-        <w:t>66</w:t>
-      </w:r>
-      <w:r>
-        <w:t>, 764–805.</w:t>
-      </w:r>
-    </w:p>
-    <w:p>
-      <w:proofErr w:type="spellStart"/>
-      <w:r>
-        <w:t>Corballis</w:t>
-      </w:r>
-      <w:proofErr w:type="spellEnd"/>
-      <w:r>
-        <w:t xml:space="preserve">, M. C. (2003). </w:t>
-      </w:r>
-      <w:r>
-        <w:rPr>
-          <w:i/>
-        </w:rPr>
-        <w:t>From hand to mouth: The origins of language</w:t>
-      </w:r>
-      <w:r>
-        <w:t>. Princeton University Press.</w:t>
-      </w:r>
-    </w:p>
-    <w:p>
-      <w:r>
-        <w:t xml:space="preserve">Crystal, D. (1987). </w:t>
-      </w:r>
-      <w:r>
-        <w:rPr>
-          <w:i/>
-        </w:rPr>
-        <w:t>The Cambridge Encyclopedia of Language</w:t>
-      </w:r>
-      <w:r>
-        <w:t xml:space="preserve"> (Vol. 2). Cambridge </w:t>
-      </w:r>
-      <w:proofErr w:type="spellStart"/>
-      <w:r>
-        <w:t>Univ</w:t>
-      </w:r>
-      <w:proofErr w:type="spellEnd"/>
-      <w:r>
-        <w:t xml:space="preserve"> Press.</w:t>
-      </w:r>
-    </w:p>
-    <w:p>
-      <w:proofErr w:type="spellStart"/>
-      <w:r>
-        <w:t>Dingemanse</w:t>
-      </w:r>
-      <w:proofErr w:type="spellEnd"/>
-      <w:r>
-        <w:t xml:space="preserve">, M. (2012). Advances in the Cross-Linguistic Study of </w:t>
-      </w:r>
-      <w:proofErr w:type="spellStart"/>
-      <w:r>
-        <w:t>Ideophones</w:t>
-      </w:r>
-      <w:proofErr w:type="spellEnd"/>
-      <w:r>
-        <w:t xml:space="preserve">. </w:t>
-      </w:r>
-      <w:r>
-        <w:rPr>
-          <w:i/>
-        </w:rPr>
-        <w:t>Language and Linguistics Compass</w:t>
-      </w:r>
-      <w:r>
-        <w:t xml:space="preserve">, </w:t>
-      </w:r>
-      <w:r>
-        <w:rPr>
-          <w:i/>
-        </w:rPr>
-        <w:t>6</w:t>
-      </w:r>
-      <w:r>
-        <w:t>(10), 654–672.</w:t>
-      </w:r>
-    </w:p>
-    <w:p>
-      <w:proofErr w:type="spellStart"/>
-      <w:r>
-        <w:t>Dingemanse</w:t>
-      </w:r>
-      <w:proofErr w:type="spellEnd"/>
-      <w:r>
-        <w:t xml:space="preserve">, M. (2014). Making new </w:t>
-      </w:r>
-      <w:proofErr w:type="spellStart"/>
-      <w:r>
-        <w:t>ideophones</w:t>
-      </w:r>
-      <w:proofErr w:type="spellEnd"/>
-      <w:r>
-        <w:t xml:space="preserve"> in </w:t>
-      </w:r>
-      <w:proofErr w:type="spellStart"/>
-      <w:r>
-        <w:t>Siwu</w:t>
-      </w:r>
-      <w:proofErr w:type="spellEnd"/>
-      <w:r>
-        <w:t xml:space="preserve">: Creative depiction in conversation. </w:t>
-      </w:r>
-      <w:r>
-        <w:rPr>
-          <w:i/>
-        </w:rPr>
-        <w:t>Pragmatics and Society</w:t>
-      </w:r>
-      <w:r>
-        <w:t>.</w:t>
-      </w:r>
-    </w:p>
-    <w:p>
-      <w:proofErr w:type="spellStart"/>
-      <w:r>
-        <w:t>Dingemanse</w:t>
-      </w:r>
-      <w:proofErr w:type="spellEnd"/>
-      <w:r>
-        <w:t xml:space="preserve">, M., </w:t>
-      </w:r>
-      <w:proofErr w:type="spellStart"/>
-      <w:r>
-        <w:t>Blasi</w:t>
-      </w:r>
-      <w:proofErr w:type="spellEnd"/>
-      <w:r>
-        <w:t xml:space="preserve">, D. E., </w:t>
-      </w:r>
-      <w:proofErr w:type="spellStart"/>
-      <w:r>
-        <w:t>Lupyan</w:t>
-      </w:r>
-      <w:proofErr w:type="spellEnd"/>
-      <w:r>
-        <w:t xml:space="preserve">, G., Christiansen, M. H., &amp; Monaghan, P. (2015). Arbitrariness, Iconicity, and </w:t>
-      </w:r>
-      <w:proofErr w:type="spellStart"/>
-      <w:r>
-        <w:t>Systematicity</w:t>
-      </w:r>
-      <w:proofErr w:type="spellEnd"/>
-      <w:r>
-        <w:t xml:space="preserve"> in Language. </w:t>
-      </w:r>
-      <w:r>
-        <w:rPr>
-          <w:i/>
-        </w:rPr>
-        <w:t>Trends in Cognitive Sciences</w:t>
-      </w:r>
-      <w:r>
-        <w:t xml:space="preserve">, </w:t>
-      </w:r>
-      <w:r>
-        <w:rPr>
-          <w:i/>
-        </w:rPr>
-        <w:t>19</w:t>
-      </w:r>
-      <w:r>
-        <w:t>(10), 603–615.</w:t>
-      </w:r>
-    </w:p>
-    <w:p>
-      <w:proofErr w:type="spellStart"/>
-      <w:r>
-        <w:t>Dingemanse</w:t>
-      </w:r>
-      <w:proofErr w:type="spellEnd"/>
-      <w:r>
-        <w:t xml:space="preserve">, M., </w:t>
-      </w:r>
-      <w:proofErr w:type="spellStart"/>
-      <w:r>
-        <w:t>Schuerman</w:t>
-      </w:r>
-      <w:proofErr w:type="spellEnd"/>
-      <w:r>
-        <w:t xml:space="preserve">, W., &amp; </w:t>
-      </w:r>
-      <w:proofErr w:type="spellStart"/>
-      <w:r>
-        <w:t>Reinisch</w:t>
-      </w:r>
-      <w:proofErr w:type="spellEnd"/>
-      <w:r>
-        <w:t xml:space="preserve">, E. (2016). What sound symbolism can and cannot do: Testing the iconicity of </w:t>
-      </w:r>
-      <w:proofErr w:type="spellStart"/>
-      <w:r>
-        <w:t>ideophones</w:t>
-      </w:r>
-      <w:proofErr w:type="spellEnd"/>
-      <w:r>
-        <w:t xml:space="preserve"> from five languages. </w:t>
-      </w:r>
-      <w:r>
-        <w:rPr>
-          <w:i/>
-        </w:rPr>
-        <w:t>Language</w:t>
-      </w:r>
-      <w:r>
-        <w:t xml:space="preserve">, </w:t>
-      </w:r>
-      <w:r>
-        <w:rPr>
-          <w:i/>
-        </w:rPr>
-        <w:t>92</w:t>
-      </w:r>
-      <w:r>
-        <w:t>.</w:t>
-      </w:r>
-    </w:p>
-    <w:p>
-      <w:r>
-        <w:t xml:space="preserve">Donald, M. (2016). Key cognitive preconditions for the evolution of language. </w:t>
-      </w:r>
-      <w:proofErr w:type="spellStart"/>
-      <w:r>
-        <w:rPr>
-          <w:i/>
-        </w:rPr>
-        <w:t>Psychonomic</w:t>
-      </w:r>
-      <w:proofErr w:type="spellEnd"/>
-      <w:r>
-        <w:rPr>
-          <w:i/>
-        </w:rPr>
-        <w:t xml:space="preserve"> Bulletin &amp; Review</w:t>
-      </w:r>
-      <w:r>
-        <w:t>, 1–5.</w:t>
-      </w:r>
-    </w:p>
-    <w:p>
-      <w:r>
-        <w:t xml:space="preserve">Edmiston, P., &amp; </w:t>
-      </w:r>
-      <w:proofErr w:type="spellStart"/>
-      <w:r>
-        <w:t>Lupyan</w:t>
-      </w:r>
-      <w:proofErr w:type="spellEnd"/>
-      <w:r>
-        <w:t xml:space="preserve">, G. (2015). What makes words special? Words as unmotivated cues. </w:t>
-      </w:r>
-      <w:r>
-        <w:rPr>
-          <w:i/>
-        </w:rPr>
-        <w:t>Cognition</w:t>
-      </w:r>
-      <w:r>
-        <w:t xml:space="preserve">, </w:t>
-      </w:r>
-      <w:r>
-        <w:rPr>
-          <w:i/>
-        </w:rPr>
-        <w:t>143</w:t>
-      </w:r>
-      <w:r>
-        <w:t>(C), 93–100.</w:t>
-      </w:r>
-    </w:p>
-    <w:p>
-      <w:r>
-        <w:t xml:space="preserve">Gamer, M., Lemon, J., Fellows, I., &amp; Singh, P. (2012). </w:t>
-      </w:r>
-      <w:proofErr w:type="spellStart"/>
-      <w:r>
-        <w:rPr>
-          <w:i/>
-        </w:rPr>
-        <w:t>irr</w:t>
-      </w:r>
-      <w:proofErr w:type="spellEnd"/>
-      <w:r>
-        <w:rPr>
-          <w:i/>
-        </w:rPr>
-        <w:t>: Various Coefficients of Interrater Reliability and Agreement</w:t>
-      </w:r>
-      <w:r>
-        <w:t>.</w:t>
-      </w:r>
-    </w:p>
-    <w:p>
-      <w:r>
-        <w:t xml:space="preserve">Goldin-Meadow, S. (2016). What the hands can tell us about language emergence. </w:t>
-      </w:r>
-      <w:proofErr w:type="spellStart"/>
-      <w:r>
-        <w:rPr>
-          <w:i/>
-        </w:rPr>
-        <w:t>Psychonomic</w:t>
-      </w:r>
-      <w:proofErr w:type="spellEnd"/>
-      <w:r>
-        <w:rPr>
-          <w:i/>
-        </w:rPr>
-        <w:t xml:space="preserve"> Bulletin &amp; Review</w:t>
-      </w:r>
-      <w:r>
-        <w:t xml:space="preserve">, </w:t>
-      </w:r>
-      <w:r>
-        <w:rPr>
-          <w:i/>
-        </w:rPr>
-        <w:t>24</w:t>
-      </w:r>
-      <w:r>
-        <w:t>(1), 1–6.</w:t>
-      </w:r>
-    </w:p>
-    <w:p>
-      <w:r>
-        <w:lastRenderedPageBreak/>
-        <w:t xml:space="preserve">Hall, K. C., Allen, B., Fry, M., Mackie, S., &amp; McAuliffe, M. (2016). Phonological </w:t>
-      </w:r>
-      <w:proofErr w:type="spellStart"/>
-      <w:r>
-        <w:t>CorpusTools</w:t>
-      </w:r>
-      <w:proofErr w:type="spellEnd"/>
-      <w:r>
-        <w:t xml:space="preserve">. </w:t>
-      </w:r>
-      <w:r>
-        <w:rPr>
-          <w:i/>
-        </w:rPr>
-        <w:t>14th Conference for Laboratory Phonology</w:t>
-      </w:r>
-      <w:r>
-        <w:t>.</w:t>
-      </w:r>
-    </w:p>
-    <w:p>
-      <w:r>
-        <w:t xml:space="preserve">Hewes, G. W. (1973). Primate Communication and the Gestural Origin of Language. </w:t>
-      </w:r>
-      <w:r>
-        <w:rPr>
-          <w:i/>
-        </w:rPr>
-        <w:t>Current Anthropology</w:t>
-      </w:r>
-      <w:r>
-        <w:t xml:space="preserve">, </w:t>
-      </w:r>
-      <w:r>
-        <w:rPr>
-          <w:i/>
-        </w:rPr>
-        <w:t>14</w:t>
-      </w:r>
-      <w:r>
-        <w:t>(1/2), 5–24.</w:t>
-      </w:r>
-    </w:p>
-    <w:p>
-      <w:proofErr w:type="spellStart"/>
-      <w:r>
-        <w:t>Hockett</w:t>
-      </w:r>
-      <w:proofErr w:type="spellEnd"/>
-      <w:r>
-        <w:t xml:space="preserve">, C. F. (1978). In search of Jove’s brow. </w:t>
-      </w:r>
-      <w:r>
-        <w:rPr>
-          <w:i/>
-        </w:rPr>
-        <w:t>American Speech</w:t>
-      </w:r>
-      <w:r>
-        <w:t xml:space="preserve">, </w:t>
-      </w:r>
-      <w:r>
-        <w:rPr>
-          <w:i/>
-        </w:rPr>
-        <w:t>53</w:t>
-      </w:r>
-      <w:r>
-        <w:t>(4), 243–313.</w:t>
-      </w:r>
-    </w:p>
-    <w:p>
-      <w:r>
-        <w:t xml:space="preserve">Imai, M., &amp; Kita, S. (2014). The sound symbolism bootstrapping hypothesis for language acquisition and language evolution. </w:t>
-      </w:r>
-      <w:r>
-        <w:rPr>
-          <w:i/>
-        </w:rPr>
-        <w:t>Philosophical Transactions of the Royal Society B: Biological Sciences</w:t>
-      </w:r>
-      <w:r>
-        <w:t xml:space="preserve">, </w:t>
-      </w:r>
-      <w:r>
-        <w:rPr>
-          <w:i/>
-        </w:rPr>
-        <w:t>369</w:t>
-      </w:r>
-      <w:r>
-        <w:t>(1651).</w:t>
-      </w:r>
-    </w:p>
-    <w:p>
-      <w:proofErr w:type="spellStart"/>
-      <w:r>
-        <w:t>Kendon</w:t>
-      </w:r>
-      <w:proofErr w:type="spellEnd"/>
-      <w:r>
-        <w:t xml:space="preserve">, A. (2014). Semiotic diversity in utterance production and the concept of ’language’. </w:t>
-      </w:r>
-      <w:r>
-        <w:rPr>
-          <w:i/>
-        </w:rPr>
-        <w:t>Philosophical Transactions of the Royal Society B: Biological Sciences</w:t>
-      </w:r>
-      <w:r>
-        <w:t xml:space="preserve">, </w:t>
-      </w:r>
-      <w:r>
-        <w:rPr>
-          <w:i/>
-        </w:rPr>
-        <w:t>369</w:t>
-      </w:r>
-      <w:r>
-        <w:t>(1651), 20130293–20130293.</w:t>
-      </w:r>
-    </w:p>
-    <w:p>
-      <w:proofErr w:type="spellStart"/>
-      <w:r>
-        <w:t>Klima</w:t>
-      </w:r>
-      <w:proofErr w:type="spellEnd"/>
-      <w:r>
-        <w:t xml:space="preserve">, E. S., &amp; </w:t>
-      </w:r>
-      <w:proofErr w:type="spellStart"/>
-      <w:r>
-        <w:t>Bellugi</w:t>
-      </w:r>
-      <w:proofErr w:type="spellEnd"/>
-      <w:r>
-        <w:t xml:space="preserve">, U. (1980). </w:t>
-      </w:r>
-      <w:r>
-        <w:rPr>
-          <w:i/>
-        </w:rPr>
-        <w:t>The signs of language</w:t>
-      </w:r>
-      <w:r>
-        <w:t>. Harvard University Press.</w:t>
-      </w:r>
-    </w:p>
-    <w:p>
-      <w:r>
-        <w:t xml:space="preserve">Kuznetsova, A., </w:t>
-      </w:r>
-      <w:proofErr w:type="spellStart"/>
-      <w:r>
-        <w:t>Bruun</w:t>
-      </w:r>
-      <w:proofErr w:type="spellEnd"/>
-      <w:r>
-        <w:t xml:space="preserve"> </w:t>
-      </w:r>
-      <w:proofErr w:type="spellStart"/>
-      <w:r>
-        <w:t>Brockhoff</w:t>
-      </w:r>
-      <w:proofErr w:type="spellEnd"/>
-      <w:r>
-        <w:t xml:space="preserve">, P., &amp; </w:t>
-      </w:r>
-      <w:proofErr w:type="spellStart"/>
-      <w:r>
-        <w:t>Haubo</w:t>
-      </w:r>
-      <w:proofErr w:type="spellEnd"/>
-      <w:r>
-        <w:t xml:space="preserve"> </w:t>
-      </w:r>
-      <w:proofErr w:type="spellStart"/>
-      <w:r>
-        <w:t>Bojesen</w:t>
-      </w:r>
-      <w:proofErr w:type="spellEnd"/>
-      <w:r>
-        <w:t xml:space="preserve"> Christensen, R. (2016). </w:t>
-      </w:r>
-      <w:proofErr w:type="spellStart"/>
-      <w:r>
-        <w:rPr>
-          <w:i/>
-        </w:rPr>
-        <w:t>lmerTest</w:t>
-      </w:r>
-      <w:proofErr w:type="spellEnd"/>
-      <w:r>
-        <w:rPr>
-          <w:i/>
-        </w:rPr>
-        <w:t>: Tests in Linear Mixed Effects Models</w:t>
-      </w:r>
-      <w:r>
-        <w:t>.</w:t>
-      </w:r>
-    </w:p>
-    <w:p>
-      <w:r>
-        <w:t xml:space="preserve">Lemaitre, G., &amp; </w:t>
-      </w:r>
-      <w:proofErr w:type="spellStart"/>
-      <w:r>
-        <w:t>Rocchesso</w:t>
-      </w:r>
-      <w:proofErr w:type="spellEnd"/>
-      <w:r>
-        <w:t xml:space="preserve">, D. (2014). On the effectiveness of vocal imitations and verbal descriptions of sounds. </w:t>
-      </w:r>
-      <w:r>
-        <w:rPr>
-          <w:i/>
-        </w:rPr>
-        <w:t>The Journal of the Acoustical Society of America</w:t>
-      </w:r>
-      <w:r>
-        <w:t xml:space="preserve">, </w:t>
-      </w:r>
-      <w:r>
-        <w:rPr>
-          <w:i/>
-        </w:rPr>
-        <w:t>135</w:t>
-      </w:r>
-      <w:r>
-        <w:t>(2), 862–873.</w:t>
-      </w:r>
-    </w:p>
-    <w:p>
-      <w:r>
-        <w:t xml:space="preserve">Lemaitre, G., </w:t>
-      </w:r>
-      <w:proofErr w:type="spellStart"/>
-      <w:r>
-        <w:t>Houix</w:t>
-      </w:r>
-      <w:proofErr w:type="spellEnd"/>
-      <w:r>
-        <w:t xml:space="preserve">, O., </w:t>
-      </w:r>
-      <w:proofErr w:type="spellStart"/>
-      <w:r>
-        <w:t>Voisin</w:t>
-      </w:r>
-      <w:proofErr w:type="spellEnd"/>
-      <w:r>
-        <w:t xml:space="preserve">, F., </w:t>
-      </w:r>
-      <w:proofErr w:type="spellStart"/>
-      <w:r>
-        <w:t>Misdariis</w:t>
-      </w:r>
-      <w:proofErr w:type="spellEnd"/>
-      <w:r>
-        <w:t xml:space="preserve">, N., &amp; </w:t>
-      </w:r>
-      <w:proofErr w:type="spellStart"/>
-      <w:r>
-        <w:t>Susini</w:t>
-      </w:r>
-      <w:proofErr w:type="spellEnd"/>
-      <w:r>
-        <w:t xml:space="preserve">, P. (2016). Vocal Imitations of Non-Vocal Sounds. </w:t>
-      </w:r>
-      <w:proofErr w:type="spellStart"/>
-      <w:r>
-        <w:rPr>
-          <w:i/>
-        </w:rPr>
-        <w:t>PloS</w:t>
-      </w:r>
-      <w:proofErr w:type="spellEnd"/>
-      <w:r>
-        <w:rPr>
-          <w:i/>
-        </w:rPr>
-        <w:t xml:space="preserve"> One</w:t>
-      </w:r>
-      <w:r>
-        <w:t xml:space="preserve">, </w:t>
-      </w:r>
-      <w:r>
-        <w:rPr>
-          <w:i/>
-        </w:rPr>
-        <w:t>11</w:t>
-      </w:r>
-      <w:r>
-        <w:t>(12), e0168167–28.</w:t>
-      </w:r>
-    </w:p>
-    <w:p>
-      <w:r>
-        <w:t xml:space="preserve">Lewis, J. (2009). As well as words: Congo Pygmy hunting, mimicry, and play. In </w:t>
-      </w:r>
-      <w:r>
-        <w:rPr>
-          <w:i/>
-        </w:rPr>
-        <w:t>The cradle of language</w:t>
-      </w:r>
-      <w:r>
-        <w:t>. The cradle of language.</w:t>
-      </w:r>
-    </w:p>
-    <w:p>
-      <w:proofErr w:type="spellStart"/>
-      <w:r>
-        <w:t>Lupyan</w:t>
-      </w:r>
-      <w:proofErr w:type="spellEnd"/>
-      <w:r>
-        <w:t xml:space="preserve">, G., &amp; Perlman, M. (2015). The vocal iconicity </w:t>
-      </w:r>
-      <w:proofErr w:type="gramStart"/>
-      <w:r>
-        <w:t>challenge</w:t>
-      </w:r>
-      <w:proofErr w:type="gramEnd"/>
-      <w:r>
-        <w:t xml:space="preserve">! In </w:t>
-      </w:r>
-      <w:r>
-        <w:rPr>
-          <w:i/>
-        </w:rPr>
-        <w:t xml:space="preserve">The </w:t>
-      </w:r>
-      <w:proofErr w:type="spellStart"/>
-      <w:r>
-        <w:rPr>
-          <w:i/>
-        </w:rPr>
-        <w:t>th</w:t>
-      </w:r>
-      <w:proofErr w:type="spellEnd"/>
-      <w:r>
-        <w:rPr>
-          <w:i/>
-        </w:rPr>
-        <w:t xml:space="preserve"> biennial protolanguage conference</w:t>
-      </w:r>
-      <w:r>
-        <w:t>. Rome, Italy.</w:t>
-      </w:r>
-    </w:p>
-    <w:p>
-      <w:proofErr w:type="spellStart"/>
-      <w:r>
-        <w:t>Lupyan</w:t>
-      </w:r>
-      <w:proofErr w:type="spellEnd"/>
-      <w:r>
-        <w:t>, G., &amp; Thompson-</w:t>
-      </w:r>
-      <w:proofErr w:type="spellStart"/>
-      <w:r>
-        <w:t>Schill</w:t>
-      </w:r>
-      <w:proofErr w:type="spellEnd"/>
-      <w:r>
-        <w:t xml:space="preserve">, S. L. (2012). The evocative power of words: Activation of concepts by verbal and nonverbal means. </w:t>
-      </w:r>
-      <w:r>
-        <w:rPr>
-          <w:i/>
-        </w:rPr>
-        <w:t>Journal of Experimental Psychology: General</w:t>
-      </w:r>
-      <w:r>
-        <w:t xml:space="preserve">, </w:t>
-      </w:r>
-      <w:r>
-        <w:rPr>
-          <w:i/>
-        </w:rPr>
-        <w:t>141</w:t>
-      </w:r>
-      <w:r>
-        <w:t>(1), 170–186.</w:t>
-      </w:r>
-    </w:p>
-    <w:p>
-      <w:proofErr w:type="spellStart"/>
-      <w:r>
-        <w:t>Newmeyer</w:t>
-      </w:r>
-      <w:proofErr w:type="spellEnd"/>
-      <w:r>
-        <w:t xml:space="preserve">, F. J. (1992). Iconicity and generative grammar. </w:t>
-      </w:r>
-      <w:r>
-        <w:rPr>
-          <w:i/>
-        </w:rPr>
-        <w:t>Language</w:t>
-      </w:r>
-      <w:r>
-        <w:t>.</w:t>
-      </w:r>
-    </w:p>
-    <w:p>
-      <w:r>
-        <w:lastRenderedPageBreak/>
-        <w:t xml:space="preserve">Nuckolls, J. B. (1999). The case for sound symbolism. </w:t>
-      </w:r>
-      <w:r>
-        <w:rPr>
-          <w:i/>
-        </w:rPr>
-        <w:t>Annual Review of Anthropology</w:t>
-      </w:r>
-      <w:r>
-        <w:t xml:space="preserve">, </w:t>
-      </w:r>
-      <w:r>
-        <w:rPr>
-          <w:i/>
-        </w:rPr>
-        <w:t>28</w:t>
-      </w:r>
-      <w:r>
-        <w:t>(1), 225–252.</w:t>
-      </w:r>
-    </w:p>
-    <w:p>
-      <w:r>
-        <w:t xml:space="preserve">Perlman, M., Dale, R., &amp; </w:t>
-      </w:r>
-      <w:proofErr w:type="spellStart"/>
-      <w:r>
-        <w:t>Lupyan</w:t>
-      </w:r>
-      <w:proofErr w:type="spellEnd"/>
-      <w:r>
-        <w:t xml:space="preserve">, G. (2015). Iconicity can ground the creation of vocal symbols. </w:t>
-      </w:r>
-      <w:r>
-        <w:rPr>
-          <w:i/>
-        </w:rPr>
-        <w:t>Royal Society Open Science</w:t>
-      </w:r>
-      <w:r>
-        <w:t xml:space="preserve">, </w:t>
-      </w:r>
-      <w:r>
-        <w:rPr>
-          <w:i/>
-        </w:rPr>
-        <w:t>2</w:t>
-      </w:r>
-      <w:r>
-        <w:t>(8), 150152–16.</w:t>
-      </w:r>
-    </w:p>
-    <w:p>
-      <w:proofErr w:type="spellStart"/>
-      <w:r>
-        <w:t>Perniss</w:t>
-      </w:r>
-      <w:proofErr w:type="spellEnd"/>
-      <w:r>
-        <w:t xml:space="preserve">, P., Thompson, R. L., &amp; </w:t>
-      </w:r>
-      <w:proofErr w:type="spellStart"/>
-      <w:r>
-        <w:t>Vigliocco</w:t>
-      </w:r>
-      <w:proofErr w:type="spellEnd"/>
-      <w:r>
-        <w:t xml:space="preserve">, G. (2010). Iconicity as a General Property of Language: Evidence from Spoken and Signed Languages. </w:t>
-      </w:r>
-      <w:r>
-        <w:rPr>
-          <w:i/>
-        </w:rPr>
-        <w:t>Frontiers in Psychology</w:t>
-      </w:r>
-      <w:r>
-        <w:t xml:space="preserve">, </w:t>
-      </w:r>
-      <w:r>
-        <w:rPr>
-          <w:i/>
-        </w:rPr>
-        <w:t>1</w:t>
-      </w:r>
-      <w:r>
-        <w:t>.</w:t>
-      </w:r>
-    </w:p>
-    <w:p>
-      <w:r>
-        <w:t xml:space="preserve">Pinker, S., &amp; </w:t>
-      </w:r>
-      <w:proofErr w:type="spellStart"/>
-      <w:r>
-        <w:t>Jackendoff</w:t>
-      </w:r>
-      <w:proofErr w:type="spellEnd"/>
-      <w:r>
-        <w:t xml:space="preserve">, R. (2005). The faculty of language: what’s special about it? </w:t>
-      </w:r>
-      <w:r>
-        <w:rPr>
-          <w:i/>
-        </w:rPr>
-        <w:t>Cognition</w:t>
-      </w:r>
-      <w:r>
-        <w:t xml:space="preserve">, </w:t>
-      </w:r>
-      <w:r>
-        <w:rPr>
-          <w:i/>
-        </w:rPr>
-        <w:t>95</w:t>
-      </w:r>
-      <w:r>
-        <w:t>(2), 201–236.</w:t>
-      </w:r>
-    </w:p>
-    <w:p>
-      <w:r>
         <w:t xml:space="preserve">Rhodes, R. (1994). Aural images. </w:t>
       </w:r>
       <w:r>
@@ -9349,7 +9344,7 @@
       </w:r>
     </w:p>
   </w:comment>
-  <w:comment w:id="630" w:author="Pierce Edmiston" w:date="2017-10-02T10:57:00Z" w:initials="PE">
+  <w:comment w:id="629" w:author="Pierce Edmiston" w:date="2017-10-02T10:57:00Z" w:initials="PE">
     <w:p>
       <w:pPr>
         <w:pStyle w:val="CommentText"/>
@@ -9365,7 +9360,7 @@
       </w:r>
     </w:p>
   </w:comment>
-  <w:comment w:id="667" w:author="Pierce Edmiston" w:date="2017-11-28T10:46:00Z" w:initials="PE">
+  <w:comment w:id="666" w:author="Pierce Edmiston" w:date="2017-11-28T10:46:00Z" w:initials="PE">
     <w:p>
       <w:pPr>
         <w:pStyle w:val="CommentText"/>
@@ -9381,7 +9376,7 @@
       </w:r>
     </w:p>
   </w:comment>
-  <w:comment w:id="682" w:author="Pierce Edmiston" w:date="2017-10-09T12:03:00Z" w:initials="PE">
+  <w:comment w:id="681" w:author="Pierce Edmiston" w:date="2017-10-09T12:03:00Z" w:initials="PE">
     <w:p>
       <w:pPr>
         <w:pStyle w:val="CommentText"/>
@@ -9397,7 +9392,7 @@
       </w:r>
     </w:p>
   </w:comment>
-  <w:comment w:id="691" w:author="Pierce Edmiston" w:date="2017-10-09T11:34:00Z" w:initials="PE">
+  <w:comment w:id="690" w:author="Pierce Edmiston" w:date="2017-10-09T11:34:00Z" w:initials="PE">
     <w:p>
       <w:pPr>
         <w:pStyle w:val="CommentText"/>
@@ -9413,7 +9408,7 @@
       </w:r>
     </w:p>
   </w:comment>
-  <w:comment w:id="731" w:author="Pierce Edmiston" w:date="2017-10-09T11:53:00Z" w:initials="PE">
+  <w:comment w:id="727" w:author="Pierce Edmiston" w:date="2017-10-09T11:53:00Z" w:initials="PE">
     <w:p>
       <w:pPr>
         <w:pStyle w:val="CommentText"/>
@@ -9429,7 +9424,7 @@
       </w:r>
     </w:p>
   </w:comment>
-  <w:comment w:id="763" w:author="Pierce Edmiston" w:date="2017-11-28T11:00:00Z" w:initials="PE">
+  <w:comment w:id="759" w:author="Pierce Edmiston" w:date="2017-11-28T11:00:00Z" w:initials="PE">
     <w:p>
       <w:pPr>
         <w:pStyle w:val="CommentText"/>
@@ -9529,7 +9524,7 @@
       <w:r>
         <w:rPr>
           <w:rStyle w:val="FootnoteReference"/>
-          <w:rPrChange w:id="649" w:author="Microsoft Office User" w:date="2017-10-07T12:12:00Z">
+          <w:rPrChange w:id="648" w:author="Microsoft Office User" w:date="2017-10-07T12:12:00Z">
             <w:rPr/>
           </w:rPrChange>
         </w:rPr>
@@ -9557,7 +9552,7 @@
       <w:r>
         <w:rPr>
           <w:rStyle w:val="FootnoteReference"/>
-          <w:rPrChange w:id="671" w:author="Microsoft Office User" w:date="2017-10-07T12:12:00Z">
+          <w:rPrChange w:id="670" w:author="Microsoft Office User" w:date="2017-10-07T12:12:00Z">
             <w:rPr/>
           </w:rPrChange>
         </w:rPr>
@@ -9576,7 +9571,7 @@
       <w:r>
         <w:rPr>
           <w:rStyle w:val="FootnoteReference"/>
-          <w:rPrChange w:id="675" w:author="Microsoft Office User" w:date="2017-10-07T12:12:00Z">
+          <w:rPrChange w:id="674" w:author="Microsoft Office User" w:date="2017-10-07T12:12:00Z">
             <w:rPr/>
           </w:rPrChange>
         </w:rPr>

</xml_diff>